<commit_message>
Updated intro paragraphs of Fine and Jail templates per AB.
</commit_message>
<xml_diff>
--- a/resources/Saved/21TRC05611_Crim_Traffic Judgment Entry.docx
+++ b/resources/Saved/21TRC05611_Crim_Traffic Judgment Entry.docx
@@ -239,7 +239,7 @@
           <w:sz w:val="20"/>
           <w:szCs w:val="20"/>
         </w:rPr>
-        <w:t xml:space="preserve">o</w:t>
+        <w:t>o</w:t>
       </w:r>
       <w:r>
         <w:rPr>
@@ -546,75 +546,23 @@
           <w:sz w:val="20"/>
           <w:szCs w:val="20"/>
         </w:rPr>
-        <w:t xml:space="preserve"/>
-      </w:r>
-      <w:r>
-        <w:rPr>
-          <w:rFonts w:ascii="Palatino Linotype" w:hAnsi="Palatino Linotype"/>
-          <w:sz w:val="20"/>
-          <w:szCs w:val="20"/>
-          <w:lang w:val="en-CA"/>
-        </w:rPr>
-        <w:fldChar w:fldCharType="begin"/>
-      </w:r>
-      <w:r>
-        <w:rPr>
-          <w:rFonts w:ascii="Palatino Linotype" w:hAnsi="Palatino Linotype"/>
-          <w:sz w:val="20"/>
-          <w:szCs w:val="20"/>
-          <w:lang w:val="en-CA"/>
-        </w:rPr>
-        <w:instrText xml:space="preserve"> SEQ CHAPTER \h \r 1</w:instrText>
-      </w:r>
-      <w:r>
-        <w:rPr>
-          <w:rFonts w:ascii="Palatino Linotype" w:hAnsi="Palatino Linotype"/>
-          <w:sz w:val="20"/>
-          <w:szCs w:val="20"/>
-          <w:lang w:val="en-CA"/>
-        </w:rPr>
-        <w:fldChar w:fldCharType="end"/>
-      </w:r>
-      <w:r>
-        <w:rPr>
-          <w:rFonts w:ascii="Palatino Linotype" w:hAnsi="Palatino Linotype"/>
-          <w:sz w:val="20"/>
-          <w:szCs w:val="20"/>
-          <w:lang w:val="en-CA"/>
-        </w:rPr>
-        <w:t xml:space="preserve">Defendant appeared in Court</w:t>
-      </w:r>
-      <w:r>
-        <w:rPr>
-          <w:rFonts w:ascii="Palatino Linotype" w:hAnsi="Palatino Linotype"/>
-          <w:sz w:val="20"/>
-          <w:szCs w:val="20"/>
-        </w:rPr>
-        <w:t xml:space="preserve"> for </w:t>
-      </w:r>
-      <w:r>
-        <w:rPr>
-          <w:rFonts w:ascii="Palatino Linotype" w:hAnsi="Palatino Linotype"/>
-          <w:sz w:val="20"/>
-          <w:szCs w:val="20"/>
-        </w:rPr>
-        <w:t xml:space="preserve">arraignment</w:t>
-      </w:r>
-      <w:r>
-        <w:rPr>
-          <w:rFonts w:ascii="Palatino Linotype" w:hAnsi="Palatino Linotype"/>
-          <w:sz w:val="20"/>
-          <w:szCs w:val="20"/>
-        </w:rPr>
-        <w:t xml:space="preserve"> on March 20, 2022.</w:t>
-      </w:r>
-      <w:r>
-        <w:rPr>
-          <w:rFonts w:ascii="Palatino Linotype" w:hAnsi="Palatino Linotype"/>
-          <w:sz w:val="20"/>
-          <w:szCs w:val="20"/>
-        </w:rPr>
-        <w:t xml:space="preserve"> </w:t>
+        <w:t xml:space="preserve">Defendant appeared in </w:t>
+      </w:r>
+      <w:r>
+        <w:rPr>
+          <w:rFonts w:ascii="Palatino Linotype" w:hAnsi="Palatino Linotype"/>
+          <w:sz w:val="20"/>
+          <w:szCs w:val="20"/>
+        </w:rPr>
+        <w:t xml:space="preserve">C</w:t>
+      </w:r>
+      <w:r>
+        <w:rPr>
+          <w:rFonts w:ascii="Palatino Linotype" w:hAnsi="Palatino Linotype"/>
+          <w:sz w:val="20"/>
+          <w:szCs w:val="20"/>
+        </w:rPr>
+        <w:t xml:space="preserve">ourt on March 20, 2022 for a jury trial. </w:t>
       </w:r>
       <w:r>
         <w:rPr>
@@ -628,154 +576,10 @@
       <w:r>
         <w:rPr>
           <w:rFonts w:ascii="Palatino Linotype" w:hAnsi="Palatino Linotype"/>
-          <w:bCs/>
-          <w:sz w:val="20"/>
-          <w:szCs w:val="20"/>
-        </w:rPr>
-        <w:t xml:space="preserve"/>
-      </w:r>
-    </w:p>
-    <w:p>
-      <w:pPr>
-        <w:jc w:val="both"/>
-        <w:rPr>
-          <w:rFonts w:ascii="Palatino Linotype" w:hAnsi="Palatino Linotype"/>
-          <w:sz w:val="20"/>
-          <w:szCs w:val="20"/>
-        </w:rPr>
-      </w:pPr>
-    </w:p>
-    <w:p>
-      <w:pPr>
-        <w:jc w:val="both"/>
-        <w:rPr>
-          <w:rFonts w:ascii="Palatino Linotype" w:hAnsi="Palatino Linotype"/>
-          <w:sz w:val="20"/>
-          <w:szCs w:val="20"/>
-        </w:rPr>
-      </w:pPr>
-      <w:r>
-        <w:rPr>
-          <w:rFonts w:ascii="Palatino Linotype" w:hAnsi="Palatino Linotype"/>
-          <w:sz w:val="20"/>
-          <w:szCs w:val="20"/>
-        </w:rPr>
-        <w:t>The Court explained that Defendant was charged with the offense</w:t>
-      </w:r>
-      <w:r>
-        <w:rPr>
-          <w:rFonts w:ascii="Palatino Linotype" w:hAnsi="Palatino Linotype"/>
-          <w:sz w:val="20"/>
-          <w:szCs w:val="20"/>
-        </w:rPr>
-        <w:t>(</w:t>
-      </w:r>
-      <w:r>
-        <w:rPr>
-          <w:rFonts w:ascii="Palatino Linotype" w:hAnsi="Palatino Linotype"/>
-          <w:sz w:val="20"/>
-          <w:szCs w:val="20"/>
-        </w:rPr>
-        <w:t>s</w:t>
-      </w:r>
-      <w:r>
-        <w:rPr>
-          <w:rFonts w:ascii="Palatino Linotype" w:hAnsi="Palatino Linotype"/>
-          <w:sz w:val="20"/>
-          <w:szCs w:val="20"/>
-        </w:rPr>
-        <w:t>)</w:t>
-      </w:r>
-      <w:r>
-        <w:rPr>
-          <w:rFonts w:ascii="Palatino Linotype" w:hAnsi="Palatino Linotype"/>
-          <w:sz w:val="20"/>
-          <w:szCs w:val="20"/>
-        </w:rPr>
-        <w:t xml:space="preserve"> set fo</w:t>
-      </w:r>
-      <w:r>
-        <w:rPr>
-          <w:rFonts w:ascii="Palatino Linotype" w:hAnsi="Palatino Linotype"/>
-          <w:sz w:val="20"/>
-          <w:szCs w:val="20"/>
-        </w:rPr>
-        <w:t>rth below. The Defendant</w:t>
-      </w:r>
-      <w:r>
-        <w:rPr>
-          <w:rFonts w:ascii="Palatino Linotype" w:hAnsi="Palatino Linotype"/>
-          <w:sz w:val="20"/>
-          <w:szCs w:val="20"/>
-        </w:rPr>
-        <w:t xml:space="preserve"> understood the nature of the charge(s), all constitutional rights, and the effects of a plea</w:t>
-      </w:r>
-      <w:r>
-        <w:rPr>
-          <w:rFonts w:ascii="Palatino Linotype" w:hAnsi="Palatino Linotype"/>
-          <w:sz w:val="20"/>
-          <w:szCs w:val="20"/>
-        </w:rPr>
-        <w:t>. Following allocution, Defendant</w:t>
-      </w:r>
-      <w:r>
-        <w:rPr>
-          <w:rFonts w:ascii="Palatino Linotype" w:hAnsi="Palatino Linotype"/>
-          <w:sz w:val="20"/>
-          <w:szCs w:val="20"/>
-        </w:rPr>
-        <w:t xml:space="preserve"> entered a plea(s) to the charge(s) as set forth in the chart below. </w:t>
-      </w:r>
-      <w:r>
-        <w:rPr>
-          <w:rFonts w:ascii="Palatino Linotype" w:hAnsi="Palatino Linotype"/>
-          <w:sz w:val="20"/>
-          <w:szCs w:val="20"/>
-        </w:rPr>
-        <w:t>The Court advised that if Defendant is not a United States citizen any plea or conviction could result in deportation, exclusion from admission into the United States, or denial of naturalization under United States law.</w:t>
-      </w:r>
-      <w:r>
-        <w:rPr>
-          <w:rFonts w:ascii="Palatino Linotype" w:hAnsi="Palatino Linotype"/>
-          <w:sz w:val="20"/>
-          <w:szCs w:val="20"/>
-        </w:rPr>
-        <w:t xml:space="preserve"> </w:t>
-      </w:r>
-      <w:r>
-        <w:rPr>
-          <w:rFonts w:ascii="Palatino Linotype" w:hAnsi="Palatino Linotype"/>
-          <w:vanish/>
-          <w:sz w:val="20"/>
-          <w:szCs w:val="20"/>
-        </w:rPr>
-        <w:t>R.C. 2943.031</w:t>
-      </w:r>
-      <w:r>
-        <w:rPr>
-          <w:rFonts w:ascii="Palatino Linotype" w:hAnsi="Palatino Linotype"/>
-          <w:vanish/>
-          <w:sz w:val="20"/>
-          <w:szCs w:val="20"/>
-        </w:rPr>
-        <w:t>.</w:t>
-      </w:r>
-      <w:r>
-        <w:rPr>
-          <w:rFonts w:ascii="Palatino Linotype" w:hAnsi="Palatino Linotype"/>
-          <w:vanish/>
-          <w:sz w:val="20"/>
-          <w:szCs w:val="20"/>
-        </w:rPr>
-        <w:t xml:space="preserve"> </w:t>
-      </w:r>
-      <w:r>
-        <w:rPr>
-          <w:rFonts w:ascii="Palatino Linotype" w:hAnsi="Palatino Linotype"/>
-          <w:sz w:val="20"/>
-          <w:szCs w:val="20"/>
-        </w:rPr>
-        <w:t>The Court, finding that the Defendant entered the plea knowingly, intelligently, and voluntarily, accepted the plea and entered the following sentence:</w:t>
+          <w:sz w:val="20"/>
+          <w:szCs w:val="20"/>
+        </w:rPr>
+        <w:t xml:space="preserve">The jury found and the Court sentenced as indicated in the chart below. </w:t>
       </w:r>
       <w:r>
         <w:rPr>
@@ -812,10 +616,11 @@
         <w:tblLook w:val="04A0" w:firstRow="1" w:lastRow="0" w:firstColumn="1" w:lastColumn="0" w:noHBand="0" w:noVBand="1"/>
       </w:tblPr>
       <w:tblGrid>
-        <w:gridCol w:w="2182"/>
-        <w:gridCol w:w="1559"/>
-        <w:gridCol w:w="3289"/>
-        <w:gridCol w:w="1632"/>
+        <w:gridCol w:w="1745"/>
+        <w:gridCol w:w="1247"/>
+        <w:gridCol w:w="2631"/>
+        <w:gridCol w:w="1305"/>
+        <w:gridCol w:w="1732"/>
       </w:tblGrid>
       <w:tr>
         <w:trPr>
@@ -855,7 +660,46 @@
                 <w:sz w:val="20"/>
                 <w:szCs w:val="20"/>
               </w:rPr>
-              <w:t>Offense</w:t>
+              <w:t xml:space="preserve">Offense</w:t>
+            </w:r>
+          </w:p>
+        </w:tc>
+        <w:tc>
+          <w:tcPr>
+            <w:tcW w:w="3289" w:type="dxa"/>
+          </w:tcPr>
+          <w:p>
+            <w:pPr>
+              <w:tabs>
+                <w:tab w:val="left" w:pos="-1080"/>
+                <w:tab w:val="left" w:pos="-720"/>
+                <w:tab w:val="left" w:pos="0"/>
+                <w:tab w:val="left" w:pos="720"/>
+                <w:tab w:val="left" w:pos="1440"/>
+                <w:tab w:val="left" w:pos="2160"/>
+                <w:tab w:val="left" w:pos="2880"/>
+                <w:tab w:val="left" w:pos="3600"/>
+                <w:tab w:val="left" w:pos="4320"/>
+                <w:tab w:val="left" w:pos="4680"/>
+              </w:tabs>
+              <w:rPr>
+                <w:rFonts w:ascii="Palatino Linotype" w:hAnsi="Palatino Linotype"/>
+                <w:b/>
+                <w:bCs/>
+                <w:sz w:val="20"/>
+                <w:szCs w:val="20"/>
+              </w:rPr>
+            </w:pPr>
+            <w:r>
+              <w:rPr>
+                <w:rFonts w:ascii="Palatino Linotype" w:hAnsi="Palatino Linotype"/>
+                <w:b/>
+                <w:bCs/>
+                <w:sz w:val="20"/>
+                <w:szCs w:val="20"/>
+              </w:rPr>
+              <w:lastRenderedPageBreak/>
+              <w:t xml:space="preserve">OVI Alcohol / Drugs 3rd</w:t>
             </w:r>
           </w:p>
         </w:tc>
@@ -1053,6 +897,44 @@
                 <w:sz w:val="20"/>
                 <w:szCs w:val="20"/>
               </w:rPr>
+              <w:t xml:space="preserve">4511.19A1A***</w:t>
+            </w:r>
+          </w:p>
+        </w:tc>
+        <w:tc>
+          <w:tcPr>
+            <w:tcW w:w="3289" w:type="dxa"/>
+          </w:tcPr>
+          <w:p>
+            <w:pPr>
+              <w:tabs>
+                <w:tab w:val="left" w:pos="-1080"/>
+                <w:tab w:val="left" w:pos="-720"/>
+                <w:tab w:val="left" w:pos="0"/>
+                <w:tab w:val="left" w:pos="720"/>
+                <w:tab w:val="left" w:pos="1440"/>
+                <w:tab w:val="left" w:pos="2160"/>
+                <w:tab w:val="left" w:pos="2880"/>
+                <w:tab w:val="left" w:pos="3600"/>
+                <w:tab w:val="left" w:pos="4320"/>
+                <w:tab w:val="left" w:pos="4680"/>
+              </w:tabs>
+              <w:rPr>
+                <w:rFonts w:ascii="Palatino Linotype" w:hAnsi="Palatino Linotype"/>
+                <w:b/>
+                <w:bCs/>
+                <w:sz w:val="20"/>
+                <w:szCs w:val="20"/>
+              </w:rPr>
+            </w:pPr>
+            <w:r>
+              <w:rPr>
+                <w:rFonts w:ascii="Palatino Linotype" w:hAnsi="Palatino Linotype"/>
+                <w:b/>
+                <w:bCs/>
+                <w:sz w:val="20"/>
+                <w:szCs w:val="20"/>
+              </w:rPr>
               <w:t xml:space="preserve">4511.19A2***</w:t>
             </w:r>
           </w:p>
@@ -1248,6 +1130,44 @@
                 <w:sz w:val="20"/>
                 <w:szCs w:val="20"/>
               </w:rPr>
+              <w:t xml:space="preserve">UCM</w:t>
+            </w:r>
+          </w:p>
+        </w:tc>
+        <w:tc>
+          <w:tcPr>
+            <w:tcW w:w="3289" w:type="dxa"/>
+          </w:tcPr>
+          <w:p>
+            <w:pPr>
+              <w:tabs>
+                <w:tab w:val="left" w:pos="-1080"/>
+                <w:tab w:val="left" w:pos="-720"/>
+                <w:tab w:val="left" w:pos="0"/>
+                <w:tab w:val="left" w:pos="720"/>
+                <w:tab w:val="left" w:pos="1440"/>
+                <w:tab w:val="left" w:pos="2160"/>
+                <w:tab w:val="left" w:pos="2880"/>
+                <w:tab w:val="left" w:pos="3600"/>
+                <w:tab w:val="left" w:pos="4320"/>
+                <w:tab w:val="left" w:pos="4680"/>
+              </w:tabs>
+              <w:rPr>
+                <w:rFonts w:ascii="Palatino Linotype" w:hAnsi="Palatino Linotype"/>
+                <w:b/>
+                <w:bCs/>
+                <w:sz w:val="20"/>
+                <w:szCs w:val="20"/>
+              </w:rPr>
+            </w:pPr>
+            <w:r>
+              <w:rPr>
+                <w:rFonts w:ascii="Palatino Linotype" w:hAnsi="Palatino Linotype"/>
+                <w:b/>
+                <w:bCs/>
+                <w:sz w:val="20"/>
+                <w:szCs w:val="20"/>
+              </w:rPr>
               <w:t xml:space="preserve">MM</w:t>
             </w:r>
           </w:p>
@@ -1367,7 +1287,7 @@
                 <w:sz w:val="20"/>
                 <w:szCs w:val="20"/>
               </w:rPr>
-              <w:t xml:space="preserve">Dismissed</w:t>
+              <w:t xml:space="preserve">No Contest</w:t>
             </w:r>
           </w:p>
         </w:tc>
@@ -1405,7 +1325,7 @@
                 <w:sz w:val="20"/>
                 <w:szCs w:val="20"/>
               </w:rPr>
-              <w:t xml:space="preserve">Guilty</w:t>
+              <w:t xml:space="preserve">No Contest</w:t>
             </w:r>
           </w:p>
         </w:tc>
@@ -1443,7 +1363,45 @@
                 <w:sz w:val="20"/>
                 <w:szCs w:val="20"/>
               </w:rPr>
-              <w:t xml:space="preserve">Guilty</w:t>
+              <w:t xml:space="preserve">No Contest</w:t>
+            </w:r>
+          </w:p>
+        </w:tc>
+        <w:tc>
+          <w:tcPr>
+            <w:tcW w:w="3289" w:type="dxa"/>
+          </w:tcPr>
+          <w:p>
+            <w:pPr>
+              <w:tabs>
+                <w:tab w:val="left" w:pos="-1080"/>
+                <w:tab w:val="left" w:pos="-720"/>
+                <w:tab w:val="left" w:pos="0"/>
+                <w:tab w:val="left" w:pos="720"/>
+                <w:tab w:val="left" w:pos="1440"/>
+                <w:tab w:val="left" w:pos="2160"/>
+                <w:tab w:val="left" w:pos="2880"/>
+                <w:tab w:val="left" w:pos="3600"/>
+                <w:tab w:val="left" w:pos="4320"/>
+                <w:tab w:val="left" w:pos="4680"/>
+              </w:tabs>
+              <w:rPr>
+                <w:rFonts w:ascii="Palatino Linotype" w:hAnsi="Palatino Linotype"/>
+                <w:b/>
+                <w:bCs/>
+                <w:sz w:val="20"/>
+                <w:szCs w:val="20"/>
+              </w:rPr>
+            </w:pPr>
+            <w:r>
+              <w:rPr>
+                <w:rFonts w:ascii="Palatino Linotype" w:hAnsi="Palatino Linotype"/>
+                <w:b/>
+                <w:bCs/>
+                <w:sz w:val="20"/>
+                <w:szCs w:val="20"/>
+              </w:rPr>
+              <w:t xml:space="preserve">No Contest</w:t>
             </w:r>
           </w:p>
         </w:tc>
@@ -1524,7 +1482,7 @@
                 <w:sz w:val="20"/>
                 <w:szCs w:val="20"/>
               </w:rPr>
-              <w:t xml:space="preserve"/>
+              <w:t xml:space="preserve">Guilty</w:t>
             </w:r>
           </w:p>
         </w:tc>
@@ -1562,7 +1520,45 @@
                 <w:sz w:val="20"/>
                 <w:szCs w:val="20"/>
               </w:rPr>
-              <w:t xml:space="preserve">Guilty - Allied Offense</w:t>
+              <w:t xml:space="preserve">Guilty</w:t>
+            </w:r>
+          </w:p>
+        </w:tc>
+        <w:tc>
+          <w:tcPr>
+            <w:tcW w:w="3289" w:type="dxa"/>
+          </w:tcPr>
+          <w:p>
+            <w:pPr>
+              <w:tabs>
+                <w:tab w:val="left" w:pos="-1080"/>
+                <w:tab w:val="left" w:pos="-720"/>
+                <w:tab w:val="left" w:pos="0"/>
+                <w:tab w:val="left" w:pos="720"/>
+                <w:tab w:val="left" w:pos="1440"/>
+                <w:tab w:val="left" w:pos="2160"/>
+                <w:tab w:val="left" w:pos="2880"/>
+                <w:tab w:val="left" w:pos="3600"/>
+                <w:tab w:val="left" w:pos="4320"/>
+                <w:tab w:val="left" w:pos="4680"/>
+              </w:tabs>
+              <w:rPr>
+                <w:rFonts w:ascii="Palatino Linotype" w:hAnsi="Palatino Linotype"/>
+                <w:b/>
+                <w:bCs/>
+                <w:sz w:val="20"/>
+                <w:szCs w:val="20"/>
+              </w:rPr>
+            </w:pPr>
+            <w:r>
+              <w:rPr>
+                <w:rFonts w:ascii="Palatino Linotype" w:hAnsi="Palatino Linotype"/>
+                <w:b/>
+                <w:bCs/>
+                <w:sz w:val="20"/>
+                <w:szCs w:val="20"/>
+              </w:rPr>
+              <w:t xml:space="preserve">Guilty</w:t>
             </w:r>
           </w:p>
         </w:tc>
@@ -1681,7 +1677,45 @@
                 <w:sz w:val="20"/>
                 <w:szCs w:val="20"/>
               </w:rPr>
-              <w:t xml:space="preserve"> </w:t>
+              <w:t xml:space="preserve">$ 0</w:t>
+            </w:r>
+          </w:p>
+        </w:tc>
+        <w:tc>
+          <w:tcPr>
+            <w:tcW w:w="3289" w:type="dxa"/>
+          </w:tcPr>
+          <w:p>
+            <w:pPr>
+              <w:tabs>
+                <w:tab w:val="left" w:pos="-1080"/>
+                <w:tab w:val="left" w:pos="-720"/>
+                <w:tab w:val="left" w:pos="0"/>
+                <w:tab w:val="left" w:pos="720"/>
+                <w:tab w:val="left" w:pos="1440"/>
+                <w:tab w:val="left" w:pos="2160"/>
+                <w:tab w:val="left" w:pos="2880"/>
+                <w:tab w:val="left" w:pos="3600"/>
+                <w:tab w:val="left" w:pos="4320"/>
+                <w:tab w:val="left" w:pos="4680"/>
+              </w:tabs>
+              <w:rPr>
+                <w:rFonts w:ascii="Palatino Linotype" w:hAnsi="Palatino Linotype"/>
+                <w:b/>
+                <w:bCs/>
+                <w:sz w:val="20"/>
+                <w:szCs w:val="20"/>
+              </w:rPr>
+            </w:pPr>
+            <w:r>
+              <w:rPr>
+                <w:rFonts w:ascii="Palatino Linotype" w:hAnsi="Palatino Linotype"/>
+                <w:b/>
+                <w:bCs/>
+                <w:sz w:val="20"/>
+                <w:szCs w:val="20"/>
+              </w:rPr>
+              <w:t xml:space="preserve">$ 0</w:t>
             </w:r>
           </w:p>
         </w:tc>
@@ -1858,7 +1892,45 @@
                 <w:sz w:val="20"/>
                 <w:szCs w:val="20"/>
               </w:rPr>
-              <w:t xml:space="preserve"> </w:t>
+              <w:t xml:space="preserve">$ 0</w:t>
+            </w:r>
+          </w:p>
+        </w:tc>
+        <w:tc>
+          <w:tcPr>
+            <w:tcW w:w="3289" w:type="dxa"/>
+          </w:tcPr>
+          <w:p>
+            <w:pPr>
+              <w:tabs>
+                <w:tab w:val="left" w:pos="-1080"/>
+                <w:tab w:val="left" w:pos="-720"/>
+                <w:tab w:val="left" w:pos="0"/>
+                <w:tab w:val="left" w:pos="720"/>
+                <w:tab w:val="left" w:pos="1440"/>
+                <w:tab w:val="left" w:pos="2160"/>
+                <w:tab w:val="left" w:pos="2880"/>
+                <w:tab w:val="left" w:pos="3600"/>
+                <w:tab w:val="left" w:pos="4320"/>
+                <w:tab w:val="left" w:pos="4680"/>
+              </w:tabs>
+              <w:rPr>
+                <w:rFonts w:ascii="Palatino Linotype" w:hAnsi="Palatino Linotype"/>
+                <w:b/>
+                <w:bCs/>
+                <w:sz w:val="20"/>
+                <w:szCs w:val="20"/>
+              </w:rPr>
+            </w:pPr>
+            <w:r>
+              <w:rPr>
+                <w:rFonts w:ascii="Palatino Linotype" w:hAnsi="Palatino Linotype"/>
+                <w:b/>
+                <w:bCs/>
+                <w:sz w:val="20"/>
+                <w:szCs w:val="20"/>
+              </w:rPr>
+              <w:t xml:space="preserve">$ 0</w:t>
             </w:r>
           </w:p>
         </w:tc>
@@ -2015,7 +2087,45 @@
                 <w:sz w:val="20"/>
                 <w:szCs w:val="20"/>
               </w:rPr>
-              <w:t xml:space="preserve"> </w:t>
+              <w:t xml:space="preserve">None</w:t>
+            </w:r>
+          </w:p>
+        </w:tc>
+        <w:tc>
+          <w:tcPr>
+            <w:tcW w:w="3289" w:type="dxa"/>
+          </w:tcPr>
+          <w:p>
+            <w:pPr>
+              <w:tabs>
+                <w:tab w:val="left" w:pos="-1080"/>
+                <w:tab w:val="left" w:pos="-720"/>
+                <w:tab w:val="left" w:pos="0"/>
+                <w:tab w:val="left" w:pos="720"/>
+                <w:tab w:val="left" w:pos="1440"/>
+                <w:tab w:val="left" w:pos="2160"/>
+                <w:tab w:val="left" w:pos="2880"/>
+                <w:tab w:val="left" w:pos="3600"/>
+                <w:tab w:val="left" w:pos="4320"/>
+                <w:tab w:val="left" w:pos="4680"/>
+              </w:tabs>
+              <w:rPr>
+                <w:rFonts w:ascii="Palatino Linotype" w:hAnsi="Palatino Linotype"/>
+                <w:b/>
+                <w:bCs/>
+                <w:sz w:val="20"/>
+                <w:szCs w:val="20"/>
+              </w:rPr>
+            </w:pPr>
+            <w:r>
+              <w:rPr>
+                <w:rFonts w:ascii="Palatino Linotype" w:hAnsi="Palatino Linotype"/>
+                <w:b/>
+                <w:bCs/>
+                <w:sz w:val="20"/>
+                <w:szCs w:val="20"/>
+              </w:rPr>
+              <w:t xml:space="preserve">None</w:t>
             </w:r>
           </w:p>
         </w:tc>
@@ -2192,7 +2302,7 @@
                 <w:sz w:val="20"/>
                 <w:szCs w:val="20"/>
               </w:rPr>
-              <w:t xml:space="preserve"> </w:t>
+              <w:t xml:space="preserve">None</w:t>
             </w:r>
           </w:p>
         </w:tc>
@@ -2272,6 +2382,44 @@
             </w:r>
           </w:p>
         </w:tc>
+        <w:tc>
+          <w:tcPr>
+            <w:tcW w:w="3289" w:type="dxa"/>
+          </w:tcPr>
+          <w:p>
+            <w:pPr>
+              <w:tabs>
+                <w:tab w:val="left" w:pos="-1080"/>
+                <w:tab w:val="left" w:pos="-720"/>
+                <w:tab w:val="left" w:pos="0"/>
+                <w:tab w:val="left" w:pos="720"/>
+                <w:tab w:val="left" w:pos="1440"/>
+                <w:tab w:val="left" w:pos="2160"/>
+                <w:tab w:val="left" w:pos="2880"/>
+                <w:tab w:val="left" w:pos="3600"/>
+                <w:tab w:val="left" w:pos="4320"/>
+                <w:tab w:val="left" w:pos="4680"/>
+              </w:tabs>
+              <w:rPr>
+                <w:rFonts w:ascii="Palatino Linotype" w:hAnsi="Palatino Linotype"/>
+                <w:b/>
+                <w:bCs/>
+                <w:sz w:val="20"/>
+                <w:szCs w:val="20"/>
+              </w:rPr>
+            </w:pPr>
+            <w:r>
+              <w:rPr>
+                <w:rFonts w:ascii="Palatino Linotype" w:hAnsi="Palatino Linotype"/>
+                <w:b/>
+                <w:bCs/>
+                <w:sz w:val="20"/>
+                <w:szCs w:val="20"/>
+              </w:rPr>
+              <w:t xml:space="preserve">None</w:t>
+            </w:r>
+          </w:p>
+        </w:tc>
       </w:tr>
     </w:tbl>
     <w:p>
@@ -2543,7 +2691,7 @@
           <w:sz w:val="20"/>
           <w:szCs w:val="20"/>
         </w:rPr>
-        <w:t xml:space="preserve">.</w:t>
+        <w:t>.</w:t>
       </w:r>
       <w:r>
         <w:rPr>
@@ -2630,7 +2778,7 @@
           <w:sz w:val="20"/>
           <w:szCs w:val="20"/>
         </w:rPr>
-        <w:t xml:space="preserve">The Defendant showed the Court proof of responsibility during the proceeding.</w:t>
+        <w:t>The Defendant showed the Court proof of responsibility during the proceeding.</w:t>
       </w:r>
       <w:r>
         <w:rPr>
@@ -2801,7 +2949,7 @@
           <w:sz w:val="20"/>
           <w:szCs w:val="20"/>
         </w:rPr>
-        <w:t xml:space="preserve">____________________________________</w:t>
+        <w:t>____________________________________</w:t>
       </w:r>
     </w:p>
     <w:p>
@@ -2955,7 +3103,7 @@
           <w:sz w:val="16"/>
           <w:szCs w:val="16"/>
         </w:rPr>
-        <w:t xml:space="preserve">_________</w:t>
+        <w:t>_________</w:t>
       </w:r>
       <w:r>
         <w:rPr>

</xml_diff>

<commit_message>
Fixed bug for no case load.
</commit_message>
<xml_diff>
--- a/resources/Saved/21TRC05611_Crim_Traffic Judgment Entry.docx
+++ b/resources/Saved/21TRC05611_Crim_Traffic Judgment Entry.docx
@@ -239,7 +239,7 @@
           <w:sz w:val="20"/>
           <w:szCs w:val="20"/>
         </w:rPr>
-        <w:t>o</w:t>
+        <w:t xml:space="preserve">o</w:t>
       </w:r>
       <w:r>
         <w:rPr>
@@ -249,6 +249,7 @@
         </w:rPr>
         <w:t xml:space="preserve">.  </w:t>
       </w:r>
+      <w:proofErr w:type="gramStart"/>
       <w:r>
         <w:rPr>
           <w:rFonts w:ascii="Palatino Linotype" w:hAnsi="Palatino Linotype"/>
@@ -328,6 +329,7 @@
           <w:szCs w:val="20"/>
         </w:rPr>
       </w:pPr>
+      <w:proofErr w:type="gramStart"/>
       <w:r>
         <w:rPr>
           <w:rFonts w:ascii="Palatino Linotype" w:hAnsi="Palatino Linotype"/>
@@ -519,6 +521,14 @@
         </w:rPr>
         <w:t xml:space="preserve"/>
       </w:r>
+      <w:r>
+        <w:rPr>
+          <w:rFonts w:ascii="Palatino Linotype" w:hAnsi="Palatino Linotype"/>
+          <w:sz w:val="20"/>
+          <w:szCs w:val="20"/>
+        </w:rPr>
+        <w:tab/>
+      </w:r>
     </w:p>
     <w:p>
       <w:pPr>
@@ -574,7 +584,7 @@
           <w:szCs w:val="20"/>
           <w:lang w:val="en-CA"/>
         </w:rPr>
-        <w:t>Defendant appeared in Court</w:t>
+        <w:t xml:space="preserve">Defendant appeared in Court</w:t>
       </w:r>
       <w:r>
         <w:rPr>
@@ -584,6 +594,7 @@
         </w:rPr>
         <w:t xml:space="preserve"> for </w:t>
       </w:r>
+      <w:proofErr w:type="gramStart"/>
       <w:r>
         <w:rPr>
           <w:rFonts w:ascii="Palatino Linotype" w:hAnsi="Palatino Linotype"/>
@@ -598,7 +609,7 @@
           <w:sz w:val="20"/>
           <w:szCs w:val="20"/>
         </w:rPr>
-        <w:t xml:space="preserve"> on March 20, 2022.</w:t>
+        <w:t xml:space="preserve"> on March 21, 2022.</w:t>
       </w:r>
       <w:r>
         <w:rPr>
@@ -615,7 +626,17 @@
           <w:sz w:val="20"/>
           <w:szCs w:val="20"/>
         </w:rPr>
-        <w:t xml:space="preserve">Defendant was represented by Chase Mallory, Private Counsel. </w:t>
+        <w:t xml:space="preserve">Defendant</w:t>
+      </w:r>
+      <w:proofErr w:type="gramEnd"/>
+      <w:r>
+        <w:rPr>
+          <w:rFonts w:ascii="Palatino Linotype" w:hAnsi="Palatino Linotype"/>
+          <w:bCs/>
+          <w:sz w:val="20"/>
+          <w:szCs w:val="20"/>
+        </w:rPr>
+        <w:t xml:space="preserve"> was represented by Chase Mallory, Private Counsel. </w:t>
       </w:r>
       <w:r>
         <w:rPr>
@@ -767,19 +788,57 @@
           <w:sz w:val="20"/>
           <w:szCs w:val="20"/>
         </w:rPr>
-        <w:t>The Court, finding that the Defendant entered the plea knowingly, intelligently, and voluntarily, accepted the plea and entered the following sentence:</w:t>
-      </w:r>
-      <w:r>
-        <w:rPr>
-          <w:rFonts w:ascii="Palatino Linotype" w:hAnsi="Palatino Linotype"/>
-          <w:sz w:val="20"/>
-          <w:szCs w:val="20"/>
-        </w:rPr>
-        <w:t xml:space="preserve"/>
+        <w:t xml:space="preserve">The Court, finding that the Defendant entered the plea knowingly, intelligently, and voluntarily, accepted the plea and entered the following </w:t>
+      </w:r>
+      <w:proofErr w:type="gramStart"/>
+      <w:r>
+        <w:rPr>
+          <w:rFonts w:ascii="Palatino Linotype" w:hAnsi="Palatino Linotype"/>
+          <w:sz w:val="20"/>
+          <w:szCs w:val="20"/>
+        </w:rPr>
+        <w:t>sentence:</w:t>
+      </w:r>
+      <w:r>
+        <w:rPr>
+          <w:rFonts w:ascii="Palatino Linotype" w:hAnsi="Palatino Linotype"/>
+          <w:sz w:val="20"/>
+          <w:szCs w:val="20"/>
+        </w:rPr>
+        <w:t xml:space="preserve"/>
+      </w:r>
+      <w:r>
+        <w:rPr>
+          <w:rFonts w:ascii="Palatino Linotype" w:hAnsi="Palatino Linotype"/>
+          <w:sz w:val="20"/>
+          <w:szCs w:val="20"/>
+        </w:rPr>
+        <w:t xml:space="preserve"/>
+        <w:br/>
+        <w:t xml:space="preserve"/>
+        <w:br/>
+        <w:t xml:space="preserve">The Court informed the Defendant that 18 U.S.C § 922(g)(9) prohibits the Defendant from shipping, transporting, purchasing, possessing</w:t>
+      </w:r>
+      <w:r>
+        <w:rPr>
+          <w:rFonts w:ascii="Palatino Linotype" w:hAnsi="Palatino Linotype"/>
+          <w:sz w:val="20"/>
+          <w:szCs w:val="20"/>
+        </w:rPr>
+        <w:t xml:space="preserve">,</w:t>
+      </w:r>
+      <w:r>
+        <w:rPr>
+          <w:rFonts w:ascii="Palatino Linotype" w:hAnsi="Palatino Linotype"/>
+          <w:sz w:val="20"/>
+          <w:szCs w:val="20"/>
+        </w:rPr>
+        <w:t xml:space="preserve"> or owning a firearm or ammunition.</w:t>
       </w:r>
     </w:p>
     <w:p>
       <w:pPr>
+        <w:jc w:val="both"/>
         <w:rPr>
           <w:rFonts w:ascii="Palatino Linotype" w:hAnsi="Palatino Linotype"/>
           <w:sz w:val="20"/>
@@ -795,9 +854,11 @@
         <w:tblLook w:val="04A0" w:firstRow="1" w:lastRow="0" w:firstColumn="1" w:lastColumn="0" w:noHBand="0" w:noVBand="1"/>
       </w:tblPr>
       <w:tblGrid>
-        <w:gridCol w:w="2345"/>
-        <w:gridCol w:w="2103"/>
-        <w:gridCol w:w="3833"/>
+        <w:gridCol w:w="1745"/>
+        <w:gridCol w:w="1247"/>
+        <w:gridCol w:w="2631"/>
+        <w:gridCol w:w="1305"/>
+        <w:gridCol w:w="1732"/>
       </w:tblGrid>
       <w:tr>
         <w:trPr>
@@ -805,7 +866,7 @@
         </w:trPr>
         <w:tc>
           <w:tcPr>
-            <w:tcW w:w="1801" w:type="dxa"/>
+            <w:tcW w:w="2182" w:type="dxa"/>
           </w:tcPr>
           <w:p>
             <w:pPr>
@@ -837,7 +898,7 @@
                 <w:sz w:val="20"/>
                 <w:szCs w:val="20"/>
               </w:rPr>
-              <w:t xml:space="preserve">Offense</w:t>
+              <w:t>Offense</w:t>
             </w:r>
           </w:p>
         </w:tc>
@@ -867,6 +928,7 @@
                 <w:szCs w:val="20"/>
               </w:rPr>
             </w:pPr>
+            <w:proofErr w:type="gramStart"/>
             <w:r>
               <w:rPr>
                 <w:rFonts w:ascii="Palatino Linotype" w:hAnsi="Palatino Linotype"/>
@@ -906,6 +968,7 @@
                 <w:szCs w:val="20"/>
               </w:rPr>
             </w:pPr>
+            <w:proofErr w:type="gramStart"/>
             <w:r>
               <w:rPr>
                 <w:rFonts w:ascii="Palatino Linotype" w:hAnsi="Palatino Linotype"/>
@@ -916,6 +979,86 @@
               </w:rPr>
               <w:lastRenderedPageBreak/>
               <w:t xml:space="preserve">OVI Refusal 3rd/10yr Prior 20yr</w:t>
+            </w:r>
+          </w:p>
+        </w:tc>
+        <w:tc>
+          <w:tcPr>
+            <w:tcW w:w="3289" w:type="dxa"/>
+          </w:tcPr>
+          <w:p>
+            <w:pPr>
+              <w:tabs>
+                <w:tab w:val="left" w:pos="-1080"/>
+                <w:tab w:val="left" w:pos="-720"/>
+                <w:tab w:val="left" w:pos="0"/>
+                <w:tab w:val="left" w:pos="720"/>
+                <w:tab w:val="left" w:pos="1440"/>
+                <w:tab w:val="left" w:pos="2160"/>
+                <w:tab w:val="left" w:pos="2880"/>
+                <w:tab w:val="left" w:pos="3600"/>
+                <w:tab w:val="left" w:pos="4320"/>
+                <w:tab w:val="left" w:pos="4680"/>
+              </w:tabs>
+              <w:rPr>
+                <w:rFonts w:ascii="Palatino Linotype" w:hAnsi="Palatino Linotype"/>
+                <w:b/>
+                <w:bCs/>
+                <w:sz w:val="20"/>
+                <w:szCs w:val="20"/>
+              </w:rPr>
+            </w:pPr>
+            <w:proofErr w:type="gramStart"/>
+            <w:r>
+              <w:rPr>
+                <w:rFonts w:ascii="Palatino Linotype" w:hAnsi="Palatino Linotype"/>
+                <w:b/>
+                <w:bCs/>
+                <w:sz w:val="20"/>
+                <w:szCs w:val="20"/>
+              </w:rPr>
+              <w:lastRenderedPageBreak/>
+              <w:t xml:space="preserve">Driving In Marked Lanes</w:t>
+            </w:r>
+          </w:p>
+        </w:tc>
+        <w:tc>
+          <w:tcPr>
+            <w:tcW w:w="3289" w:type="dxa"/>
+          </w:tcPr>
+          <w:p>
+            <w:pPr>
+              <w:tabs>
+                <w:tab w:val="left" w:pos="-1080"/>
+                <w:tab w:val="left" w:pos="-720"/>
+                <w:tab w:val="left" w:pos="0"/>
+                <w:tab w:val="left" w:pos="720"/>
+                <w:tab w:val="left" w:pos="1440"/>
+                <w:tab w:val="left" w:pos="2160"/>
+                <w:tab w:val="left" w:pos="2880"/>
+                <w:tab w:val="left" w:pos="3600"/>
+                <w:tab w:val="left" w:pos="4320"/>
+                <w:tab w:val="left" w:pos="4680"/>
+              </w:tabs>
+              <w:rPr>
+                <w:rFonts w:ascii="Palatino Linotype" w:hAnsi="Palatino Linotype"/>
+                <w:b/>
+                <w:bCs/>
+                <w:sz w:val="20"/>
+                <w:szCs w:val="20"/>
+              </w:rPr>
+            </w:pPr>
+            <w:proofErr w:type="gramStart"/>
+            <w:r>
+              <w:rPr>
+                <w:rFonts w:ascii="Palatino Linotype" w:hAnsi="Palatino Linotype"/>
+                <w:b/>
+                <w:bCs/>
+                <w:sz w:val="20"/>
+                <w:szCs w:val="20"/>
+              </w:rPr>
+              <w:lastRenderedPageBreak/>
+              <w:t xml:space="preserve">Seatbelt Required Driver</w:t>
             </w:r>
           </w:p>
         </w:tc>
@@ -926,7 +1069,7 @@
         </w:trPr>
         <w:tc>
           <w:tcPr>
-            <w:tcW w:w="1801" w:type="dxa"/>
+            <w:tcW w:w="2182" w:type="dxa"/>
           </w:tcPr>
           <w:p>
             <w:pPr>
@@ -988,6 +1131,7 @@
                 <w:szCs w:val="20"/>
               </w:rPr>
             </w:pPr>
+            <w:proofErr w:type="gramStart"/>
             <w:r>
               <w:rPr>
                 <w:rFonts w:ascii="Palatino Linotype" w:hAnsi="Palatino Linotype"/>
@@ -1026,6 +1170,7 @@
                 <w:szCs w:val="20"/>
               </w:rPr>
             </w:pPr>
+            <w:proofErr w:type="gramStart"/>
             <w:r>
               <w:rPr>
                 <w:rFonts w:ascii="Palatino Linotype" w:hAnsi="Palatino Linotype"/>
@@ -1035,6 +1180,84 @@
                 <w:szCs w:val="20"/>
               </w:rPr>
               <w:t xml:space="preserve">4511.19A2***</w:t>
+            </w:r>
+          </w:p>
+        </w:tc>
+        <w:tc>
+          <w:tcPr>
+            <w:tcW w:w="3289" w:type="dxa"/>
+          </w:tcPr>
+          <w:p>
+            <w:pPr>
+              <w:tabs>
+                <w:tab w:val="left" w:pos="-1080"/>
+                <w:tab w:val="left" w:pos="-720"/>
+                <w:tab w:val="left" w:pos="0"/>
+                <w:tab w:val="left" w:pos="720"/>
+                <w:tab w:val="left" w:pos="1440"/>
+                <w:tab w:val="left" w:pos="2160"/>
+                <w:tab w:val="left" w:pos="2880"/>
+                <w:tab w:val="left" w:pos="3600"/>
+                <w:tab w:val="left" w:pos="4320"/>
+                <w:tab w:val="left" w:pos="4680"/>
+              </w:tabs>
+              <w:rPr>
+                <w:rFonts w:ascii="Palatino Linotype" w:hAnsi="Palatino Linotype"/>
+                <w:b/>
+                <w:bCs/>
+                <w:sz w:val="20"/>
+                <w:szCs w:val="20"/>
+              </w:rPr>
+            </w:pPr>
+            <w:proofErr w:type="gramStart"/>
+            <w:r>
+              <w:rPr>
+                <w:rFonts w:ascii="Palatino Linotype" w:hAnsi="Palatino Linotype"/>
+                <w:b/>
+                <w:bCs/>
+                <w:sz w:val="20"/>
+                <w:szCs w:val="20"/>
+              </w:rPr>
+              <w:t xml:space="preserve">4511.33</w:t>
+            </w:r>
+          </w:p>
+        </w:tc>
+        <w:tc>
+          <w:tcPr>
+            <w:tcW w:w="3289" w:type="dxa"/>
+          </w:tcPr>
+          <w:p>
+            <w:pPr>
+              <w:tabs>
+                <w:tab w:val="left" w:pos="-1080"/>
+                <w:tab w:val="left" w:pos="-720"/>
+                <w:tab w:val="left" w:pos="0"/>
+                <w:tab w:val="left" w:pos="720"/>
+                <w:tab w:val="left" w:pos="1440"/>
+                <w:tab w:val="left" w:pos="2160"/>
+                <w:tab w:val="left" w:pos="2880"/>
+                <w:tab w:val="left" w:pos="3600"/>
+                <w:tab w:val="left" w:pos="4320"/>
+                <w:tab w:val="left" w:pos="4680"/>
+              </w:tabs>
+              <w:rPr>
+                <w:rFonts w:ascii="Palatino Linotype" w:hAnsi="Palatino Linotype"/>
+                <w:b/>
+                <w:bCs/>
+                <w:sz w:val="20"/>
+                <w:szCs w:val="20"/>
+              </w:rPr>
+            </w:pPr>
+            <w:proofErr w:type="gramStart"/>
+            <w:r>
+              <w:rPr>
+                <w:rFonts w:ascii="Palatino Linotype" w:hAnsi="Palatino Linotype"/>
+                <w:b/>
+                <w:bCs/>
+                <w:sz w:val="20"/>
+                <w:szCs w:val="20"/>
+              </w:rPr>
+              <w:t xml:space="preserve">4513.263B1</w:t>
             </w:r>
           </w:p>
         </w:tc>
@@ -1045,7 +1268,7 @@
         </w:trPr>
         <w:tc>
           <w:tcPr>
-            <w:tcW w:w="1801" w:type="dxa"/>
+            <w:tcW w:w="2182" w:type="dxa"/>
           </w:tcPr>
           <w:p>
             <w:pPr>
@@ -1107,6 +1330,7 @@
                 <w:szCs w:val="20"/>
               </w:rPr>
             </w:pPr>
+            <w:proofErr w:type="gramStart"/>
             <w:r>
               <w:rPr>
                 <w:rFonts w:ascii="Palatino Linotype" w:hAnsi="Palatino Linotype"/>
@@ -1145,6 +1369,85 @@
                 <w:szCs w:val="20"/>
               </w:rPr>
             </w:pPr>
+            <w:proofErr w:type="gramStart"/>
+            <w:r>
+              <w:rPr>
+                <w:rFonts w:ascii="Palatino Linotype" w:hAnsi="Palatino Linotype"/>
+                <w:b/>
+                <w:bCs/>
+                <w:sz w:val="20"/>
+                <w:szCs w:val="20"/>
+              </w:rPr>
+              <w:t xml:space="preserve">UCM</w:t>
+            </w:r>
+          </w:p>
+        </w:tc>
+        <w:tc>
+          <w:tcPr>
+            <w:tcW w:w="3289" w:type="dxa"/>
+          </w:tcPr>
+          <w:p>
+            <w:pPr>
+              <w:tabs>
+                <w:tab w:val="left" w:pos="-1080"/>
+                <w:tab w:val="left" w:pos="-720"/>
+                <w:tab w:val="left" w:pos="0"/>
+                <w:tab w:val="left" w:pos="720"/>
+                <w:tab w:val="left" w:pos="1440"/>
+                <w:tab w:val="left" w:pos="2160"/>
+                <w:tab w:val="left" w:pos="2880"/>
+                <w:tab w:val="left" w:pos="3600"/>
+                <w:tab w:val="left" w:pos="4320"/>
+                <w:tab w:val="left" w:pos="4680"/>
+              </w:tabs>
+              <w:rPr>
+                <w:rFonts w:ascii="Palatino Linotype" w:hAnsi="Palatino Linotype"/>
+                <w:b/>
+                <w:bCs/>
+                <w:sz w:val="20"/>
+                <w:szCs w:val="20"/>
+              </w:rPr>
+            </w:pPr>
+            <w:proofErr w:type="gramStart"/>
+            <w:r>
+              <w:rPr>
+                <w:rFonts w:ascii="Palatino Linotype" w:hAnsi="Palatino Linotype"/>
+                <w:b/>
+                <w:bCs/>
+                <w:sz w:val="20"/>
+                <w:szCs w:val="20"/>
+              </w:rPr>
+              <w:t xml:space="preserve">MM</w:t>
+            </w:r>
+          </w:p>
+        </w:tc>
+        <w:tc>
+          <w:tcPr>
+            <w:tcW w:w="3289" w:type="dxa"/>
+          </w:tcPr>
+          <w:p>
+            <w:pPr>
+              <w:tabs>
+                <w:tab w:val="left" w:pos="-1080"/>
+                <w:tab w:val="left" w:pos="-720"/>
+                <w:tab w:val="left" w:pos="0"/>
+                <w:tab w:val="left" w:pos="720"/>
+                <w:tab w:val="left" w:pos="1440"/>
+                <w:tab w:val="left" w:pos="2160"/>
+                <w:tab w:val="left" w:pos="2880"/>
+                <w:tab w:val="left" w:pos="3600"/>
+                <w:tab w:val="left" w:pos="4320"/>
+                <w:tab w:val="left" w:pos="4680"/>
+              </w:tabs>
+              <w:rPr>
+                <w:rFonts w:ascii="Palatino Linotype" w:hAnsi="Palatino Linotype"/>
+                <w:b/>
+                <w:bCs/>
+                <w:sz w:val="20"/>
+                <w:szCs w:val="20"/>
+              </w:rPr>
+            </w:pPr>
+            <w:proofErr w:type="gramStart"/>
             <w:r>
               <w:rPr>
                 <w:rFonts w:ascii="Palatino Linotype" w:hAnsi="Palatino Linotype"/>
@@ -1164,7 +1467,7 @@
         </w:trPr>
         <w:tc>
           <w:tcPr>
-            <w:tcW w:w="1801" w:type="dxa"/>
+            <w:tcW w:w="2182" w:type="dxa"/>
           </w:tcPr>
           <w:p>
             <w:pPr>
@@ -1226,6 +1529,7 @@
                 <w:szCs w:val="20"/>
               </w:rPr>
             </w:pPr>
+            <w:proofErr w:type="gramStart"/>
             <w:r>
               <w:rPr>
                 <w:rFonts w:ascii="Palatino Linotype" w:hAnsi="Palatino Linotype"/>
@@ -1264,6 +1568,85 @@
                 <w:szCs w:val="20"/>
               </w:rPr>
             </w:pPr>
+            <w:proofErr w:type="gramStart"/>
+            <w:r>
+              <w:rPr>
+                <w:rFonts w:ascii="Palatino Linotype" w:hAnsi="Palatino Linotype"/>
+                <w:b/>
+                <w:bCs/>
+                <w:sz w:val="20"/>
+                <w:szCs w:val="20"/>
+              </w:rPr>
+              <w:t xml:space="preserve">No Contest</w:t>
+            </w:r>
+          </w:p>
+        </w:tc>
+        <w:tc>
+          <w:tcPr>
+            <w:tcW w:w="3289" w:type="dxa"/>
+          </w:tcPr>
+          <w:p>
+            <w:pPr>
+              <w:tabs>
+                <w:tab w:val="left" w:pos="-1080"/>
+                <w:tab w:val="left" w:pos="-720"/>
+                <w:tab w:val="left" w:pos="0"/>
+                <w:tab w:val="left" w:pos="720"/>
+                <w:tab w:val="left" w:pos="1440"/>
+                <w:tab w:val="left" w:pos="2160"/>
+                <w:tab w:val="left" w:pos="2880"/>
+                <w:tab w:val="left" w:pos="3600"/>
+                <w:tab w:val="left" w:pos="4320"/>
+                <w:tab w:val="left" w:pos="4680"/>
+              </w:tabs>
+              <w:rPr>
+                <w:rFonts w:ascii="Palatino Linotype" w:hAnsi="Palatino Linotype"/>
+                <w:b/>
+                <w:bCs/>
+                <w:sz w:val="20"/>
+                <w:szCs w:val="20"/>
+              </w:rPr>
+            </w:pPr>
+            <w:proofErr w:type="gramStart"/>
+            <w:r>
+              <w:rPr>
+                <w:rFonts w:ascii="Palatino Linotype" w:hAnsi="Palatino Linotype"/>
+                <w:b/>
+                <w:bCs/>
+                <w:sz w:val="20"/>
+                <w:szCs w:val="20"/>
+              </w:rPr>
+              <w:t xml:space="preserve">No Contest</w:t>
+            </w:r>
+          </w:p>
+        </w:tc>
+        <w:tc>
+          <w:tcPr>
+            <w:tcW w:w="3289" w:type="dxa"/>
+          </w:tcPr>
+          <w:p>
+            <w:pPr>
+              <w:tabs>
+                <w:tab w:val="left" w:pos="-1080"/>
+                <w:tab w:val="left" w:pos="-720"/>
+                <w:tab w:val="left" w:pos="0"/>
+                <w:tab w:val="left" w:pos="720"/>
+                <w:tab w:val="left" w:pos="1440"/>
+                <w:tab w:val="left" w:pos="2160"/>
+                <w:tab w:val="left" w:pos="2880"/>
+                <w:tab w:val="left" w:pos="3600"/>
+                <w:tab w:val="left" w:pos="4320"/>
+                <w:tab w:val="left" w:pos="4680"/>
+              </w:tabs>
+              <w:rPr>
+                <w:rFonts w:ascii="Palatino Linotype" w:hAnsi="Palatino Linotype"/>
+                <w:b/>
+                <w:bCs/>
+                <w:sz w:val="20"/>
+                <w:szCs w:val="20"/>
+              </w:rPr>
+            </w:pPr>
+            <w:proofErr w:type="gramStart"/>
             <w:r>
               <w:rPr>
                 <w:rFonts w:ascii="Palatino Linotype" w:hAnsi="Palatino Linotype"/>
@@ -1283,7 +1666,7 @@
         </w:trPr>
         <w:tc>
           <w:tcPr>
-            <w:tcW w:w="1801" w:type="dxa"/>
+            <w:tcW w:w="2182" w:type="dxa"/>
           </w:tcPr>
           <w:p>
             <w:pPr>
@@ -1345,6 +1728,7 @@
                 <w:szCs w:val="20"/>
               </w:rPr>
             </w:pPr>
+            <w:proofErr w:type="gramStart"/>
             <w:r>
               <w:rPr>
                 <w:rFonts w:ascii="Palatino Linotype" w:hAnsi="Palatino Linotype"/>
@@ -1383,6 +1767,85 @@
                 <w:szCs w:val="20"/>
               </w:rPr>
             </w:pPr>
+            <w:proofErr w:type="gramStart"/>
+            <w:r>
+              <w:rPr>
+                <w:rFonts w:ascii="Palatino Linotype" w:hAnsi="Palatino Linotype"/>
+                <w:b/>
+                <w:bCs/>
+                <w:sz w:val="20"/>
+                <w:szCs w:val="20"/>
+              </w:rPr>
+              <w:t xml:space="preserve">Guilty</w:t>
+            </w:r>
+          </w:p>
+        </w:tc>
+        <w:tc>
+          <w:tcPr>
+            <w:tcW w:w="3289" w:type="dxa"/>
+          </w:tcPr>
+          <w:p>
+            <w:pPr>
+              <w:tabs>
+                <w:tab w:val="left" w:pos="-1080"/>
+                <w:tab w:val="left" w:pos="-720"/>
+                <w:tab w:val="left" w:pos="0"/>
+                <w:tab w:val="left" w:pos="720"/>
+                <w:tab w:val="left" w:pos="1440"/>
+                <w:tab w:val="left" w:pos="2160"/>
+                <w:tab w:val="left" w:pos="2880"/>
+                <w:tab w:val="left" w:pos="3600"/>
+                <w:tab w:val="left" w:pos="4320"/>
+                <w:tab w:val="left" w:pos="4680"/>
+              </w:tabs>
+              <w:rPr>
+                <w:rFonts w:ascii="Palatino Linotype" w:hAnsi="Palatino Linotype"/>
+                <w:b/>
+                <w:bCs/>
+                <w:sz w:val="20"/>
+                <w:szCs w:val="20"/>
+              </w:rPr>
+            </w:pPr>
+            <w:proofErr w:type="gramStart"/>
+            <w:r>
+              <w:rPr>
+                <w:rFonts w:ascii="Palatino Linotype" w:hAnsi="Palatino Linotype"/>
+                <w:b/>
+                <w:bCs/>
+                <w:sz w:val="20"/>
+                <w:szCs w:val="20"/>
+              </w:rPr>
+              <w:t xml:space="preserve">Guilty</w:t>
+            </w:r>
+          </w:p>
+        </w:tc>
+        <w:tc>
+          <w:tcPr>
+            <w:tcW w:w="3289" w:type="dxa"/>
+          </w:tcPr>
+          <w:p>
+            <w:pPr>
+              <w:tabs>
+                <w:tab w:val="left" w:pos="-1080"/>
+                <w:tab w:val="left" w:pos="-720"/>
+                <w:tab w:val="left" w:pos="0"/>
+                <w:tab w:val="left" w:pos="720"/>
+                <w:tab w:val="left" w:pos="1440"/>
+                <w:tab w:val="left" w:pos="2160"/>
+                <w:tab w:val="left" w:pos="2880"/>
+                <w:tab w:val="left" w:pos="3600"/>
+                <w:tab w:val="left" w:pos="4320"/>
+                <w:tab w:val="left" w:pos="4680"/>
+              </w:tabs>
+              <w:rPr>
+                <w:rFonts w:ascii="Palatino Linotype" w:hAnsi="Palatino Linotype"/>
+                <w:b/>
+                <w:bCs/>
+                <w:sz w:val="20"/>
+                <w:szCs w:val="20"/>
+              </w:rPr>
+            </w:pPr>
+            <w:proofErr w:type="gramStart"/>
             <w:r>
               <w:rPr>
                 <w:rFonts w:ascii="Palatino Linotype" w:hAnsi="Palatino Linotype"/>
@@ -1402,7 +1865,7 @@
         </w:trPr>
         <w:tc>
           <w:tcPr>
-            <w:tcW w:w="1801" w:type="dxa"/>
+            <w:tcW w:w="2182" w:type="dxa"/>
           </w:tcPr>
           <w:p>
             <w:pPr>
@@ -1464,6 +1927,7 @@
                 <w:szCs w:val="20"/>
               </w:rPr>
             </w:pPr>
+            <w:proofErr w:type="gramStart"/>
             <w:r>
               <w:rPr>
                 <w:rFonts w:ascii="Palatino Linotype" w:hAnsi="Palatino Linotype"/>
@@ -1502,6 +1966,85 @@
                 <w:szCs w:val="20"/>
               </w:rPr>
             </w:pPr>
+            <w:proofErr w:type="gramStart"/>
+            <w:r>
+              <w:rPr>
+                <w:rFonts w:ascii="Palatino Linotype" w:hAnsi="Palatino Linotype"/>
+                <w:b/>
+                <w:bCs/>
+                <w:sz w:val="20"/>
+                <w:szCs w:val="20"/>
+              </w:rPr>
+              <w:t xml:space="preserve">$ 0</w:t>
+            </w:r>
+          </w:p>
+        </w:tc>
+        <w:tc>
+          <w:tcPr>
+            <w:tcW w:w="3289" w:type="dxa"/>
+          </w:tcPr>
+          <w:p>
+            <w:pPr>
+              <w:tabs>
+                <w:tab w:val="left" w:pos="-1080"/>
+                <w:tab w:val="left" w:pos="-720"/>
+                <w:tab w:val="left" w:pos="0"/>
+                <w:tab w:val="left" w:pos="720"/>
+                <w:tab w:val="left" w:pos="1440"/>
+                <w:tab w:val="left" w:pos="2160"/>
+                <w:tab w:val="left" w:pos="2880"/>
+                <w:tab w:val="left" w:pos="3600"/>
+                <w:tab w:val="left" w:pos="4320"/>
+                <w:tab w:val="left" w:pos="4680"/>
+              </w:tabs>
+              <w:rPr>
+                <w:rFonts w:ascii="Palatino Linotype" w:hAnsi="Palatino Linotype"/>
+                <w:b/>
+                <w:bCs/>
+                <w:sz w:val="20"/>
+                <w:szCs w:val="20"/>
+              </w:rPr>
+            </w:pPr>
+            <w:proofErr w:type="gramStart"/>
+            <w:r>
+              <w:rPr>
+                <w:rFonts w:ascii="Palatino Linotype" w:hAnsi="Palatino Linotype"/>
+                <w:b/>
+                <w:bCs/>
+                <w:sz w:val="20"/>
+                <w:szCs w:val="20"/>
+              </w:rPr>
+              <w:t xml:space="preserve">$ 0</w:t>
+            </w:r>
+          </w:p>
+        </w:tc>
+        <w:tc>
+          <w:tcPr>
+            <w:tcW w:w="3289" w:type="dxa"/>
+          </w:tcPr>
+          <w:p>
+            <w:pPr>
+              <w:tabs>
+                <w:tab w:val="left" w:pos="-1080"/>
+                <w:tab w:val="left" w:pos="-720"/>
+                <w:tab w:val="left" w:pos="0"/>
+                <w:tab w:val="left" w:pos="720"/>
+                <w:tab w:val="left" w:pos="1440"/>
+                <w:tab w:val="left" w:pos="2160"/>
+                <w:tab w:val="left" w:pos="2880"/>
+                <w:tab w:val="left" w:pos="3600"/>
+                <w:tab w:val="left" w:pos="4320"/>
+                <w:tab w:val="left" w:pos="4680"/>
+              </w:tabs>
+              <w:rPr>
+                <w:rFonts w:ascii="Palatino Linotype" w:hAnsi="Palatino Linotype"/>
+                <w:b/>
+                <w:bCs/>
+                <w:sz w:val="20"/>
+                <w:szCs w:val="20"/>
+              </w:rPr>
+            </w:pPr>
+            <w:proofErr w:type="gramStart"/>
             <w:r>
               <w:rPr>
                 <w:rFonts w:ascii="Palatino Linotype" w:hAnsi="Palatino Linotype"/>
@@ -1521,7 +2064,7 @@
         </w:trPr>
         <w:tc>
           <w:tcPr>
-            <w:tcW w:w="1801" w:type="dxa"/>
+            <w:tcW w:w="2182" w:type="dxa"/>
           </w:tcPr>
           <w:p>
             <w:pPr>
@@ -1603,6 +2146,7 @@
                 <w:szCs w:val="20"/>
               </w:rPr>
             </w:pPr>
+            <w:proofErr w:type="gramStart"/>
             <w:r>
               <w:rPr>
                 <w:rFonts w:ascii="Palatino Linotype" w:hAnsi="Palatino Linotype"/>
@@ -1641,6 +2185,7 @@
                 <w:szCs w:val="20"/>
               </w:rPr>
             </w:pPr>
+            <w:proofErr w:type="gramStart"/>
             <w:r>
               <w:rPr>
                 <w:rFonts w:ascii="Palatino Linotype" w:hAnsi="Palatino Linotype"/>
@@ -1650,6 +2195,502 @@
                 <w:szCs w:val="20"/>
               </w:rPr>
               <w:t xml:space="preserve">$ 0</w:t>
+            </w:r>
+          </w:p>
+        </w:tc>
+        <w:tc>
+          <w:tcPr>
+            <w:tcW w:w="3289" w:type="dxa"/>
+          </w:tcPr>
+          <w:p>
+            <w:pPr>
+              <w:tabs>
+                <w:tab w:val="left" w:pos="-1080"/>
+                <w:tab w:val="left" w:pos="-720"/>
+                <w:tab w:val="left" w:pos="0"/>
+                <w:tab w:val="left" w:pos="720"/>
+                <w:tab w:val="left" w:pos="1440"/>
+                <w:tab w:val="left" w:pos="2160"/>
+                <w:tab w:val="left" w:pos="2880"/>
+                <w:tab w:val="left" w:pos="3600"/>
+                <w:tab w:val="left" w:pos="4320"/>
+                <w:tab w:val="left" w:pos="4680"/>
+              </w:tabs>
+              <w:rPr>
+                <w:rFonts w:ascii="Palatino Linotype" w:hAnsi="Palatino Linotype"/>
+                <w:b/>
+                <w:bCs/>
+                <w:sz w:val="20"/>
+                <w:szCs w:val="20"/>
+              </w:rPr>
+            </w:pPr>
+            <w:proofErr w:type="gramStart"/>
+            <w:r>
+              <w:rPr>
+                <w:rFonts w:ascii="Palatino Linotype" w:hAnsi="Palatino Linotype"/>
+                <w:b/>
+                <w:bCs/>
+                <w:sz w:val="20"/>
+                <w:szCs w:val="20"/>
+              </w:rPr>
+              <w:t xml:space="preserve">$ 0</w:t>
+            </w:r>
+          </w:p>
+        </w:tc>
+        <w:tc>
+          <w:tcPr>
+            <w:tcW w:w="3289" w:type="dxa"/>
+          </w:tcPr>
+          <w:p>
+            <w:pPr>
+              <w:tabs>
+                <w:tab w:val="left" w:pos="-1080"/>
+                <w:tab w:val="left" w:pos="-720"/>
+                <w:tab w:val="left" w:pos="0"/>
+                <w:tab w:val="left" w:pos="720"/>
+                <w:tab w:val="left" w:pos="1440"/>
+                <w:tab w:val="left" w:pos="2160"/>
+                <w:tab w:val="left" w:pos="2880"/>
+                <w:tab w:val="left" w:pos="3600"/>
+                <w:tab w:val="left" w:pos="4320"/>
+                <w:tab w:val="left" w:pos="4680"/>
+              </w:tabs>
+              <w:rPr>
+                <w:rFonts w:ascii="Palatino Linotype" w:hAnsi="Palatino Linotype"/>
+                <w:b/>
+                <w:bCs/>
+                <w:sz w:val="20"/>
+                <w:szCs w:val="20"/>
+              </w:rPr>
+            </w:pPr>
+            <w:proofErr w:type="gramStart"/>
+            <w:r>
+              <w:rPr>
+                <w:rFonts w:ascii="Palatino Linotype" w:hAnsi="Palatino Linotype"/>
+                <w:b/>
+                <w:bCs/>
+                <w:sz w:val="20"/>
+                <w:szCs w:val="20"/>
+              </w:rPr>
+              <w:t xml:space="preserve">$ 0</w:t>
+            </w:r>
+          </w:p>
+        </w:tc>
+      </w:tr>
+      <w:tr>
+        <w:trPr>
+          <w:jc w:val="center"/>
+        </w:trPr>
+        <w:tc>
+          <w:tcPr>
+            <w:tcW w:w="2182" w:type="dxa"/>
+          </w:tcPr>
+          <w:p>
+            <w:pPr>
+              <w:tabs>
+                <w:tab w:val="left" w:pos="-1080"/>
+                <w:tab w:val="left" w:pos="-720"/>
+                <w:tab w:val="left" w:pos="0"/>
+                <w:tab w:val="left" w:pos="720"/>
+                <w:tab w:val="left" w:pos="1440"/>
+                <w:tab w:val="left" w:pos="2160"/>
+                <w:tab w:val="left" w:pos="2880"/>
+                <w:tab w:val="left" w:pos="3600"/>
+                <w:tab w:val="left" w:pos="4320"/>
+                <w:tab w:val="left" w:pos="4680"/>
+              </w:tabs>
+              <w:rPr>
+                <w:rFonts w:ascii="Palatino Linotype" w:hAnsi="Palatino Linotype"/>
+                <w:b/>
+                <w:bCs/>
+                <w:sz w:val="20"/>
+                <w:szCs w:val="20"/>
+              </w:rPr>
+            </w:pPr>
+            <w:r>
+              <w:rPr>
+                <w:rFonts w:ascii="Palatino Linotype" w:hAnsi="Palatino Linotype"/>
+                <w:b/>
+                <w:bCs/>
+                <w:sz w:val="20"/>
+                <w:szCs w:val="20"/>
+              </w:rPr>
+              <w:t>Jail Days</w:t>
+            </w:r>
+          </w:p>
+        </w:tc>
+        <w:tc>
+          <w:tcPr>
+            <w:tcW w:w="3289" w:type="dxa"/>
+          </w:tcPr>
+          <w:p>
+            <w:pPr>
+              <w:tabs>
+                <w:tab w:val="left" w:pos="-1080"/>
+                <w:tab w:val="left" w:pos="-720"/>
+                <w:tab w:val="left" w:pos="0"/>
+                <w:tab w:val="left" w:pos="720"/>
+                <w:tab w:val="left" w:pos="1440"/>
+                <w:tab w:val="left" w:pos="2160"/>
+                <w:tab w:val="left" w:pos="2880"/>
+                <w:tab w:val="left" w:pos="3600"/>
+                <w:tab w:val="left" w:pos="4320"/>
+                <w:tab w:val="left" w:pos="4680"/>
+              </w:tabs>
+              <w:rPr>
+                <w:rFonts w:ascii="Palatino Linotype" w:hAnsi="Palatino Linotype"/>
+                <w:b/>
+                <w:bCs/>
+                <w:sz w:val="20"/>
+                <w:szCs w:val="20"/>
+              </w:rPr>
+            </w:pPr>
+            <w:proofErr w:type="gramStart"/>
+            <w:r>
+              <w:rPr>
+                <w:rFonts w:ascii="Palatino Linotype" w:hAnsi="Palatino Linotype"/>
+                <w:b/>
+                <w:bCs/>
+                <w:sz w:val="20"/>
+                <w:szCs w:val="20"/>
+              </w:rPr>
+              <w:t xml:space="preserve">None</w:t>
+            </w:r>
+          </w:p>
+        </w:tc>
+        <w:tc>
+          <w:tcPr>
+            <w:tcW w:w="3289" w:type="dxa"/>
+          </w:tcPr>
+          <w:p>
+            <w:pPr>
+              <w:tabs>
+                <w:tab w:val="left" w:pos="-1080"/>
+                <w:tab w:val="left" w:pos="-720"/>
+                <w:tab w:val="left" w:pos="0"/>
+                <w:tab w:val="left" w:pos="720"/>
+                <w:tab w:val="left" w:pos="1440"/>
+                <w:tab w:val="left" w:pos="2160"/>
+                <w:tab w:val="left" w:pos="2880"/>
+                <w:tab w:val="left" w:pos="3600"/>
+                <w:tab w:val="left" w:pos="4320"/>
+                <w:tab w:val="left" w:pos="4680"/>
+              </w:tabs>
+              <w:rPr>
+                <w:rFonts w:ascii="Palatino Linotype" w:hAnsi="Palatino Linotype"/>
+                <w:b/>
+                <w:bCs/>
+                <w:sz w:val="20"/>
+                <w:szCs w:val="20"/>
+              </w:rPr>
+            </w:pPr>
+            <w:proofErr w:type="gramStart"/>
+            <w:r>
+              <w:rPr>
+                <w:rFonts w:ascii="Palatino Linotype" w:hAnsi="Palatino Linotype"/>
+                <w:b/>
+                <w:bCs/>
+                <w:sz w:val="20"/>
+                <w:szCs w:val="20"/>
+              </w:rPr>
+              <w:t xml:space="preserve">None</w:t>
+            </w:r>
+          </w:p>
+        </w:tc>
+        <w:tc>
+          <w:tcPr>
+            <w:tcW w:w="3289" w:type="dxa"/>
+          </w:tcPr>
+          <w:p>
+            <w:pPr>
+              <w:tabs>
+                <w:tab w:val="left" w:pos="-1080"/>
+                <w:tab w:val="left" w:pos="-720"/>
+                <w:tab w:val="left" w:pos="0"/>
+                <w:tab w:val="left" w:pos="720"/>
+                <w:tab w:val="left" w:pos="1440"/>
+                <w:tab w:val="left" w:pos="2160"/>
+                <w:tab w:val="left" w:pos="2880"/>
+                <w:tab w:val="left" w:pos="3600"/>
+                <w:tab w:val="left" w:pos="4320"/>
+                <w:tab w:val="left" w:pos="4680"/>
+              </w:tabs>
+              <w:rPr>
+                <w:rFonts w:ascii="Palatino Linotype" w:hAnsi="Palatino Linotype"/>
+                <w:b/>
+                <w:bCs/>
+                <w:sz w:val="20"/>
+                <w:szCs w:val="20"/>
+              </w:rPr>
+            </w:pPr>
+            <w:proofErr w:type="gramStart"/>
+            <w:r>
+              <w:rPr>
+                <w:rFonts w:ascii="Palatino Linotype" w:hAnsi="Palatino Linotype"/>
+                <w:b/>
+                <w:bCs/>
+                <w:sz w:val="20"/>
+                <w:szCs w:val="20"/>
+              </w:rPr>
+              <w:t xml:space="preserve">None</w:t>
+            </w:r>
+          </w:p>
+        </w:tc>
+        <w:tc>
+          <w:tcPr>
+            <w:tcW w:w="3289" w:type="dxa"/>
+          </w:tcPr>
+          <w:p>
+            <w:pPr>
+              <w:tabs>
+                <w:tab w:val="left" w:pos="-1080"/>
+                <w:tab w:val="left" w:pos="-720"/>
+                <w:tab w:val="left" w:pos="0"/>
+                <w:tab w:val="left" w:pos="720"/>
+                <w:tab w:val="left" w:pos="1440"/>
+                <w:tab w:val="left" w:pos="2160"/>
+                <w:tab w:val="left" w:pos="2880"/>
+                <w:tab w:val="left" w:pos="3600"/>
+                <w:tab w:val="left" w:pos="4320"/>
+                <w:tab w:val="left" w:pos="4680"/>
+              </w:tabs>
+              <w:rPr>
+                <w:rFonts w:ascii="Palatino Linotype" w:hAnsi="Palatino Linotype"/>
+                <w:b/>
+                <w:bCs/>
+                <w:sz w:val="20"/>
+                <w:szCs w:val="20"/>
+              </w:rPr>
+            </w:pPr>
+            <w:proofErr w:type="gramStart"/>
+            <w:r>
+              <w:rPr>
+                <w:rFonts w:ascii="Palatino Linotype" w:hAnsi="Palatino Linotype"/>
+                <w:b/>
+                <w:bCs/>
+                <w:sz w:val="20"/>
+                <w:szCs w:val="20"/>
+              </w:rPr>
+              <w:t xml:space="preserve">None</w:t>
+            </w:r>
+          </w:p>
+        </w:tc>
+      </w:tr>
+      <w:tr>
+        <w:trPr>
+          <w:jc w:val="center"/>
+        </w:trPr>
+        <w:tc>
+          <w:tcPr>
+            <w:tcW w:w="2182" w:type="dxa"/>
+          </w:tcPr>
+          <w:p>
+            <w:pPr>
+              <w:tabs>
+                <w:tab w:val="left" w:pos="-1080"/>
+                <w:tab w:val="left" w:pos="-720"/>
+                <w:tab w:val="left" w:pos="0"/>
+                <w:tab w:val="left" w:pos="720"/>
+                <w:tab w:val="left" w:pos="1440"/>
+                <w:tab w:val="left" w:pos="2160"/>
+                <w:tab w:val="left" w:pos="2880"/>
+                <w:tab w:val="left" w:pos="3600"/>
+                <w:tab w:val="left" w:pos="4320"/>
+                <w:tab w:val="left" w:pos="4680"/>
+              </w:tabs>
+              <w:rPr>
+                <w:rFonts w:ascii="Palatino Linotype" w:hAnsi="Palatino Linotype"/>
+                <w:b/>
+                <w:bCs/>
+                <w:sz w:val="20"/>
+                <w:szCs w:val="20"/>
+              </w:rPr>
+            </w:pPr>
+            <w:r>
+              <w:rPr>
+                <w:rFonts w:ascii="Palatino Linotype" w:hAnsi="Palatino Linotype"/>
+                <w:b/>
+                <w:bCs/>
+                <w:sz w:val="20"/>
+                <w:szCs w:val="20"/>
+              </w:rPr>
+              <w:t>Jail Days</w:t>
+            </w:r>
+            <w:r>
+              <w:rPr>
+                <w:rFonts w:ascii="Palatino Linotype" w:hAnsi="Palatino Linotype"/>
+                <w:b/>
+                <w:bCs/>
+                <w:sz w:val="20"/>
+                <w:szCs w:val="20"/>
+              </w:rPr>
+              <w:t xml:space="preserve"> </w:t>
+            </w:r>
+            <w:r>
+              <w:rPr>
+                <w:rFonts w:ascii="Palatino Linotype" w:hAnsi="Palatino Linotype"/>
+                <w:b/>
+                <w:bCs/>
+                <w:sz w:val="20"/>
+                <w:szCs w:val="20"/>
+              </w:rPr>
+              <w:t>Suspended</w:t>
+            </w:r>
+          </w:p>
+        </w:tc>
+        <w:tc>
+          <w:tcPr>
+            <w:tcW w:w="3289" w:type="dxa"/>
+          </w:tcPr>
+          <w:p>
+            <w:pPr>
+              <w:tabs>
+                <w:tab w:val="left" w:pos="-1080"/>
+                <w:tab w:val="left" w:pos="-720"/>
+                <w:tab w:val="left" w:pos="0"/>
+                <w:tab w:val="left" w:pos="720"/>
+                <w:tab w:val="left" w:pos="1440"/>
+                <w:tab w:val="left" w:pos="2160"/>
+                <w:tab w:val="left" w:pos="2880"/>
+                <w:tab w:val="left" w:pos="3600"/>
+                <w:tab w:val="left" w:pos="4320"/>
+                <w:tab w:val="left" w:pos="4680"/>
+              </w:tabs>
+              <w:rPr>
+                <w:rFonts w:ascii="Palatino Linotype" w:hAnsi="Palatino Linotype"/>
+                <w:b/>
+                <w:bCs/>
+                <w:sz w:val="20"/>
+                <w:szCs w:val="20"/>
+              </w:rPr>
+            </w:pPr>
+            <w:proofErr w:type="gramStart"/>
+            <w:r>
+              <w:rPr>
+                <w:rFonts w:ascii="Palatino Linotype" w:hAnsi="Palatino Linotype"/>
+                <w:b/>
+                <w:bCs/>
+                <w:sz w:val="20"/>
+                <w:szCs w:val="20"/>
+              </w:rPr>
+              <w:t xml:space="preserve">None</w:t>
+            </w:r>
+          </w:p>
+        </w:tc>
+        <w:tc>
+          <w:tcPr>
+            <w:tcW w:w="3289" w:type="dxa"/>
+          </w:tcPr>
+          <w:p>
+            <w:pPr>
+              <w:tabs>
+                <w:tab w:val="left" w:pos="-1080"/>
+                <w:tab w:val="left" w:pos="-720"/>
+                <w:tab w:val="left" w:pos="0"/>
+                <w:tab w:val="left" w:pos="720"/>
+                <w:tab w:val="left" w:pos="1440"/>
+                <w:tab w:val="left" w:pos="2160"/>
+                <w:tab w:val="left" w:pos="2880"/>
+                <w:tab w:val="left" w:pos="3600"/>
+                <w:tab w:val="left" w:pos="4320"/>
+                <w:tab w:val="left" w:pos="4680"/>
+              </w:tabs>
+              <w:rPr>
+                <w:rFonts w:ascii="Palatino Linotype" w:hAnsi="Palatino Linotype"/>
+                <w:b/>
+                <w:bCs/>
+                <w:sz w:val="20"/>
+                <w:szCs w:val="20"/>
+              </w:rPr>
+            </w:pPr>
+            <w:proofErr w:type="gramStart"/>
+            <w:r>
+              <w:rPr>
+                <w:rFonts w:ascii="Palatino Linotype" w:hAnsi="Palatino Linotype"/>
+                <w:b/>
+                <w:bCs/>
+                <w:sz w:val="20"/>
+                <w:szCs w:val="20"/>
+              </w:rPr>
+              <w:t xml:space="preserve">None</w:t>
+            </w:r>
+          </w:p>
+        </w:tc>
+        <w:tc>
+          <w:tcPr>
+            <w:tcW w:w="3289" w:type="dxa"/>
+          </w:tcPr>
+          <w:p>
+            <w:pPr>
+              <w:tabs>
+                <w:tab w:val="left" w:pos="-1080"/>
+                <w:tab w:val="left" w:pos="-720"/>
+                <w:tab w:val="left" w:pos="0"/>
+                <w:tab w:val="left" w:pos="720"/>
+                <w:tab w:val="left" w:pos="1440"/>
+                <w:tab w:val="left" w:pos="2160"/>
+                <w:tab w:val="left" w:pos="2880"/>
+                <w:tab w:val="left" w:pos="3600"/>
+                <w:tab w:val="left" w:pos="4320"/>
+                <w:tab w:val="left" w:pos="4680"/>
+              </w:tabs>
+              <w:rPr>
+                <w:rFonts w:ascii="Palatino Linotype" w:hAnsi="Palatino Linotype"/>
+                <w:b/>
+                <w:bCs/>
+                <w:sz w:val="20"/>
+                <w:szCs w:val="20"/>
+              </w:rPr>
+            </w:pPr>
+            <w:proofErr w:type="gramStart"/>
+            <w:r>
+              <w:rPr>
+                <w:rFonts w:ascii="Palatino Linotype" w:hAnsi="Palatino Linotype"/>
+                <w:b/>
+                <w:bCs/>
+                <w:sz w:val="20"/>
+                <w:szCs w:val="20"/>
+              </w:rPr>
+              <w:t xml:space="preserve">None</w:t>
+            </w:r>
+          </w:p>
+        </w:tc>
+        <w:tc>
+          <w:tcPr>
+            <w:tcW w:w="3289" w:type="dxa"/>
+          </w:tcPr>
+          <w:p>
+            <w:pPr>
+              <w:tabs>
+                <w:tab w:val="left" w:pos="-1080"/>
+                <w:tab w:val="left" w:pos="-720"/>
+                <w:tab w:val="left" w:pos="0"/>
+                <w:tab w:val="left" w:pos="720"/>
+                <w:tab w:val="left" w:pos="1440"/>
+                <w:tab w:val="left" w:pos="2160"/>
+                <w:tab w:val="left" w:pos="2880"/>
+                <w:tab w:val="left" w:pos="3600"/>
+                <w:tab w:val="left" w:pos="4320"/>
+                <w:tab w:val="left" w:pos="4680"/>
+              </w:tabs>
+              <w:rPr>
+                <w:rFonts w:ascii="Palatino Linotype" w:hAnsi="Palatino Linotype"/>
+                <w:b/>
+                <w:bCs/>
+                <w:sz w:val="20"/>
+                <w:szCs w:val="20"/>
+              </w:rPr>
+            </w:pPr>
+            <w:proofErr w:type="gramStart"/>
+            <w:r>
+              <w:rPr>
+                <w:rFonts w:ascii="Palatino Linotype" w:hAnsi="Palatino Linotype"/>
+                <w:b/>
+                <w:bCs/>
+                <w:sz w:val="20"/>
+                <w:szCs w:val="20"/>
+              </w:rPr>
+              <w:t xml:space="preserve">None</w:t>
             </w:r>
           </w:p>
         </w:tc>
@@ -1657,12 +2698,983 @@
     </w:tbl>
     <w:p>
       <w:pPr>
+        <w:jc w:val="both"/>
+        <w:rPr>
+          <w:rFonts w:ascii="Palatino Linotype" w:hAnsi="Palatino Linotype"/>
+          <w:sz w:val="20"/>
+          <w:szCs w:val="20"/>
+        </w:rPr>
+      </w:pPr>
+      <w:r>
+        <w:rPr>
+          <w:rFonts w:ascii="Palatino Linotype" w:hAnsi="Palatino Linotype"/>
+          <w:sz w:val="20"/>
+          <w:szCs w:val="20"/>
+        </w:rPr>
+        <w:t xml:space="preserve"/>
+      </w:r>
+      <w:r>
+        <w:rPr>
+          <w:rFonts w:ascii="Palatino Linotype" w:hAnsi="Palatino Linotype"/>
+          <w:sz w:val="20"/>
+          <w:szCs w:val="20"/>
+        </w:rPr>
+        <w:t xml:space="preserve"/>
+      </w:r>
+      <w:r>
+        <w:rPr>
+          <w:rFonts w:ascii="Palatino Linotype" w:hAnsi="Palatino Linotype"/>
+          <w:sz w:val="20"/>
+          <w:szCs w:val="20"/>
+        </w:rPr>
+        <w:t xml:space="preserve"/>
+      </w:r>
+      <w:r>
+        <w:rPr>
+          <w:rFonts w:ascii="Palatino Linotype" w:hAnsi="Palatino Linotype"/>
+          <w:sz w:val="20"/>
+          <w:szCs w:val="20"/>
+        </w:rPr>
+        <w:t xml:space="preserve"/>
+      </w:r>
+      <w:r>
+        <w:rPr>
+          <w:rFonts w:ascii="Palatino Linotype" w:hAnsi="Palatino Linotype"/>
+          <w:sz w:val="20"/>
+          <w:szCs w:val="20"/>
+        </w:rPr>
+        <w:t xml:space="preserve"/>
+      </w:r>
+    </w:p>
+    <w:p>
+      <w:pPr>
+        <w:jc w:val="both"/>
+        <w:rPr>
+          <w:rFonts w:ascii="Palatino Linotype" w:hAnsi="Palatino Linotype"/>
+          <w:sz w:val="20"/>
+          <w:szCs w:val="20"/>
+        </w:rPr>
+      </w:pPr>
+      <w:r>
+        <w:rPr>
+          <w:rFonts w:ascii="Palatino Linotype" w:hAnsi="Palatino Linotype"/>
+          <w:b/>
+          <w:bCs/>
+          <w:sz w:val="20"/>
+          <w:szCs w:val="20"/>
+        </w:rPr>
+        <w:t xml:space="preserve">Fines and Costs.  </w:t>
+      </w:r>
+      <w:r>
+        <w:rPr>
+          <w:rFonts w:ascii="Palatino Linotype" w:hAnsi="Palatino Linotype"/>
+          <w:b/>
+          <w:bCs/>
+          <w:sz w:val="20"/>
+          <w:szCs w:val="20"/>
+        </w:rPr>
+        <w:t xml:space="preserve"/>
+      </w:r>
+      <w:r>
+        <w:rPr>
+          <w:rFonts w:ascii="Palatino Linotype" w:hAnsi="Palatino Linotype"/>
+          <w:bCs/>
+          <w:sz w:val="20"/>
+          <w:szCs w:val="20"/>
+          <w:u w:val="single"/>
+        </w:rPr>
+        <w:t xml:space="preserve">Court costs are assessed for the highest degree charge in this</w:t>
+      </w:r>
+      <w:r>
+        <w:rPr>
+          <w:rFonts w:ascii="Palatino Linotype" w:hAnsi="Palatino Linotype"/>
+          <w:bCs/>
+          <w:sz w:val="20"/>
+          <w:szCs w:val="20"/>
+          <w:u w:val="single"/>
+        </w:rPr>
+        <w:t xml:space="preserve"> case</w:t>
+      </w:r>
+      <w:r>
+        <w:rPr>
+          <w:rFonts w:ascii="Palatino Linotype" w:hAnsi="Palatino Linotype"/>
+          <w:bCs/>
+          <w:sz w:val="20"/>
+          <w:szCs w:val="20"/>
+        </w:rPr>
+        <w:t xml:space="preserve">. </w:t>
+      </w:r>
+      <w:r>
+        <w:rPr>
+          <w:rFonts w:ascii="Palatino Linotype" w:hAnsi="Palatino Linotype"/>
+          <w:sz w:val="20"/>
+          <w:szCs w:val="20"/>
+        </w:rPr>
+        <w:t xml:space="preserve"/>
+      </w:r>
+      <w:r>
+        <w:rPr>
+          <w:rFonts w:ascii="Palatino Linotype" w:hAnsi="Palatino Linotype"/>
+          <w:bCs/>
+          <w:sz w:val="20"/>
+          <w:szCs w:val="20"/>
+        </w:rPr>
+        <w:t xml:space="preserve"/>
+      </w:r>
+      <w:r>
+        <w:rPr>
+          <w:rFonts w:ascii="Palatino Linotype" w:hAnsi="Palatino Linotype"/>
+          <w:sz w:val="20"/>
+          <w:szCs w:val="20"/>
+        </w:rPr>
+        <w:t xml:space="preserve"/>
+      </w:r>
+      <w:r>
+        <w:rPr>
+          <w:rFonts w:ascii="Palatino Linotype" w:hAnsi="Palatino Linotype"/>
+          <w:sz w:val="20"/>
+          <w:szCs w:val="20"/>
+        </w:rPr>
+        <w:t xml:space="preserve">Having</w:t>
+      </w:r>
+      <w:r>
+        <w:rPr>
+          <w:rFonts w:ascii="Palatino Linotype" w:hAnsi="Palatino Linotype"/>
+          <w:sz w:val="20"/>
+          <w:szCs w:val="20"/>
+        </w:rPr>
+        <w:t xml:space="preserve"> been informed of the fines </w:t>
+      </w:r>
+      <w:r>
+        <w:rPr>
+          <w:rFonts w:ascii="Palatino Linotype" w:hAnsi="Palatino Linotype"/>
+          <w:b/>
+          <w:bCs/>
+          <w:sz w:val="20"/>
+          <w:szCs w:val="20"/>
+        </w:rPr>
+        <w:t xml:space="preserve"/>
+      </w:r>
+      <w:r>
+        <w:rPr>
+          <w:rFonts w:ascii="Palatino Linotype" w:hAnsi="Palatino Linotype"/>
+          <w:sz w:val="20"/>
+          <w:szCs w:val="20"/>
+        </w:rPr>
+        <w:t xml:space="preserve">and costs</w:t>
+      </w:r>
+      <w:r>
+        <w:rPr>
+          <w:rFonts w:ascii="Palatino Linotype" w:hAnsi="Palatino Linotype"/>
+          <w:sz w:val="20"/>
+          <w:szCs w:val="20"/>
+        </w:rPr>
+        <w:t xml:space="preserve"> </w:t>
+      </w:r>
+      <w:r>
+        <w:rPr>
+          <w:rFonts w:ascii="Palatino Linotype" w:hAnsi="Palatino Linotype"/>
+          <w:sz w:val="20"/>
+          <w:szCs w:val="20"/>
+        </w:rPr>
+        <w:t xml:space="preserve">owed, Defendant expressed an ability to pay </w:t>
+      </w:r>
+      <w:r>
+        <w:rPr>
+          <w:rFonts w:ascii="Palatino Linotype" w:hAnsi="Palatino Linotype"/>
+          <w:b/>
+          <w:bCs/>
+          <w:sz w:val="20"/>
+          <w:szCs w:val="20"/>
+        </w:rPr>
+        <w:t xml:space="preserve">forthwith</w:t>
+      </w:r>
+      <w:r>
+        <w:rPr>
+          <w:rFonts w:ascii="Palatino Linotype" w:hAnsi="Palatino Linotype"/>
+          <w:sz w:val="20"/>
+          <w:szCs w:val="20"/>
+        </w:rPr>
+        <w:t xml:space="preserve">. </w:t>
+      </w:r>
+      <w:bookmarkStart w:id="0" w:name="_Hlk94196527"/>
+      <w:r>
+        <w:rPr>
+          <w:rFonts w:ascii="Palatino Linotype" w:hAnsi="Palatino Linotype"/>
+          <w:sz w:val="20"/>
+          <w:szCs w:val="20"/>
+        </w:rPr>
+        <w:t xml:space="preserve">Absent further order, the Court finds Defendant is able and shall pay</w:t>
+      </w:r>
+      <w:r>
+        <w:rPr>
+          <w:rFonts w:ascii="Palatino Linotype" w:hAnsi="Palatino Linotype"/>
+          <w:sz w:val="20"/>
+          <w:szCs w:val="20"/>
+        </w:rPr>
+        <w:t xml:space="preserve"> the fines </w:t>
+      </w:r>
+      <w:r>
+        <w:rPr>
+          <w:rFonts w:ascii="Palatino Linotype" w:hAnsi="Palatino Linotype"/>
+          <w:b/>
+          <w:bCs/>
+          <w:sz w:val="20"/>
+          <w:szCs w:val="20"/>
+        </w:rPr>
+        <w:t xml:space="preserve"/>
+      </w:r>
+      <w:r>
+        <w:rPr>
+          <w:rFonts w:ascii="Palatino Linotype" w:hAnsi="Palatino Linotype"/>
+          <w:sz w:val="20"/>
+          <w:szCs w:val="20"/>
+        </w:rPr>
+        <w:t xml:space="preserve">and costs</w:t>
+      </w:r>
+      <w:r>
+        <w:rPr>
+          <w:rFonts w:ascii="Palatino Linotype" w:hAnsi="Palatino Linotype"/>
+          <w:sz w:val="20"/>
+          <w:szCs w:val="20"/>
+        </w:rPr>
+        <w:t xml:space="preserve"> </w:t>
+      </w:r>
+      <w:r>
+        <w:rPr>
+          <w:rFonts w:ascii="Palatino Linotype" w:hAnsi="Palatino Linotype"/>
+          <w:sz w:val="20"/>
+          <w:szCs w:val="20"/>
+        </w:rPr>
+        <w:t xml:space="preserve">in full by </w:t>
+      </w:r>
+      <w:bookmarkEnd w:id="0"/>
+      <w:r>
+        <w:rPr>
+          <w:rFonts w:ascii="Palatino Linotype" w:hAnsi="Palatino Linotype"/>
+          <w:b/>
+          <w:bCs/>
+          <w:sz w:val="20"/>
+          <w:szCs w:val="20"/>
+        </w:rPr>
+        <w:t xml:space="preserve">March 21, 2022</w:t>
+      </w:r>
+      <w:r>
+        <w:rPr>
+          <w:rFonts w:ascii="Palatino Linotype" w:hAnsi="Palatino Linotype"/>
+          <w:sz w:val="20"/>
+          <w:szCs w:val="20"/>
+        </w:rPr>
+        <w:t xml:space="preserve">.</w:t>
+      </w:r>
+      <w:r>
+        <w:rPr>
+          <w:rFonts w:ascii="Palatino Linotype" w:hAnsi="Palatino Linotype"/>
+          <w:sz w:val="20"/>
+          <w:szCs w:val="20"/>
+        </w:rPr>
+        <w:t xml:space="preserve"> </w:t>
+      </w:r>
+      <w:r>
+        <w:rPr>
+          <w:rFonts w:ascii="Palatino Linotype" w:hAnsi="Palatino Linotype"/>
+          <w:sz w:val="20"/>
+          <w:szCs w:val="20"/>
+        </w:rPr>
+        <w:t xml:space="preserve"/>
+      </w:r>
+      <w:r>
+        <w:rPr>
+          <w:rFonts w:ascii="Palatino Linotype" w:hAnsi="Palatino Linotype"/>
+          <w:sz w:val="20"/>
+          <w:szCs w:val="20"/>
+        </w:rPr>
+        <w:t xml:space="preserve"/>
+      </w:r>
+      <w:r>
+        <w:rPr>
+          <w:rFonts w:ascii="Palatino Linotype" w:hAnsi="Palatino Linotype"/>
+          <w:sz w:val="20"/>
+          <w:szCs w:val="20"/>
+        </w:rPr>
+        <w:t xml:space="preserve"/>
+      </w:r>
+      <w:r>
+        <w:rPr>
+          <w:rFonts w:ascii="Palatino Linotype" w:hAnsi="Palatino Linotype"/>
+          <w:sz w:val="20"/>
+          <w:szCs w:val="20"/>
+        </w:rPr>
+        <w:t xml:space="preserve"/>
+        <w:br/>
+        <w:t xml:space="preserve"/>
+      </w:r>
+    </w:p>
+    <w:p>
+      <w:pPr>
+        <w:jc w:val="both"/>
+        <w:rPr>
+          <w:rFonts w:ascii="Palatino Linotype" w:hAnsi="Palatino Linotype"/>
+          <w:sz w:val="20"/>
+          <w:szCs w:val="20"/>
+        </w:rPr>
+      </w:pPr>
+      <w:r>
+        <w:rPr>
+          <w:rFonts w:ascii="Palatino Linotype" w:hAnsi="Palatino Linotype"/>
+          <w:b/>
+          <w:bCs/>
+          <w:sz w:val="20"/>
+          <w:szCs w:val="20"/>
+        </w:rPr>
+        <w:t xml:space="preserve">Community Service.  </w:t>
+      </w:r>
+      <w:r>
+        <w:rPr>
+          <w:rFonts w:ascii="Palatino Linotype" w:hAnsi="Palatino Linotype"/>
+          <w:sz w:val="20"/>
+          <w:szCs w:val="20"/>
+        </w:rPr>
+        <w:t xml:space="preserve">Defendant </w:t>
+      </w:r>
+      <w:r>
+        <w:rPr>
+          <w:rFonts w:ascii="Palatino Linotype" w:hAnsi="Palatino Linotype"/>
+          <w:sz w:val="20"/>
+          <w:szCs w:val="20"/>
+        </w:rPr>
+        <w:t xml:space="preserve">shall </w:t>
+      </w:r>
+      <w:r>
+        <w:rPr>
+          <w:rFonts w:ascii="Palatino Linotype" w:hAnsi="Palatino Linotype"/>
+          <w:sz w:val="20"/>
+          <w:szCs w:val="20"/>
+        </w:rPr>
+        <w:t xml:space="preserve">complete </w:t>
+      </w:r>
+      <w:proofErr w:type="gramStart"/>
+      <w:r>
+        <w:rPr>
+          <w:rFonts w:ascii="Palatino Linotype" w:hAnsi="Palatino Linotype"/>
+          <w:sz w:val="20"/>
+          <w:szCs w:val="20"/>
+        </w:rPr>
+        <w:t xml:space="preserve">50</w:t>
+      </w:r>
+      <w:r>
+        <w:rPr>
+          <w:rFonts w:ascii="Palatino Linotype" w:hAnsi="Palatino Linotype"/>
+          <w:sz w:val="20"/>
+          <w:szCs w:val="20"/>
+        </w:rPr>
+        <w:t xml:space="preserve"> hours of community service within </w:t>
+      </w:r>
+      <w:r>
+        <w:rPr>
+          <w:rFonts w:ascii="Palatino Linotype" w:hAnsi="Palatino Linotype"/>
+          <w:sz w:val="20"/>
+          <w:szCs w:val="20"/>
+        </w:rPr>
+        <w:t xml:space="preserve">30</w:t>
+      </w:r>
+      <w:r>
+        <w:rPr>
+          <w:rFonts w:ascii="Palatino Linotype" w:hAnsi="Palatino Linotype"/>
+          <w:sz w:val="20"/>
+          <w:szCs w:val="20"/>
+        </w:rPr>
+        <w:t xml:space="preserve"> days. Defendant shall show proof of completion of all completed hours to the Office of Community Control on or before </w:t>
+      </w:r>
+      <w:proofErr w:type="gramStart"/>
+      <w:r>
+        <w:rPr>
+          <w:rFonts w:ascii="Palatino Linotype" w:hAnsi="Palatino Linotype"/>
+          <w:sz w:val="20"/>
+          <w:szCs w:val="20"/>
+        </w:rPr>
+        <w:t xml:space="preserve">March 21, 2022</w:t>
+      </w:r>
+      <w:r>
+        <w:rPr>
+          <w:rFonts w:ascii="Palatino Linotype" w:hAnsi="Palatino Linotype"/>
+          <w:sz w:val="20"/>
+          <w:szCs w:val="20"/>
+        </w:rPr>
+        <w:t xml:space="preserve">.  </w:t>
+      </w:r>
+      <w:r>
+        <w:rPr>
+          <w:rFonts w:ascii="Palatino Linotype" w:hAnsi="Palatino Linotype"/>
+          <w:sz w:val="20"/>
+          <w:szCs w:val="20"/>
+        </w:rPr>
+        <w:t xml:space="preserve"/>
+      </w:r>
+      <w:r>
+        <w:rPr>
+          <w:rFonts w:ascii="Palatino Linotype" w:hAnsi="Palatino Linotype"/>
+          <w:sz w:val="20"/>
+          <w:szCs w:val="20"/>
+        </w:rPr>
+        <w:t xml:space="preserve"/>
+      </w:r>
+      <w:r>
+        <w:rPr>
+          <w:rFonts w:ascii="Palatino Linotype" w:hAnsi="Palatino Linotype"/>
+          <w:sz w:val="20"/>
+          <w:szCs w:val="20"/>
+        </w:rPr>
+        <w:t xml:space="preserve"/>
+        <w:br/>
+        <w:t xml:space="preserve"/>
+      </w:r>
+    </w:p>
+    <w:p>
+      <w:pPr>
+        <w:jc w:val="both"/>
+        <w:rPr>
+          <w:rFonts w:ascii="Palatino Linotype" w:hAnsi="Palatino Linotype"/>
+          <w:sz w:val="20"/>
+          <w:szCs w:val="20"/>
+        </w:rPr>
+      </w:pPr>
+      <w:r>
+        <w:rPr>
+          <w:rFonts w:ascii="Palatino Linotype" w:hAnsi="Palatino Linotype"/>
+          <w:b/>
+          <w:bCs/>
+          <w:sz w:val="20"/>
+          <w:szCs w:val="20"/>
+        </w:rPr>
+        <w:t xml:space="preserve">Proof of Financial Responsibility.  </w:t>
+      </w:r>
+      <w:r>
+        <w:rPr>
+          <w:rFonts w:ascii="Palatino Linotype" w:hAnsi="Palatino Linotype"/>
+          <w:bCs/>
+          <w:sz w:val="20"/>
+          <w:szCs w:val="20"/>
+        </w:rPr>
+        <w:t xml:space="preserve"> </w:t>
+      </w:r>
+      <w:r>
+        <w:rPr>
+          <w:rFonts w:ascii="Palatino Linotype" w:hAnsi="Palatino Linotype"/>
+          <w:sz w:val="20"/>
+          <w:szCs w:val="20"/>
+        </w:rPr>
+        <w:t xml:space="preserve">The Defendant showed the Court proof of responsibility during the proceeding.</w:t>
+      </w:r>
+      <w:r>
+        <w:rPr>
+          <w:rFonts w:ascii="Palatino Linotype" w:hAnsi="Palatino Linotype"/>
+          <w:bCs/>
+          <w:sz w:val="20"/>
+          <w:szCs w:val="20"/>
+        </w:rPr>
+        <w:t xml:space="preserve"/>
+      </w:r>
+      <w:r>
+        <w:rPr>
+          <w:rFonts w:ascii="Palatino Linotype" w:hAnsi="Palatino Linotype"/>
+          <w:sz w:val="20"/>
+          <w:szCs w:val="20"/>
+        </w:rPr>
+        <w:t xml:space="preserve"/>
+      </w:r>
+      <w:r>
+        <w:rPr>
+          <w:rFonts w:ascii="Palatino Linotype" w:hAnsi="Palatino Linotype"/>
+          <w:sz w:val="20"/>
+          <w:szCs w:val="20"/>
+        </w:rPr>
+        <w:t xml:space="preserve"/>
+      </w:r>
+      <w:r>
+        <w:rPr>
+          <w:rFonts w:ascii="Palatino Linotype" w:hAnsi="Palatino Linotype"/>
+          <w:sz w:val="20"/>
+          <w:szCs w:val="20"/>
+        </w:rPr>
+        <w:t xml:space="preserve"/>
+      </w:r>
+      <w:r>
+        <w:rPr>
+          <w:rFonts w:ascii="Palatino Linotype" w:hAnsi="Palatino Linotype"/>
+          <w:sz w:val="20"/>
+          <w:szCs w:val="20"/>
+        </w:rPr>
+        <w:t xml:space="preserve"/>
+        <w:br/>
+        <w:t xml:space="preserve"/>
+      </w:r>
+    </w:p>
+    <w:p>
+      <w:pPr>
+        <w:jc w:val="both"/>
+        <w:rPr>
+          <w:rFonts w:ascii="Palatino Linotype" w:hAnsi="Palatino Linotype"/>
+          <w:sz w:val="20"/>
+          <w:szCs w:val="20"/>
+        </w:rPr>
+      </w:pPr>
+      <w:r>
+        <w:rPr>
+          <w:rFonts w:ascii="Palatino Linotype" w:hAnsi="Palatino Linotype"/>
+          <w:b/>
+          <w:sz w:val="20"/>
+          <w:szCs w:val="20"/>
+        </w:rPr>
+        <w:t xml:space="preserve">License Suspension.</w:t>
+      </w:r>
+      <w:r>
+        <w:rPr>
+          <w:rFonts w:ascii="Palatino Linotype" w:hAnsi="Palatino Linotype"/>
+          <w:b/>
+          <w:sz w:val="20"/>
+          <w:szCs w:val="20"/>
+        </w:rPr>
+        <w:t xml:space="preserve"> </w:t>
+      </w:r>
+      <w:r>
+        <w:rPr>
+          <w:rFonts w:ascii="Palatino Linotype" w:hAnsi="Palatino Linotype"/>
+          <w:b/>
+          <w:sz w:val="20"/>
+          <w:szCs w:val="20"/>
+        </w:rPr>
+        <w:t xml:space="preserve"> </w:t>
+      </w:r>
+      <w:r>
+        <w:rPr>
+          <w:rFonts w:ascii="Palatino Linotype" w:hAnsi="Palatino Linotype"/>
+          <w:sz w:val="20"/>
+          <w:szCs w:val="20"/>
+        </w:rPr>
+        <w:t xml:space="preserve">Defendant’s </w:t>
+      </w:r>
+      <w:proofErr w:type="gramStart"/>
+      <w:r>
+        <w:rPr>
+          <w:rFonts w:ascii="Palatino Linotype" w:hAnsi="Palatino Linotype"/>
+          <w:sz w:val="20"/>
+          <w:szCs w:val="20"/>
+        </w:rPr>
+        <w:t xml:space="preserve">driving</w:t>
+      </w:r>
+      <w:r>
+        <w:rPr>
+          <w:rFonts w:ascii="Palatino Linotype" w:hAnsi="Palatino Linotype"/>
+          <w:sz w:val="20"/>
+          <w:szCs w:val="20"/>
+        </w:rPr>
+        <w:t xml:space="preserve"> license is suspended from March 21, 2022</w:t>
+      </w:r>
+      <w:r>
+        <w:rPr>
+          <w:rFonts w:ascii="Palatino Linotype" w:hAnsi="Palatino Linotype"/>
+          <w:sz w:val="20"/>
+          <w:szCs w:val="20"/>
+        </w:rPr>
+        <w:t xml:space="preserve">,</w:t>
+      </w:r>
+      <w:r>
+        <w:rPr>
+          <w:rFonts w:ascii="Palatino Linotype" w:hAnsi="Palatino Linotype"/>
+          <w:sz w:val="20"/>
+          <w:szCs w:val="20"/>
+        </w:rPr>
+        <w:t xml:space="preserve"> for a term of .</w:t>
+      </w:r>
+      <w:r>
+        <w:rPr>
+          <w:rFonts w:ascii="Palatino Linotype" w:hAnsi="Palatino Linotype"/>
+          <w:sz w:val="20"/>
+          <w:szCs w:val="20"/>
+        </w:rPr>
+        <w:t xml:space="preserve"> </w:t>
+      </w:r>
+      <w:r>
+        <w:rPr>
+          <w:rFonts w:ascii="Palatino Linotype" w:hAnsi="Palatino Linotype"/>
+          <w:sz w:val="20"/>
+          <w:szCs w:val="20"/>
+        </w:rPr>
+        <w:t xml:space="preserve"/>
+      </w:r>
+      <w:r>
+        <w:rPr>
+          <w:rFonts w:ascii="Palatino Linotype" w:hAnsi="Palatino Linotype"/>
+          <w:sz w:val="20"/>
+          <w:szCs w:val="20"/>
+        </w:rPr>
+        <w:t xml:space="preserve"/>
+      </w:r>
+      <w:r>
+        <w:rPr>
+          <w:rFonts w:ascii="Palatino Linotype" w:hAnsi="Palatino Linotype"/>
+          <w:sz w:val="20"/>
+          <w:szCs w:val="20"/>
+        </w:rPr>
+        <w:t xml:space="preserve"/>
+      </w:r>
+      <w:r>
+        <w:rPr>
+          <w:rFonts w:ascii="Palatino Linotype" w:hAnsi="Palatino Linotype"/>
+          <w:sz w:val="20"/>
+          <w:szCs w:val="20"/>
+        </w:rPr>
+        <w:t xml:space="preserve"/>
+        <w:br/>
+        <w:t xml:space="preserve"/>
+      </w:r>
+    </w:p>
+    <w:p>
+      <w:pPr>
+        <w:jc w:val="both"/>
+        <w:rPr>
+          <w:rFonts w:ascii="Palatino Linotype" w:hAnsi="Palatino Linotype"/>
+          <w:sz w:val="20"/>
+          <w:szCs w:val="20"/>
+        </w:rPr>
+      </w:pPr>
+      <w:r>
+        <w:rPr>
+          <w:rFonts w:ascii="Palatino Linotype" w:hAnsi="Palatino Linotype"/>
+          <w:b/>
+          <w:bCs/>
+          <w:sz w:val="20"/>
+          <w:szCs w:val="20"/>
+        </w:rPr>
+        <w:t xml:space="preserve">Fingerprinting. </w:t>
+      </w:r>
+      <w:r>
+        <w:rPr>
+          <w:rFonts w:ascii="Palatino Linotype" w:hAnsi="Palatino Linotype"/>
+          <w:b/>
+          <w:bCs/>
+          <w:sz w:val="20"/>
+          <w:szCs w:val="20"/>
+        </w:rPr>
+        <w:t xml:space="preserve"> </w:t>
+      </w:r>
+      <w:r>
+        <w:rPr>
+          <w:rFonts w:ascii="Palatino Linotype" w:hAnsi="Palatino Linotype"/>
+          <w:sz w:val="20"/>
+          <w:szCs w:val="20"/>
+        </w:rPr>
+        <w:t xml:space="preserve">Defendant shall contact the Delaware County Jail within 24 hours to schedule a time to report for fingerprinting. </w:t>
+      </w:r>
+      <w:r>
+        <w:rPr>
+          <w:rFonts w:ascii="Palatino Linotype" w:hAnsi="Palatino Linotype"/>
+          <w:sz w:val="20"/>
+          <w:szCs w:val="20"/>
+        </w:rPr>
+        <w:t xml:space="preserve"/>
+      </w:r>
+      <w:r>
+        <w:rPr>
+          <w:rFonts w:ascii="Palatino Linotype" w:hAnsi="Palatino Linotype"/>
+          <w:sz w:val="20"/>
+          <w:szCs w:val="20"/>
+        </w:rPr>
+        <w:t xml:space="preserve"/>
+        <w:br/>
+        <w:t xml:space="preserve"/>
+      </w:r>
+    </w:p>
+    <w:p>
+      <w:pPr>
+        <w:jc w:val="both"/>
+        <w:rPr>
+          <w:rFonts w:ascii="Palatino Linotype" w:hAnsi="Palatino Linotype"/>
+          <w:sz w:val="20"/>
+          <w:szCs w:val="20"/>
+        </w:rPr>
+      </w:pPr>
+      <w:r>
+        <w:rPr>
+          <w:rFonts w:ascii="Palatino Linotype" w:hAnsi="Palatino Linotype"/>
+          <w:b/>
+          <w:sz w:val="20"/>
+          <w:szCs w:val="20"/>
+        </w:rPr>
+        <w:lastRenderedPageBreak/>
+        <w:t xml:space="preserve">Victim Notification.</w:t>
+      </w:r>
+      <w:r>
+        <w:rPr>
+          <w:rFonts w:ascii="Palatino Linotype" w:hAnsi="Palatino Linotype"/>
+          <w:b/>
+          <w:sz w:val="20"/>
+          <w:szCs w:val="20"/>
+        </w:rPr>
+        <w:t xml:space="preserve"> </w:t>
+      </w:r>
+      <w:r>
+        <w:rPr>
+          <w:rFonts w:ascii="Palatino Linotype" w:hAnsi="Palatino Linotype"/>
+          <w:sz w:val="20"/>
+          <w:szCs w:val="20"/>
+        </w:rPr>
+        <w:t xml:space="preserve"> The Clerk shall serve notice on the victim of the right to apply for reparation pursuant to R.C. 2743.51-72. </w:t>
+      </w:r>
+      <w:r>
+        <w:rPr>
+          <w:rFonts w:ascii="Palatino Linotype" w:hAnsi="Palatino Linotype"/>
+          <w:sz w:val="20"/>
+          <w:szCs w:val="20"/>
+        </w:rPr>
+        <w:t xml:space="preserve"/>
+      </w:r>
+      <w:r>
+        <w:rPr>
+          <w:rFonts w:ascii="Palatino Linotype" w:hAnsi="Palatino Linotype"/>
+          <w:sz w:val="20"/>
+          <w:szCs w:val="20"/>
+        </w:rPr>
+        <w:t xml:space="preserve"/>
+      </w:r>
+      <w:r>
+        <w:rPr>
+          <w:rFonts w:ascii="Palatino Linotype" w:hAnsi="Palatino Linotype"/>
+          <w:sz w:val="20"/>
+          <w:szCs w:val="20"/>
+        </w:rPr>
+        <w:t xml:space="preserve"/>
+        <w:br/>
+        <w:t xml:space="preserve"/>
+      </w:r>
+    </w:p>
+    <w:p>
+      <w:pPr>
+        <w:jc w:val="both"/>
+        <w:rPr>
+          <w:rFonts w:ascii="Palatino Linotype" w:hAnsi="Palatino Linotype"/>
+          <w:sz w:val="20"/>
+          <w:szCs w:val="20"/>
+        </w:rPr>
+      </w:pPr>
+      <w:r>
+        <w:rPr>
+          <w:rFonts w:ascii="Palatino Linotype" w:hAnsi="Palatino Linotype"/>
+          <w:b/>
+          <w:sz w:val="20"/>
+          <w:szCs w:val="20"/>
+        </w:rPr>
+        <w:t>Vehicle Impoundment/Immobilization.</w:t>
+      </w:r>
+      <w:r>
+        <w:rPr>
+          <w:rFonts w:ascii="Palatino Linotype" w:hAnsi="Palatino Linotype"/>
+          <w:b/>
+          <w:sz w:val="20"/>
+          <w:szCs w:val="20"/>
+        </w:rPr>
+        <w:t xml:space="preserve"> </w:t>
+      </w:r>
+      <w:r>
+        <w:rPr>
+          <w:rFonts w:ascii="Palatino Linotype" w:hAnsi="Palatino Linotype"/>
+          <w:sz w:val="20"/>
+          <w:szCs w:val="20"/>
+        </w:rPr>
+        <w:t xml:space="preserve"> </w:t>
+      </w:r>
+      <w:r>
+        <w:rPr>
+          <w:rFonts w:ascii="Palatino Linotype" w:hAnsi="Palatino Linotype"/>
+          <w:bCs/>
+          <w:sz w:val="20"/>
+          <w:szCs w:val="20"/>
+        </w:rPr>
+        <w:t xml:space="preserve">The defendant’s</w:t>
+      </w:r>
+      <w:r>
+        <w:rPr>
+          <w:rFonts w:ascii="Palatino Linotype" w:hAnsi="Palatino Linotype"/>
+          <w:bCs/>
+          <w:sz w:val="20"/>
+          <w:szCs w:val="20"/>
+        </w:rPr>
+        <w:t xml:space="preserve"> </w:t>
+      </w:r>
+      <w:proofErr w:type="gramStart"/>
+      <w:r>
+        <w:rPr>
+          <w:rFonts w:ascii="Palatino Linotype" w:hAnsi="Palatino Linotype"/>
+          <w:bCs/>
+          <w:sz w:val="20"/>
+          <w:szCs w:val="20"/>
+        </w:rPr>
+        <w:t xml:space="preserve">235, license plate 2345</w:t>
+      </w:r>
+      <w:r>
+        <w:rPr>
+          <w:rFonts w:ascii="Palatino Linotype" w:hAnsi="Palatino Linotype"/>
+          <w:bCs/>
+          <w:sz w:val="20"/>
+          <w:szCs w:val="20"/>
+        </w:rPr>
+        <w:t xml:space="preserve">, </w:t>
+      </w:r>
+      <w:r>
+        <w:rPr>
+          <w:rFonts w:ascii="Palatino Linotype" w:hAnsi="Palatino Linotype"/>
+          <w:bCs/>
+          <w:sz w:val="20"/>
+          <w:szCs w:val="20"/>
+        </w:rPr>
+        <w:t xml:space="preserve">shall have its vehicle ID tags seized and sent to the BMV for a period of . </w:t>
+      </w:r>
+      <w:r>
+        <w:rPr>
+          <w:rFonts w:ascii="Palatino Linotype" w:hAnsi="Palatino Linotype"/>
+          <w:sz w:val="20"/>
+          <w:szCs w:val="20"/>
+        </w:rPr>
+        <w:t xml:space="preserve"/>
+      </w:r>
+      <w:r>
+        <w:rPr>
+          <w:rFonts w:ascii="Palatino Linotype" w:hAnsi="Palatino Linotype"/>
+          <w:sz w:val="20"/>
+          <w:szCs w:val="20"/>
+        </w:rPr>
+        <w:t xml:space="preserve"/>
+      </w:r>
+      <w:r>
+        <w:rPr>
+          <w:rFonts w:ascii="Palatino Linotype" w:hAnsi="Palatino Linotype"/>
+          <w:sz w:val="20"/>
+          <w:szCs w:val="20"/>
+        </w:rPr>
+        <w:t xml:space="preserve"/>
+        <w:br/>
+        <w:t xml:space="preserve"/>
+      </w:r>
+    </w:p>
+    <w:p>
+      <w:pPr>
+        <w:jc w:val="both"/>
+        <w:rPr>
+          <w:rFonts w:ascii="Palatino Linotype" w:hAnsi="Palatino Linotype"/>
+          <w:b/>
+          <w:sz w:val="20"/>
+          <w:szCs w:val="20"/>
+        </w:rPr>
+      </w:pPr>
+      <w:r>
+        <w:rPr>
+          <w:rFonts w:ascii="Palatino Linotype" w:hAnsi="Palatino Linotype"/>
+          <w:b/>
+          <w:sz w:val="20"/>
+          <w:szCs w:val="20"/>
+        </w:rPr>
+        <w:t>Community Control</w:t>
+      </w:r>
+      <w:r>
+        <w:rPr>
+          <w:rFonts w:ascii="Palatino Linotype" w:hAnsi="Palatino Linotype"/>
+          <w:b/>
+          <w:sz w:val="20"/>
+          <w:szCs w:val="20"/>
+        </w:rPr>
+        <w:t xml:space="preserve">.</w:t>
+      </w:r>
+      <w:r>
+        <w:rPr>
+          <w:rFonts w:ascii="Palatino Linotype" w:hAnsi="Palatino Linotype"/>
+          <w:b/>
+          <w:sz w:val="20"/>
+          <w:szCs w:val="20"/>
+        </w:rPr>
+        <w:t xml:space="preserve">  </w:t>
+      </w:r>
+      <w:r>
+        <w:rPr>
+          <w:rFonts w:ascii="Palatino Linotype" w:hAnsi="Palatino Linotype"/>
+          <w:sz w:val="20"/>
+          <w:szCs w:val="20"/>
+        </w:rPr>
+        <w:t xml:space="preserve">For a period of </w:t>
+      </w:r>
+      <w:proofErr w:type="gramStart"/>
+      <w:r>
+        <w:rPr>
+          <w:rFonts w:ascii="Palatino Linotype" w:hAnsi="Palatino Linotype"/>
+          <w:b/>
+          <w:sz w:val="20"/>
+          <w:szCs w:val="20"/>
+          <w:u w:val="single"/>
+        </w:rPr>
+        <w:t xml:space="preserve">1 year</w:t>
+      </w:r>
+      <w:r>
+        <w:rPr>
+          <w:rFonts w:ascii="Palatino Linotype" w:hAnsi="Palatino Linotype"/>
+          <w:sz w:val="20"/>
+          <w:szCs w:val="20"/>
+        </w:rPr>
+        <w:t xml:space="preserve">, Defendant shall be under </w:t>
+      </w:r>
+      <w:r>
+        <w:rPr>
+          <w:rFonts w:ascii="Palatino Linotype" w:hAnsi="Palatino Linotype"/>
+          <w:b/>
+          <w:sz w:val="20"/>
+          <w:szCs w:val="20"/>
+          <w:u w:val="single"/>
+        </w:rPr>
+        <w:t xml:space="preserve">basic</w:t>
+      </w:r>
+      <w:r>
+        <w:rPr>
+          <w:rFonts w:ascii="Palatino Linotype" w:hAnsi="Palatino Linotype"/>
+          <w:b/>
+          <w:sz w:val="20"/>
+          <w:szCs w:val="20"/>
+          <w:u w:val="single"/>
+        </w:rPr>
+        <w:t xml:space="preserve"> </w:t>
+      </w:r>
+      <w:r>
+        <w:rPr>
+          <w:rFonts w:ascii="Palatino Linotype" w:hAnsi="Palatino Linotype"/>
+          <w:b/>
+          <w:sz w:val="20"/>
+          <w:szCs w:val="20"/>
+          <w:u w:val="single"/>
+        </w:rPr>
+        <w:t>supervision</w:t>
+      </w:r>
+      <w:r>
+        <w:rPr>
+          <w:rFonts w:ascii="Palatino Linotype" w:hAnsi="Palatino Linotype"/>
+          <w:sz w:val="20"/>
+          <w:szCs w:val="20"/>
+        </w:rPr>
+        <w:t xml:space="preserve"> </w:t>
+      </w:r>
+      <w:r>
+        <w:rPr>
+          <w:rFonts w:ascii="Palatino Linotype" w:hAnsi="Palatino Linotype"/>
+          <w:sz w:val="20"/>
+          <w:szCs w:val="20"/>
+        </w:rPr>
+        <w:t>with the Office of Community Control.  The Court advised Defendant that as a result of any failure to comply with the terms of community control, the Court may impose a longer term of community control up to a total of 5 years; impose a definite jail term to include any days stayed or otherwise authorized by law; and/or otherwise modify the terms of community control set forth below.</w:t>
+      </w:r>
+    </w:p>
+    <w:p>
+      <w:pPr>
         <w:spacing w:line="276" w:lineRule="auto"/>
         <w:jc w:val="both"/>
         <w:rPr>
           <w:rFonts w:ascii="Palatino Linotype" w:hAnsi="Palatino Linotype"/>
           <w:b/>
-          <w:bCs/>
           <w:sz w:val="20"/>
           <w:szCs w:val="20"/>
         </w:rPr>
@@ -1680,14 +3692,213 @@
       <w:r>
         <w:rPr>
           <w:rFonts w:ascii="Palatino Linotype" w:hAnsi="Palatino Linotype"/>
+          <w:sz w:val="20"/>
+          <w:szCs w:val="20"/>
+        </w:rPr>
+        <w:t xml:space="preserve">While subject to </w:t>
+      </w:r>
+      <w:r>
+        <w:rPr>
+          <w:rFonts w:ascii="Palatino Linotype" w:hAnsi="Palatino Linotype"/>
+          <w:sz w:val="20"/>
+          <w:szCs w:val="20"/>
+        </w:rPr>
+        <w:t xml:space="preserve">community control, Defendant shall: </w:t>
+      </w:r>
+    </w:p>
+    <w:p>
+      <w:pPr>
+        <w:jc w:val="both"/>
+        <w:rPr>
+          <w:rFonts w:ascii="Palatino Linotype" w:hAnsi="Palatino Linotype"/>
+          <w:sz w:val="20"/>
+          <w:szCs w:val="20"/>
+        </w:rPr>
+      </w:pPr>
+    </w:p>
+    <w:p>
+      <w:pPr>
+        <w:ind w:firstLine="419"/>
+        <w:jc w:val="both"/>
+        <w:rPr>
+          <w:rFonts w:ascii="Palatino Linotype" w:hAnsi="Palatino Linotype"/>
+          <w:sz w:val="20"/>
+          <w:szCs w:val="20"/>
+          <w:u w:val="single"/>
+        </w:rPr>
+      </w:pPr>
+      <w:r>
+        <w:rPr>
+          <w:rFonts w:ascii="Palatino Linotype" w:hAnsi="Palatino Linotype"/>
+          <w:sz w:val="20"/>
+          <w:szCs w:val="20"/>
+          <w:u w:val="single"/>
+        </w:rPr>
+        <w:t>General Terms</w:t>
+      </w:r>
+    </w:p>
+    <w:p>
+      <w:pPr>
+        <w:pStyle w:val="ListParagraph"/>
+        <w:widowControl/>
+        <w:numPr>
+          <w:ilvl w:val="0"/>
+          <w:numId w:val="2"/>
+        </w:numPr>
+        <w:autoSpaceDE/>
+        <w:autoSpaceDN/>
+        <w:adjustRightInd/>
+        <w:jc w:val="both"/>
+        <w:rPr>
+          <w:rFonts w:ascii="Palatino Linotype" w:hAnsi="Palatino Linotype"/>
+          <w:sz w:val="20"/>
+          <w:szCs w:val="20"/>
+        </w:rPr>
+      </w:pPr>
+      <w:r>
+        <w:rPr>
+          <w:rFonts w:ascii="Palatino Linotype" w:hAnsi="Palatino Linotype"/>
+          <w:sz w:val="20"/>
+          <w:szCs w:val="20"/>
+        </w:rPr>
+        <w:t>Report forthwith to the Office of Community Control.</w:t>
+      </w:r>
+    </w:p>
+    <w:p>
+      <w:pPr>
+        <w:pStyle w:val="ListParagraph"/>
+        <w:widowControl/>
+        <w:numPr>
+          <w:ilvl w:val="0"/>
+          <w:numId w:val="2"/>
+        </w:numPr>
+        <w:autoSpaceDE/>
+        <w:autoSpaceDN/>
+        <w:adjustRightInd/>
+        <w:jc w:val="both"/>
+        <w:rPr>
+          <w:rFonts w:ascii="Palatino Linotype" w:hAnsi="Palatino Linotype"/>
+          <w:sz w:val="20"/>
+          <w:szCs w:val="20"/>
+        </w:rPr>
+      </w:pPr>
+      <w:r>
+        <w:rPr>
+          <w:rFonts w:ascii="Palatino Linotype" w:hAnsi="Palatino Linotype"/>
+          <w:sz w:val="20"/>
+          <w:szCs w:val="20"/>
+        </w:rPr>
+        <w:t>Abide by the law, comply with the community control</w:t>
+      </w:r>
+      <w:r>
+        <w:rPr>
+          <w:rFonts w:ascii="Palatino Linotype" w:hAnsi="Palatino Linotype"/>
+          <w:sz w:val="20"/>
+          <w:szCs w:val="20"/>
+        </w:rPr>
+        <w:t xml:space="preserve"> terms set by the Office of Community Control</w:t>
+      </w:r>
+      <w:r>
+        <w:rPr>
+          <w:rFonts w:ascii="Palatino Linotype" w:hAnsi="Palatino Linotype"/>
+          <w:sz w:val="20"/>
+          <w:szCs w:val="20"/>
+        </w:rPr>
+        <w:t xml:space="preserve">, and not leave the state without the permission of the Court and/or </w:t>
+      </w:r>
+      <w:r>
+        <w:rPr>
+          <w:rFonts w:ascii="Palatino Linotype" w:hAnsi="Palatino Linotype"/>
+          <w:sz w:val="20"/>
+          <w:szCs w:val="20"/>
+        </w:rPr>
+        <w:t>the Office of Community Control</w:t>
+      </w:r>
+      <w:r>
+        <w:rPr>
+          <w:rFonts w:ascii="Palatino Linotype" w:hAnsi="Palatino Linotype"/>
+          <w:sz w:val="20"/>
+          <w:szCs w:val="20"/>
+        </w:rPr>
+        <w:t>.</w:t>
+      </w:r>
+    </w:p>
+    <w:p>
+      <w:pPr>
+        <w:pStyle w:val="ListParagraph"/>
+        <w:widowControl/>
+        <w:numPr>
+          <w:ilvl w:val="0"/>
+          <w:numId w:val="2"/>
+        </w:numPr>
+        <w:autoSpaceDE/>
+        <w:autoSpaceDN/>
+        <w:adjustRightInd/>
+        <w:jc w:val="both"/>
+        <w:rPr>
+          <w:rFonts w:ascii="Palatino Linotype" w:hAnsi="Palatino Linotype"/>
+          <w:sz w:val="20"/>
+          <w:szCs w:val="20"/>
+        </w:rPr>
+      </w:pPr>
+      <w:r>
+        <w:rPr>
+          <w:rFonts w:ascii="Palatino Linotype" w:hAnsi="Palatino Linotype"/>
+          <w:sz w:val="20"/>
+          <w:szCs w:val="20"/>
+        </w:rPr>
+        <w:t xml:space="preserve">Pay probation fees monthly.  </w:t>
+      </w:r>
+    </w:p>
+    <w:p>
+      <w:pPr>
+        <w:pStyle w:val="ListParagraph"/>
+        <w:widowControl/>
+        <w:numPr>
+          <w:ilvl w:val="0"/>
+          <w:numId w:val="2"/>
+        </w:numPr>
+        <w:autoSpaceDE/>
+        <w:autoSpaceDN/>
+        <w:adjustRightInd/>
+        <w:jc w:val="both"/>
+        <w:rPr>
+          <w:rFonts w:ascii="Palatino Linotype" w:hAnsi="Palatino Linotype"/>
           <w:b/>
           <w:bCs/>
           <w:sz w:val="20"/>
           <w:szCs w:val="20"/>
         </w:rPr>
-        <w:t xml:space="preserve">Fines and Costs.  </w:t>
-      </w:r>
-      <w:r>
+      </w:pPr>
+      <w:r>
+        <w:rPr>
+          <w:rFonts w:ascii="Palatino Linotype" w:hAnsi="Palatino Linotype"/>
+          <w:sz w:val="20"/>
+          <w:szCs w:val="20"/>
+        </w:rPr>
+        <w:t>Make all reasonable effort to obtain and maintain employment.  Defendant shall report any change in employment status immediately.</w:t>
+      </w:r>
+      <w:r>
+        <w:rPr>
+          <w:rFonts w:ascii="Palatino Linotype" w:hAnsi="Palatino Linotype"/>
+          <w:sz w:val="20"/>
+          <w:szCs w:val="20"/>
+        </w:rPr>
+        <w:t xml:space="preserve"> </w:t>
+      </w:r>
+    </w:p>
+    <w:p>
+      <w:pPr>
+        <w:pStyle w:val="ListParagraph"/>
+        <w:widowControl/>
+        <w:numPr>
+          <w:ilvl w:val="0"/>
+          <w:numId w:val="2"/>
+        </w:numPr>
+        <w:autoSpaceDE/>
+        <w:autoSpaceDN/>
+        <w:adjustRightInd/>
+        <w:jc w:val="both"/>
         <w:rPr>
           <w:rFonts w:ascii="Palatino Linotype" w:hAnsi="Palatino Linotype"/>
           <w:b/>
@@ -1695,54 +3906,28 @@
           <w:sz w:val="20"/>
           <w:szCs w:val="20"/>
         </w:rPr>
-        <w:t xml:space="preserve"/>
-      </w:r>
-      <w:r>
-        <w:rPr>
-          <w:rFonts w:ascii="Palatino Linotype" w:hAnsi="Palatino Linotype"/>
-          <w:bCs/>
-          <w:sz w:val="20"/>
-          <w:szCs w:val="20"/>
-          <w:u w:val="single"/>
-        </w:rPr>
-        <w:t>Court costs are assessed for the highest degree charge in this</w:t>
-      </w:r>
-      <w:r>
-        <w:rPr>
-          <w:rFonts w:ascii="Palatino Linotype" w:hAnsi="Palatino Linotype"/>
-          <w:bCs/>
-          <w:sz w:val="20"/>
-          <w:szCs w:val="20"/>
-          <w:u w:val="single"/>
-        </w:rPr>
-        <w:t xml:space="preserve"> case</w:t>
-      </w:r>
-      <w:r>
-        <w:rPr>
-          <w:rFonts w:ascii="Palatino Linotype" w:hAnsi="Palatino Linotype"/>
-          <w:bCs/>
-          <w:sz w:val="20"/>
-          <w:szCs w:val="20"/>
-        </w:rPr>
-        <w:t xml:space="preserve">. </w:t>
-      </w:r>
-      <w:r>
-        <w:rPr>
-          <w:rFonts w:ascii="Palatino Linotype" w:hAnsi="Palatino Linotype"/>
-          <w:sz w:val="20"/>
-          <w:szCs w:val="20"/>
-        </w:rPr>
-        <w:t xml:space="preserve">Having</w:t>
-      </w:r>
-      <w:r>
-        <w:rPr>
-          <w:rFonts w:ascii="Palatino Linotype" w:hAnsi="Palatino Linotype"/>
-          <w:sz w:val="20"/>
-          <w:szCs w:val="20"/>
-        </w:rPr>
-        <w:t xml:space="preserve"> been informed of the fines </w:t>
-      </w:r>
-      <w:r>
+      </w:pPr>
+      <w:r>
+        <w:rPr>
+          <w:rFonts w:ascii="Palatino Linotype" w:hAnsi="Palatino Linotype"/>
+          <w:sz w:val="20"/>
+          <w:szCs w:val="20"/>
+        </w:rPr>
+        <w:t>Submit to alcohol/drug testing at the request of community control or any other law enforcement officer.</w:t>
+      </w:r>
+    </w:p>
+    <w:p>
+      <w:pPr>
+        <w:pStyle w:val="ListParagraph"/>
+        <w:widowControl/>
+        <w:numPr>
+          <w:ilvl w:val="0"/>
+          <w:numId w:val="2"/>
+        </w:numPr>
+        <w:autoSpaceDE/>
+        <w:autoSpaceDN/>
+        <w:adjustRightInd/>
+        <w:jc w:val="both"/>
         <w:rPr>
           <w:rFonts w:ascii="Palatino Linotype" w:hAnsi="Palatino Linotype"/>
           <w:b/>
@@ -1750,33 +3935,24 @@
           <w:sz w:val="20"/>
           <w:szCs w:val="20"/>
         </w:rPr>
-        <w:t xml:space="preserve"/>
-      </w:r>
-      <w:r>
-        <w:rPr>
-          <w:rFonts w:ascii="Palatino Linotype" w:hAnsi="Palatino Linotype"/>
-          <w:sz w:val="20"/>
-          <w:szCs w:val="20"/>
-        </w:rPr>
-        <w:t xml:space="preserve">and costs</w:t>
-      </w:r>
-      <w:r>
-        <w:rPr>
-          <w:rFonts w:ascii="Palatino Linotype" w:hAnsi="Palatino Linotype"/>
-          <w:sz w:val="20"/>
-          <w:szCs w:val="20"/>
-        </w:rPr>
-        <w:t xml:space="preserve"> </w:t>
-      </w:r>
-      <w:r>
-        <w:rPr>
-          <w:rFonts w:ascii="Palatino Linotype" w:hAnsi="Palatino Linotype"/>
-          <w:sz w:val="20"/>
-          <w:szCs w:val="20"/>
-        </w:rPr>
-        <w:t xml:space="preserve">owed, Defendant expressed an ability to pay </w:t>
-      </w:r>
-      <w:r>
+      </w:pPr>
+      <w:r>
+        <w:rPr>
+          <w:rFonts w:ascii="Palatino Linotype" w:hAnsi="Palatino Linotype"/>
+          <w:sz w:val="20"/>
+          <w:szCs w:val="20"/>
+        </w:rPr>
+        <w:t>Not possess/consume/purchase any alcoholic beverages or drugs of abuse.</w:t>
+      </w:r>
+    </w:p>
+    <w:p>
+      <w:pPr>
+        <w:widowControl/>
+        <w:autoSpaceDE/>
+        <w:autoSpaceDN/>
+        <w:adjustRightInd/>
+        <w:ind w:left="419"/>
+        <w:jc w:val="both"/>
         <w:rPr>
           <w:rFonts w:ascii="Palatino Linotype" w:hAnsi="Palatino Linotype"/>
           <w:b/>
@@ -1784,33 +3960,90 @@
           <w:sz w:val="20"/>
           <w:szCs w:val="20"/>
         </w:rPr>
-        <w:t xml:space="preserve">forthwith</w:t>
-      </w:r>
-      <w:r>
-        <w:rPr>
-          <w:rFonts w:ascii="Palatino Linotype" w:hAnsi="Palatino Linotype"/>
-          <w:sz w:val="20"/>
-          <w:szCs w:val="20"/>
-        </w:rPr>
-        <w:t xml:space="preserve">. </w:t>
-      </w:r>
-      <w:bookmarkStart w:id="0" w:name="_Hlk94196527"/>
-      <w:r>
-        <w:rPr>
-          <w:rFonts w:ascii="Palatino Linotype" w:hAnsi="Palatino Linotype"/>
-          <w:sz w:val="20"/>
-          <w:szCs w:val="20"/>
-        </w:rPr>
-        <w:t xml:space="preserve">Absent further order, the Court finds Defendant is able and shall pay</w:t>
-      </w:r>
-      <w:r>
-        <w:rPr>
-          <w:rFonts w:ascii="Palatino Linotype" w:hAnsi="Palatino Linotype"/>
-          <w:sz w:val="20"/>
-          <w:szCs w:val="20"/>
-        </w:rPr>
-        <w:t xml:space="preserve"> the fines </w:t>
-      </w:r>
+      </w:pPr>
+    </w:p>
+    <w:p>
+      <w:pPr>
+        <w:widowControl/>
+        <w:autoSpaceDE/>
+        <w:autoSpaceDN/>
+        <w:adjustRightInd/>
+        <w:ind w:left="419"/>
+        <w:jc w:val="both"/>
+        <w:rPr>
+          <w:rFonts w:ascii="Palatino Linotype" w:hAnsi="Palatino Linotype"/>
+          <w:bCs/>
+          <w:sz w:val="20"/>
+          <w:szCs w:val="20"/>
+          <w:u w:val="single"/>
+        </w:rPr>
+      </w:pPr>
+      <w:r>
+        <w:rPr>
+          <w:rFonts w:ascii="Palatino Linotype" w:hAnsi="Palatino Linotype"/>
+          <w:bCs/>
+          <w:sz w:val="20"/>
+          <w:szCs w:val="20"/>
+          <w:u w:val="single"/>
+        </w:rPr>
+        <w:t xml:space="preserve">Additional </w:t>
+      </w:r>
+      <w:proofErr w:type="gramStart"/>
+      <w:r>
+        <w:rPr>
+          <w:rFonts w:ascii="Palatino Linotype" w:hAnsi="Palatino Linotype"/>
+          <w:bCs/>
+          <w:sz w:val="20"/>
+          <w:szCs w:val="20"/>
+          <w:u w:val="single"/>
+        </w:rPr>
+        <w:t>Terms</w:t>
+      </w:r>
+      <w:r>
+        <w:rPr>
+          <w:rFonts w:ascii="Palatino Linotype" w:hAnsi="Palatino Linotype"/>
+          <w:sz w:val="20"/>
+          <w:szCs w:val="20"/>
+        </w:rPr>
+        <w:t xml:space="preserve"/>
+      </w:r>
+      <w:r>
+        <w:rPr>
+          <w:rFonts w:ascii="Palatino Linotype" w:hAnsi="Palatino Linotype"/>
+          <w:sz w:val="20"/>
+          <w:szCs w:val="20"/>
+        </w:rPr>
+        <w:t xml:space="preserve">  </w:t>
+      </w:r>
+    </w:p>
+    <w:p>
+      <w:pPr>
+        <w:pStyle w:val="ListParagraph"/>
+        <w:numPr>
+          <w:ilvl w:val="0"/>
+          <w:numId w:val="2"/>
+        </w:numPr>
+        <w:tabs>
+          <w:tab w:val="center" w:pos="4680"/>
+        </w:tabs>
+        <w:jc w:val="both"/>
+        <w:rPr>
+          <w:rFonts w:ascii="Palatino Linotype" w:hAnsi="Palatino Linotype"/>
+          <w:bCs/>
+          <w:sz w:val="20"/>
+          <w:szCs w:val="20"/>
+        </w:rPr>
+      </w:pPr>
+      <w:r>
+        <w:rPr>
+          <w:rFonts w:ascii="Palatino Linotype" w:hAnsi="Palatino Linotype"/>
+          <w:bCs/>
+          <w:sz w:val="20"/>
+          <w:szCs w:val="20"/>
+        </w:rPr>
+        <w:t xml:space="preserve">Defendant shall have no contact with </w:t>
+      </w:r>
+      <w:proofErr w:type="gramStart"/>
       <w:r>
         <w:rPr>
           <w:rFonts w:ascii="Palatino Linotype" w:hAnsi="Palatino Linotype"/>
@@ -1824,29 +4057,124 @@
       <w:r>
         <w:rPr>
           <w:rFonts w:ascii="Palatino Linotype" w:hAnsi="Palatino Linotype"/>
-          <w:sz w:val="20"/>
-          <w:szCs w:val="20"/>
-        </w:rPr>
-        <w:t xml:space="preserve">and costs</w:t>
-      </w:r>
-      <w:r>
-        <w:rPr>
-          <w:rFonts w:ascii="Palatino Linotype" w:hAnsi="Palatino Linotype"/>
-          <w:sz w:val="20"/>
-          <w:szCs w:val="20"/>
-        </w:rPr>
-        <w:t xml:space="preserve"> </w:t>
-      </w:r>
-      <w:r>
-        <w:rPr>
-          <w:rFonts w:ascii="Palatino Linotype" w:hAnsi="Palatino Linotype"/>
-          <w:sz w:val="20"/>
-          <w:szCs w:val="20"/>
-        </w:rPr>
-        <w:t xml:space="preserve">in full by </w:t>
-      </w:r>
-      <w:bookmarkEnd w:id="0"/>
-      <w:r>
+          <w:bCs/>
+          <w:sz w:val="20"/>
+          <w:szCs w:val="20"/>
+        </w:rPr>
+        <w:t xml:space="preserve">.  Contact includes, but is not limited to, landline, cordless, cellular or digital telephone; text; instant messaging; fax; e-mail; voicemail; delivery service; social media; blogging; writings; electronic communications; posting a message; or communications by any other means directly or through another </w:t>
+      </w:r>
+      <w:proofErr w:type="gramStart"/>
+      <w:r>
+        <w:rPr>
+          <w:rFonts w:ascii="Palatino Linotype" w:hAnsi="Palatino Linotype"/>
+          <w:bCs/>
+          <w:sz w:val="20"/>
+          <w:szCs w:val="20"/>
+        </w:rPr>
+        <w:t>person.</w:t>
+      </w:r>
+      <w:r>
+        <w:rPr>
+          <w:rFonts w:ascii="Palatino Linotype" w:hAnsi="Palatino Linotype"/>
+          <w:bCs/>
+          <w:sz w:val="20"/>
+          <w:szCs w:val="20"/>
+        </w:rPr>
+        <w:t xml:space="preserve"/>
+      </w:r>
+      <w:r>
+        <w:rPr>
+          <w:rFonts w:ascii="Palatino Linotype" w:hAnsi="Palatino Linotype"/>
+          <w:sz w:val="20"/>
+          <w:szCs w:val="20"/>
+        </w:rPr>
+        <w:t xml:space="preserve"/>
+      </w:r>
+      <w:r>
+        <w:rPr>
+          <w:rFonts w:ascii="Palatino Linotype" w:hAnsi="Palatino Linotype"/>
+          <w:sz w:val="20"/>
+          <w:szCs w:val="20"/>
+        </w:rPr>
+        <w:t xml:space="preserve"/>
+      </w:r>
+      <w:r>
+        <w:rPr>
+          <w:rFonts w:ascii="Palatino Linotype" w:hAnsi="Palatino Linotype"/>
+          <w:sz w:val="20"/>
+          <w:szCs w:val="20"/>
+        </w:rPr>
+        <w:t xml:space="preserve"/>
+      </w:r>
+      <w:r>
+        <w:rPr>
+          <w:rFonts w:ascii="Palatino Linotype" w:hAnsi="Palatino Linotype"/>
+          <w:sz w:val="20"/>
+          <w:szCs w:val="20"/>
+        </w:rPr>
+        <w:t xml:space="preserve"/>
+      </w:r>
+      <w:r>
+        <w:rPr>
+          <w:rFonts w:ascii="Palatino Linotype" w:hAnsi="Palatino Linotype"/>
+          <w:sz w:val="20"/>
+          <w:szCs w:val="20"/>
+        </w:rPr>
+        <w:t xml:space="preserve"/>
+      </w:r>
+      <w:r>
+        <w:rPr>
+          <w:rFonts w:ascii="Palatino Linotype" w:hAnsi="Palatino Linotype"/>
+          <w:sz w:val="20"/>
+          <w:szCs w:val="20"/>
+        </w:rPr>
+        <w:t xml:space="preserve"/>
+      </w:r>
+      <w:r>
+        <w:rPr>
+          <w:rFonts w:ascii="Palatino Linotype" w:hAnsi="Palatino Linotype"/>
+          <w:sz w:val="20"/>
+          <w:szCs w:val="20"/>
+        </w:rPr>
+        <w:t xml:space="preserve"/>
+      </w:r>
+      <w:r>
+        <w:rPr>
+          <w:rFonts w:ascii="Palatino Linotype" w:hAnsi="Palatino Linotype"/>
+          <w:sz w:val="20"/>
+          <w:szCs w:val="20"/>
+        </w:rPr>
+        <w:t xml:space="preserve"/>
+      </w:r>
+      <w:r>
+        <w:rPr>
+          <w:rFonts w:ascii="Palatino Linotype" w:hAnsi="Palatino Linotype"/>
+          <w:sz w:val="20"/>
+          <w:szCs w:val="20"/>
+        </w:rPr>
+        <w:t xml:space="preserve">  </w:t>
+      </w:r>
+      <w:r>
+        <w:rPr>
+          <w:rFonts w:ascii="Palatino Linotype" w:hAnsi="Palatino Linotype"/>
+          <w:sz w:val="20"/>
+          <w:szCs w:val="20"/>
+        </w:rPr>
+        <w:t xml:space="preserve">  </w:t>
+      </w:r>
+    </w:p>
+    <w:p>
+      <w:pPr>
+        <w:pStyle w:val="ListParagraph"/>
+        <w:widowControl/>
+        <w:numPr>
+          <w:ilvl w:val="0"/>
+          <w:numId w:val="2"/>
+        </w:numPr>
+        <w:autoSpaceDE/>
+        <w:autoSpaceDN/>
+        <w:adjustRightInd/>
+        <w:jc w:val="both"/>
         <w:rPr>
           <w:rFonts w:ascii="Palatino Linotype" w:hAnsi="Palatino Linotype"/>
           <w:b/>
@@ -1854,15 +4182,47 @@
           <w:sz w:val="20"/>
           <w:szCs w:val="20"/>
         </w:rPr>
-        <w:t xml:space="preserve">March 20, 2022</w:t>
-      </w:r>
-      <w:r>
-        <w:rPr>
-          <w:rFonts w:ascii="Palatino Linotype" w:hAnsi="Palatino Linotype"/>
-          <w:sz w:val="20"/>
-          <w:szCs w:val="20"/>
-        </w:rPr>
-        <w:t xml:space="preserve">. </w:t>
+      </w:pPr>
+      <w:r>
+        <w:rPr>
+          <w:rFonts w:ascii="Palatino Linotype" w:hAnsi="Palatino Linotype"/>
+          <w:sz w:val="20"/>
+          <w:szCs w:val="20"/>
+        </w:rPr>
+        <w:t xml:space="preserve">If the Court grants driving privileges, provide proof to community control of installation of a certified ignition interlock device within 30 days of the issuance of such privileges.  Defendant shall only operate vehicles equipped with a certified ignition interlock </w:t>
+      </w:r>
+      <w:proofErr w:type="gramStart"/>
+      <w:r>
+        <w:rPr>
+          <w:rFonts w:ascii="Palatino Linotype" w:hAnsi="Palatino Linotype"/>
+          <w:sz w:val="20"/>
+          <w:szCs w:val="20"/>
+        </w:rPr>
+        <w:t>device.</w:t>
+      </w:r>
+      <w:r>
+        <w:rPr>
+          <w:rFonts w:ascii="Palatino Linotype" w:hAnsi="Palatino Linotype"/>
+          <w:sz w:val="20"/>
+          <w:szCs w:val="20"/>
+        </w:rPr>
+        <w:t xml:space="preserve"/>
+      </w:r>
+      <w:r>
+        <w:rPr>
+          <w:rFonts w:ascii="Palatino Linotype" w:hAnsi="Palatino Linotype"/>
+          <w:sz w:val="20"/>
+          <w:szCs w:val="20"/>
+        </w:rPr>
+        <w:t xml:space="preserve"/>
+      </w:r>
+      <w:r>
+        <w:rPr>
+          <w:rFonts w:ascii="Palatino Linotype" w:hAnsi="Palatino Linotype"/>
+          <w:sz w:val="20"/>
+          <w:szCs w:val="20"/>
+        </w:rPr>
+        <w:t xml:space="preserve"/>
       </w:r>
       <w:r>
         <w:rPr>
@@ -1920,16 +4280,15 @@
         <w:rPr>
           <w:rFonts w:ascii="Palatino Linotype" w:hAnsi="Palatino Linotype"/>
           <w:b/>
-          <w:bCs/>
-          <w:sz w:val="20"/>
-          <w:szCs w:val="20"/>
-        </w:rPr>
-        <w:t xml:space="preserve">Proof of Financial Responsibility.  </w:t>
-      </w:r>
-      <w:r>
-        <w:rPr>
-          <w:rFonts w:ascii="Palatino Linotype" w:hAnsi="Palatino Linotype"/>
-          <w:bCs/>
+          <w:sz w:val="20"/>
+          <w:szCs w:val="20"/>
+        </w:rPr>
+        <w:t xml:space="preserve">Other Conditions.</w:t>
+      </w:r>
+      <w:r>
+        <w:rPr>
+          <w:rFonts w:ascii="Palatino Linotype" w:hAnsi="Palatino Linotype"/>
+          <w:b/>
           <w:sz w:val="20"/>
           <w:szCs w:val="20"/>
         </w:rPr>
@@ -1938,27 +4297,28 @@
       <w:r>
         <w:rPr>
           <w:rFonts w:ascii="Palatino Linotype" w:hAnsi="Palatino Linotype"/>
-          <w:sz w:val="20"/>
-          <w:szCs w:val="20"/>
-        </w:rPr>
-        <w:t>The Defendant showed the Court proof of responsibility during the proceeding.</w:t>
-      </w:r>
-      <w:r>
-        <w:rPr>
-          <w:rFonts w:ascii="Palatino Linotype" w:hAnsi="Palatino Linotype"/>
-          <w:bCs/>
-          <w:sz w:val="20"/>
-          <w:szCs w:val="20"/>
-        </w:rPr>
-        <w:t xml:space="preserve"/>
-      </w:r>
-      <w:r>
-        <w:rPr>
-          <w:rFonts w:ascii="Palatino Linotype" w:hAnsi="Palatino Linotype"/>
-          <w:sz w:val="20"/>
-          <w:szCs w:val="20"/>
-        </w:rPr>
-        <w:t xml:space="preserve"/>
+          <w:b/>
+          <w:sz w:val="20"/>
+          <w:szCs w:val="20"/>
+        </w:rPr>
+        <w:t xml:space="preserve"> </w:t>
+      </w:r>
+      <w:proofErr w:type="gramStart"/>
+      <w:r>
+        <w:rPr>
+          <w:rFonts w:ascii="Palatino Linotype" w:hAnsi="Palatino Linotype"/>
+          <w:sz w:val="20"/>
+          <w:szCs w:val="20"/>
+        </w:rPr>
+        <w:t xml:space="preserve">2345</w:t>
+      </w:r>
+      <w:r>
+        <w:rPr>
+          <w:rFonts w:ascii="Palatino Linotype" w:hAnsi="Palatino Linotype"/>
+          <w:sz w:val="20"/>
+          <w:szCs w:val="20"/>
+        </w:rPr>
+        <w:t>.</w:t>
       </w:r>
       <w:r>
         <w:rPr>
@@ -2072,7 +4432,7 @@
           <w:sz w:val="20"/>
           <w:szCs w:val="20"/>
         </w:rPr>
-        <w:t>____________________________________</w:t>
+        <w:t xml:space="preserve">____________________________________</w:t>
       </w:r>
     </w:p>
     <w:p>
@@ -2105,6 +4465,7 @@
         </w:rPr>
         <w:tab/>
       </w:r>
+      <w:proofErr w:type="gramStart"/>
       <w:r>
         <w:rPr>
           <w:rFonts w:ascii="Palatino Linotype" w:hAnsi="Palatino Linotype"/>
@@ -2202,7 +4563,39 @@
           <w:sz w:val="16"/>
           <w:szCs w:val="16"/>
         </w:rPr>
-        <w:t>Copies served by Dep. Clerk ___________________________ on the following date ____________________ to:</w:t>
+        <w:t>Copies served by Dep. Clerk ___________</w:t>
+      </w:r>
+      <w:r>
+        <w:rPr>
+          <w:rFonts w:ascii="Palatino Linotype" w:hAnsi="Palatino Linotype"/>
+          <w:sz w:val="16"/>
+          <w:szCs w:val="16"/>
+        </w:rPr>
+        <w:t>________________</w:t>
+      </w:r>
+      <w:r>
+        <w:rPr>
+          <w:rFonts w:ascii="Palatino Linotype" w:hAnsi="Palatino Linotype"/>
+          <w:sz w:val="16"/>
+          <w:szCs w:val="16"/>
+        </w:rPr>
+        <w:t xml:space="preserve"> on the following date ___________</w:t>
+      </w:r>
+      <w:r>
+        <w:rPr>
+          <w:rFonts w:ascii="Palatino Linotype" w:hAnsi="Palatino Linotype"/>
+          <w:sz w:val="16"/>
+          <w:szCs w:val="16"/>
+        </w:rPr>
+        <w:t xml:space="preserve">_________</w:t>
+      </w:r>
+      <w:r>
+        <w:rPr>
+          <w:rFonts w:ascii="Palatino Linotype" w:hAnsi="Palatino Linotype"/>
+          <w:sz w:val="16"/>
+          <w:szCs w:val="16"/>
+        </w:rPr>
+        <w:t xml:space="preserve"> to:</w:t>
       </w:r>
     </w:p>
     <w:p>
@@ -2231,7 +4624,24 @@
           <w:sz w:val="16"/>
           <w:szCs w:val="16"/>
         </w:rPr>
-        <w:t xml:space="preserve">Prosecutor’s Office: PS    OM     EM; Defendant’s Attorney: PS     OM     EM; Kelly Barkschat: PS     OM     EM;</w:t>
+        <w:t xml:space="preserve">Prosecutor’s Office: PS    </w:t>
+      </w:r>
+      <w:r>
+        <w:rPr>
+          <w:rFonts w:ascii="Palatino Linotype" w:hAnsi="Palatino Linotype"/>
+          <w:sz w:val="16"/>
+          <w:szCs w:val="16"/>
+        </w:rPr>
+        <w:t xml:space="preserve">OM     EM; Defendant’s Attorney: PS     OM     EM; </w:t>
+      </w:r>
+      <w:proofErr w:type="gramStart"/>
+      <w:r>
+        <w:rPr>
+          <w:rFonts w:ascii="Palatino Linotype" w:hAnsi="Palatino Linotype"/>
+          <w:sz w:val="16"/>
+          <w:szCs w:val="16"/>
+        </w:rPr>
+        <w:t xml:space="preserve">Kelly Barkschat: PS     OM     EM;</w:t>
       </w:r>
     </w:p>
     <w:p>
@@ -2254,6 +4664,38 @@
           <w:szCs w:val="16"/>
         </w:rPr>
       </w:pPr>
+      <w:r>
+        <w:rPr>
+          <w:rFonts w:ascii="Palatino Linotype" w:hAnsi="Palatino Linotype"/>
+          <w:sz w:val="16"/>
+          <w:szCs w:val="16"/>
+        </w:rPr>
+        <w:t xml:space="preserve">Community Control: PS    </w:t>
+      </w:r>
+      <w:r>
+        <w:rPr>
+          <w:rFonts w:ascii="Palatino Linotype" w:hAnsi="Palatino Linotype"/>
+          <w:sz w:val="16"/>
+          <w:szCs w:val="16"/>
+        </w:rPr>
+        <w:t>EM;</w:t>
+      </w:r>
+      <w:r>
+        <w:rPr>
+          <w:rFonts w:ascii="Palatino Linotype" w:hAnsi="Palatino Linotype"/>
+          <w:sz w:val="16"/>
+          <w:szCs w:val="16"/>
+        </w:rPr>
+        <w:t xml:space="preserve"> </w:t>
+      </w:r>
+      <w:r>
+        <w:rPr>
+          <w:rFonts w:ascii="Palatino Linotype" w:hAnsi="Palatino Linotype"/>
+          <w:sz w:val="16"/>
+          <w:szCs w:val="16"/>
+        </w:rPr>
+        <w:t xml:space="preserve"/>
+      </w:r>
       <w:r>
         <w:rPr>
           <w:rFonts w:ascii="Palatino Linotype" w:hAnsi="Palatino Linotype"/>
@@ -2334,7 +4776,12 @@
 <w:ftr xmlns:wpc="http://schemas.microsoft.com/office/word/2010/wordprocessingCanvas" xmlns:cx="http://schemas.microsoft.com/office/drawing/2014/chartex" xmlns:cx1="http://schemas.microsoft.com/office/drawing/2015/9/8/chartex" xmlns:cx2="http://schemas.microsoft.com/office/drawing/2015/10/21/chartex" xmlns:cx3="http://schemas.microsoft.com/office/drawing/2016/5/9/chartex" xmlns:cx4="http://schemas.microsoft.com/office/drawing/2016/5/10/chartex" xmlns:cx5="http://schemas.microsoft.com/office/drawing/2016/5/11/chartex" xmlns:cx6="http://schemas.microsoft.com/office/drawing/2016/5/12/chartex" xmlns:cx7="http://schemas.microsoft.com/office/drawing/2016/5/13/chartex" xmlns:cx8="http://schemas.microsoft.com/office/drawing/2016/5/14/chartex" xmlns:mc="http://schemas.openxmlformats.org/markup-compatibility/2006" xmlns:aink="http://schemas.microsoft.com/office/drawing/2016/ink" xmlns:am3d="http://schemas.microsoft.com/office/drawing/2017/model3d" xmlns:o="urn:schemas-microsoft-com:office:office" xmlns:r="http://schemas.openxmlformats.org/officeDocument/2006/relationships" xmlns:m="http://schemas.openxmlformats.org/officeDocument/2006/math" xmlns:v="urn:schemas-microsoft-com:vml" xmlns:wp14="http://schemas.microsoft.com/office/word/2010/wordprocessingDrawing" xmlns:wp="http://schemas.openxmlformats.org/drawingml/2006/wordprocessingDrawing" xmlns:w10="urn:schemas-microsoft-com:office:word" xmlns:w="http://schemas.openxmlformats.org/wordprocessingml/2006/main" xmlns:w14="http://schemas.microsoft.com/office/word/2010/wordml" xmlns:w15="http://schemas.microsoft.com/office/word/2012/wordml" xmlns:w16cex="http://schemas.microsoft.com/office/word/2018/wordml/cex" xmlns:w16cid="http://schemas.microsoft.com/office/word/2016/wordml/cid" xmlns:w16="http://schemas.microsoft.com/office/word/2018/wordml" xmlns:w16sdtdh="http://schemas.microsoft.com/office/word/2020/wordml/sdtdatahash" xmlns:w16se="http://schemas.microsoft.com/office/word/2015/wordml/symex" xmlns:wpg="http://schemas.microsoft.com/office/word/2010/wordprocessingGroup" xmlns:wpi="http://schemas.microsoft.com/office/word/2010/wordprocessingInk" xmlns:wne="http://schemas.microsoft.com/office/word/2006/wordml" xmlns:wps="http://schemas.microsoft.com/office/word/2010/wordprocessingShape" mc:Ignorable="w14 w15 w16se w16cid w16 w16cex w16sdtdh wp14">
   <w:sdt>
     <w:sdtPr>
-      <w:id w:val="-1309706245"/>
+      <w:rPr>
+        <w:rFonts w:ascii="Palatino Linotype" w:hAnsi="Palatino Linotype"/>
+        <w:sz w:val="20"/>
+        <w:szCs w:val="20"/>
+      </w:rPr>
+      <w:id w:val="-2099861789"/>
       <w:docPartObj>
         <w:docPartGallery w:val="Page Numbers (Bottom of Page)"/>
         <w:docPartUnique/>
@@ -2349,19 +4796,13 @@
             <w:sz w:val="20"/>
             <w:szCs w:val="20"/>
           </w:rPr>
-          <w:id w:val="98381352"/>
+          <w:id w:val="860082579"/>
           <w:docPartObj>
             <w:docPartGallery w:val="Page Numbers (Top of Page)"/>
             <w:docPartUnique/>
           </w:docPartObj>
         </w:sdtPr>
-        <w:sdtEndPr>
-          <w:rPr>
-            <w:rFonts w:ascii="Times New Roman" w:hAnsi="Times New Roman"/>
-            <w:sz w:val="24"/>
-            <w:szCs w:val="24"/>
-          </w:rPr>
-        </w:sdtEndPr>
+        <w:sdtEndPr/>
         <w:sdtContent>
           <w:p>
             <w:pPr>
@@ -2490,7 +4931,7 @@
                 <w:sz w:val="20"/>
                 <w:szCs w:val="20"/>
               </w:rPr>
-              <w:t>3</w:t>
+              <w:t>5</w:t>
             </w:r>
             <w:r>
               <w:rPr>
@@ -2520,39 +4961,11 @@
               </w:rPr>
               <w:t xml:space="preserve">Final Judgment Entry 21TRC05611</w:t>
             </w:r>
-          </w:p>
-          <w:p>
-            <w:pPr>
-              <w:pStyle w:val="Footer"/>
-              <w:jc w:val="right"/>
-            </w:pPr>
           </w:p>
         </w:sdtContent>
       </w:sdt>
     </w:sdtContent>
   </w:sdt>
-  <w:p>
-    <w:pPr>
-      <w:tabs>
-        <w:tab w:val="left" w:pos="-1080"/>
-        <w:tab w:val="left" w:pos="-720"/>
-        <w:tab w:val="left" w:pos="0"/>
-        <w:tab w:val="left" w:pos="720"/>
-        <w:tab w:val="left" w:pos="1440"/>
-        <w:tab w:val="left" w:pos="2160"/>
-        <w:tab w:val="left" w:pos="2880"/>
-        <w:tab w:val="left" w:pos="3600"/>
-        <w:tab w:val="left" w:pos="4320"/>
-        <w:tab w:val="left" w:pos="4680"/>
-      </w:tabs>
-      <w:jc w:val="right"/>
-      <w:rPr>
-        <w:rFonts w:ascii="Palatino Linotype" w:hAnsi="Palatino Linotype"/>
-        <w:sz w:val="20"/>
-        <w:szCs w:val="20"/>
-      </w:rPr>
-    </w:pPr>
-  </w:p>
 </w:ftr>
 </file>
 
@@ -2744,8 +5157,240 @@
       </w:rPr>
     </w:lvl>
   </w:abstractNum>
+  <w:abstractNum w:abstractNumId="1" w15:restartNumberingAfterBreak="0">
+    <w:nsid w:val="279660C9"/>
+    <w:multiLevelType w:val="hybridMultilevel"/>
+    <w:tmpl w:val="05247724"/>
+    <w:lvl w:ilvl="0" w:tplc="04090001">
+      <w:start w:val="1"/>
+      <w:numFmt w:val="bullet"/>
+      <w:lvlText w:val=""/>
+      <w:lvlJc w:val="left"/>
+      <w:pPr>
+        <w:ind w:left="720" w:hanging="360"/>
+      </w:pPr>
+      <w:rPr>
+        <w:rFonts w:ascii="Symbol" w:hAnsi="Symbol" w:hint="default"/>
+      </w:rPr>
+    </w:lvl>
+    <w:lvl w:ilvl="1" w:tplc="04090003" w:tentative="1">
+      <w:start w:val="1"/>
+      <w:numFmt w:val="bullet"/>
+      <w:lvlText w:val="o"/>
+      <w:lvlJc w:val="left"/>
+      <w:pPr>
+        <w:ind w:left="1440" w:hanging="360"/>
+      </w:pPr>
+      <w:rPr>
+        <w:rFonts w:ascii="Courier New" w:hAnsi="Courier New" w:cs="Courier New" w:hint="default"/>
+      </w:rPr>
+    </w:lvl>
+    <w:lvl w:ilvl="2" w:tplc="04090005" w:tentative="1">
+      <w:start w:val="1"/>
+      <w:numFmt w:val="bullet"/>
+      <w:lvlText w:val=""/>
+      <w:lvlJc w:val="left"/>
+      <w:pPr>
+        <w:ind w:left="2160" w:hanging="360"/>
+      </w:pPr>
+      <w:rPr>
+        <w:rFonts w:ascii="Wingdings" w:hAnsi="Wingdings" w:hint="default"/>
+      </w:rPr>
+    </w:lvl>
+    <w:lvl w:ilvl="3" w:tplc="04090001" w:tentative="1">
+      <w:start w:val="1"/>
+      <w:numFmt w:val="bullet"/>
+      <w:lvlText w:val=""/>
+      <w:lvlJc w:val="left"/>
+      <w:pPr>
+        <w:ind w:left="2880" w:hanging="360"/>
+      </w:pPr>
+      <w:rPr>
+        <w:rFonts w:ascii="Symbol" w:hAnsi="Symbol" w:hint="default"/>
+      </w:rPr>
+    </w:lvl>
+    <w:lvl w:ilvl="4" w:tplc="04090003" w:tentative="1">
+      <w:start w:val="1"/>
+      <w:numFmt w:val="bullet"/>
+      <w:lvlText w:val="o"/>
+      <w:lvlJc w:val="left"/>
+      <w:pPr>
+        <w:ind w:left="3600" w:hanging="360"/>
+      </w:pPr>
+      <w:rPr>
+        <w:rFonts w:ascii="Courier New" w:hAnsi="Courier New" w:cs="Courier New" w:hint="default"/>
+      </w:rPr>
+    </w:lvl>
+    <w:lvl w:ilvl="5" w:tplc="04090005" w:tentative="1">
+      <w:start w:val="1"/>
+      <w:numFmt w:val="bullet"/>
+      <w:lvlText w:val=""/>
+      <w:lvlJc w:val="left"/>
+      <w:pPr>
+        <w:ind w:left="4320" w:hanging="360"/>
+      </w:pPr>
+      <w:rPr>
+        <w:rFonts w:ascii="Wingdings" w:hAnsi="Wingdings" w:hint="default"/>
+      </w:rPr>
+    </w:lvl>
+    <w:lvl w:ilvl="6" w:tplc="04090001" w:tentative="1">
+      <w:start w:val="1"/>
+      <w:numFmt w:val="bullet"/>
+      <w:lvlText w:val=""/>
+      <w:lvlJc w:val="left"/>
+      <w:pPr>
+        <w:ind w:left="5040" w:hanging="360"/>
+      </w:pPr>
+      <w:rPr>
+        <w:rFonts w:ascii="Symbol" w:hAnsi="Symbol" w:hint="default"/>
+      </w:rPr>
+    </w:lvl>
+    <w:lvl w:ilvl="7" w:tplc="04090003" w:tentative="1">
+      <w:start w:val="1"/>
+      <w:numFmt w:val="bullet"/>
+      <w:lvlText w:val="o"/>
+      <w:lvlJc w:val="left"/>
+      <w:pPr>
+        <w:ind w:left="5760" w:hanging="360"/>
+      </w:pPr>
+      <w:rPr>
+        <w:rFonts w:ascii="Courier New" w:hAnsi="Courier New" w:cs="Courier New" w:hint="default"/>
+      </w:rPr>
+    </w:lvl>
+    <w:lvl w:ilvl="8" w:tplc="04090005" w:tentative="1">
+      <w:start w:val="1"/>
+      <w:numFmt w:val="bullet"/>
+      <w:lvlText w:val=""/>
+      <w:lvlJc w:val="left"/>
+      <w:pPr>
+        <w:ind w:left="6480" w:hanging="360"/>
+      </w:pPr>
+      <w:rPr>
+        <w:rFonts w:ascii="Wingdings" w:hAnsi="Wingdings" w:hint="default"/>
+      </w:rPr>
+    </w:lvl>
+  </w:abstractNum>
+  <w:abstractNum w:abstractNumId="2" w15:restartNumberingAfterBreak="0">
+    <w:nsid w:val="2E17566E"/>
+    <w:multiLevelType w:val="hybridMultilevel"/>
+    <w:tmpl w:val="00866CE6"/>
+    <w:lvl w:ilvl="0" w:tplc="04090001">
+      <w:start w:val="1"/>
+      <w:numFmt w:val="bullet"/>
+      <w:lvlText w:val=""/>
+      <w:lvlJc w:val="left"/>
+      <w:pPr>
+        <w:ind w:left="779" w:hanging="360"/>
+      </w:pPr>
+      <w:rPr>
+        <w:rFonts w:ascii="Symbol" w:hAnsi="Symbol" w:hint="default"/>
+      </w:rPr>
+    </w:lvl>
+    <w:lvl w:ilvl="1" w:tplc="04090003">
+      <w:start w:val="1"/>
+      <w:numFmt w:val="bullet"/>
+      <w:lvlText w:val="o"/>
+      <w:lvlJc w:val="left"/>
+      <w:pPr>
+        <w:ind w:left="1499" w:hanging="360"/>
+      </w:pPr>
+      <w:rPr>
+        <w:rFonts w:ascii="Courier New" w:hAnsi="Courier New" w:cs="Courier New" w:hint="default"/>
+      </w:rPr>
+    </w:lvl>
+    <w:lvl w:ilvl="2" w:tplc="04090005" w:tentative="1">
+      <w:start w:val="1"/>
+      <w:numFmt w:val="bullet"/>
+      <w:lvlText w:val=""/>
+      <w:lvlJc w:val="left"/>
+      <w:pPr>
+        <w:ind w:left="2219" w:hanging="360"/>
+      </w:pPr>
+      <w:rPr>
+        <w:rFonts w:ascii="Wingdings" w:hAnsi="Wingdings" w:hint="default"/>
+      </w:rPr>
+    </w:lvl>
+    <w:lvl w:ilvl="3" w:tplc="04090001" w:tentative="1">
+      <w:start w:val="1"/>
+      <w:numFmt w:val="bullet"/>
+      <w:lvlText w:val=""/>
+      <w:lvlJc w:val="left"/>
+      <w:pPr>
+        <w:ind w:left="2939" w:hanging="360"/>
+      </w:pPr>
+      <w:rPr>
+        <w:rFonts w:ascii="Symbol" w:hAnsi="Symbol" w:hint="default"/>
+      </w:rPr>
+    </w:lvl>
+    <w:lvl w:ilvl="4" w:tplc="04090003" w:tentative="1">
+      <w:start w:val="1"/>
+      <w:numFmt w:val="bullet"/>
+      <w:lvlText w:val="o"/>
+      <w:lvlJc w:val="left"/>
+      <w:pPr>
+        <w:ind w:left="3659" w:hanging="360"/>
+      </w:pPr>
+      <w:rPr>
+        <w:rFonts w:ascii="Courier New" w:hAnsi="Courier New" w:cs="Courier New" w:hint="default"/>
+      </w:rPr>
+    </w:lvl>
+    <w:lvl w:ilvl="5" w:tplc="04090005" w:tentative="1">
+      <w:start w:val="1"/>
+      <w:numFmt w:val="bullet"/>
+      <w:lvlText w:val=""/>
+      <w:lvlJc w:val="left"/>
+      <w:pPr>
+        <w:ind w:left="4379" w:hanging="360"/>
+      </w:pPr>
+      <w:rPr>
+        <w:rFonts w:ascii="Wingdings" w:hAnsi="Wingdings" w:hint="default"/>
+      </w:rPr>
+    </w:lvl>
+    <w:lvl w:ilvl="6" w:tplc="04090001" w:tentative="1">
+      <w:start w:val="1"/>
+      <w:numFmt w:val="bullet"/>
+      <w:lvlText w:val=""/>
+      <w:lvlJc w:val="left"/>
+      <w:pPr>
+        <w:ind w:left="5099" w:hanging="360"/>
+      </w:pPr>
+      <w:rPr>
+        <w:rFonts w:ascii="Symbol" w:hAnsi="Symbol" w:hint="default"/>
+      </w:rPr>
+    </w:lvl>
+    <w:lvl w:ilvl="7" w:tplc="04090003" w:tentative="1">
+      <w:start w:val="1"/>
+      <w:numFmt w:val="bullet"/>
+      <w:lvlText w:val="o"/>
+      <w:lvlJc w:val="left"/>
+      <w:pPr>
+        <w:ind w:left="5819" w:hanging="360"/>
+      </w:pPr>
+      <w:rPr>
+        <w:rFonts w:ascii="Courier New" w:hAnsi="Courier New" w:cs="Courier New" w:hint="default"/>
+      </w:rPr>
+    </w:lvl>
+    <w:lvl w:ilvl="8" w:tplc="04090005" w:tentative="1">
+      <w:start w:val="1"/>
+      <w:numFmt w:val="bullet"/>
+      <w:lvlText w:val=""/>
+      <w:lvlJc w:val="left"/>
+      <w:pPr>
+        <w:ind w:left="6539" w:hanging="360"/>
+      </w:pPr>
+      <w:rPr>
+        <w:rFonts w:ascii="Wingdings" w:hAnsi="Wingdings" w:hint="default"/>
+      </w:rPr>
+    </w:lvl>
+  </w:abstractNum>
   <w:num w:numId="1">
     <w:abstractNumId w:val="0"/>
+  </w:num>
+  <w:num w:numId="2">
+    <w:abstractNumId w:val="2"/>
+  </w:num>
+  <w:num w:numId="3">
+    <w:abstractNumId w:val="1"/>
   </w:num>
 </w:numbering>
 </file>
@@ -3302,6 +5947,49 @@
       <w:contextualSpacing/>
     </w:pPr>
   </w:style>
+  <w:style w:type="character" w:styleId="CommentReference">
+    <w:name w:val="annotation reference"/>
+    <w:basedOn w:val="DefaultParagraphFont"/>
+    <w:uiPriority w:val="99"/>
+    <w:semiHidden/>
+    <w:unhideWhenUsed/>
+    <w:rsid w:val="00A53114"/>
+    <w:rPr>
+      <w:sz w:val="16"/>
+      <w:szCs w:val="16"/>
+    </w:rPr>
+  </w:style>
+  <w:style w:type="paragraph" w:styleId="CommentText">
+    <w:name w:val="annotation text"/>
+    <w:basedOn w:val="Normal"/>
+    <w:link w:val="CommentTextChar"/>
+    <w:uiPriority w:val="99"/>
+    <w:unhideWhenUsed/>
+    <w:rsid w:val="00A53114"/>
+    <w:pPr>
+      <w:widowControl/>
+      <w:autoSpaceDE/>
+      <w:autoSpaceDN/>
+      <w:adjustRightInd/>
+    </w:pPr>
+    <w:rPr>
+      <w:rFonts w:asciiTheme="minorHAnsi" w:eastAsiaTheme="minorHAnsi" w:hAnsiTheme="minorHAnsi" w:cstheme="minorBidi"/>
+      <w:sz w:val="20"/>
+      <w:szCs w:val="20"/>
+    </w:rPr>
+  </w:style>
+  <w:style w:type="character" w:customStyle="1" w:styleId="CommentTextChar">
+    <w:name w:val="Comment Text Char"/>
+    <w:basedOn w:val="DefaultParagraphFont"/>
+    <w:link w:val="CommentText"/>
+    <w:uiPriority w:val="99"/>
+    <w:rsid w:val="00A53114"/>
+    <w:rPr>
+      <w:rFonts w:eastAsiaTheme="minorHAnsi"/>
+      <w:sz w:val="20"/>
+      <w:szCs w:val="20"/>
+    </w:rPr>
+  </w:style>
 </w:styles>
 </file>
 

</xml_diff>

<commit_message>
Updated amendment language per JH.
</commit_message>
<xml_diff>
--- a/resources/Saved/21TRC05611_Crim_Traffic Judgment Entry.docx
+++ b/resources/Saved/21TRC05611_Crim_Traffic Judgment Entry.docx
@@ -239,7 +239,7 @@
           <w:sz w:val="20"/>
           <w:szCs w:val="20"/>
         </w:rPr>
-        <w:t xml:space="preserve">o</w:t>
+        <w:t>o</w:t>
       </w:r>
       <w:r>
         <w:rPr>
@@ -249,7 +249,6 @@
         </w:rPr>
         <w:t xml:space="preserve">.  </w:t>
       </w:r>
-      <w:proofErr w:type="gramStart"/>
       <w:r>
         <w:rPr>
           <w:rFonts w:ascii="Palatino Linotype" w:hAnsi="Palatino Linotype"/>
@@ -329,7 +328,6 @@
           <w:szCs w:val="20"/>
         </w:rPr>
       </w:pPr>
-      <w:proofErr w:type="gramStart"/>
       <w:r>
         <w:rPr>
           <w:rFonts w:ascii="Palatino Linotype" w:hAnsi="Palatino Linotype"/>
@@ -584,7 +582,7 @@
           <w:szCs w:val="20"/>
           <w:lang w:val="en-CA"/>
         </w:rPr>
-        <w:t xml:space="preserve">Defendant appeared in Court</w:t>
+        <w:t>Defendant appeared in Court</w:t>
       </w:r>
       <w:r>
         <w:rPr>
@@ -594,7 +592,6 @@
         </w:rPr>
         <w:t xml:space="preserve"> for </w:t>
       </w:r>
-      <w:proofErr w:type="gramStart"/>
       <w:r>
         <w:rPr>
           <w:rFonts w:ascii="Palatino Linotype" w:hAnsi="Palatino Linotype"/>
@@ -609,7 +606,7 @@
           <w:sz w:val="20"/>
           <w:szCs w:val="20"/>
         </w:rPr>
-        <w:t xml:space="preserve"> on March 21, 2022.</w:t>
+        <w:t xml:space="preserve"> on March 23, 2022.</w:t>
       </w:r>
       <w:r>
         <w:rPr>
@@ -626,9 +623,8 @@
           <w:sz w:val="20"/>
           <w:szCs w:val="20"/>
         </w:rPr>
-        <w:t xml:space="preserve">Defendant</w:t>
-      </w:r>
-      <w:proofErr w:type="gramEnd"/>
+        <w:t xml:space="preserve">Defendant was represented by Chase Mallory, Private Counsel. </w:t>
+      </w:r>
       <w:r>
         <w:rPr>
           <w:rFonts w:ascii="Palatino Linotype" w:hAnsi="Palatino Linotype"/>
@@ -636,7 +632,70 @@
           <w:sz w:val="20"/>
           <w:szCs w:val="20"/>
         </w:rPr>
-        <w:t xml:space="preserve"> was represented by Chase Mallory, Private Counsel. </w:t>
+        <w:t xml:space="preserve">Counsel for the State of Ohio made a motion to amend the cha</w:t>
+      </w:r>
+      <w:r>
+        <w:rPr>
+          <w:rFonts w:ascii="Palatino Linotype" w:hAnsi="Palatino Linotype"/>
+          <w:bCs/>
+          <w:sz w:val="20"/>
+          <w:szCs w:val="20"/>
+        </w:rPr>
+        <w:t xml:space="preserve">rge(s) in the case.</w:t>
+      </w:r>
+      <w:r>
+        <w:rPr>
+          <w:rFonts w:ascii="Palatino Linotype" w:hAnsi="Palatino Linotype"/>
+          <w:bCs/>
+          <w:sz w:val="20"/>
+          <w:szCs w:val="20"/>
+        </w:rPr>
+        <w:t xml:space="preserve"> The Court found the amendment </w:t>
+      </w:r>
+      <w:r>
+        <w:rPr>
+          <w:rFonts w:ascii="Palatino Linotype" w:hAnsi="Palatino Linotype"/>
+          <w:bCs/>
+          <w:sz w:val="20"/>
+          <w:szCs w:val="20"/>
+        </w:rPr>
+        <w:t xml:space="preserve">is consistent with Crim. R. 7 and consistent with the facts of this case. Therefore, the motion is</w:t>
+      </w:r>
+      <w:r>
+        <w:rPr>
+          <w:rFonts w:ascii="Palatino Linotype" w:hAnsi="Palatino Linotype"/>
+          <w:bCs/>
+          <w:sz w:val="20"/>
+          <w:szCs w:val="20"/>
+        </w:rPr>
+        <w:t xml:space="preserve"> Granted.</w:t>
+      </w:r>
+      <w:r>
+        <w:rPr>
+          <w:rFonts w:ascii="Palatino Linotype" w:hAnsi="Palatino Linotype"/>
+          <w:bCs/>
+          <w:sz w:val="20"/>
+          <w:szCs w:val="20"/>
+        </w:rPr>
+        <w:t xml:space="preserve"> The charge(s) of OVI Alcohol / Drugs 3rd</w:t>
+      </w:r>
+      <w:r>
+        <w:rPr>
+          <w:rFonts w:ascii="Palatino Linotype" w:hAnsi="Palatino Linotype"/>
+          <w:bCs/>
+          <w:sz w:val="20"/>
+          <w:szCs w:val="20"/>
+        </w:rPr>
+        <w:t xml:space="preserve"> </w:t>
+      </w:r>
+      <w:r>
+        <w:rPr>
+          <w:rFonts w:ascii="Palatino Linotype" w:hAnsi="Palatino Linotype"/>
+          <w:bCs/>
+          <w:sz w:val="20"/>
+          <w:szCs w:val="20"/>
+        </w:rPr>
+        <w:t xml:space="preserve">is amended to Physical Control.</w:t>
       </w:r>
       <w:r>
         <w:rPr>
@@ -788,52 +847,23 @@
           <w:sz w:val="20"/>
           <w:szCs w:val="20"/>
         </w:rPr>
-        <w:t xml:space="preserve">The Court, finding that the Defendant entered the plea knowingly, intelligently, and voluntarily, accepted the plea and entered the following </w:t>
-      </w:r>
-      <w:proofErr w:type="gramStart"/>
-      <w:r>
-        <w:rPr>
-          <w:rFonts w:ascii="Palatino Linotype" w:hAnsi="Palatino Linotype"/>
-          <w:sz w:val="20"/>
-          <w:szCs w:val="20"/>
-        </w:rPr>
-        <w:t>sentence:</w:t>
-      </w:r>
-      <w:r>
-        <w:rPr>
-          <w:rFonts w:ascii="Palatino Linotype" w:hAnsi="Palatino Linotype"/>
-          <w:sz w:val="20"/>
-          <w:szCs w:val="20"/>
-        </w:rPr>
-        <w:t xml:space="preserve"/>
-      </w:r>
-      <w:r>
-        <w:rPr>
-          <w:rFonts w:ascii="Palatino Linotype" w:hAnsi="Palatino Linotype"/>
-          <w:sz w:val="20"/>
-          <w:szCs w:val="20"/>
-        </w:rPr>
-        <w:t xml:space="preserve"/>
-        <w:br/>
-        <w:t xml:space="preserve"/>
-        <w:br/>
-        <w:t xml:space="preserve">The Court informed the Defendant that 18 U.S.C § 922(g)(9) prohibits the Defendant from shipping, transporting, purchasing, possessing</w:t>
-      </w:r>
-      <w:r>
-        <w:rPr>
-          <w:rFonts w:ascii="Palatino Linotype" w:hAnsi="Palatino Linotype"/>
-          <w:sz w:val="20"/>
-          <w:szCs w:val="20"/>
-        </w:rPr>
-        <w:t xml:space="preserve">,</w:t>
-      </w:r>
-      <w:r>
-        <w:rPr>
-          <w:rFonts w:ascii="Palatino Linotype" w:hAnsi="Palatino Linotype"/>
-          <w:sz w:val="20"/>
-          <w:szCs w:val="20"/>
-        </w:rPr>
-        <w:t xml:space="preserve"> or owning a firearm or ammunition.</w:t>
+        <w:t>The Court, finding that the Defendant entered the plea knowingly, intelligently, and voluntarily, accepted the plea and entered the following sentence:</w:t>
+      </w:r>
+      <w:r>
+        <w:rPr>
+          <w:rFonts w:ascii="Palatino Linotype" w:hAnsi="Palatino Linotype"/>
+          <w:sz w:val="20"/>
+          <w:szCs w:val="20"/>
+        </w:rPr>
+        <w:t xml:space="preserve"/>
+      </w:r>
+      <w:r>
+        <w:rPr>
+          <w:rFonts w:ascii="Palatino Linotype" w:hAnsi="Palatino Linotype"/>
+          <w:sz w:val="20"/>
+          <w:szCs w:val="20"/>
+        </w:rPr>
+        <w:t xml:space="preserve"/>
       </w:r>
     </w:p>
     <w:p>
@@ -854,11 +884,10 @@
         <w:tblLook w:val="04A0" w:firstRow="1" w:lastRow="0" w:firstColumn="1" w:lastColumn="0" w:noHBand="0" w:noVBand="1"/>
       </w:tblPr>
       <w:tblGrid>
-        <w:gridCol w:w="1745"/>
-        <w:gridCol w:w="1247"/>
-        <w:gridCol w:w="2631"/>
-        <w:gridCol w:w="1305"/>
-        <w:gridCol w:w="1732"/>
+        <w:gridCol w:w="2182"/>
+        <w:gridCol w:w="1559"/>
+        <w:gridCol w:w="3289"/>
+        <w:gridCol w:w="1632"/>
       </w:tblGrid>
       <w:tr>
         <w:trPr>
@@ -898,7 +927,7 @@
                 <w:sz w:val="20"/>
                 <w:szCs w:val="20"/>
               </w:rPr>
-              <w:t>Offense</w:t>
+              <w:t xml:space="preserve">Offense</w:t>
             </w:r>
           </w:p>
         </w:tc>
@@ -928,7 +957,6 @@
                 <w:szCs w:val="20"/>
               </w:rPr>
             </w:pPr>
-            <w:proofErr w:type="gramStart"/>
             <w:r>
               <w:rPr>
                 <w:rFonts w:ascii="Palatino Linotype" w:hAnsi="Palatino Linotype"/>
@@ -938,7 +966,7 @@
                 <w:szCs w:val="20"/>
               </w:rPr>
               <w:lastRenderedPageBreak/>
-              <w:t xml:space="preserve">OVI Alcohol / Drugs 3rd</w:t>
+              <w:t xml:space="preserve">OVI Alcohol / Drugs 3rd - AMENDED to Physical Control</w:t>
             </w:r>
           </w:p>
         </w:tc>
@@ -968,47 +996,6 @@
                 <w:szCs w:val="20"/>
               </w:rPr>
             </w:pPr>
-            <w:proofErr w:type="gramStart"/>
-            <w:r>
-              <w:rPr>
-                <w:rFonts w:ascii="Palatino Linotype" w:hAnsi="Palatino Linotype"/>
-                <w:b/>
-                <w:bCs/>
-                <w:sz w:val="20"/>
-                <w:szCs w:val="20"/>
-              </w:rPr>
-              <w:lastRenderedPageBreak/>
-              <w:t xml:space="preserve">OVI Refusal 3rd/10yr Prior 20yr</w:t>
-            </w:r>
-          </w:p>
-        </w:tc>
-        <w:tc>
-          <w:tcPr>
-            <w:tcW w:w="3289" w:type="dxa"/>
-          </w:tcPr>
-          <w:p>
-            <w:pPr>
-              <w:tabs>
-                <w:tab w:val="left" w:pos="-1080"/>
-                <w:tab w:val="left" w:pos="-720"/>
-                <w:tab w:val="left" w:pos="0"/>
-                <w:tab w:val="left" w:pos="720"/>
-                <w:tab w:val="left" w:pos="1440"/>
-                <w:tab w:val="left" w:pos="2160"/>
-                <w:tab w:val="left" w:pos="2880"/>
-                <w:tab w:val="left" w:pos="3600"/>
-                <w:tab w:val="left" w:pos="4320"/>
-                <w:tab w:val="left" w:pos="4680"/>
-              </w:tabs>
-              <w:rPr>
-                <w:rFonts w:ascii="Palatino Linotype" w:hAnsi="Palatino Linotype"/>
-                <w:b/>
-                <w:bCs/>
-                <w:sz w:val="20"/>
-                <w:szCs w:val="20"/>
-              </w:rPr>
-            </w:pPr>
-            <w:proofErr w:type="gramStart"/>
             <w:r>
               <w:rPr>
                 <w:rFonts w:ascii="Palatino Linotype" w:hAnsi="Palatino Linotype"/>
@@ -1048,7 +1035,6 @@
                 <w:szCs w:val="20"/>
               </w:rPr>
             </w:pPr>
-            <w:proofErr w:type="gramStart"/>
             <w:r>
               <w:rPr>
                 <w:rFonts w:ascii="Palatino Linotype" w:hAnsi="Palatino Linotype"/>
@@ -1131,7 +1117,6 @@
                 <w:szCs w:val="20"/>
               </w:rPr>
             </w:pPr>
-            <w:proofErr w:type="gramStart"/>
             <w:r>
               <w:rPr>
                 <w:rFonts w:ascii="Palatino Linotype" w:hAnsi="Palatino Linotype"/>
@@ -1140,7 +1125,7 @@
                 <w:sz w:val="20"/>
                 <w:szCs w:val="20"/>
               </w:rPr>
-              <w:t xml:space="preserve">4511.19A1A***</w:t>
+              <w:t xml:space="preserve">4511.194</w:t>
             </w:r>
           </w:p>
         </w:tc>
@@ -1170,46 +1155,6 @@
                 <w:szCs w:val="20"/>
               </w:rPr>
             </w:pPr>
-            <w:proofErr w:type="gramStart"/>
-            <w:r>
-              <w:rPr>
-                <w:rFonts w:ascii="Palatino Linotype" w:hAnsi="Palatino Linotype"/>
-                <w:b/>
-                <w:bCs/>
-                <w:sz w:val="20"/>
-                <w:szCs w:val="20"/>
-              </w:rPr>
-              <w:t xml:space="preserve">4511.19A2***</w:t>
-            </w:r>
-          </w:p>
-        </w:tc>
-        <w:tc>
-          <w:tcPr>
-            <w:tcW w:w="3289" w:type="dxa"/>
-          </w:tcPr>
-          <w:p>
-            <w:pPr>
-              <w:tabs>
-                <w:tab w:val="left" w:pos="-1080"/>
-                <w:tab w:val="left" w:pos="-720"/>
-                <w:tab w:val="left" w:pos="0"/>
-                <w:tab w:val="left" w:pos="720"/>
-                <w:tab w:val="left" w:pos="1440"/>
-                <w:tab w:val="left" w:pos="2160"/>
-                <w:tab w:val="left" w:pos="2880"/>
-                <w:tab w:val="left" w:pos="3600"/>
-                <w:tab w:val="left" w:pos="4320"/>
-                <w:tab w:val="left" w:pos="4680"/>
-              </w:tabs>
-              <w:rPr>
-                <w:rFonts w:ascii="Palatino Linotype" w:hAnsi="Palatino Linotype"/>
-                <w:b/>
-                <w:bCs/>
-                <w:sz w:val="20"/>
-                <w:szCs w:val="20"/>
-              </w:rPr>
-            </w:pPr>
-            <w:proofErr w:type="gramStart"/>
             <w:r>
               <w:rPr>
                 <w:rFonts w:ascii="Palatino Linotype" w:hAnsi="Palatino Linotype"/>
@@ -1248,7 +1193,6 @@
                 <w:szCs w:val="20"/>
               </w:rPr>
             </w:pPr>
-            <w:proofErr w:type="gramStart"/>
             <w:r>
               <w:rPr>
                 <w:rFonts w:ascii="Palatino Linotype" w:hAnsi="Palatino Linotype"/>
@@ -1330,7 +1274,6 @@
                 <w:szCs w:val="20"/>
               </w:rPr>
             </w:pPr>
-            <w:proofErr w:type="gramStart"/>
             <w:r>
               <w:rPr>
                 <w:rFonts w:ascii="Palatino Linotype" w:hAnsi="Palatino Linotype"/>
@@ -1339,7 +1282,7 @@
                 <w:sz w:val="20"/>
                 <w:szCs w:val="20"/>
               </w:rPr>
-              <w:t xml:space="preserve">UCM</w:t>
+              <w:t xml:space="preserve">M1</w:t>
             </w:r>
           </w:p>
         </w:tc>
@@ -1369,46 +1312,6 @@
                 <w:szCs w:val="20"/>
               </w:rPr>
             </w:pPr>
-            <w:proofErr w:type="gramStart"/>
-            <w:r>
-              <w:rPr>
-                <w:rFonts w:ascii="Palatino Linotype" w:hAnsi="Palatino Linotype"/>
-                <w:b/>
-                <w:bCs/>
-                <w:sz w:val="20"/>
-                <w:szCs w:val="20"/>
-              </w:rPr>
-              <w:t xml:space="preserve">UCM</w:t>
-            </w:r>
-          </w:p>
-        </w:tc>
-        <w:tc>
-          <w:tcPr>
-            <w:tcW w:w="3289" w:type="dxa"/>
-          </w:tcPr>
-          <w:p>
-            <w:pPr>
-              <w:tabs>
-                <w:tab w:val="left" w:pos="-1080"/>
-                <w:tab w:val="left" w:pos="-720"/>
-                <w:tab w:val="left" w:pos="0"/>
-                <w:tab w:val="left" w:pos="720"/>
-                <w:tab w:val="left" w:pos="1440"/>
-                <w:tab w:val="left" w:pos="2160"/>
-                <w:tab w:val="left" w:pos="2880"/>
-                <w:tab w:val="left" w:pos="3600"/>
-                <w:tab w:val="left" w:pos="4320"/>
-                <w:tab w:val="left" w:pos="4680"/>
-              </w:tabs>
-              <w:rPr>
-                <w:rFonts w:ascii="Palatino Linotype" w:hAnsi="Palatino Linotype"/>
-                <w:b/>
-                <w:bCs/>
-                <w:sz w:val="20"/>
-                <w:szCs w:val="20"/>
-              </w:rPr>
-            </w:pPr>
-            <w:proofErr w:type="gramStart"/>
             <w:r>
               <w:rPr>
                 <w:rFonts w:ascii="Palatino Linotype" w:hAnsi="Palatino Linotype"/>
@@ -1447,7 +1350,6 @@
                 <w:szCs w:val="20"/>
               </w:rPr>
             </w:pPr>
-            <w:proofErr w:type="gramStart"/>
             <w:r>
               <w:rPr>
                 <w:rFonts w:ascii="Palatino Linotype" w:hAnsi="Palatino Linotype"/>
@@ -1529,7 +1431,6 @@
                 <w:szCs w:val="20"/>
               </w:rPr>
             </w:pPr>
-            <w:proofErr w:type="gramStart"/>
             <w:r>
               <w:rPr>
                 <w:rFonts w:ascii="Palatino Linotype" w:hAnsi="Palatino Linotype"/>
@@ -1538,7 +1439,7 @@
                 <w:sz w:val="20"/>
                 <w:szCs w:val="20"/>
               </w:rPr>
-              <w:t xml:space="preserve">No Contest</w:t>
+              <w:t xml:space="preserve">Guilty</w:t>
             </w:r>
           </w:p>
         </w:tc>
@@ -1568,7 +1469,6 @@
                 <w:szCs w:val="20"/>
               </w:rPr>
             </w:pPr>
-            <w:proofErr w:type="gramStart"/>
             <w:r>
               <w:rPr>
                 <w:rFonts w:ascii="Palatino Linotype" w:hAnsi="Palatino Linotype"/>
@@ -1577,7 +1477,7 @@
                 <w:sz w:val="20"/>
                 <w:szCs w:val="20"/>
               </w:rPr>
-              <w:t xml:space="preserve">No Contest</w:t>
+              <w:t xml:space="preserve">Dismissed</w:t>
             </w:r>
           </w:p>
         </w:tc>
@@ -1607,7 +1507,6 @@
                 <w:szCs w:val="20"/>
               </w:rPr>
             </w:pPr>
-            <w:proofErr w:type="gramStart"/>
             <w:r>
               <w:rPr>
                 <w:rFonts w:ascii="Palatino Linotype" w:hAnsi="Palatino Linotype"/>
@@ -1616,46 +1515,7 @@
                 <w:sz w:val="20"/>
                 <w:szCs w:val="20"/>
               </w:rPr>
-              <w:t xml:space="preserve">No Contest</w:t>
-            </w:r>
-          </w:p>
-        </w:tc>
-        <w:tc>
-          <w:tcPr>
-            <w:tcW w:w="3289" w:type="dxa"/>
-          </w:tcPr>
-          <w:p>
-            <w:pPr>
-              <w:tabs>
-                <w:tab w:val="left" w:pos="-1080"/>
-                <w:tab w:val="left" w:pos="-720"/>
-                <w:tab w:val="left" w:pos="0"/>
-                <w:tab w:val="left" w:pos="720"/>
-                <w:tab w:val="left" w:pos="1440"/>
-                <w:tab w:val="left" w:pos="2160"/>
-                <w:tab w:val="left" w:pos="2880"/>
-                <w:tab w:val="left" w:pos="3600"/>
-                <w:tab w:val="left" w:pos="4320"/>
-                <w:tab w:val="left" w:pos="4680"/>
-              </w:tabs>
-              <w:rPr>
-                <w:rFonts w:ascii="Palatino Linotype" w:hAnsi="Palatino Linotype"/>
-                <w:b/>
-                <w:bCs/>
-                <w:sz w:val="20"/>
-                <w:szCs w:val="20"/>
-              </w:rPr>
-            </w:pPr>
-            <w:proofErr w:type="gramStart"/>
-            <w:r>
-              <w:rPr>
-                <w:rFonts w:ascii="Palatino Linotype" w:hAnsi="Palatino Linotype"/>
-                <w:b/>
-                <w:bCs/>
-                <w:sz w:val="20"/>
-                <w:szCs w:val="20"/>
-              </w:rPr>
-              <w:t xml:space="preserve">No Contest</w:t>
+              <w:t xml:space="preserve">Dismissed</w:t>
             </w:r>
           </w:p>
         </w:tc>
@@ -1728,7 +1588,6 @@
                 <w:szCs w:val="20"/>
               </w:rPr>
             </w:pPr>
-            <w:proofErr w:type="gramStart"/>
             <w:r>
               <w:rPr>
                 <w:rFonts w:ascii="Palatino Linotype" w:hAnsi="Palatino Linotype"/>
@@ -1767,7 +1626,6 @@
                 <w:szCs w:val="20"/>
               </w:rPr>
             </w:pPr>
-            <w:proofErr w:type="gramStart"/>
             <w:r>
               <w:rPr>
                 <w:rFonts w:ascii="Palatino Linotype" w:hAnsi="Palatino Linotype"/>
@@ -1776,7 +1634,7 @@
                 <w:sz w:val="20"/>
                 <w:szCs w:val="20"/>
               </w:rPr>
-              <w:t xml:space="preserve">Guilty</w:t>
+              <w:t xml:space="preserve"/>
             </w:r>
           </w:p>
         </w:tc>
@@ -1806,7 +1664,6 @@
                 <w:szCs w:val="20"/>
               </w:rPr>
             </w:pPr>
-            <w:proofErr w:type="gramStart"/>
             <w:r>
               <w:rPr>
                 <w:rFonts w:ascii="Palatino Linotype" w:hAnsi="Palatino Linotype"/>
@@ -1815,46 +1672,7 @@
                 <w:sz w:val="20"/>
                 <w:szCs w:val="20"/>
               </w:rPr>
-              <w:t xml:space="preserve">Guilty</w:t>
-            </w:r>
-          </w:p>
-        </w:tc>
-        <w:tc>
-          <w:tcPr>
-            <w:tcW w:w="3289" w:type="dxa"/>
-          </w:tcPr>
-          <w:p>
-            <w:pPr>
-              <w:tabs>
-                <w:tab w:val="left" w:pos="-1080"/>
-                <w:tab w:val="left" w:pos="-720"/>
-                <w:tab w:val="left" w:pos="0"/>
-                <w:tab w:val="left" w:pos="720"/>
-                <w:tab w:val="left" w:pos="1440"/>
-                <w:tab w:val="left" w:pos="2160"/>
-                <w:tab w:val="left" w:pos="2880"/>
-                <w:tab w:val="left" w:pos="3600"/>
-                <w:tab w:val="left" w:pos="4320"/>
-                <w:tab w:val="left" w:pos="4680"/>
-              </w:tabs>
-              <w:rPr>
-                <w:rFonts w:ascii="Palatino Linotype" w:hAnsi="Palatino Linotype"/>
-                <w:b/>
-                <w:bCs/>
-                <w:sz w:val="20"/>
-                <w:szCs w:val="20"/>
-              </w:rPr>
-            </w:pPr>
-            <w:proofErr w:type="gramStart"/>
-            <w:r>
-              <w:rPr>
-                <w:rFonts w:ascii="Palatino Linotype" w:hAnsi="Palatino Linotype"/>
-                <w:b/>
-                <w:bCs/>
-                <w:sz w:val="20"/>
-                <w:szCs w:val="20"/>
-              </w:rPr>
-              <w:t xml:space="preserve">Guilty</w:t>
+              <w:t xml:space="preserve"/>
             </w:r>
           </w:p>
         </w:tc>
@@ -1927,7 +1745,6 @@
                 <w:szCs w:val="20"/>
               </w:rPr>
             </w:pPr>
-            <w:proofErr w:type="gramStart"/>
             <w:r>
               <w:rPr>
                 <w:rFonts w:ascii="Palatino Linotype" w:hAnsi="Palatino Linotype"/>
@@ -1936,7 +1753,7 @@
                 <w:sz w:val="20"/>
                 <w:szCs w:val="20"/>
               </w:rPr>
-              <w:t xml:space="preserve">$ 0</w:t>
+              <w:t xml:space="preserve">$ 375</w:t>
             </w:r>
           </w:p>
         </w:tc>
@@ -1966,7 +1783,6 @@
                 <w:szCs w:val="20"/>
               </w:rPr>
             </w:pPr>
-            <w:proofErr w:type="gramStart"/>
             <w:r>
               <w:rPr>
                 <w:rFonts w:ascii="Palatino Linotype" w:hAnsi="Palatino Linotype"/>
@@ -1975,7 +1791,7 @@
                 <w:sz w:val="20"/>
                 <w:szCs w:val="20"/>
               </w:rPr>
-              <w:t xml:space="preserve">$ 0</w:t>
+              <w:t xml:space="preserve"> </w:t>
             </w:r>
           </w:p>
         </w:tc>
@@ -2005,7 +1821,6 @@
                 <w:szCs w:val="20"/>
               </w:rPr>
             </w:pPr>
-            <w:proofErr w:type="gramStart"/>
             <w:r>
               <w:rPr>
                 <w:rFonts w:ascii="Palatino Linotype" w:hAnsi="Palatino Linotype"/>
@@ -2014,46 +1829,7 @@
                 <w:sz w:val="20"/>
                 <w:szCs w:val="20"/>
               </w:rPr>
-              <w:t xml:space="preserve">$ 0</w:t>
-            </w:r>
-          </w:p>
-        </w:tc>
-        <w:tc>
-          <w:tcPr>
-            <w:tcW w:w="3289" w:type="dxa"/>
-          </w:tcPr>
-          <w:p>
-            <w:pPr>
-              <w:tabs>
-                <w:tab w:val="left" w:pos="-1080"/>
-                <w:tab w:val="left" w:pos="-720"/>
-                <w:tab w:val="left" w:pos="0"/>
-                <w:tab w:val="left" w:pos="720"/>
-                <w:tab w:val="left" w:pos="1440"/>
-                <w:tab w:val="left" w:pos="2160"/>
-                <w:tab w:val="left" w:pos="2880"/>
-                <w:tab w:val="left" w:pos="3600"/>
-                <w:tab w:val="left" w:pos="4320"/>
-                <w:tab w:val="left" w:pos="4680"/>
-              </w:tabs>
-              <w:rPr>
-                <w:rFonts w:ascii="Palatino Linotype" w:hAnsi="Palatino Linotype"/>
-                <w:b/>
-                <w:bCs/>
-                <w:sz w:val="20"/>
-                <w:szCs w:val="20"/>
-              </w:rPr>
-            </w:pPr>
-            <w:proofErr w:type="gramStart"/>
-            <w:r>
-              <w:rPr>
-                <w:rFonts w:ascii="Palatino Linotype" w:hAnsi="Palatino Linotype"/>
-                <w:b/>
-                <w:bCs/>
-                <w:sz w:val="20"/>
-                <w:szCs w:val="20"/>
-              </w:rPr>
-              <w:t xml:space="preserve">$ 0</w:t>
+              <w:t xml:space="preserve"> </w:t>
             </w:r>
           </w:p>
         </w:tc>
@@ -2146,7 +1922,6 @@
                 <w:szCs w:val="20"/>
               </w:rPr>
             </w:pPr>
-            <w:proofErr w:type="gramStart"/>
             <w:r>
               <w:rPr>
                 <w:rFonts w:ascii="Palatino Linotype" w:hAnsi="Palatino Linotype"/>
@@ -2185,7 +1960,6 @@
                 <w:szCs w:val="20"/>
               </w:rPr>
             </w:pPr>
-            <w:proofErr w:type="gramStart"/>
             <w:r>
               <w:rPr>
                 <w:rFonts w:ascii="Palatino Linotype" w:hAnsi="Palatino Linotype"/>
@@ -2194,7 +1968,7 @@
                 <w:sz w:val="20"/>
                 <w:szCs w:val="20"/>
               </w:rPr>
-              <w:t xml:space="preserve">$ 0</w:t>
+              <w:t xml:space="preserve"> </w:t>
             </w:r>
           </w:p>
         </w:tc>
@@ -2224,7 +1998,6 @@
                 <w:szCs w:val="20"/>
               </w:rPr>
             </w:pPr>
-            <w:proofErr w:type="gramStart"/>
             <w:r>
               <w:rPr>
                 <w:rFonts w:ascii="Palatino Linotype" w:hAnsi="Palatino Linotype"/>
@@ -2233,46 +2006,7 @@
                 <w:sz w:val="20"/>
                 <w:szCs w:val="20"/>
               </w:rPr>
-              <w:t xml:space="preserve">$ 0</w:t>
-            </w:r>
-          </w:p>
-        </w:tc>
-        <w:tc>
-          <w:tcPr>
-            <w:tcW w:w="3289" w:type="dxa"/>
-          </w:tcPr>
-          <w:p>
-            <w:pPr>
-              <w:tabs>
-                <w:tab w:val="left" w:pos="-1080"/>
-                <w:tab w:val="left" w:pos="-720"/>
-                <w:tab w:val="left" w:pos="0"/>
-                <w:tab w:val="left" w:pos="720"/>
-                <w:tab w:val="left" w:pos="1440"/>
-                <w:tab w:val="left" w:pos="2160"/>
-                <w:tab w:val="left" w:pos="2880"/>
-                <w:tab w:val="left" w:pos="3600"/>
-                <w:tab w:val="left" w:pos="4320"/>
-                <w:tab w:val="left" w:pos="4680"/>
-              </w:tabs>
-              <w:rPr>
-                <w:rFonts w:ascii="Palatino Linotype" w:hAnsi="Palatino Linotype"/>
-                <w:b/>
-                <w:bCs/>
-                <w:sz w:val="20"/>
-                <w:szCs w:val="20"/>
-              </w:rPr>
-            </w:pPr>
-            <w:proofErr w:type="gramStart"/>
-            <w:r>
-              <w:rPr>
-                <w:rFonts w:ascii="Palatino Linotype" w:hAnsi="Palatino Linotype"/>
-                <w:b/>
-                <w:bCs/>
-                <w:sz w:val="20"/>
-                <w:szCs w:val="20"/>
-              </w:rPr>
-              <w:t xml:space="preserve">$ 0</w:t>
+              <w:t xml:space="preserve"> </w:t>
             </w:r>
           </w:p>
         </w:tc>
@@ -2345,7 +2079,6 @@
                 <w:szCs w:val="20"/>
               </w:rPr>
             </w:pPr>
-            <w:proofErr w:type="gramStart"/>
             <w:r>
               <w:rPr>
                 <w:rFonts w:ascii="Palatino Linotype" w:hAnsi="Palatino Linotype"/>
@@ -2354,7 +2087,7 @@
                 <w:sz w:val="20"/>
                 <w:szCs w:val="20"/>
               </w:rPr>
-              <w:t xml:space="preserve">None</w:t>
+              <w:t xml:space="preserve">180</w:t>
             </w:r>
           </w:p>
         </w:tc>
@@ -2384,7 +2117,6 @@
                 <w:szCs w:val="20"/>
               </w:rPr>
             </w:pPr>
-            <w:proofErr w:type="gramStart"/>
             <w:r>
               <w:rPr>
                 <w:rFonts w:ascii="Palatino Linotype" w:hAnsi="Palatino Linotype"/>
@@ -2393,7 +2125,7 @@
                 <w:sz w:val="20"/>
                 <w:szCs w:val="20"/>
               </w:rPr>
-              <w:t xml:space="preserve">None</w:t>
+              <w:t xml:space="preserve"> </w:t>
             </w:r>
           </w:p>
         </w:tc>
@@ -2423,7 +2155,6 @@
                 <w:szCs w:val="20"/>
               </w:rPr>
             </w:pPr>
-            <w:proofErr w:type="gramStart"/>
             <w:r>
               <w:rPr>
                 <w:rFonts w:ascii="Palatino Linotype" w:hAnsi="Palatino Linotype"/>
@@ -2432,46 +2163,7 @@
                 <w:sz w:val="20"/>
                 <w:szCs w:val="20"/>
               </w:rPr>
-              <w:t xml:space="preserve">None</w:t>
-            </w:r>
-          </w:p>
-        </w:tc>
-        <w:tc>
-          <w:tcPr>
-            <w:tcW w:w="3289" w:type="dxa"/>
-          </w:tcPr>
-          <w:p>
-            <w:pPr>
-              <w:tabs>
-                <w:tab w:val="left" w:pos="-1080"/>
-                <w:tab w:val="left" w:pos="-720"/>
-                <w:tab w:val="left" w:pos="0"/>
-                <w:tab w:val="left" w:pos="720"/>
-                <w:tab w:val="left" w:pos="1440"/>
-                <w:tab w:val="left" w:pos="2160"/>
-                <w:tab w:val="left" w:pos="2880"/>
-                <w:tab w:val="left" w:pos="3600"/>
-                <w:tab w:val="left" w:pos="4320"/>
-                <w:tab w:val="left" w:pos="4680"/>
-              </w:tabs>
-              <w:rPr>
-                <w:rFonts w:ascii="Palatino Linotype" w:hAnsi="Palatino Linotype"/>
-                <w:b/>
-                <w:bCs/>
-                <w:sz w:val="20"/>
-                <w:szCs w:val="20"/>
-              </w:rPr>
-            </w:pPr>
-            <w:proofErr w:type="gramStart"/>
-            <w:r>
-              <w:rPr>
-                <w:rFonts w:ascii="Palatino Linotype" w:hAnsi="Palatino Linotype"/>
-                <w:b/>
-                <w:bCs/>
-                <w:sz w:val="20"/>
-                <w:szCs w:val="20"/>
-              </w:rPr>
-              <w:t xml:space="preserve">None</w:t>
+              <w:t xml:space="preserve"> </w:t>
             </w:r>
           </w:p>
         </w:tc>
@@ -2564,7 +2256,6 @@
                 <w:szCs w:val="20"/>
               </w:rPr>
             </w:pPr>
-            <w:proofErr w:type="gramStart"/>
             <w:r>
               <w:rPr>
                 <w:rFonts w:ascii="Palatino Linotype" w:hAnsi="Palatino Linotype"/>
@@ -2573,7 +2264,7 @@
                 <w:sz w:val="20"/>
                 <w:szCs w:val="20"/>
               </w:rPr>
-              <w:t xml:space="preserve">None</w:t>
+              <w:t xml:space="preserve">177</w:t>
             </w:r>
           </w:p>
         </w:tc>
@@ -2603,7 +2294,6 @@
                 <w:szCs w:val="20"/>
               </w:rPr>
             </w:pPr>
-            <w:proofErr w:type="gramStart"/>
             <w:r>
               <w:rPr>
                 <w:rFonts w:ascii="Palatino Linotype" w:hAnsi="Palatino Linotype"/>
@@ -2612,7 +2302,7 @@
                 <w:sz w:val="20"/>
                 <w:szCs w:val="20"/>
               </w:rPr>
-              <w:t xml:space="preserve">None</w:t>
+              <w:t xml:space="preserve"> </w:t>
             </w:r>
           </w:p>
         </w:tc>
@@ -2642,7 +2332,6 @@
                 <w:szCs w:val="20"/>
               </w:rPr>
             </w:pPr>
-            <w:proofErr w:type="gramStart"/>
             <w:r>
               <w:rPr>
                 <w:rFonts w:ascii="Palatino Linotype" w:hAnsi="Palatino Linotype"/>
@@ -2651,46 +2340,7 @@
                 <w:sz w:val="20"/>
                 <w:szCs w:val="20"/>
               </w:rPr>
-              <w:t xml:space="preserve">None</w:t>
-            </w:r>
-          </w:p>
-        </w:tc>
-        <w:tc>
-          <w:tcPr>
-            <w:tcW w:w="3289" w:type="dxa"/>
-          </w:tcPr>
-          <w:p>
-            <w:pPr>
-              <w:tabs>
-                <w:tab w:val="left" w:pos="-1080"/>
-                <w:tab w:val="left" w:pos="-720"/>
-                <w:tab w:val="left" w:pos="0"/>
-                <w:tab w:val="left" w:pos="720"/>
-                <w:tab w:val="left" w:pos="1440"/>
-                <w:tab w:val="left" w:pos="2160"/>
-                <w:tab w:val="left" w:pos="2880"/>
-                <w:tab w:val="left" w:pos="3600"/>
-                <w:tab w:val="left" w:pos="4320"/>
-                <w:tab w:val="left" w:pos="4680"/>
-              </w:tabs>
-              <w:rPr>
-                <w:rFonts w:ascii="Palatino Linotype" w:hAnsi="Palatino Linotype"/>
-                <w:b/>
-                <w:bCs/>
-                <w:sz w:val="20"/>
-                <w:szCs w:val="20"/>
-              </w:rPr>
-            </w:pPr>
-            <w:proofErr w:type="gramStart"/>
-            <w:r>
-              <w:rPr>
-                <w:rFonts w:ascii="Palatino Linotype" w:hAnsi="Palatino Linotype"/>
-                <w:b/>
-                <w:bCs/>
-                <w:sz w:val="20"/>
-                <w:szCs w:val="20"/>
-              </w:rPr>
-              <w:t xml:space="preserve">None</w:t>
+              <w:t xml:space="preserve"> </w:t>
             </w:r>
           </w:p>
         </w:tc>
@@ -2736,13 +2386,7 @@
           <w:szCs w:val="20"/>
         </w:rPr>
         <w:t xml:space="preserve"/>
-      </w:r>
-      <w:r>
-        <w:rPr>
-          <w:rFonts w:ascii="Palatino Linotype" w:hAnsi="Palatino Linotype"/>
-          <w:sz w:val="20"/>
-          <w:szCs w:val="20"/>
-        </w:rPr>
+        <w:br/>
         <w:t xml:space="preserve"/>
       </w:r>
     </w:p>
@@ -2763,8 +2407,52 @@
           <w:sz w:val="20"/>
           <w:szCs w:val="20"/>
         </w:rPr>
-        <w:t xml:space="preserve">Fines and Costs.  </w:t>
-      </w:r>
+        <w:t>Jail.</w:t>
+      </w:r>
+      <w:r>
+        <w:rPr>
+          <w:rFonts w:ascii="Palatino Linotype" w:hAnsi="Palatino Linotype"/>
+          <w:sz w:val="20"/>
+          <w:szCs w:val="20"/>
+        </w:rPr>
+        <w:t xml:space="preserve"> The 3-day jail sentence imposed in this case is suspended upon condition that Defendant complete the Driver Intervention Program within 90 days. See terms of Community Control. </w:t>
+      </w:r>
+      <w:r>
+        <w:rPr>
+          <w:rFonts w:ascii="Palatino Linotype" w:hAnsi="Palatino Linotype"/>
+          <w:sz w:val="20"/>
+          <w:szCs w:val="20"/>
+        </w:rPr>
+        <w:t xml:space="preserve"/>
+        <w:br/>
+        <w:t xml:space="preserve"/>
+      </w:r>
+      <w:r>
+        <w:rPr>
+          <w:rFonts w:ascii="Palatino Linotype" w:hAnsi="Palatino Linotype"/>
+          <w:sz w:val="20"/>
+          <w:szCs w:val="20"/>
+        </w:rPr>
+        <w:t xml:space="preserve"/>
+      </w:r>
+      <w:r>
+        <w:rPr>
+          <w:rFonts w:ascii="Palatino Linotype" w:hAnsi="Palatino Linotype"/>
+          <w:sz w:val="20"/>
+          <w:szCs w:val="20"/>
+        </w:rPr>
+        <w:t xml:space="preserve"/>
+      </w:r>
+    </w:p>
+    <w:p>
+      <w:pPr>
+        <w:jc w:val="both"/>
+        <w:rPr>
+          <w:rFonts w:ascii="Palatino Linotype" w:hAnsi="Palatino Linotype"/>
+          <w:sz w:val="20"/>
+          <w:szCs w:val="20"/>
+        </w:rPr>
+      </w:pPr>
       <w:r>
         <w:rPr>
           <w:rFonts w:ascii="Palatino Linotype" w:hAnsi="Palatino Linotype"/>
@@ -2773,77 +2461,7 @@
           <w:sz w:val="20"/>
           <w:szCs w:val="20"/>
         </w:rPr>
-        <w:t xml:space="preserve"/>
-      </w:r>
-      <w:r>
-        <w:rPr>
-          <w:rFonts w:ascii="Palatino Linotype" w:hAnsi="Palatino Linotype"/>
-          <w:bCs/>
-          <w:sz w:val="20"/>
-          <w:szCs w:val="20"/>
-          <w:u w:val="single"/>
-        </w:rPr>
-        <w:t xml:space="preserve">Court costs are assessed for the highest degree charge in this</w:t>
-      </w:r>
-      <w:r>
-        <w:rPr>
-          <w:rFonts w:ascii="Palatino Linotype" w:hAnsi="Palatino Linotype"/>
-          <w:bCs/>
-          <w:sz w:val="20"/>
-          <w:szCs w:val="20"/>
-          <w:u w:val="single"/>
-        </w:rPr>
-        <w:t xml:space="preserve"> case</w:t>
-      </w:r>
-      <w:r>
-        <w:rPr>
-          <w:rFonts w:ascii="Palatino Linotype" w:hAnsi="Palatino Linotype"/>
-          <w:bCs/>
-          <w:sz w:val="20"/>
-          <w:szCs w:val="20"/>
-        </w:rPr>
-        <w:t xml:space="preserve">. </w:t>
-      </w:r>
-      <w:r>
-        <w:rPr>
-          <w:rFonts w:ascii="Palatino Linotype" w:hAnsi="Palatino Linotype"/>
-          <w:sz w:val="20"/>
-          <w:szCs w:val="20"/>
-        </w:rPr>
-        <w:t xml:space="preserve"/>
-      </w:r>
-      <w:r>
-        <w:rPr>
-          <w:rFonts w:ascii="Palatino Linotype" w:hAnsi="Palatino Linotype"/>
-          <w:bCs/>
-          <w:sz w:val="20"/>
-          <w:szCs w:val="20"/>
-        </w:rPr>
-        <w:t xml:space="preserve"/>
-      </w:r>
-      <w:r>
-        <w:rPr>
-          <w:rFonts w:ascii="Palatino Linotype" w:hAnsi="Palatino Linotype"/>
-          <w:sz w:val="20"/>
-          <w:szCs w:val="20"/>
-        </w:rPr>
-        <w:t xml:space="preserve"/>
-      </w:r>
-      <w:r>
-        <w:rPr>
-          <w:rFonts w:ascii="Palatino Linotype" w:hAnsi="Palatino Linotype"/>
-          <w:sz w:val="20"/>
-          <w:szCs w:val="20"/>
-        </w:rPr>
-        <w:t xml:space="preserve">Having</w:t>
-      </w:r>
-      <w:r>
-        <w:rPr>
-          <w:rFonts w:ascii="Palatino Linotype" w:hAnsi="Palatino Linotype"/>
-          <w:sz w:val="20"/>
-          <w:szCs w:val="20"/>
-        </w:rPr>
-        <w:t xml:space="preserve"> been informed of the fines </w:t>
+        <w:t xml:space="preserve">Fines and Costs.  </w:t>
       </w:r>
       <w:r>
         <w:rPr>
@@ -2858,26 +2476,72 @@
       <w:r>
         <w:rPr>
           <w:rFonts w:ascii="Palatino Linotype" w:hAnsi="Palatino Linotype"/>
-          <w:sz w:val="20"/>
-          <w:szCs w:val="20"/>
-        </w:rPr>
-        <w:t xml:space="preserve">and costs</w:t>
-      </w:r>
-      <w:r>
-        <w:rPr>
-          <w:rFonts w:ascii="Palatino Linotype" w:hAnsi="Palatino Linotype"/>
-          <w:sz w:val="20"/>
-          <w:szCs w:val="20"/>
-        </w:rPr>
-        <w:t xml:space="preserve"> </w:t>
-      </w:r>
-      <w:r>
-        <w:rPr>
-          <w:rFonts w:ascii="Palatino Linotype" w:hAnsi="Palatino Linotype"/>
-          <w:sz w:val="20"/>
-          <w:szCs w:val="20"/>
-        </w:rPr>
-        <w:t xml:space="preserve">owed, Defendant expressed an ability to pay </w:t>
+          <w:bCs/>
+          <w:sz w:val="20"/>
+          <w:szCs w:val="20"/>
+          <w:u w:val="single"/>
+        </w:rPr>
+        <w:t xml:space="preserve">Court costs are assessed for the highest degree charge in this</w:t>
+      </w:r>
+      <w:r>
+        <w:rPr>
+          <w:rFonts w:ascii="Palatino Linotype" w:hAnsi="Palatino Linotype"/>
+          <w:bCs/>
+          <w:sz w:val="20"/>
+          <w:szCs w:val="20"/>
+          <w:u w:val="single"/>
+        </w:rPr>
+        <w:t xml:space="preserve"> case</w:t>
+      </w:r>
+      <w:r>
+        <w:rPr>
+          <w:rFonts w:ascii="Palatino Linotype" w:hAnsi="Palatino Linotype"/>
+          <w:bCs/>
+          <w:sz w:val="20"/>
+          <w:szCs w:val="20"/>
+        </w:rPr>
+        <w:t xml:space="preserve">. </w:t>
+      </w:r>
+      <w:r>
+        <w:rPr>
+          <w:rFonts w:ascii="Palatino Linotype" w:hAnsi="Palatino Linotype"/>
+          <w:sz w:val="20"/>
+          <w:szCs w:val="20"/>
+        </w:rPr>
+        <w:t xml:space="preserve"/>
+      </w:r>
+      <w:r>
+        <w:rPr>
+          <w:rFonts w:ascii="Palatino Linotype" w:hAnsi="Palatino Linotype"/>
+          <w:bCs/>
+          <w:sz w:val="20"/>
+          <w:szCs w:val="20"/>
+        </w:rPr>
+        <w:t xml:space="preserve"/>
+      </w:r>
+      <w:r>
+        <w:rPr>
+          <w:rFonts w:ascii="Palatino Linotype" w:hAnsi="Palatino Linotype"/>
+          <w:sz w:val="20"/>
+          <w:szCs w:val="20"/>
+        </w:rPr>
+        <w:t xml:space="preserve"/>
+      </w:r>
+      <w:r>
+        <w:rPr>
+          <w:rFonts w:ascii="Palatino Linotype" w:hAnsi="Palatino Linotype"/>
+          <w:sz w:val="20"/>
+          <w:szCs w:val="20"/>
+        </w:rPr>
+        <w:t xml:space="preserve">Having</w:t>
+      </w:r>
+      <w:r>
+        <w:rPr>
+          <w:rFonts w:ascii="Palatino Linotype" w:hAnsi="Palatino Linotype"/>
+          <w:sz w:val="20"/>
+          <w:szCs w:val="20"/>
+        </w:rPr>
+        <w:t xml:space="preserve"> been informed of the fines </w:t>
       </w:r>
       <w:r>
         <w:rPr>
@@ -2887,32 +2551,31 @@
           <w:sz w:val="20"/>
           <w:szCs w:val="20"/>
         </w:rPr>
-        <w:t xml:space="preserve">forthwith</w:t>
-      </w:r>
-      <w:r>
-        <w:rPr>
-          <w:rFonts w:ascii="Palatino Linotype" w:hAnsi="Palatino Linotype"/>
-          <w:sz w:val="20"/>
-          <w:szCs w:val="20"/>
-        </w:rPr>
-        <w:t xml:space="preserve">. </w:t>
-      </w:r>
-      <w:bookmarkStart w:id="0" w:name="_Hlk94196527"/>
-      <w:r>
-        <w:rPr>
-          <w:rFonts w:ascii="Palatino Linotype" w:hAnsi="Palatino Linotype"/>
-          <w:sz w:val="20"/>
-          <w:szCs w:val="20"/>
-        </w:rPr>
-        <w:t xml:space="preserve">Absent further order, the Court finds Defendant is able and shall pay</w:t>
-      </w:r>
-      <w:r>
-        <w:rPr>
-          <w:rFonts w:ascii="Palatino Linotype" w:hAnsi="Palatino Linotype"/>
-          <w:sz w:val="20"/>
-          <w:szCs w:val="20"/>
-        </w:rPr>
-        <w:t xml:space="preserve"> the fines </w:t>
+        <w:t xml:space="preserve"/>
+      </w:r>
+      <w:r>
+        <w:rPr>
+          <w:rFonts w:ascii="Palatino Linotype" w:hAnsi="Palatino Linotype"/>
+          <w:sz w:val="20"/>
+          <w:szCs w:val="20"/>
+        </w:rPr>
+        <w:t xml:space="preserve">and costs</w:t>
+      </w:r>
+      <w:r>
+        <w:rPr>
+          <w:rFonts w:ascii="Palatino Linotype" w:hAnsi="Palatino Linotype"/>
+          <w:sz w:val="20"/>
+          <w:szCs w:val="20"/>
+        </w:rPr>
+        <w:t xml:space="preserve"> </w:t>
+      </w:r>
+      <w:r>
+        <w:rPr>
+          <w:rFonts w:ascii="Palatino Linotype" w:hAnsi="Palatino Linotype"/>
+          <w:sz w:val="20"/>
+          <w:szCs w:val="20"/>
+        </w:rPr>
+        <w:t xml:space="preserve">owed, Defendant expressed an ability to pay </w:t>
       </w:r>
       <w:r>
         <w:rPr>
@@ -2922,33 +2585,33 @@
           <w:sz w:val="20"/>
           <w:szCs w:val="20"/>
         </w:rPr>
-        <w:t xml:space="preserve"/>
-      </w:r>
-      <w:r>
-        <w:rPr>
-          <w:rFonts w:ascii="Palatino Linotype" w:hAnsi="Palatino Linotype"/>
-          <w:sz w:val="20"/>
-          <w:szCs w:val="20"/>
-        </w:rPr>
-        <w:t xml:space="preserve">and costs</w:t>
-      </w:r>
-      <w:r>
-        <w:rPr>
-          <w:rFonts w:ascii="Palatino Linotype" w:hAnsi="Palatino Linotype"/>
-          <w:sz w:val="20"/>
-          <w:szCs w:val="20"/>
-        </w:rPr>
-        <w:t xml:space="preserve"> </w:t>
-      </w:r>
-      <w:r>
-        <w:rPr>
-          <w:rFonts w:ascii="Palatino Linotype" w:hAnsi="Palatino Linotype"/>
-          <w:sz w:val="20"/>
-          <w:szCs w:val="20"/>
-        </w:rPr>
-        <w:t xml:space="preserve">in full by </w:t>
-      </w:r>
-      <w:bookmarkEnd w:id="0"/>
+        <w:t xml:space="preserve">forthwith</w:t>
+      </w:r>
+      <w:r>
+        <w:rPr>
+          <w:rFonts w:ascii="Palatino Linotype" w:hAnsi="Palatino Linotype"/>
+          <w:sz w:val="20"/>
+          <w:szCs w:val="20"/>
+        </w:rPr>
+        <w:t xml:space="preserve">. </w:t>
+      </w:r>
+      <w:bookmarkStart w:id="0" w:name="_Hlk94196527"/>
+      <w:r>
+        <w:rPr>
+          <w:rFonts w:ascii="Palatino Linotype" w:hAnsi="Palatino Linotype"/>
+          <w:sz w:val="20"/>
+          <w:szCs w:val="20"/>
+        </w:rPr>
+        <w:t xml:space="preserve">Absent further order, the Court finds Defendant is able and shall pay</w:t>
+      </w:r>
+      <w:r>
+        <w:rPr>
+          <w:rFonts w:ascii="Palatino Linotype" w:hAnsi="Palatino Linotype"/>
+          <w:sz w:val="20"/>
+          <w:szCs w:val="20"/>
+        </w:rPr>
+        <w:t xml:space="preserve"> the fines </w:t>
+      </w:r>
       <w:r>
         <w:rPr>
           <w:rFonts w:ascii="Palatino Linotype" w:hAnsi="Palatino Linotype"/>
@@ -2957,15 +2620,15 @@
           <w:sz w:val="20"/>
           <w:szCs w:val="20"/>
         </w:rPr>
-        <w:t xml:space="preserve">March 21, 2022</w:t>
-      </w:r>
-      <w:r>
-        <w:rPr>
-          <w:rFonts w:ascii="Palatino Linotype" w:hAnsi="Palatino Linotype"/>
-          <w:sz w:val="20"/>
-          <w:szCs w:val="20"/>
-        </w:rPr>
-        <w:t xml:space="preserve">.</w:t>
+        <w:t xml:space="preserve"/>
+      </w:r>
+      <w:r>
+        <w:rPr>
+          <w:rFonts w:ascii="Palatino Linotype" w:hAnsi="Palatino Linotype"/>
+          <w:sz w:val="20"/>
+          <w:szCs w:val="20"/>
+        </w:rPr>
+        <w:t xml:space="preserve">and costs</w:t>
       </w:r>
       <w:r>
         <w:rPr>
@@ -2974,6 +2637,49 @@
           <w:szCs w:val="20"/>
         </w:rPr>
         <w:t xml:space="preserve"> </w:t>
+      </w:r>
+      <w:r>
+        <w:rPr>
+          <w:rFonts w:ascii="Palatino Linotype" w:hAnsi="Palatino Linotype"/>
+          <w:sz w:val="20"/>
+          <w:szCs w:val="20"/>
+        </w:rPr>
+        <w:t xml:space="preserve">in full by </w:t>
+      </w:r>
+      <w:bookmarkEnd w:id="0"/>
+      <w:r>
+        <w:rPr>
+          <w:rFonts w:ascii="Palatino Linotype" w:hAnsi="Palatino Linotype"/>
+          <w:b/>
+          <w:bCs/>
+          <w:sz w:val="20"/>
+          <w:szCs w:val="20"/>
+        </w:rPr>
+        <w:t xml:space="preserve">March 23, 2022</w:t>
+      </w:r>
+      <w:r>
+        <w:rPr>
+          <w:rFonts w:ascii="Palatino Linotype" w:hAnsi="Palatino Linotype"/>
+          <w:sz w:val="20"/>
+          <w:szCs w:val="20"/>
+        </w:rPr>
+        <w:t>.</w:t>
+      </w:r>
+      <w:r>
+        <w:rPr>
+          <w:rFonts w:ascii="Palatino Linotype" w:hAnsi="Palatino Linotype"/>
+          <w:sz w:val="20"/>
+          <w:szCs w:val="20"/>
+        </w:rPr>
+        <w:t xml:space="preserve"> </w:t>
+      </w:r>
+      <w:r>
+        <w:rPr>
+          <w:rFonts w:ascii="Palatino Linotype" w:hAnsi="Palatino Linotype"/>
+          <w:sz w:val="20"/>
+          <w:szCs w:val="20"/>
+        </w:rPr>
+        <w:t xml:space="preserve"/>
       </w:r>
       <w:r>
         <w:rPr>
@@ -3027,81 +2733,73 @@
           <w:sz w:val="20"/>
           <w:szCs w:val="20"/>
         </w:rPr>
-        <w:t xml:space="preserve">Community Service.  </w:t>
-      </w:r>
-      <w:r>
-        <w:rPr>
-          <w:rFonts w:ascii="Palatino Linotype" w:hAnsi="Palatino Linotype"/>
-          <w:sz w:val="20"/>
-          <w:szCs w:val="20"/>
-        </w:rPr>
-        <w:t xml:space="preserve">Defendant </w:t>
-      </w:r>
-      <w:r>
-        <w:rPr>
-          <w:rFonts w:ascii="Palatino Linotype" w:hAnsi="Palatino Linotype"/>
-          <w:sz w:val="20"/>
-          <w:szCs w:val="20"/>
-        </w:rPr>
-        <w:t xml:space="preserve">shall </w:t>
-      </w:r>
-      <w:r>
-        <w:rPr>
-          <w:rFonts w:ascii="Palatino Linotype" w:hAnsi="Palatino Linotype"/>
-          <w:sz w:val="20"/>
-          <w:szCs w:val="20"/>
-        </w:rPr>
-        <w:t xml:space="preserve">complete </w:t>
-      </w:r>
-      <w:proofErr w:type="gramStart"/>
-      <w:r>
-        <w:rPr>
-          <w:rFonts w:ascii="Palatino Linotype" w:hAnsi="Palatino Linotype"/>
-          <w:sz w:val="20"/>
-          <w:szCs w:val="20"/>
-        </w:rPr>
-        <w:t xml:space="preserve">50</w:t>
-      </w:r>
-      <w:r>
-        <w:rPr>
-          <w:rFonts w:ascii="Palatino Linotype" w:hAnsi="Palatino Linotype"/>
-          <w:sz w:val="20"/>
-          <w:szCs w:val="20"/>
-        </w:rPr>
-        <w:t xml:space="preserve"> hours of community service within </w:t>
-      </w:r>
-      <w:r>
-        <w:rPr>
-          <w:rFonts w:ascii="Palatino Linotype" w:hAnsi="Palatino Linotype"/>
-          <w:sz w:val="20"/>
-          <w:szCs w:val="20"/>
-        </w:rPr>
-        <w:t xml:space="preserve">30</w:t>
-      </w:r>
-      <w:r>
-        <w:rPr>
-          <w:rFonts w:ascii="Palatino Linotype" w:hAnsi="Palatino Linotype"/>
-          <w:sz w:val="20"/>
-          <w:szCs w:val="20"/>
-        </w:rPr>
-        <w:t xml:space="preserve"> days. Defendant shall show proof of completion of all completed hours to the Office of Community Control on or before </w:t>
-      </w:r>
-      <w:proofErr w:type="gramStart"/>
-      <w:r>
-        <w:rPr>
-          <w:rFonts w:ascii="Palatino Linotype" w:hAnsi="Palatino Linotype"/>
-          <w:sz w:val="20"/>
-          <w:szCs w:val="20"/>
-        </w:rPr>
-        <w:t xml:space="preserve">March 21, 2022</w:t>
-      </w:r>
-      <w:r>
-        <w:rPr>
-          <w:rFonts w:ascii="Palatino Linotype" w:hAnsi="Palatino Linotype"/>
-          <w:sz w:val="20"/>
-          <w:szCs w:val="20"/>
-        </w:rPr>
-        <w:t xml:space="preserve">.  </w:t>
+        <w:t xml:space="preserve">Proof of Financial Responsibility.  </w:t>
+      </w:r>
+      <w:r>
+        <w:rPr>
+          <w:rFonts w:ascii="Palatino Linotype" w:hAnsi="Palatino Linotype"/>
+          <w:bCs/>
+          <w:sz w:val="20"/>
+          <w:szCs w:val="20"/>
+        </w:rPr>
+        <w:t xml:space="preserve"> </w:t>
+      </w:r>
+      <w:r>
+        <w:rPr>
+          <w:rFonts w:ascii="Palatino Linotype" w:hAnsi="Palatino Linotype"/>
+          <w:sz w:val="20"/>
+          <w:szCs w:val="20"/>
+        </w:rPr>
+        <w:t>The Defendant showed the Court proof of responsibility during the proceeding.</w:t>
+      </w:r>
+      <w:r>
+        <w:rPr>
+          <w:rFonts w:ascii="Palatino Linotype" w:hAnsi="Palatino Linotype"/>
+          <w:bCs/>
+          <w:sz w:val="20"/>
+          <w:szCs w:val="20"/>
+        </w:rPr>
+        <w:t xml:space="preserve"/>
+      </w:r>
+      <w:r>
+        <w:rPr>
+          <w:rFonts w:ascii="Palatino Linotype" w:hAnsi="Palatino Linotype"/>
+          <w:sz w:val="20"/>
+          <w:szCs w:val="20"/>
+        </w:rPr>
+        <w:t xml:space="preserve"/>
+      </w:r>
+      <w:r>
+        <w:rPr>
+          <w:rFonts w:ascii="Palatino Linotype" w:hAnsi="Palatino Linotype"/>
+          <w:sz w:val="20"/>
+          <w:szCs w:val="20"/>
+        </w:rPr>
+        <w:t xml:space="preserve"/>
+      </w:r>
+      <w:r>
+        <w:rPr>
+          <w:rFonts w:ascii="Palatino Linotype" w:hAnsi="Palatino Linotype"/>
+          <w:sz w:val="20"/>
+          <w:szCs w:val="20"/>
+        </w:rPr>
+        <w:t xml:space="preserve"/>
+      </w:r>
+      <w:r>
+        <w:rPr>
+          <w:rFonts w:ascii="Palatino Linotype" w:hAnsi="Palatino Linotype"/>
+          <w:sz w:val="20"/>
+          <w:szCs w:val="20"/>
+        </w:rPr>
+        <w:t xml:space="preserve"/>
+      </w:r>
+      <w:r>
+        <w:rPr>
+          <w:rFonts w:ascii="Palatino Linotype" w:hAnsi="Palatino Linotype"/>
+          <w:sz w:val="20"/>
+          <w:szCs w:val="20"/>
+        </w:rPr>
+        <w:t xml:space="preserve"/>
       </w:r>
       <w:r>
         <w:rPr>
@@ -3135,86 +2833,7 @@
         <w:jc w:val="both"/>
         <w:rPr>
           <w:rFonts w:ascii="Palatino Linotype" w:hAnsi="Palatino Linotype"/>
-          <w:sz w:val="20"/>
-          <w:szCs w:val="20"/>
-        </w:rPr>
-      </w:pPr>
-      <w:r>
-        <w:rPr>
-          <w:rFonts w:ascii="Palatino Linotype" w:hAnsi="Palatino Linotype"/>
           <w:b/>
-          <w:bCs/>
-          <w:sz w:val="20"/>
-          <w:szCs w:val="20"/>
-        </w:rPr>
-        <w:t xml:space="preserve">Proof of Financial Responsibility.  </w:t>
-      </w:r>
-      <w:r>
-        <w:rPr>
-          <w:rFonts w:ascii="Palatino Linotype" w:hAnsi="Palatino Linotype"/>
-          <w:bCs/>
-          <w:sz w:val="20"/>
-          <w:szCs w:val="20"/>
-        </w:rPr>
-        <w:t xml:space="preserve"> </w:t>
-      </w:r>
-      <w:r>
-        <w:rPr>
-          <w:rFonts w:ascii="Palatino Linotype" w:hAnsi="Palatino Linotype"/>
-          <w:sz w:val="20"/>
-          <w:szCs w:val="20"/>
-        </w:rPr>
-        <w:t xml:space="preserve">The Defendant showed the Court proof of responsibility during the proceeding.</w:t>
-      </w:r>
-      <w:r>
-        <w:rPr>
-          <w:rFonts w:ascii="Palatino Linotype" w:hAnsi="Palatino Linotype"/>
-          <w:bCs/>
-          <w:sz w:val="20"/>
-          <w:szCs w:val="20"/>
-        </w:rPr>
-        <w:t xml:space="preserve"/>
-      </w:r>
-      <w:r>
-        <w:rPr>
-          <w:rFonts w:ascii="Palatino Linotype" w:hAnsi="Palatino Linotype"/>
-          <w:sz w:val="20"/>
-          <w:szCs w:val="20"/>
-        </w:rPr>
-        <w:t xml:space="preserve"/>
-      </w:r>
-      <w:r>
-        <w:rPr>
-          <w:rFonts w:ascii="Palatino Linotype" w:hAnsi="Palatino Linotype"/>
-          <w:sz w:val="20"/>
-          <w:szCs w:val="20"/>
-        </w:rPr>
-        <w:t xml:space="preserve"/>
-      </w:r>
-      <w:r>
-        <w:rPr>
-          <w:rFonts w:ascii="Palatino Linotype" w:hAnsi="Palatino Linotype"/>
-          <w:sz w:val="20"/>
-          <w:szCs w:val="20"/>
-        </w:rPr>
-        <w:t xml:space="preserve"/>
-      </w:r>
-      <w:r>
-        <w:rPr>
-          <w:rFonts w:ascii="Palatino Linotype" w:hAnsi="Palatino Linotype"/>
-          <w:sz w:val="20"/>
-          <w:szCs w:val="20"/>
-        </w:rPr>
-        <w:t xml:space="preserve"/>
-        <w:br/>
-        <w:t xml:space="preserve"/>
-      </w:r>
-    </w:p>
-    <w:p>
-      <w:pPr>
-        <w:jc w:val="both"/>
-        <w:rPr>
-          <w:rFonts w:ascii="Palatino Linotype" w:hAnsi="Palatino Linotype"/>
           <w:sz w:val="20"/>
           <w:szCs w:val="20"/>
         </w:rPr>
@@ -3226,7 +2845,7 @@
           <w:sz w:val="20"/>
           <w:szCs w:val="20"/>
         </w:rPr>
-        <w:t xml:space="preserve">License Suspension.</w:t>
+        <w:t>Community Control</w:t>
       </w:r>
       <w:r>
         <w:rPr>
@@ -3235,7 +2854,7 @@
           <w:sz w:val="20"/>
           <w:szCs w:val="20"/>
         </w:rPr>
-        <w:t xml:space="preserve"> </w:t>
+        <w:t>.</w:t>
       </w:r>
       <w:r>
         <w:rPr>
@@ -3244,354 +2863,6 @@
           <w:sz w:val="20"/>
           <w:szCs w:val="20"/>
         </w:rPr>
-        <w:t xml:space="preserve"> </w:t>
-      </w:r>
-      <w:r>
-        <w:rPr>
-          <w:rFonts w:ascii="Palatino Linotype" w:hAnsi="Palatino Linotype"/>
-          <w:sz w:val="20"/>
-          <w:szCs w:val="20"/>
-        </w:rPr>
-        <w:t xml:space="preserve">Defendant’s </w:t>
-      </w:r>
-      <w:proofErr w:type="gramStart"/>
-      <w:r>
-        <w:rPr>
-          <w:rFonts w:ascii="Palatino Linotype" w:hAnsi="Palatino Linotype"/>
-          <w:sz w:val="20"/>
-          <w:szCs w:val="20"/>
-        </w:rPr>
-        <w:t xml:space="preserve">driving</w:t>
-      </w:r>
-      <w:r>
-        <w:rPr>
-          <w:rFonts w:ascii="Palatino Linotype" w:hAnsi="Palatino Linotype"/>
-          <w:sz w:val="20"/>
-          <w:szCs w:val="20"/>
-        </w:rPr>
-        <w:t xml:space="preserve"> license is suspended from March 21, 2022</w:t>
-      </w:r>
-      <w:r>
-        <w:rPr>
-          <w:rFonts w:ascii="Palatino Linotype" w:hAnsi="Palatino Linotype"/>
-          <w:sz w:val="20"/>
-          <w:szCs w:val="20"/>
-        </w:rPr>
-        <w:t xml:space="preserve">,</w:t>
-      </w:r>
-      <w:r>
-        <w:rPr>
-          <w:rFonts w:ascii="Palatino Linotype" w:hAnsi="Palatino Linotype"/>
-          <w:sz w:val="20"/>
-          <w:szCs w:val="20"/>
-        </w:rPr>
-        <w:t xml:space="preserve"> for a term of .</w:t>
-      </w:r>
-      <w:r>
-        <w:rPr>
-          <w:rFonts w:ascii="Palatino Linotype" w:hAnsi="Palatino Linotype"/>
-          <w:sz w:val="20"/>
-          <w:szCs w:val="20"/>
-        </w:rPr>
-        <w:t xml:space="preserve"> </w:t>
-      </w:r>
-      <w:r>
-        <w:rPr>
-          <w:rFonts w:ascii="Palatino Linotype" w:hAnsi="Palatino Linotype"/>
-          <w:sz w:val="20"/>
-          <w:szCs w:val="20"/>
-        </w:rPr>
-        <w:t xml:space="preserve"/>
-      </w:r>
-      <w:r>
-        <w:rPr>
-          <w:rFonts w:ascii="Palatino Linotype" w:hAnsi="Palatino Linotype"/>
-          <w:sz w:val="20"/>
-          <w:szCs w:val="20"/>
-        </w:rPr>
-        <w:t xml:space="preserve"/>
-      </w:r>
-      <w:r>
-        <w:rPr>
-          <w:rFonts w:ascii="Palatino Linotype" w:hAnsi="Palatino Linotype"/>
-          <w:sz w:val="20"/>
-          <w:szCs w:val="20"/>
-        </w:rPr>
-        <w:t xml:space="preserve"/>
-      </w:r>
-      <w:r>
-        <w:rPr>
-          <w:rFonts w:ascii="Palatino Linotype" w:hAnsi="Palatino Linotype"/>
-          <w:sz w:val="20"/>
-          <w:szCs w:val="20"/>
-        </w:rPr>
-        <w:t xml:space="preserve"/>
-        <w:br/>
-        <w:t xml:space="preserve"/>
-      </w:r>
-    </w:p>
-    <w:p>
-      <w:pPr>
-        <w:jc w:val="both"/>
-        <w:rPr>
-          <w:rFonts w:ascii="Palatino Linotype" w:hAnsi="Palatino Linotype"/>
-          <w:sz w:val="20"/>
-          <w:szCs w:val="20"/>
-        </w:rPr>
-      </w:pPr>
-      <w:r>
-        <w:rPr>
-          <w:rFonts w:ascii="Palatino Linotype" w:hAnsi="Palatino Linotype"/>
-          <w:b/>
-          <w:bCs/>
-          <w:sz w:val="20"/>
-          <w:szCs w:val="20"/>
-        </w:rPr>
-        <w:t xml:space="preserve">Fingerprinting. </w:t>
-      </w:r>
-      <w:r>
-        <w:rPr>
-          <w:rFonts w:ascii="Palatino Linotype" w:hAnsi="Palatino Linotype"/>
-          <w:b/>
-          <w:bCs/>
-          <w:sz w:val="20"/>
-          <w:szCs w:val="20"/>
-        </w:rPr>
-        <w:t xml:space="preserve"> </w:t>
-      </w:r>
-      <w:r>
-        <w:rPr>
-          <w:rFonts w:ascii="Palatino Linotype" w:hAnsi="Palatino Linotype"/>
-          <w:sz w:val="20"/>
-          <w:szCs w:val="20"/>
-        </w:rPr>
-        <w:t xml:space="preserve">Defendant shall contact the Delaware County Jail within 24 hours to schedule a time to report for fingerprinting. </w:t>
-      </w:r>
-      <w:r>
-        <w:rPr>
-          <w:rFonts w:ascii="Palatino Linotype" w:hAnsi="Palatino Linotype"/>
-          <w:sz w:val="20"/>
-          <w:szCs w:val="20"/>
-        </w:rPr>
-        <w:t xml:space="preserve"/>
-      </w:r>
-      <w:r>
-        <w:rPr>
-          <w:rFonts w:ascii="Palatino Linotype" w:hAnsi="Palatino Linotype"/>
-          <w:sz w:val="20"/>
-          <w:szCs w:val="20"/>
-        </w:rPr>
-        <w:t xml:space="preserve"/>
-        <w:br/>
-        <w:t xml:space="preserve"/>
-      </w:r>
-    </w:p>
-    <w:p>
-      <w:pPr>
-        <w:jc w:val="both"/>
-        <w:rPr>
-          <w:rFonts w:ascii="Palatino Linotype" w:hAnsi="Palatino Linotype"/>
-          <w:sz w:val="20"/>
-          <w:szCs w:val="20"/>
-        </w:rPr>
-      </w:pPr>
-      <w:r>
-        <w:rPr>
-          <w:rFonts w:ascii="Palatino Linotype" w:hAnsi="Palatino Linotype"/>
-          <w:b/>
-          <w:sz w:val="20"/>
-          <w:szCs w:val="20"/>
-        </w:rPr>
-        <w:lastRenderedPageBreak/>
-        <w:t xml:space="preserve">Victim Notification.</w:t>
-      </w:r>
-      <w:r>
-        <w:rPr>
-          <w:rFonts w:ascii="Palatino Linotype" w:hAnsi="Palatino Linotype"/>
-          <w:b/>
-          <w:sz w:val="20"/>
-          <w:szCs w:val="20"/>
-        </w:rPr>
-        <w:t xml:space="preserve"> </w:t>
-      </w:r>
-      <w:r>
-        <w:rPr>
-          <w:rFonts w:ascii="Palatino Linotype" w:hAnsi="Palatino Linotype"/>
-          <w:sz w:val="20"/>
-          <w:szCs w:val="20"/>
-        </w:rPr>
-        <w:t xml:space="preserve"> The Clerk shall serve notice on the victim of the right to apply for reparation pursuant to R.C. 2743.51-72. </w:t>
-      </w:r>
-      <w:r>
-        <w:rPr>
-          <w:rFonts w:ascii="Palatino Linotype" w:hAnsi="Palatino Linotype"/>
-          <w:sz w:val="20"/>
-          <w:szCs w:val="20"/>
-        </w:rPr>
-        <w:t xml:space="preserve"/>
-      </w:r>
-      <w:r>
-        <w:rPr>
-          <w:rFonts w:ascii="Palatino Linotype" w:hAnsi="Palatino Linotype"/>
-          <w:sz w:val="20"/>
-          <w:szCs w:val="20"/>
-        </w:rPr>
-        <w:t xml:space="preserve"/>
-      </w:r>
-      <w:r>
-        <w:rPr>
-          <w:rFonts w:ascii="Palatino Linotype" w:hAnsi="Palatino Linotype"/>
-          <w:sz w:val="20"/>
-          <w:szCs w:val="20"/>
-        </w:rPr>
-        <w:t xml:space="preserve"/>
-        <w:br/>
-        <w:t xml:space="preserve"/>
-      </w:r>
-    </w:p>
-    <w:p>
-      <w:pPr>
-        <w:jc w:val="both"/>
-        <w:rPr>
-          <w:rFonts w:ascii="Palatino Linotype" w:hAnsi="Palatino Linotype"/>
-          <w:sz w:val="20"/>
-          <w:szCs w:val="20"/>
-        </w:rPr>
-      </w:pPr>
-      <w:r>
-        <w:rPr>
-          <w:rFonts w:ascii="Palatino Linotype" w:hAnsi="Palatino Linotype"/>
-          <w:b/>
-          <w:sz w:val="20"/>
-          <w:szCs w:val="20"/>
-        </w:rPr>
-        <w:t>Vehicle Impoundment/Immobilization.</w:t>
-      </w:r>
-      <w:r>
-        <w:rPr>
-          <w:rFonts w:ascii="Palatino Linotype" w:hAnsi="Palatino Linotype"/>
-          <w:b/>
-          <w:sz w:val="20"/>
-          <w:szCs w:val="20"/>
-        </w:rPr>
-        <w:t xml:space="preserve"> </w:t>
-      </w:r>
-      <w:r>
-        <w:rPr>
-          <w:rFonts w:ascii="Palatino Linotype" w:hAnsi="Palatino Linotype"/>
-          <w:sz w:val="20"/>
-          <w:szCs w:val="20"/>
-        </w:rPr>
-        <w:t xml:space="preserve"> </w:t>
-      </w:r>
-      <w:r>
-        <w:rPr>
-          <w:rFonts w:ascii="Palatino Linotype" w:hAnsi="Palatino Linotype"/>
-          <w:bCs/>
-          <w:sz w:val="20"/>
-          <w:szCs w:val="20"/>
-        </w:rPr>
-        <w:t xml:space="preserve">The defendant’s</w:t>
-      </w:r>
-      <w:r>
-        <w:rPr>
-          <w:rFonts w:ascii="Palatino Linotype" w:hAnsi="Palatino Linotype"/>
-          <w:bCs/>
-          <w:sz w:val="20"/>
-          <w:szCs w:val="20"/>
-        </w:rPr>
-        <w:t xml:space="preserve"> </w:t>
-      </w:r>
-      <w:proofErr w:type="gramStart"/>
-      <w:r>
-        <w:rPr>
-          <w:rFonts w:ascii="Palatino Linotype" w:hAnsi="Palatino Linotype"/>
-          <w:bCs/>
-          <w:sz w:val="20"/>
-          <w:szCs w:val="20"/>
-        </w:rPr>
-        <w:t xml:space="preserve">235, license plate 2345</w:t>
-      </w:r>
-      <w:r>
-        <w:rPr>
-          <w:rFonts w:ascii="Palatino Linotype" w:hAnsi="Palatino Linotype"/>
-          <w:bCs/>
-          <w:sz w:val="20"/>
-          <w:szCs w:val="20"/>
-        </w:rPr>
-        <w:t xml:space="preserve">, </w:t>
-      </w:r>
-      <w:r>
-        <w:rPr>
-          <w:rFonts w:ascii="Palatino Linotype" w:hAnsi="Palatino Linotype"/>
-          <w:bCs/>
-          <w:sz w:val="20"/>
-          <w:szCs w:val="20"/>
-        </w:rPr>
-        <w:t xml:space="preserve">shall have its vehicle ID tags seized and sent to the BMV for a period of . </w:t>
-      </w:r>
-      <w:r>
-        <w:rPr>
-          <w:rFonts w:ascii="Palatino Linotype" w:hAnsi="Palatino Linotype"/>
-          <w:sz w:val="20"/>
-          <w:szCs w:val="20"/>
-        </w:rPr>
-        <w:t xml:space="preserve"/>
-      </w:r>
-      <w:r>
-        <w:rPr>
-          <w:rFonts w:ascii="Palatino Linotype" w:hAnsi="Palatino Linotype"/>
-          <w:sz w:val="20"/>
-          <w:szCs w:val="20"/>
-        </w:rPr>
-        <w:t xml:space="preserve"/>
-      </w:r>
-      <w:r>
-        <w:rPr>
-          <w:rFonts w:ascii="Palatino Linotype" w:hAnsi="Palatino Linotype"/>
-          <w:sz w:val="20"/>
-          <w:szCs w:val="20"/>
-        </w:rPr>
-        <w:t xml:space="preserve"/>
-        <w:br/>
-        <w:t xml:space="preserve"/>
-      </w:r>
-    </w:p>
-    <w:p>
-      <w:pPr>
-        <w:jc w:val="both"/>
-        <w:rPr>
-          <w:rFonts w:ascii="Palatino Linotype" w:hAnsi="Palatino Linotype"/>
-          <w:b/>
-          <w:sz w:val="20"/>
-          <w:szCs w:val="20"/>
-        </w:rPr>
-      </w:pPr>
-      <w:r>
-        <w:rPr>
-          <w:rFonts w:ascii="Palatino Linotype" w:hAnsi="Palatino Linotype"/>
-          <w:b/>
-          <w:sz w:val="20"/>
-          <w:szCs w:val="20"/>
-        </w:rPr>
-        <w:t>Community Control</w:t>
-      </w:r>
-      <w:r>
-        <w:rPr>
-          <w:rFonts w:ascii="Palatino Linotype" w:hAnsi="Palatino Linotype"/>
-          <w:b/>
-          <w:sz w:val="20"/>
-          <w:szCs w:val="20"/>
-        </w:rPr>
-        <w:t xml:space="preserve">.</w:t>
-      </w:r>
-      <w:r>
-        <w:rPr>
-          <w:rFonts w:ascii="Palatino Linotype" w:hAnsi="Palatino Linotype"/>
-          <w:b/>
-          <w:sz w:val="20"/>
-          <w:szCs w:val="20"/>
-        </w:rPr>
         <w:t xml:space="preserve">  </w:t>
       </w:r>
       <w:r>
@@ -3602,7 +2873,6 @@
         </w:rPr>
         <w:t xml:space="preserve">For a period of </w:t>
       </w:r>
-      <w:proofErr w:type="gramStart"/>
       <w:r>
         <w:rPr>
           <w:rFonts w:ascii="Palatino Linotype" w:hAnsi="Palatino Linotype"/>
@@ -3986,173 +3256,23 @@
           <w:szCs w:val="20"/>
           <w:u w:val="single"/>
         </w:rPr>
-        <w:t xml:space="preserve">Additional </w:t>
-      </w:r>
-      <w:proofErr w:type="gramStart"/>
-      <w:r>
-        <w:rPr>
-          <w:rFonts w:ascii="Palatino Linotype" w:hAnsi="Palatino Linotype"/>
-          <w:bCs/>
-          <w:sz w:val="20"/>
-          <w:szCs w:val="20"/>
-          <w:u w:val="single"/>
-        </w:rPr>
-        <w:t>Terms</w:t>
-      </w:r>
-      <w:r>
-        <w:rPr>
-          <w:rFonts w:ascii="Palatino Linotype" w:hAnsi="Palatino Linotype"/>
-          <w:sz w:val="20"/>
-          <w:szCs w:val="20"/>
-        </w:rPr>
-        <w:t xml:space="preserve"/>
-      </w:r>
-      <w:r>
-        <w:rPr>
-          <w:rFonts w:ascii="Palatino Linotype" w:hAnsi="Palatino Linotype"/>
-          <w:sz w:val="20"/>
-          <w:szCs w:val="20"/>
-        </w:rPr>
-        <w:t xml:space="preserve">  </w:t>
-      </w:r>
-    </w:p>
-    <w:p>
-      <w:pPr>
-        <w:pStyle w:val="ListParagraph"/>
-        <w:numPr>
-          <w:ilvl w:val="0"/>
-          <w:numId w:val="2"/>
-        </w:numPr>
-        <w:tabs>
-          <w:tab w:val="center" w:pos="4680"/>
-        </w:tabs>
-        <w:jc w:val="both"/>
-        <w:rPr>
-          <w:rFonts w:ascii="Palatino Linotype" w:hAnsi="Palatino Linotype"/>
-          <w:bCs/>
-          <w:sz w:val="20"/>
-          <w:szCs w:val="20"/>
-        </w:rPr>
-      </w:pPr>
-      <w:r>
-        <w:rPr>
-          <w:rFonts w:ascii="Palatino Linotype" w:hAnsi="Palatino Linotype"/>
-          <w:bCs/>
-          <w:sz w:val="20"/>
-          <w:szCs w:val="20"/>
-        </w:rPr>
-        <w:t xml:space="preserve">Defendant shall have no contact with </w:t>
-      </w:r>
-      <w:proofErr w:type="gramStart"/>
-      <w:r>
-        <w:rPr>
-          <w:rFonts w:ascii="Palatino Linotype" w:hAnsi="Palatino Linotype"/>
-          <w:b/>
-          <w:bCs/>
-          <w:sz w:val="20"/>
-          <w:szCs w:val="20"/>
-        </w:rPr>
-        <w:t xml:space="preserve"/>
-      </w:r>
-      <w:r>
-        <w:rPr>
-          <w:rFonts w:ascii="Palatino Linotype" w:hAnsi="Palatino Linotype"/>
-          <w:bCs/>
-          <w:sz w:val="20"/>
-          <w:szCs w:val="20"/>
-        </w:rPr>
-        <w:t xml:space="preserve">.  Contact includes, but is not limited to, landline, cordless, cellular or digital telephone; text; instant messaging; fax; e-mail; voicemail; delivery service; social media; blogging; writings; electronic communications; posting a message; or communications by any other means directly or through another </w:t>
-      </w:r>
-      <w:proofErr w:type="gramStart"/>
-      <w:r>
-        <w:rPr>
-          <w:rFonts w:ascii="Palatino Linotype" w:hAnsi="Palatino Linotype"/>
-          <w:bCs/>
-          <w:sz w:val="20"/>
-          <w:szCs w:val="20"/>
-        </w:rPr>
-        <w:t>person.</w:t>
-      </w:r>
-      <w:r>
-        <w:rPr>
-          <w:rFonts w:ascii="Palatino Linotype" w:hAnsi="Palatino Linotype"/>
-          <w:bCs/>
-          <w:sz w:val="20"/>
-          <w:szCs w:val="20"/>
-        </w:rPr>
-        <w:t xml:space="preserve"/>
-      </w:r>
-      <w:r>
-        <w:rPr>
-          <w:rFonts w:ascii="Palatino Linotype" w:hAnsi="Palatino Linotype"/>
-          <w:sz w:val="20"/>
-          <w:szCs w:val="20"/>
-        </w:rPr>
-        <w:t xml:space="preserve"/>
-      </w:r>
-      <w:r>
-        <w:rPr>
-          <w:rFonts w:ascii="Palatino Linotype" w:hAnsi="Palatino Linotype"/>
-          <w:sz w:val="20"/>
-          <w:szCs w:val="20"/>
-        </w:rPr>
-        <w:t xml:space="preserve"/>
-      </w:r>
-      <w:r>
-        <w:rPr>
-          <w:rFonts w:ascii="Palatino Linotype" w:hAnsi="Palatino Linotype"/>
-          <w:sz w:val="20"/>
-          <w:szCs w:val="20"/>
-        </w:rPr>
-        <w:t xml:space="preserve"/>
-      </w:r>
-      <w:r>
-        <w:rPr>
-          <w:rFonts w:ascii="Palatino Linotype" w:hAnsi="Palatino Linotype"/>
-          <w:sz w:val="20"/>
-          <w:szCs w:val="20"/>
-        </w:rPr>
-        <w:t xml:space="preserve"/>
-      </w:r>
-      <w:r>
-        <w:rPr>
-          <w:rFonts w:ascii="Palatino Linotype" w:hAnsi="Palatino Linotype"/>
-          <w:sz w:val="20"/>
-          <w:szCs w:val="20"/>
-        </w:rPr>
-        <w:t xml:space="preserve"/>
-      </w:r>
-      <w:r>
-        <w:rPr>
-          <w:rFonts w:ascii="Palatino Linotype" w:hAnsi="Palatino Linotype"/>
-          <w:sz w:val="20"/>
-          <w:szCs w:val="20"/>
-        </w:rPr>
-        <w:t xml:space="preserve"/>
-      </w:r>
-      <w:r>
-        <w:rPr>
-          <w:rFonts w:ascii="Palatino Linotype" w:hAnsi="Palatino Linotype"/>
-          <w:sz w:val="20"/>
-          <w:szCs w:val="20"/>
-        </w:rPr>
-        <w:t xml:space="preserve"/>
-      </w:r>
-      <w:r>
-        <w:rPr>
-          <w:rFonts w:ascii="Palatino Linotype" w:hAnsi="Palatino Linotype"/>
-          <w:sz w:val="20"/>
-          <w:szCs w:val="20"/>
-        </w:rPr>
-        <w:t xml:space="preserve"/>
-      </w:r>
-      <w:r>
-        <w:rPr>
-          <w:rFonts w:ascii="Palatino Linotype" w:hAnsi="Palatino Linotype"/>
-          <w:sz w:val="20"/>
-          <w:szCs w:val="20"/>
-        </w:rPr>
-        <w:t xml:space="preserve">  </w:t>
+        <w:t>Additional Terms</w:t>
+      </w:r>
+      <w:r>
+        <w:rPr>
+          <w:rFonts w:ascii="Palatino Linotype" w:hAnsi="Palatino Linotype"/>
+          <w:sz w:val="20"/>
+          <w:szCs w:val="20"/>
+        </w:rPr>
+        <w:t xml:space="preserve"/>
+      </w:r>
+      <w:r>
+        <w:rPr>
+          <w:rFonts w:ascii="Palatino Linotype" w:hAnsi="Palatino Linotype"/>
+          <w:sz w:val="20"/>
+          <w:szCs w:val="20"/>
+        </w:rPr>
+        <w:t xml:space="preserve"/>
       </w:r>
       <w:r>
         <w:rPr>
@@ -4177,118 +3297,22 @@
         <w:jc w:val="both"/>
         <w:rPr>
           <w:rFonts w:ascii="Palatino Linotype" w:hAnsi="Palatino Linotype"/>
-          <w:b/>
+          <w:sz w:val="20"/>
+          <w:szCs w:val="20"/>
+        </w:rPr>
+      </w:pPr>
+      <w:r>
+        <w:rPr>
+          <w:rFonts w:ascii="Palatino Linotype" w:hAnsi="Palatino Linotype"/>
           <w:bCs/>
           <w:sz w:val="20"/>
           <w:szCs w:val="20"/>
         </w:rPr>
-      </w:pPr>
-      <w:r>
-        <w:rPr>
-          <w:rFonts w:ascii="Palatino Linotype" w:hAnsi="Palatino Linotype"/>
-          <w:sz w:val="20"/>
-          <w:szCs w:val="20"/>
-        </w:rPr>
-        <w:t xml:space="preserve">If the Court grants driving privileges, provide proof to community control of installation of a certified ignition interlock device within 30 days of the issuance of such privileges.  Defendant shall only operate vehicles equipped with a certified ignition interlock </w:t>
-      </w:r>
-      <w:proofErr w:type="gramStart"/>
-      <w:r>
-        <w:rPr>
-          <w:rFonts w:ascii="Palatino Linotype" w:hAnsi="Palatino Linotype"/>
-          <w:sz w:val="20"/>
-          <w:szCs w:val="20"/>
-        </w:rPr>
-        <w:t>device.</w:t>
-      </w:r>
-      <w:r>
-        <w:rPr>
-          <w:rFonts w:ascii="Palatino Linotype" w:hAnsi="Palatino Linotype"/>
-          <w:sz w:val="20"/>
-          <w:szCs w:val="20"/>
-        </w:rPr>
-        <w:t xml:space="preserve"/>
-      </w:r>
-      <w:r>
-        <w:rPr>
-          <w:rFonts w:ascii="Palatino Linotype" w:hAnsi="Palatino Linotype"/>
-          <w:sz w:val="20"/>
-          <w:szCs w:val="20"/>
-        </w:rPr>
-        <w:t xml:space="preserve"/>
-      </w:r>
-      <w:r>
-        <w:rPr>
-          <w:rFonts w:ascii="Palatino Linotype" w:hAnsi="Palatino Linotype"/>
-          <w:sz w:val="20"/>
-          <w:szCs w:val="20"/>
-        </w:rPr>
-        <w:t xml:space="preserve"/>
-      </w:r>
-      <w:r>
-        <w:rPr>
-          <w:rFonts w:ascii="Palatino Linotype" w:hAnsi="Palatino Linotype"/>
-          <w:sz w:val="20"/>
-          <w:szCs w:val="20"/>
-        </w:rPr>
-        <w:t xml:space="preserve"/>
-      </w:r>
-      <w:r>
-        <w:rPr>
-          <w:rFonts w:ascii="Palatino Linotype" w:hAnsi="Palatino Linotype"/>
-          <w:sz w:val="20"/>
-          <w:szCs w:val="20"/>
-        </w:rPr>
-        <w:t xml:space="preserve"/>
-      </w:r>
-      <w:r>
-        <w:rPr>
-          <w:rFonts w:ascii="Palatino Linotype" w:hAnsi="Palatino Linotype"/>
-          <w:sz w:val="20"/>
-          <w:szCs w:val="20"/>
-        </w:rPr>
-        <w:t xml:space="preserve"/>
-      </w:r>
-      <w:r>
-        <w:rPr>
-          <w:rFonts w:ascii="Palatino Linotype" w:hAnsi="Palatino Linotype"/>
-          <w:sz w:val="20"/>
-          <w:szCs w:val="20"/>
-        </w:rPr>
-        <w:t xml:space="preserve"/>
-      </w:r>
-      <w:r>
-        <w:rPr>
-          <w:rFonts w:ascii="Palatino Linotype" w:hAnsi="Palatino Linotype"/>
-          <w:sz w:val="20"/>
-          <w:szCs w:val="20"/>
-        </w:rPr>
-        <w:t xml:space="preserve"/>
-        <w:br/>
-        <w:t xml:space="preserve"/>
-      </w:r>
-    </w:p>
-    <w:p>
-      <w:pPr>
-        <w:jc w:val="both"/>
-        <w:rPr>
-          <w:rFonts w:ascii="Palatino Linotype" w:hAnsi="Palatino Linotype"/>
-          <w:sz w:val="20"/>
-          <w:szCs w:val="20"/>
-        </w:rPr>
-      </w:pPr>
-      <w:r>
-        <w:rPr>
-          <w:rFonts w:ascii="Palatino Linotype" w:hAnsi="Palatino Linotype"/>
-          <w:b/>
-          <w:sz w:val="20"/>
-          <w:szCs w:val="20"/>
-        </w:rPr>
-        <w:t xml:space="preserve">Other Conditions.</w:t>
-      </w:r>
-      <w:r>
-        <w:rPr>
-          <w:rFonts w:ascii="Palatino Linotype" w:hAnsi="Palatino Linotype"/>
-          <w:b/>
+        <w:t>Within 90 days provide proof of completion of</w:t>
+      </w:r>
+      <w:r>
+        <w:rPr>
+          <w:rFonts w:ascii="Palatino Linotype" w:hAnsi="Palatino Linotype"/>
           <w:sz w:val="20"/>
           <w:szCs w:val="20"/>
         </w:rPr>
@@ -4297,28 +3321,160 @@
       <w:r>
         <w:rPr>
           <w:rFonts w:ascii="Palatino Linotype" w:hAnsi="Palatino Linotype"/>
-          <w:b/>
+          <w:bCs/>
+          <w:sz w:val="20"/>
+          <w:szCs w:val="20"/>
+        </w:rPr>
+        <w:t>a</w:t>
+      </w:r>
+      <w:r>
+        <w:rPr>
+          <w:rFonts w:ascii="Palatino Linotype" w:hAnsi="Palatino Linotype"/>
+          <w:bCs/>
+          <w:sz w:val="20"/>
+          <w:szCs w:val="20"/>
+        </w:rPr>
+        <w:t>n approved</w:t>
+      </w:r>
+      <w:r>
+        <w:rPr>
+          <w:rFonts w:ascii="Palatino Linotype" w:hAnsi="Palatino Linotype"/>
+          <w:bCs/>
+          <w:sz w:val="20"/>
+          <w:szCs w:val="20"/>
+        </w:rPr>
+        <w:t xml:space="preserve"> driver intervention program</w:t>
+      </w:r>
+      <w:r>
+        <w:rPr>
+          <w:rFonts w:ascii="Palatino Linotype" w:hAnsi="Palatino Linotype"/>
+          <w:bCs/>
+          <w:sz w:val="20"/>
+          <w:szCs w:val="20"/>
+        </w:rPr>
+        <w:t xml:space="preserve"> or serve 3 days in the Delaware County Jail</w:t>
+      </w:r>
+      <w:r>
+        <w:rPr>
+          <w:rFonts w:ascii="Palatino Linotype" w:hAnsi="Palatino Linotype"/>
+          <w:bCs/>
+          <w:sz w:val="20"/>
+          <w:szCs w:val="20"/>
+        </w:rPr>
+        <w:t xml:space="preserve">.</w:t>
+      </w:r>
+      <w:r>
+        <w:rPr>
+          <w:rFonts w:ascii="Palatino Linotype" w:hAnsi="Palatino Linotype"/>
+          <w:bCs/>
           <w:sz w:val="20"/>
           <w:szCs w:val="20"/>
         </w:rPr>
         <w:t xml:space="preserve"> </w:t>
       </w:r>
-      <w:proofErr w:type="gramStart"/>
-      <w:r>
-        <w:rPr>
-          <w:rFonts w:ascii="Palatino Linotype" w:hAnsi="Palatino Linotype"/>
-          <w:sz w:val="20"/>
-          <w:szCs w:val="20"/>
-        </w:rPr>
-        <w:t xml:space="preserve">2345</w:t>
-      </w:r>
-      <w:r>
-        <w:rPr>
-          <w:rFonts w:ascii="Palatino Linotype" w:hAnsi="Palatino Linotype"/>
-          <w:sz w:val="20"/>
-          <w:szCs w:val="20"/>
-        </w:rPr>
-        <w:t>.</w:t>
+      <w:r>
+        <w:rPr>
+          <w:rFonts w:ascii="Palatino Linotype" w:hAnsi="Palatino Linotype"/>
+          <w:sz w:val="20"/>
+          <w:szCs w:val="20"/>
+        </w:rPr>
+        <w:t xml:space="preserve"/>
+      </w:r>
+      <w:r>
+        <w:rPr>
+          <w:rFonts w:ascii="Palatino Linotype" w:hAnsi="Palatino Linotype"/>
+          <w:sz w:val="20"/>
+          <w:szCs w:val="20"/>
+        </w:rPr>
+        <w:t xml:space="preserve"/>
+      </w:r>
+      <w:r>
+        <w:rPr>
+          <w:rFonts w:ascii="Palatino Linotype" w:hAnsi="Palatino Linotype"/>
+          <w:sz w:val="20"/>
+          <w:szCs w:val="20"/>
+        </w:rPr>
+        <w:t xml:space="preserve"/>
+      </w:r>
+      <w:r>
+        <w:rPr>
+          <w:rFonts w:ascii="Palatino Linotype" w:hAnsi="Palatino Linotype"/>
+          <w:sz w:val="20"/>
+          <w:szCs w:val="20"/>
+        </w:rPr>
+        <w:t xml:space="preserve"/>
+      </w:r>
+      <w:r>
+        <w:rPr>
+          <w:rFonts w:ascii="Palatino Linotype" w:hAnsi="Palatino Linotype"/>
+          <w:sz w:val="20"/>
+          <w:szCs w:val="20"/>
+        </w:rPr>
+        <w:t xml:space="preserve"/>
+      </w:r>
+      <w:r>
+        <w:rPr>
+          <w:rFonts w:ascii="Palatino Linotype" w:hAnsi="Palatino Linotype"/>
+          <w:sz w:val="20"/>
+          <w:szCs w:val="20"/>
+        </w:rPr>
+        <w:t xml:space="preserve"/>
+      </w:r>
+      <w:r>
+        <w:rPr>
+          <w:rFonts w:ascii="Palatino Linotype" w:hAnsi="Palatino Linotype"/>
+          <w:sz w:val="20"/>
+          <w:szCs w:val="20"/>
+        </w:rPr>
+        <w:t xml:space="preserve"/>
+      </w:r>
+      <w:r>
+        <w:rPr>
+          <w:rFonts w:ascii="Palatino Linotype" w:hAnsi="Palatino Linotype"/>
+          <w:sz w:val="20"/>
+          <w:szCs w:val="20"/>
+        </w:rPr>
+        <w:t xml:space="preserve"/>
+      </w:r>
+      <w:r>
+        <w:rPr>
+          <w:rFonts w:ascii="Palatino Linotype" w:hAnsi="Palatino Linotype"/>
+          <w:sz w:val="20"/>
+          <w:szCs w:val="20"/>
+        </w:rPr>
+        <w:t xml:space="preserve"/>
+      </w:r>
+      <w:r>
+        <w:rPr>
+          <w:rFonts w:ascii="Palatino Linotype" w:hAnsi="Palatino Linotype"/>
+          <w:sz w:val="20"/>
+          <w:szCs w:val="20"/>
+        </w:rPr>
+        <w:t xml:space="preserve"/>
+      </w:r>
+      <w:r>
+        <w:rPr>
+          <w:rFonts w:ascii="Palatino Linotype" w:hAnsi="Palatino Linotype"/>
+          <w:sz w:val="20"/>
+          <w:szCs w:val="20"/>
+        </w:rPr>
+        <w:t xml:space="preserve"/>
+      </w:r>
+      <w:r>
+        <w:rPr>
+          <w:rFonts w:ascii="Palatino Linotype" w:hAnsi="Palatino Linotype"/>
+          <w:sz w:val="20"/>
+          <w:szCs w:val="20"/>
+        </w:rPr>
+        <w:t xml:space="preserve"/>
+      </w:r>
+      <w:r>
+        <w:rPr>
+          <w:rFonts w:ascii="Palatino Linotype" w:hAnsi="Palatino Linotype"/>
+          <w:sz w:val="20"/>
+          <w:szCs w:val="20"/>
+        </w:rPr>
+        <w:t xml:space="preserve"/>
       </w:r>
       <w:r>
         <w:rPr>
@@ -4432,7 +3588,7 @@
           <w:sz w:val="20"/>
           <w:szCs w:val="20"/>
         </w:rPr>
-        <w:t xml:space="preserve">____________________________________</w:t>
+        <w:t>____________________________________</w:t>
       </w:r>
     </w:p>
     <w:p>
@@ -4465,7 +3621,6 @@
         </w:rPr>
         <w:tab/>
       </w:r>
-      <w:proofErr w:type="gramStart"/>
       <w:r>
         <w:rPr>
           <w:rFonts w:ascii="Palatino Linotype" w:hAnsi="Palatino Linotype"/>
@@ -4587,7 +3742,7 @@
           <w:sz w:val="16"/>
           <w:szCs w:val="16"/>
         </w:rPr>
-        <w:t xml:space="preserve">_________</w:t>
+        <w:t>_________</w:t>
       </w:r>
       <w:r>
         <w:rPr>
@@ -4632,16 +3787,7 @@
           <w:sz w:val="16"/>
           <w:szCs w:val="16"/>
         </w:rPr>
-        <w:t xml:space="preserve">OM     EM; Defendant’s Attorney: PS     OM     EM; </w:t>
-      </w:r>
-      <w:proofErr w:type="gramStart"/>
-      <w:r>
-        <w:rPr>
-          <w:rFonts w:ascii="Palatino Linotype" w:hAnsi="Palatino Linotype"/>
-          <w:sz w:val="16"/>
-          <w:szCs w:val="16"/>
-        </w:rPr>
-        <w:t xml:space="preserve">Kelly Barkschat: PS     OM     EM;</w:t>
+        <w:t xml:space="preserve">OM     EM; Defendant’s Attorney: PS     OM     EM; Kelly Barkschat: PS     OM     EM;</w:t>
       </w:r>
     </w:p>
     <w:p>

</xml_diff>

<commit_message>
Bug fix for Not Guilty Grid.
</commit_message>
<xml_diff>
--- a/resources/Saved/21TRC05611_Crim_Traffic Judgment Entry.docx
+++ b/resources/Saved/21TRC05611_Crim_Traffic Judgment Entry.docx
@@ -239,7 +239,7 @@
           <w:sz w:val="20"/>
           <w:szCs w:val="20"/>
         </w:rPr>
-        <w:t xml:space="preserve">o</w:t>
+        <w:t>o</w:t>
       </w:r>
       <w:r>
         <w:rPr>
@@ -249,7 +249,6 @@
         </w:rPr>
         <w:t xml:space="preserve">.  </w:t>
       </w:r>
-      <w:proofErr w:type="gramStart"/>
       <w:r>
         <w:rPr>
           <w:rFonts w:ascii="Palatino Linotype" w:hAnsi="Palatino Linotype"/>
@@ -329,7 +328,6 @@
           <w:szCs w:val="20"/>
         </w:rPr>
       </w:pPr>
-      <w:proofErr w:type="gramStart"/>
       <w:r>
         <w:rPr>
           <w:rFonts w:ascii="Palatino Linotype" w:hAnsi="Palatino Linotype"/>
@@ -584,7 +582,7 @@
           <w:szCs w:val="20"/>
           <w:lang w:val="en-CA"/>
         </w:rPr>
-        <w:t xml:space="preserve">Defendant appeared in Court</w:t>
+        <w:t>Defendant appeared in Court</w:t>
       </w:r>
       <w:r>
         <w:rPr>
@@ -594,7 +592,6 @@
         </w:rPr>
         <w:t xml:space="preserve"> for </w:t>
       </w:r>
-      <w:proofErr w:type="gramStart"/>
       <w:r>
         <w:rPr>
           <w:rFonts w:ascii="Palatino Linotype" w:hAnsi="Palatino Linotype"/>
@@ -609,7 +606,7 @@
           <w:sz w:val="20"/>
           <w:szCs w:val="20"/>
         </w:rPr>
-        <w:t xml:space="preserve"> on March 23, 2022.</w:t>
+        <w:t xml:space="preserve"> on April 04, 2022.</w:t>
       </w:r>
       <w:r>
         <w:rPr>
@@ -626,17 +623,7 @@
           <w:sz w:val="20"/>
           <w:szCs w:val="20"/>
         </w:rPr>
-        <w:t xml:space="preserve">Defendant</w:t>
-      </w:r>
-      <w:proofErr w:type="gramEnd"/>
-      <w:r>
-        <w:rPr>
-          <w:rFonts w:ascii="Palatino Linotype" w:hAnsi="Palatino Linotype"/>
-          <w:bCs/>
-          <w:sz w:val="20"/>
-          <w:szCs w:val="20"/>
-        </w:rPr>
-        <w:t xml:space="preserve"> was represented by Chase Mallory, Private Counsel. </w:t>
+        <w:t xml:space="preserve">Defendant was represented by Chase Mallory, Private Counsel. </w:t>
       </w:r>
       <w:r>
         <w:rPr>
@@ -869,7 +856,7 @@
                 <w:sz w:val="20"/>
                 <w:szCs w:val="20"/>
               </w:rPr>
-              <w:t>Offense</w:t>
+              <w:t xml:space="preserve">Offense</w:t>
             </w:r>
           </w:p>
         </w:tc>
@@ -899,7 +886,6 @@
                 <w:szCs w:val="20"/>
               </w:rPr>
             </w:pPr>
-            <w:proofErr w:type="gramStart"/>
             <w:r>
               <w:rPr>
                 <w:rFonts w:ascii="Palatino Linotype" w:hAnsi="Palatino Linotype"/>
@@ -939,7 +925,6 @@
                 <w:szCs w:val="20"/>
               </w:rPr>
             </w:pPr>
-            <w:proofErr w:type="gramStart"/>
             <w:r>
               <w:rPr>
                 <w:rFonts w:ascii="Palatino Linotype" w:hAnsi="Palatino Linotype"/>
@@ -979,7 +964,6 @@
                 <w:szCs w:val="20"/>
               </w:rPr>
             </w:pPr>
-            <w:proofErr w:type="gramStart"/>
             <w:r>
               <w:rPr>
                 <w:rFonts w:ascii="Palatino Linotype" w:hAnsi="Palatino Linotype"/>
@@ -1019,7 +1003,6 @@
                 <w:szCs w:val="20"/>
               </w:rPr>
             </w:pPr>
-            <w:proofErr w:type="gramStart"/>
             <w:r>
               <w:rPr>
                 <w:rFonts w:ascii="Palatino Linotype" w:hAnsi="Palatino Linotype"/>
@@ -1102,7 +1085,6 @@
                 <w:szCs w:val="20"/>
               </w:rPr>
             </w:pPr>
-            <w:proofErr w:type="gramStart"/>
             <w:r>
               <w:rPr>
                 <w:rFonts w:ascii="Palatino Linotype" w:hAnsi="Palatino Linotype"/>
@@ -1141,7 +1123,6 @@
                 <w:szCs w:val="20"/>
               </w:rPr>
             </w:pPr>
-            <w:proofErr w:type="gramStart"/>
             <w:r>
               <w:rPr>
                 <w:rFonts w:ascii="Palatino Linotype" w:hAnsi="Palatino Linotype"/>
@@ -1180,7 +1161,6 @@
                 <w:szCs w:val="20"/>
               </w:rPr>
             </w:pPr>
-            <w:proofErr w:type="gramStart"/>
             <w:r>
               <w:rPr>
                 <w:rFonts w:ascii="Palatino Linotype" w:hAnsi="Palatino Linotype"/>
@@ -1219,7 +1199,6 @@
                 <w:szCs w:val="20"/>
               </w:rPr>
             </w:pPr>
-            <w:proofErr w:type="gramStart"/>
             <w:r>
               <w:rPr>
                 <w:rFonts w:ascii="Palatino Linotype" w:hAnsi="Palatino Linotype"/>
@@ -1301,7 +1280,6 @@
                 <w:szCs w:val="20"/>
               </w:rPr>
             </w:pPr>
-            <w:proofErr w:type="gramStart"/>
             <w:r>
               <w:rPr>
                 <w:rFonts w:ascii="Palatino Linotype" w:hAnsi="Palatino Linotype"/>
@@ -1340,7 +1318,6 @@
                 <w:szCs w:val="20"/>
               </w:rPr>
             </w:pPr>
-            <w:proofErr w:type="gramStart"/>
             <w:r>
               <w:rPr>
                 <w:rFonts w:ascii="Palatino Linotype" w:hAnsi="Palatino Linotype"/>
@@ -1379,7 +1356,6 @@
                 <w:szCs w:val="20"/>
               </w:rPr>
             </w:pPr>
-            <w:proofErr w:type="gramStart"/>
             <w:r>
               <w:rPr>
                 <w:rFonts w:ascii="Palatino Linotype" w:hAnsi="Palatino Linotype"/>
@@ -1418,7 +1394,6 @@
                 <w:szCs w:val="20"/>
               </w:rPr>
             </w:pPr>
-            <w:proofErr w:type="gramStart"/>
             <w:r>
               <w:rPr>
                 <w:rFonts w:ascii="Palatino Linotype" w:hAnsi="Palatino Linotype"/>
@@ -1500,7 +1475,6 @@
                 <w:szCs w:val="20"/>
               </w:rPr>
             </w:pPr>
-            <w:proofErr w:type="gramStart"/>
             <w:r>
               <w:rPr>
                 <w:rFonts w:ascii="Palatino Linotype" w:hAnsi="Palatino Linotype"/>
@@ -1539,7 +1513,6 @@
                 <w:szCs w:val="20"/>
               </w:rPr>
             </w:pPr>
-            <w:proofErr w:type="gramStart"/>
             <w:r>
               <w:rPr>
                 <w:rFonts w:ascii="Palatino Linotype" w:hAnsi="Palatino Linotype"/>
@@ -1578,7 +1551,6 @@
                 <w:szCs w:val="20"/>
               </w:rPr>
             </w:pPr>
-            <w:proofErr w:type="gramStart"/>
             <w:r>
               <w:rPr>
                 <w:rFonts w:ascii="Palatino Linotype" w:hAnsi="Palatino Linotype"/>
@@ -1617,7 +1589,6 @@
                 <w:szCs w:val="20"/>
               </w:rPr>
             </w:pPr>
-            <w:proofErr w:type="gramStart"/>
             <w:r>
               <w:rPr>
                 <w:rFonts w:ascii="Palatino Linotype" w:hAnsi="Palatino Linotype"/>
@@ -1699,7 +1670,6 @@
                 <w:szCs w:val="20"/>
               </w:rPr>
             </w:pPr>
-            <w:proofErr w:type="gramStart"/>
             <w:r>
               <w:rPr>
                 <w:rFonts w:ascii="Palatino Linotype" w:hAnsi="Palatino Linotype"/>
@@ -1738,7 +1708,6 @@
                 <w:szCs w:val="20"/>
               </w:rPr>
             </w:pPr>
-            <w:proofErr w:type="gramStart"/>
             <w:r>
               <w:rPr>
                 <w:rFonts w:ascii="Palatino Linotype" w:hAnsi="Palatino Linotype"/>
@@ -1777,7 +1746,6 @@
                 <w:szCs w:val="20"/>
               </w:rPr>
             </w:pPr>
-            <w:proofErr w:type="gramStart"/>
             <w:r>
               <w:rPr>
                 <w:rFonts w:ascii="Palatino Linotype" w:hAnsi="Palatino Linotype"/>
@@ -1816,7 +1784,6 @@
                 <w:szCs w:val="20"/>
               </w:rPr>
             </w:pPr>
-            <w:proofErr w:type="gramStart"/>
             <w:r>
               <w:rPr>
                 <w:rFonts w:ascii="Palatino Linotype" w:hAnsi="Palatino Linotype"/>
@@ -1898,7 +1865,6 @@
                 <w:szCs w:val="20"/>
               </w:rPr>
             </w:pPr>
-            <w:proofErr w:type="gramStart"/>
             <w:r>
               <w:rPr>
                 <w:rFonts w:ascii="Palatino Linotype" w:hAnsi="Palatino Linotype"/>
@@ -1937,7 +1903,6 @@
                 <w:szCs w:val="20"/>
               </w:rPr>
             </w:pPr>
-            <w:proofErr w:type="gramStart"/>
             <w:r>
               <w:rPr>
                 <w:rFonts w:ascii="Palatino Linotype" w:hAnsi="Palatino Linotype"/>
@@ -1976,7 +1941,6 @@
                 <w:szCs w:val="20"/>
               </w:rPr>
             </w:pPr>
-            <w:proofErr w:type="gramStart"/>
             <w:r>
               <w:rPr>
                 <w:rFonts w:ascii="Palatino Linotype" w:hAnsi="Palatino Linotype"/>
@@ -2015,7 +1979,6 @@
                 <w:szCs w:val="20"/>
               </w:rPr>
             </w:pPr>
-            <w:proofErr w:type="gramStart"/>
             <w:r>
               <w:rPr>
                 <w:rFonts w:ascii="Palatino Linotype" w:hAnsi="Palatino Linotype"/>
@@ -2117,7 +2080,6 @@
                 <w:szCs w:val="20"/>
               </w:rPr>
             </w:pPr>
-            <w:proofErr w:type="gramStart"/>
             <w:r>
               <w:rPr>
                 <w:rFonts w:ascii="Palatino Linotype" w:hAnsi="Palatino Linotype"/>
@@ -2156,7 +2118,6 @@
                 <w:szCs w:val="20"/>
               </w:rPr>
             </w:pPr>
-            <w:proofErr w:type="gramStart"/>
             <w:r>
               <w:rPr>
                 <w:rFonts w:ascii="Palatino Linotype" w:hAnsi="Palatino Linotype"/>
@@ -2195,7 +2156,6 @@
                 <w:szCs w:val="20"/>
               </w:rPr>
             </w:pPr>
-            <w:proofErr w:type="gramStart"/>
             <w:r>
               <w:rPr>
                 <w:rFonts w:ascii="Palatino Linotype" w:hAnsi="Palatino Linotype"/>
@@ -2234,7 +2194,6 @@
                 <w:szCs w:val="20"/>
               </w:rPr>
             </w:pPr>
-            <w:proofErr w:type="gramStart"/>
             <w:r>
               <w:rPr>
                 <w:rFonts w:ascii="Palatino Linotype" w:hAnsi="Palatino Linotype"/>
@@ -2316,16 +2275,15 @@
                 <w:szCs w:val="20"/>
               </w:rPr>
             </w:pPr>
-            <w:proofErr w:type="gramStart"/>
-            <w:r>
-              <w:rPr>
-                <w:rFonts w:ascii="Palatino Linotype" w:hAnsi="Palatino Linotype"/>
-                <w:b/>
-                <w:bCs/>
-                <w:sz w:val="20"/>
-                <w:szCs w:val="20"/>
-              </w:rPr>
-              <w:t xml:space="preserve">12</w:t>
+            <w:r>
+              <w:rPr>
+                <w:rFonts w:ascii="Palatino Linotype" w:hAnsi="Palatino Linotype"/>
+                <w:b/>
+                <w:bCs/>
+                <w:sz w:val="20"/>
+                <w:szCs w:val="20"/>
+              </w:rPr>
+              <w:t xml:space="preserve">None</w:t>
             </w:r>
           </w:p>
         </w:tc>
@@ -2355,7 +2313,6 @@
                 <w:szCs w:val="20"/>
               </w:rPr>
             </w:pPr>
-            <w:proofErr w:type="gramStart"/>
             <w:r>
               <w:rPr>
                 <w:rFonts w:ascii="Palatino Linotype" w:hAnsi="Palatino Linotype"/>
@@ -2394,7 +2351,6 @@
                 <w:szCs w:val="20"/>
               </w:rPr>
             </w:pPr>
-            <w:proofErr w:type="gramStart"/>
             <w:r>
               <w:rPr>
                 <w:rFonts w:ascii="Palatino Linotype" w:hAnsi="Palatino Linotype"/>
@@ -2433,7 +2389,6 @@
                 <w:szCs w:val="20"/>
               </w:rPr>
             </w:pPr>
-            <w:proofErr w:type="gramStart"/>
             <w:r>
               <w:rPr>
                 <w:rFonts w:ascii="Palatino Linotype" w:hAnsi="Palatino Linotype"/>
@@ -2535,16 +2490,15 @@
                 <w:szCs w:val="20"/>
               </w:rPr>
             </w:pPr>
-            <w:proofErr w:type="gramStart"/>
-            <w:r>
-              <w:rPr>
-                <w:rFonts w:ascii="Palatino Linotype" w:hAnsi="Palatino Linotype"/>
-                <w:b/>
-                <w:bCs/>
-                <w:sz w:val="20"/>
-                <w:szCs w:val="20"/>
-              </w:rPr>
-              <w:t xml:space="preserve">2</w:t>
+            <w:r>
+              <w:rPr>
+                <w:rFonts w:ascii="Palatino Linotype" w:hAnsi="Palatino Linotype"/>
+                <w:b/>
+                <w:bCs/>
+                <w:sz w:val="20"/>
+                <w:szCs w:val="20"/>
+              </w:rPr>
+              <w:t xml:space="preserve">None</w:t>
             </w:r>
           </w:p>
         </w:tc>
@@ -2574,7 +2528,6 @@
                 <w:szCs w:val="20"/>
               </w:rPr>
             </w:pPr>
-            <w:proofErr w:type="gramStart"/>
             <w:r>
               <w:rPr>
                 <w:rFonts w:ascii="Palatino Linotype" w:hAnsi="Palatino Linotype"/>
@@ -2613,7 +2566,6 @@
                 <w:szCs w:val="20"/>
               </w:rPr>
             </w:pPr>
-            <w:proofErr w:type="gramStart"/>
             <w:r>
               <w:rPr>
                 <w:rFonts w:ascii="Palatino Linotype" w:hAnsi="Palatino Linotype"/>
@@ -2652,7 +2604,6 @@
                 <w:szCs w:val="20"/>
               </w:rPr>
             </w:pPr>
-            <w:proofErr w:type="gramStart"/>
             <w:r>
               <w:rPr>
                 <w:rFonts w:ascii="Palatino Linotype" w:hAnsi="Palatino Linotype"/>
@@ -2669,6 +2620,10 @@
     </w:tbl>
     <w:p>
       <w:pPr>
+        <w:widowControl/>
+        <w:autoSpaceDE/>
+        <w:autoSpaceDN/>
+        <w:adjustRightInd/>
         <w:jc w:val="both"/>
         <w:rPr>
           <w:rFonts w:ascii="Palatino Linotype" w:hAnsi="Palatino Linotype"/>
@@ -2676,30 +2631,6 @@
           <w:szCs w:val="20"/>
         </w:rPr>
       </w:pPr>
-      <w:r>
-        <w:rPr>
-          <w:rFonts w:ascii="Palatino Linotype" w:hAnsi="Palatino Linotype"/>
-          <w:sz w:val="20"/>
-          <w:szCs w:val="20"/>
-        </w:rPr>
-        <w:t xml:space="preserve"/>
-      </w:r>
-      <w:r>
-        <w:rPr>
-          <w:rFonts w:ascii="Palatino Linotype" w:hAnsi="Palatino Linotype"/>
-          <w:sz w:val="20"/>
-          <w:szCs w:val="20"/>
-        </w:rPr>
-        <w:t xml:space="preserve"/>
-      </w:r>
-      <w:r>
-        <w:rPr>
-          <w:rFonts w:ascii="Palatino Linotype" w:hAnsi="Palatino Linotype"/>
-          <w:sz w:val="20"/>
-          <w:szCs w:val="20"/>
-        </w:rPr>
-        <w:t xml:space="preserve"/>
-      </w:r>
       <w:r>
         <w:rPr>
           <w:rFonts w:ascii="Palatino Linotype" w:hAnsi="Palatino Linotype"/>
@@ -2730,56 +2661,113 @@
         <w:rPr>
           <w:rFonts w:ascii="Palatino Linotype" w:hAnsi="Palatino Linotype"/>
           <w:b/>
+          <w:sz w:val="20"/>
+          <w:szCs w:val="20"/>
+        </w:rPr>
+        <w:t>Jail Continued Commitment Terms.</w:t>
+      </w:r>
+      <w:r>
+        <w:rPr>
+          <w:rFonts w:ascii="Palatino Linotype" w:hAnsi="Palatino Linotype"/>
+          <w:sz w:val="20"/>
+          <w:szCs w:val="20"/>
+        </w:rPr>
+        <w:t xml:space="preserve"> </w:t>
+      </w:r>
+      <w:r>
+        <w:rPr>
+          <w:rFonts w:ascii="Palatino Linotype" w:hAnsi="Palatino Linotype"/>
+          <w:sz w:val="20"/>
+          <w:szCs w:val="20"/>
+        </w:rPr>
+        <w:t xml:space="preserve"> </w:t>
+      </w:r>
+      <w:r>
+        <w:rPr>
+          <w:rFonts w:ascii="Palatino Linotype" w:hAnsi="Palatino Linotype"/>
+          <w:sz w:val="20"/>
+          <w:szCs w:val="20"/>
+        </w:rPr>
+        <w:t xml:space="preserve">The Defendant </w:t>
+      </w:r>
+      <w:r>
+        <w:rPr>
+          <w:rFonts w:ascii="Palatino Linotype" w:hAnsi="Palatino Linotype"/>
+          <w:sz w:val="20"/>
+          <w:szCs w:val="20"/>
+        </w:rPr>
+        <w:t xml:space="preserve">is sentenced to</w:t>
+      </w:r>
+      <w:r>
+        <w:rPr>
+          <w:rFonts w:ascii="Palatino Linotype" w:hAnsi="Palatino Linotype"/>
+          <w:b/>
           <w:bCs/>
           <w:sz w:val="20"/>
           <w:szCs w:val="20"/>
         </w:rPr>
-        <w:t xml:space="preserve">Jail.</w:t>
-      </w:r>
-      <w:r>
-        <w:rPr>
-          <w:rFonts w:ascii="Palatino Linotype" w:hAnsi="Palatino Linotype"/>
-          <w:sz w:val="20"/>
-          <w:szCs w:val="20"/>
-        </w:rPr>
-        <w:t xml:space="preserve"> </w:t>
-      </w:r>
-      <w:r>
-        <w:rPr>
-          <w:rFonts w:ascii="Palatino Linotype" w:hAnsi="Palatino Linotype"/>
+        <w:t xml:space="preserve"> 0 days</w:t>
+      </w:r>
+      <w:r>
+        <w:rPr>
+          <w:rFonts w:ascii="Palatino Linotype" w:hAnsi="Palatino Linotype"/>
+          <w:sz w:val="20"/>
+          <w:szCs w:val="20"/>
+        </w:rPr>
+        <w:t xml:space="preserve"> in jail</w:t>
+      </w:r>
+      <w:r>
+        <w:rPr>
+          <w:rFonts w:ascii="Palatino Linotype" w:hAnsi="Palatino Linotype"/>
+          <w:sz w:val="20"/>
+          <w:szCs w:val="20"/>
+        </w:rPr>
+        <w:t xml:space="preserve"> for this case</w:t>
+      </w:r>
+      <w:r>
+        <w:rPr>
+          <w:rFonts w:ascii="Palatino Linotype" w:hAnsi="Palatino Linotype"/>
+          <w:sz w:val="20"/>
+          <w:szCs w:val="20"/>
+        </w:rPr>
+        <w:t xml:space="preserve">. </w:t>
+      </w:r>
+      <w:r>
+        <w:rPr>
+          <w:rFonts w:ascii="Palatino Linotype" w:hAnsi="Palatino Linotype"/>
+          <w:sz w:val="20"/>
+          <w:szCs w:val="20"/>
+        </w:rPr>
+        <w:t xml:space="preserve">The Defendant is currently in jail and shall serve the remainder of the jail days imposed by this order. Defendant shall receive credit for </w:t>
+      </w:r>
+      <w:r>
+        <w:rPr>
+          <w:rFonts w:ascii="Palatino Linotype" w:hAnsi="Palatino Linotype"/>
+          <w:b/>
           <w:bCs/>
           <w:sz w:val="20"/>
           <w:szCs w:val="20"/>
         </w:rPr>
-        <w:t xml:space="preserve">Defendant is to </w:t>
+        <w:t xml:space="preserve">0 </w:t>
       </w:r>
       <w:r>
         <w:rPr>
           <w:rFonts w:ascii="Palatino Linotype" w:hAnsi="Palatino Linotype"/>
           <w:b/>
-          <w:sz w:val="20"/>
-          <w:szCs w:val="20"/>
-        </w:rPr>
-        <w:t xml:space="preserve">serve </w:t>
-      </w:r>
-      <w:proofErr w:type="gramStart"/>
-      <w:r>
-        <w:rPr>
-          <w:rFonts w:ascii="Palatino Linotype" w:hAnsi="Palatino Linotype"/>
-          <w:b/>
-          <w:sz w:val="20"/>
-          <w:szCs w:val="20"/>
-        </w:rPr>
-        <w:t xml:space="preserve">10 days</w:t>
-      </w:r>
-      <w:r>
-        <w:rPr>
-          <w:rFonts w:ascii="Palatino Linotype" w:hAnsi="Palatino Linotype"/>
           <w:bCs/>
           <w:sz w:val="20"/>
           <w:szCs w:val="20"/>
         </w:rPr>
-        <w:t xml:space="preserve"> in jail</w:t>
+        <w:t>days</w:t>
+      </w:r>
+      <w:r>
+        <w:rPr>
+          <w:rFonts w:ascii="Palatino Linotype" w:hAnsi="Palatino Linotype"/>
+          <w:bCs/>
+          <w:sz w:val="20"/>
+          <w:szCs w:val="20"/>
+        </w:rPr>
+        <w:t xml:space="preserve"> already served in jail</w:t>
       </w:r>
       <w:r>
         <w:rPr>
@@ -2788,7 +2776,21 @@
           <w:szCs w:val="20"/>
         </w:rPr>
         <w:t xml:space="preserve">. </w:t>
-        <w:br/>
+      </w:r>
+      <w:r>
+        <w:rPr>
+          <w:rFonts w:ascii="Palatino Linotype" w:hAnsi="Palatino Linotype"/>
+          <w:sz w:val="20"/>
+          <w:szCs w:val="20"/>
+        </w:rPr>
+        <w:t xml:space="preserve"/>
+      </w:r>
+      <w:r>
+        <w:rPr>
+          <w:rFonts w:ascii="Palatino Linotype" w:hAnsi="Palatino Linotype"/>
+          <w:sz w:val="20"/>
+          <w:szCs w:val="20"/>
+        </w:rPr>
         <w:t xml:space="preserve"/>
         <w:br/>
         <w:t xml:space="preserve"/>
@@ -2796,85 +2798,6 @@
       <w:r>
         <w:rPr>
           <w:rFonts w:ascii="Palatino Linotype" w:hAnsi="Palatino Linotype"/>
-          <w:b/>
-          <w:sz w:val="20"/>
-          <w:szCs w:val="20"/>
-        </w:rPr>
-        <w:t>Jail</w:t>
-      </w:r>
-      <w:proofErr w:type="gramEnd"/>
-      <w:r>
-        <w:rPr>
-          <w:rFonts w:ascii="Palatino Linotype" w:hAnsi="Palatino Linotype"/>
-          <w:b/>
-          <w:sz w:val="20"/>
-          <w:szCs w:val="20"/>
-        </w:rPr>
-        <w:t xml:space="preserve"> </w:t>
-      </w:r>
-      <w:r>
-        <w:rPr>
-          <w:rFonts w:ascii="Palatino Linotype" w:hAnsi="Palatino Linotype"/>
-          <w:b/>
-          <w:sz w:val="20"/>
-          <w:szCs w:val="20"/>
-        </w:rPr>
-        <w:t xml:space="preserve">Reporting</w:t>
-      </w:r>
-      <w:r>
-        <w:rPr>
-          <w:rFonts w:ascii="Palatino Linotype" w:hAnsi="Palatino Linotype"/>
-          <w:b/>
-          <w:sz w:val="20"/>
-          <w:szCs w:val="20"/>
-        </w:rPr>
-        <w:t xml:space="preserve"> Terms. </w:t>
-      </w:r>
-      <w:r>
-        <w:rPr>
-          <w:rFonts w:ascii="Palatino Linotype" w:hAnsi="Palatino Linotype"/>
-          <w:sz w:val="20"/>
-          <w:szCs w:val="20"/>
-        </w:rPr>
-        <w:t xml:space="preserve">Defendant’s report date is </w:t>
-      </w:r>
-      <w:r>
-        <w:rPr>
-          <w:rFonts w:ascii="Palatino Linotype" w:hAnsi="Palatino Linotype"/>
-          <w:b/>
-          <w:sz w:val="20"/>
-          <w:szCs w:val="20"/>
-        </w:rPr>
-        <w:t xml:space="preserve">March 23, 2022</w:t>
-      </w:r>
-      <w:r>
-        <w:rPr>
-          <w:rFonts w:ascii="Palatino Linotype" w:hAnsi="Palatino Linotype"/>
-          <w:b/>
-          <w:sz w:val="20"/>
-          <w:szCs w:val="20"/>
-        </w:rPr>
-        <w:t xml:space="preserve">, at 08:30 AM</w:t>
-      </w:r>
-      <w:r>
-        <w:rPr>
-          <w:rFonts w:ascii="Palatino Linotype" w:hAnsi="Palatino Linotype"/>
-          <w:sz w:val="20"/>
-          <w:szCs w:val="20"/>
-        </w:rPr>
-        <w:t xml:space="preserve">.</w:t>
-      </w:r>
-      <w:r>
-        <w:rPr>
-          <w:rFonts w:ascii="Palatino Linotype" w:hAnsi="Palatino Linotype"/>
-          <w:sz w:val="20"/>
-          <w:szCs w:val="20"/>
-        </w:rPr>
-        <w:t xml:space="preserve"> </w:t>
-      </w:r>
-      <w:r>
-        <w:rPr>
-          <w:rFonts w:ascii="Palatino Linotype" w:hAnsi="Palatino Linotype"/>
           <w:sz w:val="20"/>
           <w:szCs w:val="20"/>
         </w:rPr>
@@ -2886,25 +2809,28 @@
           <w:sz w:val="20"/>
           <w:szCs w:val="20"/>
         </w:rPr>
-        <w:t>Defendant</w:t>
-      </w:r>
-      <w:proofErr w:type="gramEnd"/>
-      <w:r>
-        <w:rPr>
-          <w:rFonts w:ascii="Palatino Linotype" w:hAnsi="Palatino Linotype"/>
-          <w:sz w:val="20"/>
-          <w:szCs w:val="20"/>
-        </w:rPr>
-        <w:t xml:space="preserve"> shall report to jail timely and sober.</w:t>
+        <w:t xml:space="preserve"/>
+      </w:r>
+      <w:r>
+        <w:rPr>
+          <w:rFonts w:ascii="Palatino Linotype" w:hAnsi="Palatino Linotype"/>
+          <w:sz w:val="20"/>
+          <w:szCs w:val="20"/>
+        </w:rPr>
+        <w:t xml:space="preserve"/>
+      </w:r>
+      <w:r>
+        <w:rPr>
+          <w:rFonts w:ascii="Palatino Linotype" w:hAnsi="Palatino Linotype"/>
+          <w:sz w:val="20"/>
+          <w:szCs w:val="20"/>
+        </w:rPr>
+        <w:t xml:space="preserve"/>
       </w:r>
     </w:p>
     <w:p>
       <w:pPr>
         <w:pStyle w:val="ListParagraph"/>
-        <w:numPr>
-          <w:ilvl w:val="0"/>
-          <w:numId w:val="3"/>
-        </w:numPr>
         <w:jc w:val="both"/>
         <w:rPr>
           <w:rFonts w:ascii="Palatino Linotype" w:hAnsi="Palatino Linotype"/>
@@ -2912,71 +2838,9 @@
           <w:szCs w:val="20"/>
         </w:rPr>
       </w:pPr>
-      <w:r>
-        <w:rPr>
-          <w:rFonts w:ascii="Palatino Linotype" w:hAnsi="Palatino Linotype"/>
-          <w:sz w:val="20"/>
-          <w:szCs w:val="20"/>
-        </w:rPr>
-        <w:t xml:space="preserve">The jail days imposed shall be served</w:t>
-      </w:r>
-      <w:r>
-        <w:rPr>
-          <w:rFonts w:ascii="Palatino Linotype" w:hAnsi="Palatino Linotype"/>
-          <w:sz w:val="20"/>
-          <w:szCs w:val="20"/>
-        </w:rPr>
-        <w:t xml:space="preserve"> as</w:t>
-      </w:r>
-      <w:r>
-        <w:rPr>
-          <w:rFonts w:ascii="Palatino Linotype" w:hAnsi="Palatino Linotype"/>
-          <w:sz w:val="20"/>
-          <w:szCs w:val="20"/>
-        </w:rPr>
-        <w:t xml:space="preserve"> </w:t>
-      </w:r>
-      <w:proofErr w:type="gramStart"/>
-      <w:r>
-        <w:rPr>
-          <w:rFonts w:ascii="Palatino Linotype" w:hAnsi="Palatino Linotype"/>
-          <w:sz w:val="20"/>
-          <w:szCs w:val="20"/>
-        </w:rPr>
-        <w:t xml:space="preserve">consecutive days. </w:t>
-      </w:r>
-      <w:r>
-        <w:rPr>
-          <w:rFonts w:ascii="Palatino Linotype" w:hAnsi="Palatino Linotype"/>
-          <w:sz w:val="20"/>
-          <w:szCs w:val="20"/>
-        </w:rPr>
-        <w:t xml:space="preserve"/>
-      </w:r>
-      <w:r>
-        <w:rPr>
-          <w:rFonts w:ascii="Palatino Linotype" w:hAnsi="Palatino Linotype"/>
-          <w:sz w:val="20"/>
-          <w:szCs w:val="20"/>
-        </w:rPr>
-        <w:t xml:space="preserve"/>
-      </w:r>
-      <w:r>
-        <w:rPr>
-          <w:rFonts w:ascii="Palatino Linotype" w:hAnsi="Palatino Linotype"/>
-          <w:sz w:val="20"/>
-          <w:szCs w:val="20"/>
-        </w:rPr>
-        <w:t xml:space="preserve"/>
-      </w:r>
     </w:p>
     <w:p>
       <w:pPr>
-        <w:pStyle w:val="ListParagraph"/>
-        <w:numPr>
-          <w:ilvl w:val="0"/>
-          <w:numId w:val="3"/>
-        </w:numPr>
         <w:jc w:val="both"/>
         <w:rPr>
           <w:rFonts w:ascii="Palatino Linotype" w:hAnsi="Palatino Linotype"/>
@@ -2987,10 +2851,110 @@
       <w:r>
         <w:rPr>
           <w:rFonts w:ascii="Palatino Linotype" w:hAnsi="Palatino Linotype"/>
-          <w:sz w:val="20"/>
-          <w:szCs w:val="20"/>
-        </w:rPr>
-        <w:t>Defendant shall timely pay, or dispute, confinement costs billed pursuant to R.C. 2929.37 or be subject to certificate of judgment by the Clerk.</w:t>
+          <w:b/>
+          <w:bCs/>
+          <w:sz w:val="20"/>
+          <w:szCs w:val="20"/>
+        </w:rPr>
+        <w:t xml:space="preserve">Fines and Costs.  </w:t>
+      </w:r>
+      <w:r>
+        <w:rPr>
+          <w:rFonts w:ascii="Palatino Linotype" w:hAnsi="Palatino Linotype"/>
+          <w:b/>
+          <w:bCs/>
+          <w:sz w:val="20"/>
+          <w:szCs w:val="20"/>
+        </w:rPr>
+        <w:t xml:space="preserve"/>
+      </w:r>
+      <w:r>
+        <w:rPr>
+          <w:rFonts w:ascii="Palatino Linotype" w:hAnsi="Palatino Linotype"/>
+          <w:bCs/>
+          <w:sz w:val="20"/>
+          <w:szCs w:val="20"/>
+          <w:u w:val="single"/>
+        </w:rPr>
+        <w:t xml:space="preserve">Court costs are assessed for the highest degree charge in this</w:t>
+      </w:r>
+      <w:r>
+        <w:rPr>
+          <w:rFonts w:ascii="Palatino Linotype" w:hAnsi="Palatino Linotype"/>
+          <w:bCs/>
+          <w:sz w:val="20"/>
+          <w:szCs w:val="20"/>
+          <w:u w:val="single"/>
+        </w:rPr>
+        <w:t xml:space="preserve"> case</w:t>
+      </w:r>
+      <w:r>
+        <w:rPr>
+          <w:rFonts w:ascii="Palatino Linotype" w:hAnsi="Palatino Linotype"/>
+          <w:bCs/>
+          <w:sz w:val="20"/>
+          <w:szCs w:val="20"/>
+        </w:rPr>
+        <w:t xml:space="preserve">. </w:t>
+      </w:r>
+      <w:r>
+        <w:rPr>
+          <w:rFonts w:ascii="Palatino Linotype" w:hAnsi="Palatino Linotype"/>
+          <w:sz w:val="20"/>
+          <w:szCs w:val="20"/>
+        </w:rPr>
+        <w:t xml:space="preserve"/>
+      </w:r>
+      <w:r>
+        <w:rPr>
+          <w:rFonts w:ascii="Palatino Linotype" w:hAnsi="Palatino Linotype"/>
+          <w:bCs/>
+          <w:sz w:val="20"/>
+          <w:szCs w:val="20"/>
+        </w:rPr>
+        <w:t xml:space="preserve"/>
+      </w:r>
+      <w:r>
+        <w:rPr>
+          <w:rFonts w:ascii="Palatino Linotype" w:hAnsi="Palatino Linotype"/>
+          <w:sz w:val="20"/>
+          <w:szCs w:val="20"/>
+        </w:rPr>
+        <w:t xml:space="preserve"/>
+      </w:r>
+      <w:r>
+        <w:rPr>
+          <w:rFonts w:ascii="Palatino Linotype" w:hAnsi="Palatino Linotype"/>
+          <w:sz w:val="20"/>
+          <w:szCs w:val="20"/>
+        </w:rPr>
+        <w:t xml:space="preserve">Having</w:t>
+      </w:r>
+      <w:r>
+        <w:rPr>
+          <w:rFonts w:ascii="Palatino Linotype" w:hAnsi="Palatino Linotype"/>
+          <w:sz w:val="20"/>
+          <w:szCs w:val="20"/>
+        </w:rPr>
+        <w:t xml:space="preserve"> been informed of the fines </w:t>
+      </w:r>
+      <w:r>
+        <w:rPr>
+          <w:rFonts w:ascii="Palatino Linotype" w:hAnsi="Palatino Linotype"/>
+          <w:b/>
+          <w:bCs/>
+          <w:sz w:val="20"/>
+          <w:szCs w:val="20"/>
+        </w:rPr>
+        <w:t xml:space="preserve"/>
+      </w:r>
+      <w:r>
+        <w:rPr>
+          <w:rFonts w:ascii="Palatino Linotype" w:hAnsi="Palatino Linotype"/>
+          <w:sz w:val="20"/>
+          <w:szCs w:val="20"/>
+        </w:rPr>
+        <w:t xml:space="preserve">and costs</w:t>
       </w:r>
       <w:r>
         <w:rPr>
@@ -2999,6 +2963,142 @@
           <w:szCs w:val="20"/>
         </w:rPr>
         <w:t xml:space="preserve"> </w:t>
+      </w:r>
+      <w:r>
+        <w:rPr>
+          <w:rFonts w:ascii="Palatino Linotype" w:hAnsi="Palatino Linotype"/>
+          <w:sz w:val="20"/>
+          <w:szCs w:val="20"/>
+        </w:rPr>
+        <w:t xml:space="preserve">owed, Defendant expressed an ability to pay </w:t>
+      </w:r>
+      <w:r>
+        <w:rPr>
+          <w:rFonts w:ascii="Palatino Linotype" w:hAnsi="Palatino Linotype"/>
+          <w:b/>
+          <w:bCs/>
+          <w:sz w:val="20"/>
+          <w:szCs w:val="20"/>
+        </w:rPr>
+        <w:t xml:space="preserve">forthwith</w:t>
+      </w:r>
+      <w:r>
+        <w:rPr>
+          <w:rFonts w:ascii="Palatino Linotype" w:hAnsi="Palatino Linotype"/>
+          <w:sz w:val="20"/>
+          <w:szCs w:val="20"/>
+        </w:rPr>
+        <w:t xml:space="preserve">. </w:t>
+      </w:r>
+      <w:bookmarkStart w:id="0" w:name="_Hlk94196527"/>
+      <w:r>
+        <w:rPr>
+          <w:rFonts w:ascii="Palatino Linotype" w:hAnsi="Palatino Linotype"/>
+          <w:sz w:val="20"/>
+          <w:szCs w:val="20"/>
+        </w:rPr>
+        <w:t xml:space="preserve">Absent further order, the Court finds Defendant is able and shall pay</w:t>
+      </w:r>
+      <w:r>
+        <w:rPr>
+          <w:rFonts w:ascii="Palatino Linotype" w:hAnsi="Palatino Linotype"/>
+          <w:sz w:val="20"/>
+          <w:szCs w:val="20"/>
+        </w:rPr>
+        <w:t xml:space="preserve"> the fines </w:t>
+      </w:r>
+      <w:r>
+        <w:rPr>
+          <w:rFonts w:ascii="Palatino Linotype" w:hAnsi="Palatino Linotype"/>
+          <w:b/>
+          <w:bCs/>
+          <w:sz w:val="20"/>
+          <w:szCs w:val="20"/>
+        </w:rPr>
+        <w:t xml:space="preserve"/>
+      </w:r>
+      <w:r>
+        <w:rPr>
+          <w:rFonts w:ascii="Palatino Linotype" w:hAnsi="Palatino Linotype"/>
+          <w:sz w:val="20"/>
+          <w:szCs w:val="20"/>
+        </w:rPr>
+        <w:t xml:space="preserve">and costs</w:t>
+      </w:r>
+      <w:r>
+        <w:rPr>
+          <w:rFonts w:ascii="Palatino Linotype" w:hAnsi="Palatino Linotype"/>
+          <w:sz w:val="20"/>
+          <w:szCs w:val="20"/>
+        </w:rPr>
+        <w:t xml:space="preserve"> </w:t>
+      </w:r>
+      <w:r>
+        <w:rPr>
+          <w:rFonts w:ascii="Palatino Linotype" w:hAnsi="Palatino Linotype"/>
+          <w:sz w:val="20"/>
+          <w:szCs w:val="20"/>
+        </w:rPr>
+        <w:t xml:space="preserve">in full by </w:t>
+      </w:r>
+      <w:bookmarkEnd w:id="0"/>
+      <w:r>
+        <w:rPr>
+          <w:rFonts w:ascii="Palatino Linotype" w:hAnsi="Palatino Linotype"/>
+          <w:b/>
+          <w:bCs/>
+          <w:sz w:val="20"/>
+          <w:szCs w:val="20"/>
+        </w:rPr>
+        <w:t xml:space="preserve">April 04, 2022</w:t>
+      </w:r>
+      <w:r>
+        <w:rPr>
+          <w:rFonts w:ascii="Palatino Linotype" w:hAnsi="Palatino Linotype"/>
+          <w:sz w:val="20"/>
+          <w:szCs w:val="20"/>
+        </w:rPr>
+        <w:t>.</w:t>
+      </w:r>
+      <w:r>
+        <w:rPr>
+          <w:rFonts w:ascii="Palatino Linotype" w:hAnsi="Palatino Linotype"/>
+          <w:sz w:val="20"/>
+          <w:szCs w:val="20"/>
+        </w:rPr>
+        <w:t xml:space="preserve"> </w:t>
+      </w:r>
+      <w:r>
+        <w:rPr>
+          <w:rFonts w:ascii="Palatino Linotype" w:hAnsi="Palatino Linotype"/>
+          <w:sz w:val="20"/>
+          <w:szCs w:val="20"/>
+        </w:rPr>
+        <w:t xml:space="preserve"/>
+      </w:r>
+      <w:r>
+        <w:rPr>
+          <w:rFonts w:ascii="Palatino Linotype" w:hAnsi="Palatino Linotype"/>
+          <w:sz w:val="20"/>
+          <w:szCs w:val="20"/>
+        </w:rPr>
+        <w:t xml:space="preserve"/>
+      </w:r>
+      <w:r>
+        <w:rPr>
+          <w:rFonts w:ascii="Palatino Linotype" w:hAnsi="Palatino Linotype"/>
+          <w:sz w:val="20"/>
+          <w:szCs w:val="20"/>
+        </w:rPr>
+        <w:t xml:space="preserve"/>
+      </w:r>
+      <w:r>
+        <w:rPr>
+          <w:rFonts w:ascii="Palatino Linotype" w:hAnsi="Palatino Linotype"/>
+          <w:sz w:val="20"/>
+          <w:szCs w:val="20"/>
+        </w:rPr>
+        <w:t xml:space="preserve"/>
       </w:r>
       <w:r>
         <w:rPr>
@@ -3010,14 +3110,6 @@
         <w:br/>
         <w:t xml:space="preserve"/>
       </w:r>
-      <w:r>
-        <w:rPr>
-          <w:rFonts w:ascii="Palatino Linotype" w:hAnsi="Palatino Linotype"/>
-          <w:sz w:val="20"/>
-          <w:szCs w:val="20"/>
-        </w:rPr>
-        <w:t xml:space="preserve"/>
-      </w:r>
     </w:p>
     <w:p>
       <w:pPr>
@@ -3036,50 +3128,37 @@
           <w:sz w:val="20"/>
           <w:szCs w:val="20"/>
         </w:rPr>
-        <w:t xml:space="preserve">Fines and Costs.  </w:t>
-      </w:r>
-      <w:r>
-        <w:rPr>
-          <w:rFonts w:ascii="Palatino Linotype" w:hAnsi="Palatino Linotype"/>
-          <w:b/>
+        <w:t xml:space="preserve">Proof of Financial Responsibility.  </w:t>
+      </w:r>
+      <w:r>
+        <w:rPr>
+          <w:rFonts w:ascii="Palatino Linotype" w:hAnsi="Palatino Linotype"/>
           <w:bCs/>
           <w:sz w:val="20"/>
           <w:szCs w:val="20"/>
         </w:rPr>
+        <w:t xml:space="preserve"> </w:t>
+      </w:r>
+      <w:r>
+        <w:rPr>
+          <w:rFonts w:ascii="Palatino Linotype" w:hAnsi="Palatino Linotype"/>
+          <w:sz w:val="20"/>
+          <w:szCs w:val="20"/>
+        </w:rPr>
+        <w:t>The Defendant showed the Court proof of responsibility during the proceeding.</w:t>
+      </w:r>
+      <w:r>
+        <w:rPr>
+          <w:rFonts w:ascii="Palatino Linotype" w:hAnsi="Palatino Linotype"/>
+          <w:bCs/>
+          <w:sz w:val="20"/>
+          <w:szCs w:val="20"/>
+        </w:rPr>
         <w:t xml:space="preserve"/>
       </w:r>
       <w:r>
         <w:rPr>
           <w:rFonts w:ascii="Palatino Linotype" w:hAnsi="Palatino Linotype"/>
-          <w:bCs/>
-          <w:sz w:val="20"/>
-          <w:szCs w:val="20"/>
-          <w:u w:val="single"/>
-        </w:rPr>
-        <w:t xml:space="preserve">Court costs are assessed for the highest degree charge in this</w:t>
-      </w:r>
-      <w:r>
-        <w:rPr>
-          <w:rFonts w:ascii="Palatino Linotype" w:hAnsi="Palatino Linotype"/>
-          <w:bCs/>
-          <w:sz w:val="20"/>
-          <w:szCs w:val="20"/>
-          <w:u w:val="single"/>
-        </w:rPr>
-        <w:t xml:space="preserve"> case</w:t>
-      </w:r>
-      <w:r>
-        <w:rPr>
-          <w:rFonts w:ascii="Palatino Linotype" w:hAnsi="Palatino Linotype"/>
-          <w:bCs/>
-          <w:sz w:val="20"/>
-          <w:szCs w:val="20"/>
-        </w:rPr>
-        <w:t xml:space="preserve">. </w:t>
-      </w:r>
-      <w:r>
-        <w:rPr>
-          <w:rFonts w:ascii="Palatino Linotype" w:hAnsi="Palatino Linotype"/>
           <w:sz w:val="20"/>
           <w:szCs w:val="20"/>
         </w:rPr>
@@ -3088,7 +3167,6 @@
       <w:r>
         <w:rPr>
           <w:rFonts w:ascii="Palatino Linotype" w:hAnsi="Palatino Linotype"/>
-          <w:bCs/>
           <w:sz w:val="20"/>
           <w:szCs w:val="20"/>
         </w:rPr>
@@ -3108,24 +3186,6 @@
           <w:sz w:val="20"/>
           <w:szCs w:val="20"/>
         </w:rPr>
-        <w:t xml:space="preserve">Having</w:t>
-      </w:r>
-      <w:r>
-        <w:rPr>
-          <w:rFonts w:ascii="Palatino Linotype" w:hAnsi="Palatino Linotype"/>
-          <w:sz w:val="20"/>
-          <w:szCs w:val="20"/>
-        </w:rPr>
-        <w:t xml:space="preserve"> been informed of the fines </w:t>
-      </w:r>
-      <w:r>
-        <w:rPr>
-          <w:rFonts w:ascii="Palatino Linotype" w:hAnsi="Palatino Linotype"/>
-          <w:b/>
-          <w:bCs/>
-          <w:sz w:val="20"/>
-          <w:szCs w:val="20"/>
-        </w:rPr>
         <w:t xml:space="preserve"/>
       </w:r>
       <w:r>
@@ -3134,67 +3194,6 @@
           <w:sz w:val="20"/>
           <w:szCs w:val="20"/>
         </w:rPr>
-        <w:t xml:space="preserve">and costs</w:t>
-      </w:r>
-      <w:r>
-        <w:rPr>
-          <w:rFonts w:ascii="Palatino Linotype" w:hAnsi="Palatino Linotype"/>
-          <w:sz w:val="20"/>
-          <w:szCs w:val="20"/>
-        </w:rPr>
-        <w:t xml:space="preserve"> </w:t>
-      </w:r>
-      <w:r>
-        <w:rPr>
-          <w:rFonts w:ascii="Palatino Linotype" w:hAnsi="Palatino Linotype"/>
-          <w:sz w:val="20"/>
-          <w:szCs w:val="20"/>
-        </w:rPr>
-        <w:t xml:space="preserve">owed, Defendant expressed an ability to pay </w:t>
-      </w:r>
-      <w:r>
-        <w:rPr>
-          <w:rFonts w:ascii="Palatino Linotype" w:hAnsi="Palatino Linotype"/>
-          <w:b/>
-          <w:bCs/>
-          <w:sz w:val="20"/>
-          <w:szCs w:val="20"/>
-        </w:rPr>
-        <w:t xml:space="preserve">forthwith</w:t>
-      </w:r>
-      <w:r>
-        <w:rPr>
-          <w:rFonts w:ascii="Palatino Linotype" w:hAnsi="Palatino Linotype"/>
-          <w:sz w:val="20"/>
-          <w:szCs w:val="20"/>
-        </w:rPr>
-        <w:t xml:space="preserve">. </w:t>
-      </w:r>
-      <w:bookmarkStart w:id="0" w:name="_Hlk94196527"/>
-      <w:r>
-        <w:rPr>
-          <w:rFonts w:ascii="Palatino Linotype" w:hAnsi="Palatino Linotype"/>
-          <w:sz w:val="20"/>
-          <w:szCs w:val="20"/>
-        </w:rPr>
-        <w:t xml:space="preserve">Absent further order, the Court finds Defendant is able and shall pay</w:t>
-      </w:r>
-      <w:r>
-        <w:rPr>
-          <w:rFonts w:ascii="Palatino Linotype" w:hAnsi="Palatino Linotype"/>
-          <w:sz w:val="20"/>
-          <w:szCs w:val="20"/>
-        </w:rPr>
-        <w:t xml:space="preserve"> the fines </w:t>
-      </w:r>
-      <w:r>
-        <w:rPr>
-          <w:rFonts w:ascii="Palatino Linotype" w:hAnsi="Palatino Linotype"/>
-          <w:b/>
-          <w:bCs/>
-          <w:sz w:val="20"/>
-          <w:szCs w:val="20"/>
-        </w:rPr>
         <w:t xml:space="preserve"/>
       </w:r>
       <w:r>
@@ -3203,57 +3202,6 @@
           <w:sz w:val="20"/>
           <w:szCs w:val="20"/>
         </w:rPr>
-        <w:t xml:space="preserve">and costs</w:t>
-      </w:r>
-      <w:r>
-        <w:rPr>
-          <w:rFonts w:ascii="Palatino Linotype" w:hAnsi="Palatino Linotype"/>
-          <w:sz w:val="20"/>
-          <w:szCs w:val="20"/>
-        </w:rPr>
-        <w:t xml:space="preserve"> </w:t>
-      </w:r>
-      <w:r>
-        <w:rPr>
-          <w:rFonts w:ascii="Palatino Linotype" w:hAnsi="Palatino Linotype"/>
-          <w:sz w:val="20"/>
-          <w:szCs w:val="20"/>
-        </w:rPr>
-        <w:t xml:space="preserve">in full by </w:t>
-      </w:r>
-      <w:bookmarkEnd w:id="0"/>
-      <w:r>
-        <w:rPr>
-          <w:rFonts w:ascii="Palatino Linotype" w:hAnsi="Palatino Linotype"/>
-          <w:b/>
-          <w:bCs/>
-          <w:sz w:val="20"/>
-          <w:szCs w:val="20"/>
-        </w:rPr>
-        <w:t xml:space="preserve">March 23, 2022</w:t>
-      </w:r>
-      <w:r>
-        <w:rPr>
-          <w:rFonts w:ascii="Palatino Linotype" w:hAnsi="Palatino Linotype"/>
-          <w:sz w:val="20"/>
-          <w:szCs w:val="20"/>
-        </w:rPr>
-        <w:t xml:space="preserve">.</w:t>
-      </w:r>
-      <w:r>
-        <w:rPr>
-          <w:rFonts w:ascii="Palatino Linotype" w:hAnsi="Palatino Linotype"/>
-          <w:sz w:val="20"/>
-          <w:szCs w:val="20"/>
-        </w:rPr>
-        <w:t xml:space="preserve"> </w:t>
-      </w:r>
-      <w:r>
-        <w:rPr>
-          <w:rFonts w:ascii="Palatino Linotype" w:hAnsi="Palatino Linotype"/>
-          <w:sz w:val="20"/>
-          <w:szCs w:val="20"/>
-        </w:rPr>
         <w:t xml:space="preserve"/>
       </w:r>
       <w:r>
@@ -3262,37 +3210,12 @@
           <w:sz w:val="20"/>
           <w:szCs w:val="20"/>
         </w:rPr>
-        <w:t xml:space="preserve"/>
-      </w:r>
-      <w:r>
-        <w:rPr>
-          <w:rFonts w:ascii="Palatino Linotype" w:hAnsi="Palatino Linotype"/>
-          <w:sz w:val="20"/>
-          <w:szCs w:val="20"/>
-        </w:rPr>
-        <w:t xml:space="preserve"/>
-      </w:r>
-      <w:r>
-        <w:rPr>
-          <w:rFonts w:ascii="Palatino Linotype" w:hAnsi="Palatino Linotype"/>
-          <w:sz w:val="20"/>
-          <w:szCs w:val="20"/>
-        </w:rPr>
-        <w:t xml:space="preserve"/>
-      </w:r>
-      <w:r>
-        <w:rPr>
-          <w:rFonts w:ascii="Palatino Linotype" w:hAnsi="Palatino Linotype"/>
-          <w:sz w:val="20"/>
-          <w:szCs w:val="20"/>
-        </w:rPr>
-        <w:t xml:space="preserve"/>
-        <w:br/>
         <w:t xml:space="preserve"/>
       </w:r>
     </w:p>
     <w:p>
       <w:pPr>
+        <w:spacing w:line="276" w:lineRule="auto"/>
         <w:jc w:val="both"/>
         <w:rPr>
           <w:rFonts w:ascii="Palatino Linotype" w:hAnsi="Palatino Linotype"/>
@@ -3300,112 +3223,10 @@
           <w:szCs w:val="20"/>
         </w:rPr>
       </w:pPr>
-      <w:r>
-        <w:rPr>
-          <w:rFonts w:ascii="Palatino Linotype" w:hAnsi="Palatino Linotype"/>
-          <w:b/>
-          <w:bCs/>
-          <w:sz w:val="20"/>
-          <w:szCs w:val="20"/>
-        </w:rPr>
-        <w:t xml:space="preserve">Proof of Financial Responsibility.  </w:t>
-      </w:r>
-      <w:r>
-        <w:rPr>
-          <w:rFonts w:ascii="Palatino Linotype" w:hAnsi="Palatino Linotype"/>
-          <w:bCs/>
-          <w:sz w:val="20"/>
-          <w:szCs w:val="20"/>
-        </w:rPr>
-        <w:t xml:space="preserve"> </w:t>
-      </w:r>
-      <w:r>
-        <w:rPr>
-          <w:rFonts w:ascii="Palatino Linotype" w:hAnsi="Palatino Linotype"/>
-          <w:sz w:val="20"/>
-          <w:szCs w:val="20"/>
-        </w:rPr>
-        <w:t xml:space="preserve">The Defendant showed the Court proof of responsibility during the proceeding.</w:t>
-      </w:r>
-      <w:r>
-        <w:rPr>
-          <w:rFonts w:ascii="Palatino Linotype" w:hAnsi="Palatino Linotype"/>
-          <w:bCs/>
-          <w:sz w:val="20"/>
-          <w:szCs w:val="20"/>
-        </w:rPr>
-        <w:t xml:space="preserve"/>
-      </w:r>
-      <w:r>
-        <w:rPr>
-          <w:rFonts w:ascii="Palatino Linotype" w:hAnsi="Palatino Linotype"/>
-          <w:sz w:val="20"/>
-          <w:szCs w:val="20"/>
-        </w:rPr>
-        <w:t xml:space="preserve"/>
-      </w:r>
-      <w:r>
-        <w:rPr>
-          <w:rFonts w:ascii="Palatino Linotype" w:hAnsi="Palatino Linotype"/>
-          <w:sz w:val="20"/>
-          <w:szCs w:val="20"/>
-        </w:rPr>
-        <w:t xml:space="preserve"/>
-      </w:r>
-      <w:r>
-        <w:rPr>
-          <w:rFonts w:ascii="Palatino Linotype" w:hAnsi="Palatino Linotype"/>
-          <w:sz w:val="20"/>
-          <w:szCs w:val="20"/>
-        </w:rPr>
-        <w:t xml:space="preserve"/>
-      </w:r>
-      <w:r>
-        <w:rPr>
-          <w:rFonts w:ascii="Palatino Linotype" w:hAnsi="Palatino Linotype"/>
-          <w:sz w:val="20"/>
-          <w:szCs w:val="20"/>
-        </w:rPr>
-        <w:t xml:space="preserve"/>
-      </w:r>
-      <w:r>
-        <w:rPr>
-          <w:rFonts w:ascii="Palatino Linotype" w:hAnsi="Palatino Linotype"/>
-          <w:sz w:val="20"/>
-          <w:szCs w:val="20"/>
-        </w:rPr>
-        <w:t xml:space="preserve"/>
-      </w:r>
-      <w:r>
-        <w:rPr>
-          <w:rFonts w:ascii="Palatino Linotype" w:hAnsi="Palatino Linotype"/>
-          <w:sz w:val="20"/>
-          <w:szCs w:val="20"/>
-        </w:rPr>
-        <w:t xml:space="preserve"/>
-      </w:r>
-      <w:r>
-        <w:rPr>
-          <w:rFonts w:ascii="Palatino Linotype" w:hAnsi="Palatino Linotype"/>
-          <w:sz w:val="20"/>
-          <w:szCs w:val="20"/>
-        </w:rPr>
-        <w:t xml:space="preserve"/>
-      </w:r>
     </w:p>
     <w:p>
       <w:pPr>
-        <w:spacing w:line="276" w:lineRule="auto"/>
-        <w:jc w:val="both"/>
-        <w:rPr>
-          <w:rFonts w:ascii="Palatino Linotype" w:hAnsi="Palatino Linotype"/>
-          <w:sz w:val="20"/>
-          <w:szCs w:val="20"/>
-        </w:rPr>
-      </w:pPr>
-    </w:p>
-    <w:p>
-      <w:pPr>
+        <w:keepNext/>
         <w:tabs>
           <w:tab w:val="left" w:pos="-1080"/>
           <w:tab w:val="left" w:pos="-720"/>
@@ -3496,11 +3317,14 @@
           <w:sz w:val="20"/>
           <w:szCs w:val="20"/>
         </w:rPr>
-        <w:t xml:space="preserve">____________________________________</w:t>
+        <w:t>____________________________________</w:t>
       </w:r>
     </w:p>
     <w:p>
       <w:pPr>
+        <w:keepNext/>
+        <w:keepLines/>
+        <w:widowControl/>
         <w:tabs>
           <w:tab w:val="left" w:pos="-1080"/>
           <w:tab w:val="left" w:pos="-720"/>
@@ -3529,7 +3353,6 @@
         </w:rPr>
         <w:tab/>
       </w:r>
-      <w:proofErr w:type="gramStart"/>
       <w:r>
         <w:rPr>
           <w:rFonts w:ascii="Palatino Linotype" w:hAnsi="Palatino Linotype"/>
@@ -3651,7 +3474,7 @@
           <w:sz w:val="16"/>
           <w:szCs w:val="16"/>
         </w:rPr>
-        <w:t xml:space="preserve">_________</w:t>
+        <w:t>_________</w:t>
       </w:r>
       <w:r>
         <w:rPr>
@@ -3696,16 +3519,7 @@
           <w:sz w:val="16"/>
           <w:szCs w:val="16"/>
         </w:rPr>
-        <w:t xml:space="preserve">OM     EM; Defendant’s Attorney: PS     OM     EM; </w:t>
-      </w:r>
-      <w:proofErr w:type="gramStart"/>
-      <w:r>
-        <w:rPr>
-          <w:rFonts w:ascii="Palatino Linotype" w:hAnsi="Palatino Linotype"/>
-          <w:sz w:val="16"/>
-          <w:szCs w:val="16"/>
-        </w:rPr>
-        <w:t xml:space="preserve">Kelly Barkschat: PS     OM     EM;</w:t>
+        <w:t xml:space="preserve">OM     EM; Defendant’s Attorney: PS     OM     EM; Kelly Barkschat: PS     OM     EM;</w:t>
       </w:r>
     </w:p>
     <w:p>

</xml_diff>

<commit_message>
Refactored main_window, database sql load and added attorney xlsx.
Set case to load clean and working.


Refactored CriminalCaseInfo in SqlRetriever to CmsCaseInfo


Mypy passing on main_window


Renaming variables in main_window


Refactored show hide case lists.


Mypy passing and pylint at 9.4.


Added Attorney Excel file to load attorneys.


Added attorneys to list and it is working.


Test passing.
</commit_message>
<xml_diff>
--- a/resources/Saved/21TRC05611_Crim_Traffic Judgment Entry.docx
+++ b/resources/Saved/21TRC05611_Crim_Traffic Judgment Entry.docx
@@ -519,14 +519,6 @@
         </w:rPr>
         <w:t xml:space="preserve"/>
       </w:r>
-      <w:r>
-        <w:rPr>
-          <w:rFonts w:ascii="Palatino Linotype" w:hAnsi="Palatino Linotype"/>
-          <w:sz w:val="20"/>
-          <w:szCs w:val="20"/>
-        </w:rPr>
-        <w:tab/>
-      </w:r>
     </w:p>
     <w:p>
       <w:pPr>
@@ -551,74 +543,6 @@
       <w:r>
         <w:rPr>
           <w:rFonts w:ascii="Palatino Linotype" w:hAnsi="Palatino Linotype"/>
-          <w:sz w:val="20"/>
-          <w:szCs w:val="20"/>
-          <w:lang w:val="en-CA"/>
-        </w:rPr>
-        <w:fldChar w:fldCharType="begin"/>
-      </w:r>
-      <w:r>
-        <w:rPr>
-          <w:rFonts w:ascii="Palatino Linotype" w:hAnsi="Palatino Linotype"/>
-          <w:sz w:val="20"/>
-          <w:szCs w:val="20"/>
-          <w:lang w:val="en-CA"/>
-        </w:rPr>
-        <w:instrText xml:space="preserve"> SEQ CHAPTER \h \r 1</w:instrText>
-      </w:r>
-      <w:r>
-        <w:rPr>
-          <w:rFonts w:ascii="Palatino Linotype" w:hAnsi="Palatino Linotype"/>
-          <w:sz w:val="20"/>
-          <w:szCs w:val="20"/>
-          <w:lang w:val="en-CA"/>
-        </w:rPr>
-        <w:fldChar w:fldCharType="end"/>
-      </w:r>
-      <w:r>
-        <w:rPr>
-          <w:rFonts w:ascii="Palatino Linotype" w:hAnsi="Palatino Linotype"/>
-          <w:sz w:val="20"/>
-          <w:szCs w:val="20"/>
-          <w:lang w:val="en-CA"/>
-        </w:rPr>
-        <w:t>Defendant appeared in Court</w:t>
-      </w:r>
-      <w:r>
-        <w:rPr>
-          <w:rFonts w:ascii="Palatino Linotype" w:hAnsi="Palatino Linotype"/>
-          <w:sz w:val="20"/>
-          <w:szCs w:val="20"/>
-        </w:rPr>
-        <w:t xml:space="preserve"> for </w:t>
-      </w:r>
-      <w:r>
-        <w:rPr>
-          <w:rFonts w:ascii="Palatino Linotype" w:hAnsi="Palatino Linotype"/>
-          <w:sz w:val="20"/>
-          <w:szCs w:val="20"/>
-        </w:rPr>
-        <w:t xml:space="preserve">arraignment</w:t>
-      </w:r>
-      <w:r>
-        <w:rPr>
-          <w:rFonts w:ascii="Palatino Linotype" w:hAnsi="Palatino Linotype"/>
-          <w:sz w:val="20"/>
-          <w:szCs w:val="20"/>
-        </w:rPr>
-        <w:t xml:space="preserve"> on April 04, 2022.</w:t>
-      </w:r>
-      <w:r>
-        <w:rPr>
-          <w:rFonts w:ascii="Palatino Linotype" w:hAnsi="Palatino Linotype"/>
-          <w:sz w:val="20"/>
-          <w:szCs w:val="20"/>
-        </w:rPr>
-        <w:t xml:space="preserve"> </w:t>
-      </w:r>
-      <w:r>
-        <w:rPr>
-          <w:rFonts w:ascii="Palatino Linotype" w:hAnsi="Palatino Linotype"/>
           <w:bCs/>
           <w:sz w:val="20"/>
           <w:szCs w:val="20"/>
@@ -628,175 +552,14 @@
       <w:r>
         <w:rPr>
           <w:rFonts w:ascii="Palatino Linotype" w:hAnsi="Palatino Linotype"/>
-          <w:bCs/>
-          <w:sz w:val="20"/>
-          <w:szCs w:val="20"/>
-        </w:rPr>
-        <w:t xml:space="preserve"/>
+          <w:sz w:val="20"/>
+          <w:szCs w:val="20"/>
+        </w:rPr>
+        <w:t xml:space="preserve">Defendant appeared in Court on April 24, 2022, for a Trial to the Court. After consideration of the evidence presented at trial the Court finds as indicated in the chart below. </w:t>
       </w:r>
     </w:p>
     <w:p>
       <w:pPr>
-        <w:jc w:val="both"/>
-        <w:rPr>
-          <w:rFonts w:ascii="Palatino Linotype" w:hAnsi="Palatino Linotype"/>
-          <w:sz w:val="20"/>
-          <w:szCs w:val="20"/>
-        </w:rPr>
-      </w:pPr>
-    </w:p>
-    <w:p>
-      <w:pPr>
-        <w:jc w:val="both"/>
-        <w:rPr>
-          <w:rFonts w:ascii="Palatino Linotype" w:hAnsi="Palatino Linotype"/>
-          <w:sz w:val="20"/>
-          <w:szCs w:val="20"/>
-        </w:rPr>
-      </w:pPr>
-      <w:r>
-        <w:rPr>
-          <w:rFonts w:ascii="Palatino Linotype" w:hAnsi="Palatino Linotype"/>
-          <w:sz w:val="20"/>
-          <w:szCs w:val="20"/>
-        </w:rPr>
-        <w:t>The Court explained that Defendant was charged with the offense</w:t>
-      </w:r>
-      <w:r>
-        <w:rPr>
-          <w:rFonts w:ascii="Palatino Linotype" w:hAnsi="Palatino Linotype"/>
-          <w:sz w:val="20"/>
-          <w:szCs w:val="20"/>
-        </w:rPr>
-        <w:t>(</w:t>
-      </w:r>
-      <w:r>
-        <w:rPr>
-          <w:rFonts w:ascii="Palatino Linotype" w:hAnsi="Palatino Linotype"/>
-          <w:sz w:val="20"/>
-          <w:szCs w:val="20"/>
-        </w:rPr>
-        <w:t>s</w:t>
-      </w:r>
-      <w:r>
-        <w:rPr>
-          <w:rFonts w:ascii="Palatino Linotype" w:hAnsi="Palatino Linotype"/>
-          <w:sz w:val="20"/>
-          <w:szCs w:val="20"/>
-        </w:rPr>
-        <w:t>)</w:t>
-      </w:r>
-      <w:r>
-        <w:rPr>
-          <w:rFonts w:ascii="Palatino Linotype" w:hAnsi="Palatino Linotype"/>
-          <w:sz w:val="20"/>
-          <w:szCs w:val="20"/>
-        </w:rPr>
-        <w:t xml:space="preserve"> set fo</w:t>
-      </w:r>
-      <w:r>
-        <w:rPr>
-          <w:rFonts w:ascii="Palatino Linotype" w:hAnsi="Palatino Linotype"/>
-          <w:sz w:val="20"/>
-          <w:szCs w:val="20"/>
-        </w:rPr>
-        <w:t>rth below. The Defendant</w:t>
-      </w:r>
-      <w:r>
-        <w:rPr>
-          <w:rFonts w:ascii="Palatino Linotype" w:hAnsi="Palatino Linotype"/>
-          <w:sz w:val="20"/>
-          <w:szCs w:val="20"/>
-        </w:rPr>
-        <w:t xml:space="preserve"> understood the nature of the charge(s), all constitutional rights, and the effects of a plea</w:t>
-      </w:r>
-      <w:r>
-        <w:rPr>
-          <w:rFonts w:ascii="Palatino Linotype" w:hAnsi="Palatino Linotype"/>
-          <w:sz w:val="20"/>
-          <w:szCs w:val="20"/>
-        </w:rPr>
-        <w:t>. Following allocution, Defendant</w:t>
-      </w:r>
-      <w:r>
-        <w:rPr>
-          <w:rFonts w:ascii="Palatino Linotype" w:hAnsi="Palatino Linotype"/>
-          <w:sz w:val="20"/>
-          <w:szCs w:val="20"/>
-        </w:rPr>
-        <w:t xml:space="preserve"> entered a plea(s) to the charge(s) as set forth in the chart below. </w:t>
-      </w:r>
-      <w:r>
-        <w:rPr>
-          <w:rFonts w:ascii="Palatino Linotype" w:hAnsi="Palatino Linotype"/>
-          <w:sz w:val="20"/>
-          <w:szCs w:val="20"/>
-        </w:rPr>
-        <w:t>The Court advised that if Defendant is not a United States citizen any plea or conviction could result in deportation, exclusion from admission into the United States, or denial of naturalization under United States law.</w:t>
-      </w:r>
-      <w:r>
-        <w:rPr>
-          <w:rFonts w:ascii="Palatino Linotype" w:hAnsi="Palatino Linotype"/>
-          <w:sz w:val="20"/>
-          <w:szCs w:val="20"/>
-        </w:rPr>
-        <w:t xml:space="preserve"> </w:t>
-      </w:r>
-      <w:r>
-        <w:rPr>
-          <w:rFonts w:ascii="Palatino Linotype" w:hAnsi="Palatino Linotype"/>
-          <w:vanish/>
-          <w:sz w:val="20"/>
-          <w:szCs w:val="20"/>
-        </w:rPr>
-        <w:t>R.C. 2943.031</w:t>
-      </w:r>
-      <w:r>
-        <w:rPr>
-          <w:rFonts w:ascii="Palatino Linotype" w:hAnsi="Palatino Linotype"/>
-          <w:vanish/>
-          <w:sz w:val="20"/>
-          <w:szCs w:val="20"/>
-        </w:rPr>
-        <w:t>.</w:t>
-      </w:r>
-      <w:r>
-        <w:rPr>
-          <w:rFonts w:ascii="Palatino Linotype" w:hAnsi="Palatino Linotype"/>
-          <w:vanish/>
-          <w:sz w:val="20"/>
-          <w:szCs w:val="20"/>
-        </w:rPr>
-        <w:t xml:space="preserve"> </w:t>
-      </w:r>
-      <w:r>
-        <w:rPr>
-          <w:rFonts w:ascii="Palatino Linotype" w:hAnsi="Palatino Linotype"/>
-          <w:sz w:val="20"/>
-          <w:szCs w:val="20"/>
-        </w:rPr>
-        <w:t>The Court, finding that the Defendant entered the plea knowingly, intelligently, and voluntarily, accepted the plea and entered the following sentence:</w:t>
-      </w:r>
-      <w:r>
-        <w:rPr>
-          <w:rFonts w:ascii="Palatino Linotype" w:hAnsi="Palatino Linotype"/>
-          <w:sz w:val="20"/>
-          <w:szCs w:val="20"/>
-        </w:rPr>
-        <w:t xml:space="preserve"/>
-      </w:r>
-      <w:r>
-        <w:rPr>
-          <w:rFonts w:ascii="Palatino Linotype" w:hAnsi="Palatino Linotype"/>
-          <w:sz w:val="20"/>
-          <w:szCs w:val="20"/>
-        </w:rPr>
-        <w:t xml:space="preserve"/>
-      </w:r>
-    </w:p>
-    <w:p>
-      <w:pPr>
-        <w:jc w:val="both"/>
         <w:rPr>
           <w:rFonts w:ascii="Palatino Linotype" w:hAnsi="Palatino Linotype"/>
           <w:sz w:val="20"/>
@@ -812,11 +575,11 @@
         <w:tblLook w:val="04A0" w:firstRow="1" w:lastRow="0" w:firstColumn="1" w:lastColumn="0" w:noHBand="0" w:noVBand="1"/>
       </w:tblPr>
       <w:tblGrid>
-        <w:gridCol w:w="1745"/>
+        <w:gridCol w:w="1440"/>
         <w:gridCol w:w="1247"/>
         <w:gridCol w:w="2631"/>
         <w:gridCol w:w="1305"/>
-        <w:gridCol w:w="1732"/>
+        <w:gridCol w:w="1656"/>
       </w:tblGrid>
       <w:tr>
         <w:trPr>
@@ -824,7 +587,7 @@
         </w:trPr>
         <w:tc>
           <w:tcPr>
-            <w:tcW w:w="2182" w:type="dxa"/>
+            <w:tcW w:w="1801" w:type="dxa"/>
           </w:tcPr>
           <w:p>
             <w:pPr>
@@ -1023,7 +786,7 @@
         </w:trPr>
         <w:tc>
           <w:tcPr>
-            <w:tcW w:w="2182" w:type="dxa"/>
+            <w:tcW w:w="1801" w:type="dxa"/>
           </w:tcPr>
           <w:p>
             <w:pPr>
@@ -1218,7 +981,7 @@
         </w:trPr>
         <w:tc>
           <w:tcPr>
-            <w:tcW w:w="2182" w:type="dxa"/>
+            <w:tcW w:w="1801" w:type="dxa"/>
           </w:tcPr>
           <w:p>
             <w:pPr>
@@ -1413,7 +1176,7 @@
         </w:trPr>
         <w:tc>
           <w:tcPr>
-            <w:tcW w:w="2182" w:type="dxa"/>
+            <w:tcW w:w="1801" w:type="dxa"/>
           </w:tcPr>
           <w:p>
             <w:pPr>
@@ -1608,7 +1371,7 @@
         </w:trPr>
         <w:tc>
           <w:tcPr>
-            <w:tcW w:w="2182" w:type="dxa"/>
+            <w:tcW w:w="1801" w:type="dxa"/>
           </w:tcPr>
           <w:p>
             <w:pPr>
@@ -1803,7 +1566,7 @@
         </w:trPr>
         <w:tc>
           <w:tcPr>
-            <w:tcW w:w="2182" w:type="dxa"/>
+            <w:tcW w:w="1801" w:type="dxa"/>
           </w:tcPr>
           <w:p>
             <w:pPr>
@@ -1998,7 +1761,7 @@
         </w:trPr>
         <w:tc>
           <w:tcPr>
-            <w:tcW w:w="2182" w:type="dxa"/>
+            <w:tcW w:w="1801" w:type="dxa"/>
           </w:tcPr>
           <w:p>
             <w:pPr>
@@ -2207,633 +1970,15 @@
           </w:p>
         </w:tc>
       </w:tr>
-      <w:tr>
-        <w:trPr>
-          <w:jc w:val="center"/>
-        </w:trPr>
-        <w:tc>
-          <w:tcPr>
-            <w:tcW w:w="2182" w:type="dxa"/>
-          </w:tcPr>
-          <w:p>
-            <w:pPr>
-              <w:tabs>
-                <w:tab w:val="left" w:pos="-1080"/>
-                <w:tab w:val="left" w:pos="-720"/>
-                <w:tab w:val="left" w:pos="0"/>
-                <w:tab w:val="left" w:pos="720"/>
-                <w:tab w:val="left" w:pos="1440"/>
-                <w:tab w:val="left" w:pos="2160"/>
-                <w:tab w:val="left" w:pos="2880"/>
-                <w:tab w:val="left" w:pos="3600"/>
-                <w:tab w:val="left" w:pos="4320"/>
-                <w:tab w:val="left" w:pos="4680"/>
-              </w:tabs>
-              <w:rPr>
-                <w:rFonts w:ascii="Palatino Linotype" w:hAnsi="Palatino Linotype"/>
-                <w:b/>
-                <w:bCs/>
-                <w:sz w:val="20"/>
-                <w:szCs w:val="20"/>
-              </w:rPr>
-            </w:pPr>
-            <w:r>
-              <w:rPr>
-                <w:rFonts w:ascii="Palatino Linotype" w:hAnsi="Palatino Linotype"/>
-                <w:b/>
-                <w:bCs/>
-                <w:sz w:val="20"/>
-                <w:szCs w:val="20"/>
-              </w:rPr>
-              <w:t>Jail Days</w:t>
-            </w:r>
-          </w:p>
-        </w:tc>
-        <w:tc>
-          <w:tcPr>
-            <w:tcW w:w="3289" w:type="dxa"/>
-          </w:tcPr>
-          <w:p>
-            <w:pPr>
-              <w:tabs>
-                <w:tab w:val="left" w:pos="-1080"/>
-                <w:tab w:val="left" w:pos="-720"/>
-                <w:tab w:val="left" w:pos="0"/>
-                <w:tab w:val="left" w:pos="720"/>
-                <w:tab w:val="left" w:pos="1440"/>
-                <w:tab w:val="left" w:pos="2160"/>
-                <w:tab w:val="left" w:pos="2880"/>
-                <w:tab w:val="left" w:pos="3600"/>
-                <w:tab w:val="left" w:pos="4320"/>
-                <w:tab w:val="left" w:pos="4680"/>
-              </w:tabs>
-              <w:rPr>
-                <w:rFonts w:ascii="Palatino Linotype" w:hAnsi="Palatino Linotype"/>
-                <w:b/>
-                <w:bCs/>
-                <w:sz w:val="20"/>
-                <w:szCs w:val="20"/>
-              </w:rPr>
-            </w:pPr>
-            <w:r>
-              <w:rPr>
-                <w:rFonts w:ascii="Palatino Linotype" w:hAnsi="Palatino Linotype"/>
-                <w:b/>
-                <w:bCs/>
-                <w:sz w:val="20"/>
-                <w:szCs w:val="20"/>
-              </w:rPr>
-              <w:t xml:space="preserve">None</w:t>
-            </w:r>
-          </w:p>
-        </w:tc>
-        <w:tc>
-          <w:tcPr>
-            <w:tcW w:w="3289" w:type="dxa"/>
-          </w:tcPr>
-          <w:p>
-            <w:pPr>
-              <w:tabs>
-                <w:tab w:val="left" w:pos="-1080"/>
-                <w:tab w:val="left" w:pos="-720"/>
-                <w:tab w:val="left" w:pos="0"/>
-                <w:tab w:val="left" w:pos="720"/>
-                <w:tab w:val="left" w:pos="1440"/>
-                <w:tab w:val="left" w:pos="2160"/>
-                <w:tab w:val="left" w:pos="2880"/>
-                <w:tab w:val="left" w:pos="3600"/>
-                <w:tab w:val="left" w:pos="4320"/>
-                <w:tab w:val="left" w:pos="4680"/>
-              </w:tabs>
-              <w:rPr>
-                <w:rFonts w:ascii="Palatino Linotype" w:hAnsi="Palatino Linotype"/>
-                <w:b/>
-                <w:bCs/>
-                <w:sz w:val="20"/>
-                <w:szCs w:val="20"/>
-              </w:rPr>
-            </w:pPr>
-            <w:r>
-              <w:rPr>
-                <w:rFonts w:ascii="Palatino Linotype" w:hAnsi="Palatino Linotype"/>
-                <w:b/>
-                <w:bCs/>
-                <w:sz w:val="20"/>
-                <w:szCs w:val="20"/>
-              </w:rPr>
-              <w:t xml:space="preserve">None</w:t>
-            </w:r>
-          </w:p>
-        </w:tc>
-        <w:tc>
-          <w:tcPr>
-            <w:tcW w:w="3289" w:type="dxa"/>
-          </w:tcPr>
-          <w:p>
-            <w:pPr>
-              <w:tabs>
-                <w:tab w:val="left" w:pos="-1080"/>
-                <w:tab w:val="left" w:pos="-720"/>
-                <w:tab w:val="left" w:pos="0"/>
-                <w:tab w:val="left" w:pos="720"/>
-                <w:tab w:val="left" w:pos="1440"/>
-                <w:tab w:val="left" w:pos="2160"/>
-                <w:tab w:val="left" w:pos="2880"/>
-                <w:tab w:val="left" w:pos="3600"/>
-                <w:tab w:val="left" w:pos="4320"/>
-                <w:tab w:val="left" w:pos="4680"/>
-              </w:tabs>
-              <w:rPr>
-                <w:rFonts w:ascii="Palatino Linotype" w:hAnsi="Palatino Linotype"/>
-                <w:b/>
-                <w:bCs/>
-                <w:sz w:val="20"/>
-                <w:szCs w:val="20"/>
-              </w:rPr>
-            </w:pPr>
-            <w:r>
-              <w:rPr>
-                <w:rFonts w:ascii="Palatino Linotype" w:hAnsi="Palatino Linotype"/>
-                <w:b/>
-                <w:bCs/>
-                <w:sz w:val="20"/>
-                <w:szCs w:val="20"/>
-              </w:rPr>
-              <w:t xml:space="preserve">None</w:t>
-            </w:r>
-          </w:p>
-        </w:tc>
-        <w:tc>
-          <w:tcPr>
-            <w:tcW w:w="3289" w:type="dxa"/>
-          </w:tcPr>
-          <w:p>
-            <w:pPr>
-              <w:tabs>
-                <w:tab w:val="left" w:pos="-1080"/>
-                <w:tab w:val="left" w:pos="-720"/>
-                <w:tab w:val="left" w:pos="0"/>
-                <w:tab w:val="left" w:pos="720"/>
-                <w:tab w:val="left" w:pos="1440"/>
-                <w:tab w:val="left" w:pos="2160"/>
-                <w:tab w:val="left" w:pos="2880"/>
-                <w:tab w:val="left" w:pos="3600"/>
-                <w:tab w:val="left" w:pos="4320"/>
-                <w:tab w:val="left" w:pos="4680"/>
-              </w:tabs>
-              <w:rPr>
-                <w:rFonts w:ascii="Palatino Linotype" w:hAnsi="Palatino Linotype"/>
-                <w:b/>
-                <w:bCs/>
-                <w:sz w:val="20"/>
-                <w:szCs w:val="20"/>
-              </w:rPr>
-            </w:pPr>
-            <w:r>
-              <w:rPr>
-                <w:rFonts w:ascii="Palatino Linotype" w:hAnsi="Palatino Linotype"/>
-                <w:b/>
-                <w:bCs/>
-                <w:sz w:val="20"/>
-                <w:szCs w:val="20"/>
-              </w:rPr>
-              <w:t xml:space="preserve">None</w:t>
-            </w:r>
-          </w:p>
-        </w:tc>
-      </w:tr>
-      <w:tr>
-        <w:trPr>
-          <w:jc w:val="center"/>
-        </w:trPr>
-        <w:tc>
-          <w:tcPr>
-            <w:tcW w:w="2182" w:type="dxa"/>
-          </w:tcPr>
-          <w:p>
-            <w:pPr>
-              <w:tabs>
-                <w:tab w:val="left" w:pos="-1080"/>
-                <w:tab w:val="left" w:pos="-720"/>
-                <w:tab w:val="left" w:pos="0"/>
-                <w:tab w:val="left" w:pos="720"/>
-                <w:tab w:val="left" w:pos="1440"/>
-                <w:tab w:val="left" w:pos="2160"/>
-                <w:tab w:val="left" w:pos="2880"/>
-                <w:tab w:val="left" w:pos="3600"/>
-                <w:tab w:val="left" w:pos="4320"/>
-                <w:tab w:val="left" w:pos="4680"/>
-              </w:tabs>
-              <w:rPr>
-                <w:rFonts w:ascii="Palatino Linotype" w:hAnsi="Palatino Linotype"/>
-                <w:b/>
-                <w:bCs/>
-                <w:sz w:val="20"/>
-                <w:szCs w:val="20"/>
-              </w:rPr>
-            </w:pPr>
-            <w:r>
-              <w:rPr>
-                <w:rFonts w:ascii="Palatino Linotype" w:hAnsi="Palatino Linotype"/>
-                <w:b/>
-                <w:bCs/>
-                <w:sz w:val="20"/>
-                <w:szCs w:val="20"/>
-              </w:rPr>
-              <w:t>Jail Days</w:t>
-            </w:r>
-            <w:r>
-              <w:rPr>
-                <w:rFonts w:ascii="Palatino Linotype" w:hAnsi="Palatino Linotype"/>
-                <w:b/>
-                <w:bCs/>
-                <w:sz w:val="20"/>
-                <w:szCs w:val="20"/>
-              </w:rPr>
-              <w:t xml:space="preserve"> </w:t>
-            </w:r>
-            <w:r>
-              <w:rPr>
-                <w:rFonts w:ascii="Palatino Linotype" w:hAnsi="Palatino Linotype"/>
-                <w:b/>
-                <w:bCs/>
-                <w:sz w:val="20"/>
-                <w:szCs w:val="20"/>
-              </w:rPr>
-              <w:t>Suspended</w:t>
-            </w:r>
-          </w:p>
-        </w:tc>
-        <w:tc>
-          <w:tcPr>
-            <w:tcW w:w="3289" w:type="dxa"/>
-          </w:tcPr>
-          <w:p>
-            <w:pPr>
-              <w:tabs>
-                <w:tab w:val="left" w:pos="-1080"/>
-                <w:tab w:val="left" w:pos="-720"/>
-                <w:tab w:val="left" w:pos="0"/>
-                <w:tab w:val="left" w:pos="720"/>
-                <w:tab w:val="left" w:pos="1440"/>
-                <w:tab w:val="left" w:pos="2160"/>
-                <w:tab w:val="left" w:pos="2880"/>
-                <w:tab w:val="left" w:pos="3600"/>
-                <w:tab w:val="left" w:pos="4320"/>
-                <w:tab w:val="left" w:pos="4680"/>
-              </w:tabs>
-              <w:rPr>
-                <w:rFonts w:ascii="Palatino Linotype" w:hAnsi="Palatino Linotype"/>
-                <w:b/>
-                <w:bCs/>
-                <w:sz w:val="20"/>
-                <w:szCs w:val="20"/>
-              </w:rPr>
-            </w:pPr>
-            <w:r>
-              <w:rPr>
-                <w:rFonts w:ascii="Palatino Linotype" w:hAnsi="Palatino Linotype"/>
-                <w:b/>
-                <w:bCs/>
-                <w:sz w:val="20"/>
-                <w:szCs w:val="20"/>
-              </w:rPr>
-              <w:t xml:space="preserve">None</w:t>
-            </w:r>
-          </w:p>
-        </w:tc>
-        <w:tc>
-          <w:tcPr>
-            <w:tcW w:w="3289" w:type="dxa"/>
-          </w:tcPr>
-          <w:p>
-            <w:pPr>
-              <w:tabs>
-                <w:tab w:val="left" w:pos="-1080"/>
-                <w:tab w:val="left" w:pos="-720"/>
-                <w:tab w:val="left" w:pos="0"/>
-                <w:tab w:val="left" w:pos="720"/>
-                <w:tab w:val="left" w:pos="1440"/>
-                <w:tab w:val="left" w:pos="2160"/>
-                <w:tab w:val="left" w:pos="2880"/>
-                <w:tab w:val="left" w:pos="3600"/>
-                <w:tab w:val="left" w:pos="4320"/>
-                <w:tab w:val="left" w:pos="4680"/>
-              </w:tabs>
-              <w:rPr>
-                <w:rFonts w:ascii="Palatino Linotype" w:hAnsi="Palatino Linotype"/>
-                <w:b/>
-                <w:bCs/>
-                <w:sz w:val="20"/>
-                <w:szCs w:val="20"/>
-              </w:rPr>
-            </w:pPr>
-            <w:r>
-              <w:rPr>
-                <w:rFonts w:ascii="Palatino Linotype" w:hAnsi="Palatino Linotype"/>
-                <w:b/>
-                <w:bCs/>
-                <w:sz w:val="20"/>
-                <w:szCs w:val="20"/>
-              </w:rPr>
-              <w:t xml:space="preserve">None</w:t>
-            </w:r>
-          </w:p>
-        </w:tc>
-        <w:tc>
-          <w:tcPr>
-            <w:tcW w:w="3289" w:type="dxa"/>
-          </w:tcPr>
-          <w:p>
-            <w:pPr>
-              <w:tabs>
-                <w:tab w:val="left" w:pos="-1080"/>
-                <w:tab w:val="left" w:pos="-720"/>
-                <w:tab w:val="left" w:pos="0"/>
-                <w:tab w:val="left" w:pos="720"/>
-                <w:tab w:val="left" w:pos="1440"/>
-                <w:tab w:val="left" w:pos="2160"/>
-                <w:tab w:val="left" w:pos="2880"/>
-                <w:tab w:val="left" w:pos="3600"/>
-                <w:tab w:val="left" w:pos="4320"/>
-                <w:tab w:val="left" w:pos="4680"/>
-              </w:tabs>
-              <w:rPr>
-                <w:rFonts w:ascii="Palatino Linotype" w:hAnsi="Palatino Linotype"/>
-                <w:b/>
-                <w:bCs/>
-                <w:sz w:val="20"/>
-                <w:szCs w:val="20"/>
-              </w:rPr>
-            </w:pPr>
-            <w:r>
-              <w:rPr>
-                <w:rFonts w:ascii="Palatino Linotype" w:hAnsi="Palatino Linotype"/>
-                <w:b/>
-                <w:bCs/>
-                <w:sz w:val="20"/>
-                <w:szCs w:val="20"/>
-              </w:rPr>
-              <w:t xml:space="preserve">None</w:t>
-            </w:r>
-          </w:p>
-        </w:tc>
-        <w:tc>
-          <w:tcPr>
-            <w:tcW w:w="3289" w:type="dxa"/>
-          </w:tcPr>
-          <w:p>
-            <w:pPr>
-              <w:tabs>
-                <w:tab w:val="left" w:pos="-1080"/>
-                <w:tab w:val="left" w:pos="-720"/>
-                <w:tab w:val="left" w:pos="0"/>
-                <w:tab w:val="left" w:pos="720"/>
-                <w:tab w:val="left" w:pos="1440"/>
-                <w:tab w:val="left" w:pos="2160"/>
-                <w:tab w:val="left" w:pos="2880"/>
-                <w:tab w:val="left" w:pos="3600"/>
-                <w:tab w:val="left" w:pos="4320"/>
-                <w:tab w:val="left" w:pos="4680"/>
-              </w:tabs>
-              <w:rPr>
-                <w:rFonts w:ascii="Palatino Linotype" w:hAnsi="Palatino Linotype"/>
-                <w:b/>
-                <w:bCs/>
-                <w:sz w:val="20"/>
-                <w:szCs w:val="20"/>
-              </w:rPr>
-            </w:pPr>
-            <w:r>
-              <w:rPr>
-                <w:rFonts w:ascii="Palatino Linotype" w:hAnsi="Palatino Linotype"/>
-                <w:b/>
-                <w:bCs/>
-                <w:sz w:val="20"/>
-                <w:szCs w:val="20"/>
-              </w:rPr>
-              <w:t xml:space="preserve">None</w:t>
-            </w:r>
-          </w:p>
-        </w:tc>
-      </w:tr>
     </w:tbl>
     <w:p>
       <w:pPr>
-        <w:widowControl/>
-        <w:autoSpaceDE/>
-        <w:autoSpaceDN/>
-        <w:adjustRightInd/>
+        <w:spacing w:line="276" w:lineRule="auto"/>
         <w:jc w:val="both"/>
-        <w:rPr>
-          <w:rFonts w:ascii="Palatino Linotype" w:hAnsi="Palatino Linotype"/>
-          <w:sz w:val="20"/>
-          <w:szCs w:val="20"/>
-        </w:rPr>
-      </w:pPr>
-      <w:r>
-        <w:rPr>
-          <w:rFonts w:ascii="Palatino Linotype" w:hAnsi="Palatino Linotype"/>
-          <w:sz w:val="20"/>
-          <w:szCs w:val="20"/>
-        </w:rPr>
-        <w:t xml:space="preserve"/>
-      </w:r>
-      <w:r>
-        <w:rPr>
-          <w:rFonts w:ascii="Palatino Linotype" w:hAnsi="Palatino Linotype"/>
-          <w:sz w:val="20"/>
-          <w:szCs w:val="20"/>
-        </w:rPr>
-        <w:t xml:space="preserve"/>
-      </w:r>
-      <w:r>
-        <w:rPr>
-          <w:rFonts w:ascii="Palatino Linotype" w:hAnsi="Palatino Linotype"/>
-          <w:sz w:val="20"/>
-          <w:szCs w:val="20"/>
-        </w:rPr>
-        <w:t xml:space="preserve"/>
-        <w:br/>
-        <w:t xml:space="preserve"/>
-      </w:r>
-      <w:r>
-        <w:rPr>
-          <w:rFonts w:ascii="Palatino Linotype" w:hAnsi="Palatino Linotype"/>
-          <w:b/>
-          <w:sz w:val="20"/>
-          <w:szCs w:val="20"/>
-        </w:rPr>
-        <w:t>Jail Continued Commitment Terms.</w:t>
-      </w:r>
-      <w:r>
-        <w:rPr>
-          <w:rFonts w:ascii="Palatino Linotype" w:hAnsi="Palatino Linotype"/>
-          <w:sz w:val="20"/>
-          <w:szCs w:val="20"/>
-        </w:rPr>
-        <w:t xml:space="preserve"> </w:t>
-      </w:r>
-      <w:r>
-        <w:rPr>
-          <w:rFonts w:ascii="Palatino Linotype" w:hAnsi="Palatino Linotype"/>
-          <w:sz w:val="20"/>
-          <w:szCs w:val="20"/>
-        </w:rPr>
-        <w:t xml:space="preserve"> </w:t>
-      </w:r>
-      <w:r>
-        <w:rPr>
-          <w:rFonts w:ascii="Palatino Linotype" w:hAnsi="Palatino Linotype"/>
-          <w:sz w:val="20"/>
-          <w:szCs w:val="20"/>
-        </w:rPr>
-        <w:t xml:space="preserve">The Defendant </w:t>
-      </w:r>
-      <w:r>
-        <w:rPr>
-          <w:rFonts w:ascii="Palatino Linotype" w:hAnsi="Palatino Linotype"/>
-          <w:sz w:val="20"/>
-          <w:szCs w:val="20"/>
-        </w:rPr>
-        <w:t xml:space="preserve">is sentenced to</w:t>
-      </w:r>
-      <w:r>
         <w:rPr>
           <w:rFonts w:ascii="Palatino Linotype" w:hAnsi="Palatino Linotype"/>
           <w:b/>
           <w:bCs/>
-          <w:sz w:val="20"/>
-          <w:szCs w:val="20"/>
-        </w:rPr>
-        <w:t xml:space="preserve"> 0 days</w:t>
-      </w:r>
-      <w:r>
-        <w:rPr>
-          <w:rFonts w:ascii="Palatino Linotype" w:hAnsi="Palatino Linotype"/>
-          <w:sz w:val="20"/>
-          <w:szCs w:val="20"/>
-        </w:rPr>
-        <w:t xml:space="preserve"> in jail</w:t>
-      </w:r>
-      <w:r>
-        <w:rPr>
-          <w:rFonts w:ascii="Palatino Linotype" w:hAnsi="Palatino Linotype"/>
-          <w:sz w:val="20"/>
-          <w:szCs w:val="20"/>
-        </w:rPr>
-        <w:t xml:space="preserve"> for this case</w:t>
-      </w:r>
-      <w:r>
-        <w:rPr>
-          <w:rFonts w:ascii="Palatino Linotype" w:hAnsi="Palatino Linotype"/>
-          <w:sz w:val="20"/>
-          <w:szCs w:val="20"/>
-        </w:rPr>
-        <w:t xml:space="preserve">. </w:t>
-      </w:r>
-      <w:r>
-        <w:rPr>
-          <w:rFonts w:ascii="Palatino Linotype" w:hAnsi="Palatino Linotype"/>
-          <w:sz w:val="20"/>
-          <w:szCs w:val="20"/>
-        </w:rPr>
-        <w:t xml:space="preserve">The Defendant is currently in jail and shall serve the remainder of the jail days imposed by this order. Defendant shall receive credit for </w:t>
-      </w:r>
-      <w:r>
-        <w:rPr>
-          <w:rFonts w:ascii="Palatino Linotype" w:hAnsi="Palatino Linotype"/>
-          <w:b/>
-          <w:bCs/>
-          <w:sz w:val="20"/>
-          <w:szCs w:val="20"/>
-        </w:rPr>
-        <w:t xml:space="preserve">0 </w:t>
-      </w:r>
-      <w:r>
-        <w:rPr>
-          <w:rFonts w:ascii="Palatino Linotype" w:hAnsi="Palatino Linotype"/>
-          <w:b/>
-          <w:bCs/>
-          <w:sz w:val="20"/>
-          <w:szCs w:val="20"/>
-        </w:rPr>
-        <w:t>days</w:t>
-      </w:r>
-      <w:r>
-        <w:rPr>
-          <w:rFonts w:ascii="Palatino Linotype" w:hAnsi="Palatino Linotype"/>
-          <w:bCs/>
-          <w:sz w:val="20"/>
-          <w:szCs w:val="20"/>
-        </w:rPr>
-        <w:t xml:space="preserve"> already served in jail</w:t>
-      </w:r>
-      <w:r>
-        <w:rPr>
-          <w:rFonts w:ascii="Palatino Linotype" w:hAnsi="Palatino Linotype"/>
-          <w:sz w:val="20"/>
-          <w:szCs w:val="20"/>
-        </w:rPr>
-        <w:t xml:space="preserve">. </w:t>
-      </w:r>
-      <w:r>
-        <w:rPr>
-          <w:rFonts w:ascii="Palatino Linotype" w:hAnsi="Palatino Linotype"/>
-          <w:sz w:val="20"/>
-          <w:szCs w:val="20"/>
-        </w:rPr>
-        <w:t xml:space="preserve"/>
-      </w:r>
-      <w:r>
-        <w:rPr>
-          <w:rFonts w:ascii="Palatino Linotype" w:hAnsi="Palatino Linotype"/>
-          <w:sz w:val="20"/>
-          <w:szCs w:val="20"/>
-        </w:rPr>
-        <w:t xml:space="preserve"/>
-        <w:br/>
-        <w:t xml:space="preserve"/>
-      </w:r>
-      <w:r>
-        <w:rPr>
-          <w:rFonts w:ascii="Palatino Linotype" w:hAnsi="Palatino Linotype"/>
-          <w:sz w:val="20"/>
-          <w:szCs w:val="20"/>
-        </w:rPr>
-        <w:t xml:space="preserve"/>
-      </w:r>
-      <w:r>
-        <w:rPr>
-          <w:rFonts w:ascii="Palatino Linotype" w:hAnsi="Palatino Linotype"/>
-          <w:sz w:val="20"/>
-          <w:szCs w:val="20"/>
-        </w:rPr>
-        <w:t xml:space="preserve"/>
-      </w:r>
-      <w:r>
-        <w:rPr>
-          <w:rFonts w:ascii="Palatino Linotype" w:hAnsi="Palatino Linotype"/>
-          <w:sz w:val="20"/>
-          <w:szCs w:val="20"/>
-        </w:rPr>
-        <w:t xml:space="preserve"/>
-      </w:r>
-      <w:r>
-        <w:rPr>
-          <w:rFonts w:ascii="Palatino Linotype" w:hAnsi="Palatino Linotype"/>
-          <w:sz w:val="20"/>
-          <w:szCs w:val="20"/>
-        </w:rPr>
-        <w:t xml:space="preserve"/>
-      </w:r>
-    </w:p>
-    <w:p>
-      <w:pPr>
-        <w:pStyle w:val="ListParagraph"/>
-        <w:jc w:val="both"/>
-        <w:rPr>
-          <w:rFonts w:ascii="Palatino Linotype" w:hAnsi="Palatino Linotype"/>
           <w:sz w:val="20"/>
           <w:szCs w:val="20"/>
         </w:rPr>
@@ -2876,7 +2021,7 @@
           <w:szCs w:val="20"/>
           <w:u w:val="single"/>
         </w:rPr>
-        <w:t xml:space="preserve">Court costs are assessed for the highest degree charge in this</w:t>
+        <w:t>Court costs are assessed for the highest degree charge in this</w:t>
       </w:r>
       <w:r>
         <w:rPr>
@@ -2896,31 +2041,6 @@
           <w:szCs w:val="20"/>
         </w:rPr>
         <w:t xml:space="preserve">. </w:t>
-      </w:r>
-      <w:r>
-        <w:rPr>
-          <w:rFonts w:ascii="Palatino Linotype" w:hAnsi="Palatino Linotype"/>
-          <w:sz w:val="20"/>
-          <w:szCs w:val="20"/>
-        </w:rPr>
-        <w:t xml:space="preserve"/>
-      </w:r>
-      <w:r>
-        <w:rPr>
-          <w:rFonts w:ascii="Palatino Linotype" w:hAnsi="Palatino Linotype"/>
-          <w:bCs/>
-          <w:sz w:val="20"/>
-          <w:szCs w:val="20"/>
-        </w:rPr>
-        <w:t xml:space="preserve"/>
-      </w:r>
-      <w:r>
-        <w:rPr>
-          <w:rFonts w:ascii="Palatino Linotype" w:hAnsi="Palatino Linotype"/>
-          <w:sz w:val="20"/>
-          <w:szCs w:val="20"/>
-        </w:rPr>
-        <w:t xml:space="preserve"/>
       </w:r>
       <w:r>
         <w:rPr>
@@ -3050,23 +2170,15 @@
           <w:sz w:val="20"/>
           <w:szCs w:val="20"/>
         </w:rPr>
-        <w:t xml:space="preserve">April 04, 2022</w:t>
-      </w:r>
-      <w:r>
-        <w:rPr>
-          <w:rFonts w:ascii="Palatino Linotype" w:hAnsi="Palatino Linotype"/>
-          <w:sz w:val="20"/>
-          <w:szCs w:val="20"/>
-        </w:rPr>
-        <w:t>.</w:t>
-      </w:r>
-      <w:r>
-        <w:rPr>
-          <w:rFonts w:ascii="Palatino Linotype" w:hAnsi="Palatino Linotype"/>
-          <w:sz w:val="20"/>
-          <w:szCs w:val="20"/>
-        </w:rPr>
-        <w:t xml:space="preserve"> </w:t>
+        <w:t xml:space="preserve">April 24, 2022</w:t>
+      </w:r>
+      <w:r>
+        <w:rPr>
+          <w:rFonts w:ascii="Palatino Linotype" w:hAnsi="Palatino Linotype"/>
+          <w:sz w:val="20"/>
+          <w:szCs w:val="20"/>
+        </w:rPr>
+        <w:t xml:space="preserve">. </w:t>
       </w:r>
       <w:r>
         <w:rPr>
@@ -3145,52 +2257,21 @@
           <w:sz w:val="20"/>
           <w:szCs w:val="20"/>
         </w:rPr>
-        <w:t>The Defendant showed the Court proof of responsibility during the proceeding.</w:t>
+        <w:t xml:space="preserve">The Defendant showed the Court </w:t>
+      </w:r>
+      <w:r>
+        <w:rPr>
+          <w:rFonts w:ascii="Palatino Linotype" w:hAnsi="Palatino Linotype"/>
+          <w:sz w:val="20"/>
+          <w:szCs w:val="20"/>
+        </w:rPr>
+        <w:lastRenderedPageBreak/>
+        <w:t>proof of responsibility during the proceeding.</w:t>
       </w:r>
       <w:r>
         <w:rPr>
           <w:rFonts w:ascii="Palatino Linotype" w:hAnsi="Palatino Linotype"/>
           <w:bCs/>
-          <w:sz w:val="20"/>
-          <w:szCs w:val="20"/>
-        </w:rPr>
-        <w:t xml:space="preserve"/>
-      </w:r>
-      <w:r>
-        <w:rPr>
-          <w:rFonts w:ascii="Palatino Linotype" w:hAnsi="Palatino Linotype"/>
-          <w:sz w:val="20"/>
-          <w:szCs w:val="20"/>
-        </w:rPr>
-        <w:t xml:space="preserve"/>
-      </w:r>
-      <w:r>
-        <w:rPr>
-          <w:rFonts w:ascii="Palatino Linotype" w:hAnsi="Palatino Linotype"/>
-          <w:sz w:val="20"/>
-          <w:szCs w:val="20"/>
-        </w:rPr>
-        <w:t xml:space="preserve"/>
-      </w:r>
-      <w:r>
-        <w:rPr>
-          <w:rFonts w:ascii="Palatino Linotype" w:hAnsi="Palatino Linotype"/>
-          <w:sz w:val="20"/>
-          <w:szCs w:val="20"/>
-        </w:rPr>
-        <w:t xml:space="preserve"/>
-      </w:r>
-      <w:r>
-        <w:rPr>
-          <w:rFonts w:ascii="Palatino Linotype" w:hAnsi="Palatino Linotype"/>
-          <w:sz w:val="20"/>
-          <w:szCs w:val="20"/>
-        </w:rPr>
-        <w:t xml:space="preserve"/>
-      </w:r>
-      <w:r>
-        <w:rPr>
-          <w:rFonts w:ascii="Palatino Linotype" w:hAnsi="Palatino Linotype"/>
           <w:sz w:val="20"/>
           <w:szCs w:val="20"/>
         </w:rPr>
@@ -3322,9 +2403,6 @@
     </w:p>
     <w:p>
       <w:pPr>
-        <w:keepNext/>
-        <w:keepLines/>
-        <w:widowControl/>
         <w:tabs>
           <w:tab w:val="left" w:pos="-1080"/>
           <w:tab w:val="left" w:pos="-720"/>
@@ -3450,39 +2528,7 @@
           <w:sz w:val="16"/>
           <w:szCs w:val="16"/>
         </w:rPr>
-        <w:t>Copies served by Dep. Clerk ___________</w:t>
-      </w:r>
-      <w:r>
-        <w:rPr>
-          <w:rFonts w:ascii="Palatino Linotype" w:hAnsi="Palatino Linotype"/>
-          <w:sz w:val="16"/>
-          <w:szCs w:val="16"/>
-        </w:rPr>
-        <w:t>________________</w:t>
-      </w:r>
-      <w:r>
-        <w:rPr>
-          <w:rFonts w:ascii="Palatino Linotype" w:hAnsi="Palatino Linotype"/>
-          <w:sz w:val="16"/>
-          <w:szCs w:val="16"/>
-        </w:rPr>
-        <w:t xml:space="preserve"> on the following date ___________</w:t>
-      </w:r>
-      <w:r>
-        <w:rPr>
-          <w:rFonts w:ascii="Palatino Linotype" w:hAnsi="Palatino Linotype"/>
-          <w:sz w:val="16"/>
-          <w:szCs w:val="16"/>
-        </w:rPr>
-        <w:t>_________</w:t>
-      </w:r>
-      <w:r>
-        <w:rPr>
-          <w:rFonts w:ascii="Palatino Linotype" w:hAnsi="Palatino Linotype"/>
-          <w:sz w:val="16"/>
-          <w:szCs w:val="16"/>
-        </w:rPr>
-        <w:t xml:space="preserve"> to:</w:t>
+        <w:t>Copies served by Dep. Clerk ___________________________ on the following date ____________________ to:</w:t>
       </w:r>
     </w:p>
     <w:p>
@@ -3511,15 +2557,7 @@
           <w:sz w:val="16"/>
           <w:szCs w:val="16"/>
         </w:rPr>
-        <w:t xml:space="preserve">Prosecutor’s Office: PS    </w:t>
-      </w:r>
-      <w:r>
-        <w:rPr>
-          <w:rFonts w:ascii="Palatino Linotype" w:hAnsi="Palatino Linotype"/>
-          <w:sz w:val="16"/>
-          <w:szCs w:val="16"/>
-        </w:rPr>
-        <w:t xml:space="preserve">OM     EM; Defendant’s Attorney: PS     OM     EM; Kelly Barkschat: PS     OM     EM;</w:t>
+        <w:t xml:space="preserve">Prosecutor’s Office: PS    OM     EM; Defendant’s Attorney: PS     OM     EM; Kelly Barkschat: PS     OM     EM;</w:t>
       </w:r>
     </w:p>
     <w:p>
@@ -3549,14 +2587,6 @@
           <w:szCs w:val="16"/>
         </w:rPr>
         <w:t xml:space="preserve"/>
-      </w:r>
-      <w:r>
-        <w:rPr>
-          <w:rFonts w:ascii="Palatino Linotype" w:hAnsi="Palatino Linotype"/>
-          <w:sz w:val="16"/>
-          <w:szCs w:val="16"/>
-        </w:rPr>
-        <w:t xml:space="preserve">County Jail: PS   EM;</w:t>
       </w:r>
     </w:p>
     <w:p>
@@ -3630,12 +2660,7 @@
 <w:ftr xmlns:wpc="http://schemas.microsoft.com/office/word/2010/wordprocessingCanvas" xmlns:cx="http://schemas.microsoft.com/office/drawing/2014/chartex" xmlns:cx1="http://schemas.microsoft.com/office/drawing/2015/9/8/chartex" xmlns:cx2="http://schemas.microsoft.com/office/drawing/2015/10/21/chartex" xmlns:cx3="http://schemas.microsoft.com/office/drawing/2016/5/9/chartex" xmlns:cx4="http://schemas.microsoft.com/office/drawing/2016/5/10/chartex" xmlns:cx5="http://schemas.microsoft.com/office/drawing/2016/5/11/chartex" xmlns:cx6="http://schemas.microsoft.com/office/drawing/2016/5/12/chartex" xmlns:cx7="http://schemas.microsoft.com/office/drawing/2016/5/13/chartex" xmlns:cx8="http://schemas.microsoft.com/office/drawing/2016/5/14/chartex" xmlns:mc="http://schemas.openxmlformats.org/markup-compatibility/2006" xmlns:aink="http://schemas.microsoft.com/office/drawing/2016/ink" xmlns:am3d="http://schemas.microsoft.com/office/drawing/2017/model3d" xmlns:o="urn:schemas-microsoft-com:office:office" xmlns:r="http://schemas.openxmlformats.org/officeDocument/2006/relationships" xmlns:m="http://schemas.openxmlformats.org/officeDocument/2006/math" xmlns:v="urn:schemas-microsoft-com:vml" xmlns:wp14="http://schemas.microsoft.com/office/word/2010/wordprocessingDrawing" xmlns:wp="http://schemas.openxmlformats.org/drawingml/2006/wordprocessingDrawing" xmlns:w10="urn:schemas-microsoft-com:office:word" xmlns:w="http://schemas.openxmlformats.org/wordprocessingml/2006/main" xmlns:w14="http://schemas.microsoft.com/office/word/2010/wordml" xmlns:w15="http://schemas.microsoft.com/office/word/2012/wordml" xmlns:w16cex="http://schemas.microsoft.com/office/word/2018/wordml/cex" xmlns:w16cid="http://schemas.microsoft.com/office/word/2016/wordml/cid" xmlns:w16="http://schemas.microsoft.com/office/word/2018/wordml" xmlns:w16sdtdh="http://schemas.microsoft.com/office/word/2020/wordml/sdtdatahash" xmlns:w16se="http://schemas.microsoft.com/office/word/2015/wordml/symex" xmlns:wpg="http://schemas.microsoft.com/office/word/2010/wordprocessingGroup" xmlns:wpi="http://schemas.microsoft.com/office/word/2010/wordprocessingInk" xmlns:wne="http://schemas.microsoft.com/office/word/2006/wordml" xmlns:wps="http://schemas.microsoft.com/office/word/2010/wordprocessingShape" mc:Ignorable="w14 w15 w16se w16cid w16 w16cex w16sdtdh wp14">
   <w:sdt>
     <w:sdtPr>
-      <w:rPr>
-        <w:rFonts w:ascii="Palatino Linotype" w:hAnsi="Palatino Linotype"/>
-        <w:sz w:val="20"/>
-        <w:szCs w:val="20"/>
-      </w:rPr>
-      <w:id w:val="-2099861789"/>
+      <w:id w:val="-1309706245"/>
       <w:docPartObj>
         <w:docPartGallery w:val="Page Numbers (Bottom of Page)"/>
         <w:docPartUnique/>
@@ -3650,13 +2675,19 @@
             <w:sz w:val="20"/>
             <w:szCs w:val="20"/>
           </w:rPr>
-          <w:id w:val="860082579"/>
+          <w:id w:val="98381352"/>
           <w:docPartObj>
             <w:docPartGallery w:val="Page Numbers (Top of Page)"/>
             <w:docPartUnique/>
           </w:docPartObj>
         </w:sdtPr>
-        <w:sdtEndPr/>
+        <w:sdtEndPr>
+          <w:rPr>
+            <w:rFonts w:ascii="Times New Roman" w:hAnsi="Times New Roman"/>
+            <w:sz w:val="24"/>
+            <w:szCs w:val="24"/>
+          </w:rPr>
+        </w:sdtEndPr>
         <w:sdtContent>
           <w:p>
             <w:pPr>
@@ -3785,7 +2816,7 @@
                 <w:sz w:val="20"/>
                 <w:szCs w:val="20"/>
               </w:rPr>
-              <w:t>5</w:t>
+              <w:t>3</w:t>
             </w:r>
             <w:r>
               <w:rPr>
@@ -3815,11 +2846,39 @@
               </w:rPr>
               <w:t xml:space="preserve">Final Judgment Entry 21TRC05611</w:t>
             </w:r>
+          </w:p>
+          <w:p>
+            <w:pPr>
+              <w:pStyle w:val="Footer"/>
+              <w:jc w:val="right"/>
+            </w:pPr>
           </w:p>
         </w:sdtContent>
       </w:sdt>
     </w:sdtContent>
   </w:sdt>
+  <w:p>
+    <w:pPr>
+      <w:tabs>
+        <w:tab w:val="left" w:pos="-1080"/>
+        <w:tab w:val="left" w:pos="-720"/>
+        <w:tab w:val="left" w:pos="0"/>
+        <w:tab w:val="left" w:pos="720"/>
+        <w:tab w:val="left" w:pos="1440"/>
+        <w:tab w:val="left" w:pos="2160"/>
+        <w:tab w:val="left" w:pos="2880"/>
+        <w:tab w:val="left" w:pos="3600"/>
+        <w:tab w:val="left" w:pos="4320"/>
+        <w:tab w:val="left" w:pos="4680"/>
+      </w:tabs>
+      <w:jc w:val="right"/>
+      <w:rPr>
+        <w:rFonts w:ascii="Palatino Linotype" w:hAnsi="Palatino Linotype"/>
+        <w:sz w:val="20"/>
+        <w:szCs w:val="20"/>
+      </w:rPr>
+    </w:pPr>
+  </w:p>
 </w:ftr>
 </file>
 
@@ -4011,240 +3070,8 @@
       </w:rPr>
     </w:lvl>
   </w:abstractNum>
-  <w:abstractNum w:abstractNumId="1" w15:restartNumberingAfterBreak="0">
-    <w:nsid w:val="279660C9"/>
-    <w:multiLevelType w:val="hybridMultilevel"/>
-    <w:tmpl w:val="05247724"/>
-    <w:lvl w:ilvl="0" w:tplc="04090001">
-      <w:start w:val="1"/>
-      <w:numFmt w:val="bullet"/>
-      <w:lvlText w:val=""/>
-      <w:lvlJc w:val="left"/>
-      <w:pPr>
-        <w:ind w:left="720" w:hanging="360"/>
-      </w:pPr>
-      <w:rPr>
-        <w:rFonts w:ascii="Symbol" w:hAnsi="Symbol" w:hint="default"/>
-      </w:rPr>
-    </w:lvl>
-    <w:lvl w:ilvl="1" w:tplc="04090003" w:tentative="1">
-      <w:start w:val="1"/>
-      <w:numFmt w:val="bullet"/>
-      <w:lvlText w:val="o"/>
-      <w:lvlJc w:val="left"/>
-      <w:pPr>
-        <w:ind w:left="1440" w:hanging="360"/>
-      </w:pPr>
-      <w:rPr>
-        <w:rFonts w:ascii="Courier New" w:hAnsi="Courier New" w:cs="Courier New" w:hint="default"/>
-      </w:rPr>
-    </w:lvl>
-    <w:lvl w:ilvl="2" w:tplc="04090005" w:tentative="1">
-      <w:start w:val="1"/>
-      <w:numFmt w:val="bullet"/>
-      <w:lvlText w:val=""/>
-      <w:lvlJc w:val="left"/>
-      <w:pPr>
-        <w:ind w:left="2160" w:hanging="360"/>
-      </w:pPr>
-      <w:rPr>
-        <w:rFonts w:ascii="Wingdings" w:hAnsi="Wingdings" w:hint="default"/>
-      </w:rPr>
-    </w:lvl>
-    <w:lvl w:ilvl="3" w:tplc="04090001" w:tentative="1">
-      <w:start w:val="1"/>
-      <w:numFmt w:val="bullet"/>
-      <w:lvlText w:val=""/>
-      <w:lvlJc w:val="left"/>
-      <w:pPr>
-        <w:ind w:left="2880" w:hanging="360"/>
-      </w:pPr>
-      <w:rPr>
-        <w:rFonts w:ascii="Symbol" w:hAnsi="Symbol" w:hint="default"/>
-      </w:rPr>
-    </w:lvl>
-    <w:lvl w:ilvl="4" w:tplc="04090003" w:tentative="1">
-      <w:start w:val="1"/>
-      <w:numFmt w:val="bullet"/>
-      <w:lvlText w:val="o"/>
-      <w:lvlJc w:val="left"/>
-      <w:pPr>
-        <w:ind w:left="3600" w:hanging="360"/>
-      </w:pPr>
-      <w:rPr>
-        <w:rFonts w:ascii="Courier New" w:hAnsi="Courier New" w:cs="Courier New" w:hint="default"/>
-      </w:rPr>
-    </w:lvl>
-    <w:lvl w:ilvl="5" w:tplc="04090005" w:tentative="1">
-      <w:start w:val="1"/>
-      <w:numFmt w:val="bullet"/>
-      <w:lvlText w:val=""/>
-      <w:lvlJc w:val="left"/>
-      <w:pPr>
-        <w:ind w:left="4320" w:hanging="360"/>
-      </w:pPr>
-      <w:rPr>
-        <w:rFonts w:ascii="Wingdings" w:hAnsi="Wingdings" w:hint="default"/>
-      </w:rPr>
-    </w:lvl>
-    <w:lvl w:ilvl="6" w:tplc="04090001" w:tentative="1">
-      <w:start w:val="1"/>
-      <w:numFmt w:val="bullet"/>
-      <w:lvlText w:val=""/>
-      <w:lvlJc w:val="left"/>
-      <w:pPr>
-        <w:ind w:left="5040" w:hanging="360"/>
-      </w:pPr>
-      <w:rPr>
-        <w:rFonts w:ascii="Symbol" w:hAnsi="Symbol" w:hint="default"/>
-      </w:rPr>
-    </w:lvl>
-    <w:lvl w:ilvl="7" w:tplc="04090003" w:tentative="1">
-      <w:start w:val="1"/>
-      <w:numFmt w:val="bullet"/>
-      <w:lvlText w:val="o"/>
-      <w:lvlJc w:val="left"/>
-      <w:pPr>
-        <w:ind w:left="5760" w:hanging="360"/>
-      </w:pPr>
-      <w:rPr>
-        <w:rFonts w:ascii="Courier New" w:hAnsi="Courier New" w:cs="Courier New" w:hint="default"/>
-      </w:rPr>
-    </w:lvl>
-    <w:lvl w:ilvl="8" w:tplc="04090005" w:tentative="1">
-      <w:start w:val="1"/>
-      <w:numFmt w:val="bullet"/>
-      <w:lvlText w:val=""/>
-      <w:lvlJc w:val="left"/>
-      <w:pPr>
-        <w:ind w:left="6480" w:hanging="360"/>
-      </w:pPr>
-      <w:rPr>
-        <w:rFonts w:ascii="Wingdings" w:hAnsi="Wingdings" w:hint="default"/>
-      </w:rPr>
-    </w:lvl>
-  </w:abstractNum>
-  <w:abstractNum w:abstractNumId="2" w15:restartNumberingAfterBreak="0">
-    <w:nsid w:val="2E17566E"/>
-    <w:multiLevelType w:val="hybridMultilevel"/>
-    <w:tmpl w:val="00866CE6"/>
-    <w:lvl w:ilvl="0" w:tplc="04090001">
-      <w:start w:val="1"/>
-      <w:numFmt w:val="bullet"/>
-      <w:lvlText w:val=""/>
-      <w:lvlJc w:val="left"/>
-      <w:pPr>
-        <w:ind w:left="779" w:hanging="360"/>
-      </w:pPr>
-      <w:rPr>
-        <w:rFonts w:ascii="Symbol" w:hAnsi="Symbol" w:hint="default"/>
-      </w:rPr>
-    </w:lvl>
-    <w:lvl w:ilvl="1" w:tplc="04090003">
-      <w:start w:val="1"/>
-      <w:numFmt w:val="bullet"/>
-      <w:lvlText w:val="o"/>
-      <w:lvlJc w:val="left"/>
-      <w:pPr>
-        <w:ind w:left="1499" w:hanging="360"/>
-      </w:pPr>
-      <w:rPr>
-        <w:rFonts w:ascii="Courier New" w:hAnsi="Courier New" w:cs="Courier New" w:hint="default"/>
-      </w:rPr>
-    </w:lvl>
-    <w:lvl w:ilvl="2" w:tplc="04090005" w:tentative="1">
-      <w:start w:val="1"/>
-      <w:numFmt w:val="bullet"/>
-      <w:lvlText w:val=""/>
-      <w:lvlJc w:val="left"/>
-      <w:pPr>
-        <w:ind w:left="2219" w:hanging="360"/>
-      </w:pPr>
-      <w:rPr>
-        <w:rFonts w:ascii="Wingdings" w:hAnsi="Wingdings" w:hint="default"/>
-      </w:rPr>
-    </w:lvl>
-    <w:lvl w:ilvl="3" w:tplc="04090001" w:tentative="1">
-      <w:start w:val="1"/>
-      <w:numFmt w:val="bullet"/>
-      <w:lvlText w:val=""/>
-      <w:lvlJc w:val="left"/>
-      <w:pPr>
-        <w:ind w:left="2939" w:hanging="360"/>
-      </w:pPr>
-      <w:rPr>
-        <w:rFonts w:ascii="Symbol" w:hAnsi="Symbol" w:hint="default"/>
-      </w:rPr>
-    </w:lvl>
-    <w:lvl w:ilvl="4" w:tplc="04090003" w:tentative="1">
-      <w:start w:val="1"/>
-      <w:numFmt w:val="bullet"/>
-      <w:lvlText w:val="o"/>
-      <w:lvlJc w:val="left"/>
-      <w:pPr>
-        <w:ind w:left="3659" w:hanging="360"/>
-      </w:pPr>
-      <w:rPr>
-        <w:rFonts w:ascii="Courier New" w:hAnsi="Courier New" w:cs="Courier New" w:hint="default"/>
-      </w:rPr>
-    </w:lvl>
-    <w:lvl w:ilvl="5" w:tplc="04090005" w:tentative="1">
-      <w:start w:val="1"/>
-      <w:numFmt w:val="bullet"/>
-      <w:lvlText w:val=""/>
-      <w:lvlJc w:val="left"/>
-      <w:pPr>
-        <w:ind w:left="4379" w:hanging="360"/>
-      </w:pPr>
-      <w:rPr>
-        <w:rFonts w:ascii="Wingdings" w:hAnsi="Wingdings" w:hint="default"/>
-      </w:rPr>
-    </w:lvl>
-    <w:lvl w:ilvl="6" w:tplc="04090001" w:tentative="1">
-      <w:start w:val="1"/>
-      <w:numFmt w:val="bullet"/>
-      <w:lvlText w:val=""/>
-      <w:lvlJc w:val="left"/>
-      <w:pPr>
-        <w:ind w:left="5099" w:hanging="360"/>
-      </w:pPr>
-      <w:rPr>
-        <w:rFonts w:ascii="Symbol" w:hAnsi="Symbol" w:hint="default"/>
-      </w:rPr>
-    </w:lvl>
-    <w:lvl w:ilvl="7" w:tplc="04090003" w:tentative="1">
-      <w:start w:val="1"/>
-      <w:numFmt w:val="bullet"/>
-      <w:lvlText w:val="o"/>
-      <w:lvlJc w:val="left"/>
-      <w:pPr>
-        <w:ind w:left="5819" w:hanging="360"/>
-      </w:pPr>
-      <w:rPr>
-        <w:rFonts w:ascii="Courier New" w:hAnsi="Courier New" w:cs="Courier New" w:hint="default"/>
-      </w:rPr>
-    </w:lvl>
-    <w:lvl w:ilvl="8" w:tplc="04090005" w:tentative="1">
-      <w:start w:val="1"/>
-      <w:numFmt w:val="bullet"/>
-      <w:lvlText w:val=""/>
-      <w:lvlJc w:val="left"/>
-      <w:pPr>
-        <w:ind w:left="6539" w:hanging="360"/>
-      </w:pPr>
-      <w:rPr>
-        <w:rFonts w:ascii="Wingdings" w:hAnsi="Wingdings" w:hint="default"/>
-      </w:rPr>
-    </w:lvl>
-  </w:abstractNum>
-  <w:num w:numId="1">
+  <w:num w:numId="1" w16cid:durableId="1692487555">
     <w:abstractNumId w:val="0"/>
-  </w:num>
-  <w:num w:numId="2">
-    <w:abstractNumId w:val="2"/>
-  </w:num>
-  <w:num w:numId="3">
-    <w:abstractNumId w:val="1"/>
   </w:num>
 </w:numbering>
 </file>
@@ -4801,49 +3628,6 @@
       <w:contextualSpacing/>
     </w:pPr>
   </w:style>
-  <w:style w:type="character" w:styleId="CommentReference">
-    <w:name w:val="annotation reference"/>
-    <w:basedOn w:val="DefaultParagraphFont"/>
-    <w:uiPriority w:val="99"/>
-    <w:semiHidden/>
-    <w:unhideWhenUsed/>
-    <w:rsid w:val="00A53114"/>
-    <w:rPr>
-      <w:sz w:val="16"/>
-      <w:szCs w:val="16"/>
-    </w:rPr>
-  </w:style>
-  <w:style w:type="paragraph" w:styleId="CommentText">
-    <w:name w:val="annotation text"/>
-    <w:basedOn w:val="Normal"/>
-    <w:link w:val="CommentTextChar"/>
-    <w:uiPriority w:val="99"/>
-    <w:unhideWhenUsed/>
-    <w:rsid w:val="00A53114"/>
-    <w:pPr>
-      <w:widowControl/>
-      <w:autoSpaceDE/>
-      <w:autoSpaceDN/>
-      <w:adjustRightInd/>
-    </w:pPr>
-    <w:rPr>
-      <w:rFonts w:asciiTheme="minorHAnsi" w:eastAsiaTheme="minorHAnsi" w:hAnsiTheme="minorHAnsi" w:cstheme="minorBidi"/>
-      <w:sz w:val="20"/>
-      <w:szCs w:val="20"/>
-    </w:rPr>
-  </w:style>
-  <w:style w:type="character" w:customStyle="1" w:styleId="CommentTextChar">
-    <w:name w:val="Comment Text Char"/>
-    <w:basedOn w:val="DefaultParagraphFont"/>
-    <w:link w:val="CommentText"/>
-    <w:uiPriority w:val="99"/>
-    <w:rsid w:val="00A53114"/>
-    <w:rPr>
-      <w:rFonts w:eastAsiaTheme="minorHAnsi"/>
-      <w:sz w:val="20"/>
-      <w:szCs w:val="20"/>
-    </w:rPr>
-  </w:style>
 </w:styles>
 </file>
 

</xml_diff>